<commit_message>
Title, Abstract and Keyword & 3 different points outline
Write title, abstract and keyword part; add 3 different points; create citation for reference and add more reference resource for further writing
</commit_message>
<xml_diff>
--- a/Assignments/Assignment 1.docx
+++ b/Assignments/Assignment 1.docx
@@ -14,15 +14,7 @@
           <w:bCs/>
           <w14:ligatures w14:val="standard"/>
         </w:rPr>
-        <w:t>Insert Your Title Here</w:t>
-      </w:r>
-      <w:r>
-        <w:rPr>
-          <w:bCs/>
-          <w:vertAlign w:val="superscript"/>
-          <w14:ligatures w14:val="standard"/>
-        </w:rPr>
-        <w:t>∗</w:t>
+        <w:t>Solutions for Effective Cross-team Collaborations</w:t>
       </w:r>
     </w:p>
     <w:p>
@@ -364,8 +356,6 @@
           <w:docGrid w:linePitch="360"/>
         </w:sectPr>
       </w:pPr>
-      <w:bookmarkStart w:id="0" w:name="_GoBack"/>
-      <w:bookmarkEnd w:id="0"/>
     </w:p>
     <w:p>
       <w:pPr>
@@ -383,1352 +373,400 @@
     </w:p>
     <w:p>
       <w:pPr>
-        <w:pStyle w:val="Abstract"/>
-        <w:rPr>
-          <w:rFonts w:eastAsia="Verdana"/>
-          <w14:ligatures w14:val="standard"/>
-        </w:rPr>
-      </w:pPr>
-      <w:r>
-        <w:rPr>
-          <w:rFonts w:eastAsia="Verdana"/>
-          <w14:ligatures w14:val="standard"/>
-        </w:rPr>
-        <w:t xml:space="preserve">In this sample-structured document, neither </w:t>
-      </w:r>
-      <w:r>
-        <w:rPr>
-          <w:rFonts w:eastAsia="Verdana"/>
-          <w14:ligatures w14:val="standard"/>
-        </w:rPr>
-        <w:t xml:space="preserve">the </w:t>
-      </w:r>
-      <w:r>
-        <w:rPr>
-          <w:rFonts w:eastAsia="Verdana"/>
-          <w14:ligatures w14:val="standard"/>
-        </w:rPr>
-        <w:t xml:space="preserve">cross-linking of float elements and bibliography nor metadata/copyright information is available. The sample document is provided in “Draft” mode and to view </w:t>
-      </w:r>
-      <w:r>
-        <w:rPr>
-          <w:rFonts w:eastAsia="Verdana"/>
-          <w14:ligatures w14:val="standard"/>
-        </w:rPr>
-        <w:t>it</w:t>
-      </w:r>
-      <w:r>
-        <w:rPr>
-          <w:rFonts w:eastAsia="Verdana"/>
-          <w14:ligatures w14:val="standard"/>
-        </w:rPr>
-        <w:t xml:space="preserve"> in the final layout format</w:t>
-      </w:r>
-      <w:r>
-        <w:rPr>
-          <w:rFonts w:eastAsia="Verdana"/>
-          <w14:ligatures w14:val="standard"/>
-        </w:rPr>
-        <w:t>,</w:t>
-      </w:r>
-      <w:r>
-        <w:rPr>
-          <w:rFonts w:eastAsia="Verdana"/>
-          <w14:ligatures w14:val="standard"/>
-        </w:rPr>
-        <w:t xml:space="preserve"> apply</w:t>
-      </w:r>
-      <w:r>
-        <w:rPr>
-          <w:rFonts w:eastAsia="Verdana"/>
-          <w14:ligatures w14:val="standard"/>
-        </w:rPr>
-        <w:t>ing</w:t>
-      </w:r>
-      <w:r>
-        <w:rPr>
-          <w:rFonts w:eastAsia="Verdana"/>
-          <w14:ligatures w14:val="standard"/>
-        </w:rPr>
-        <w:t xml:space="preserve"> the required template is essential with some standard steps</w:t>
-      </w:r>
-      <w:r>
-        <w:rPr>
-          <w:rFonts w:eastAsia="Verdana"/>
-          <w14:ligatures w14:val="standard"/>
-        </w:rPr>
-        <w:t>.</w:t>
+        <w:pStyle w:val="CCSHead"/>
+        <w:rPr>
+          <w:b w:val="0"/>
+          <w:color w:val="000000"/>
+          <w:sz w:val="18"/>
+          <w:szCs w:val="18"/>
+        </w:rPr>
+      </w:pPr>
+      <w:r>
+        <w:rPr>
+          <w:b w:val="0"/>
+          <w:color w:val="000000"/>
+          <w:sz w:val="18"/>
+          <w:szCs w:val="18"/>
+        </w:rPr>
+        <w:t>Nowadays more and more companies start adapting using agile methodology to manage their software development process</w:t>
+      </w:r>
+      <w:r>
+        <w:rPr>
+          <w:b w:val="0"/>
+          <w:color w:val="000000"/>
+          <w:sz w:val="18"/>
+          <w:szCs w:val="18"/>
+        </w:rPr>
+        <w:t>. Agile methodology provides</w:t>
+      </w:r>
+      <w:r>
+        <w:rPr>
+          <w:b w:val="0"/>
+          <w:color w:val="000000"/>
+          <w:sz w:val="18"/>
+          <w:szCs w:val="18"/>
+        </w:rPr>
+        <w:t xml:space="preserve"> </w:t>
+      </w:r>
+      <w:r>
+        <w:rPr>
+          <w:b w:val="0"/>
+          <w:color w:val="000000"/>
+          <w:sz w:val="18"/>
+          <w:szCs w:val="18"/>
+        </w:rPr>
+        <w:t>benefits such as</w:t>
+      </w:r>
+      <w:r>
+        <w:rPr>
+          <w:b w:val="0"/>
+          <w:color w:val="000000"/>
+          <w:sz w:val="18"/>
+          <w:szCs w:val="18"/>
+        </w:rPr>
+        <w:t xml:space="preserve"> fast delivery and </w:t>
+      </w:r>
+      <w:r>
+        <w:rPr>
+          <w:b w:val="0"/>
+          <w:color w:val="000000"/>
+          <w:sz w:val="18"/>
+          <w:szCs w:val="18"/>
+        </w:rPr>
+        <w:t>flexibi</w:t>
+      </w:r>
+      <w:r>
+        <w:rPr>
+          <w:b w:val="0"/>
+          <w:color w:val="000000"/>
+          <w:sz w:val="18"/>
+          <w:szCs w:val="18"/>
+        </w:rPr>
+        <w:t>lity</w:t>
+      </w:r>
+      <w:r>
+        <w:rPr>
+          <w:b w:val="0"/>
+          <w:color w:val="000000"/>
+          <w:sz w:val="18"/>
+          <w:szCs w:val="18"/>
+        </w:rPr>
+        <w:t xml:space="preserve">. With small size of </w:t>
+      </w:r>
+      <w:r>
+        <w:rPr>
+          <w:b w:val="0"/>
+          <w:color w:val="000000"/>
+          <w:sz w:val="18"/>
+          <w:szCs w:val="18"/>
+        </w:rPr>
+        <w:t>company,</w:t>
+      </w:r>
+      <w:r>
+        <w:rPr>
+          <w:b w:val="0"/>
+          <w:color w:val="000000"/>
+          <w:sz w:val="18"/>
+          <w:szCs w:val="18"/>
+        </w:rPr>
+        <w:t xml:space="preserve"> it only </w:t>
+      </w:r>
+      <w:r>
+        <w:rPr>
+          <w:b w:val="0"/>
+          <w:color w:val="000000"/>
+          <w:sz w:val="18"/>
+          <w:szCs w:val="18"/>
+        </w:rPr>
+        <w:t>requires</w:t>
+      </w:r>
+      <w:r>
+        <w:rPr>
+          <w:b w:val="0"/>
+          <w:color w:val="000000"/>
+          <w:sz w:val="18"/>
+          <w:szCs w:val="18"/>
+        </w:rPr>
+        <w:t xml:space="preserve"> small size of team to work on a single project, however with large</w:t>
+      </w:r>
+      <w:r>
+        <w:rPr>
+          <w:b w:val="0"/>
+          <w:color w:val="000000"/>
+          <w:sz w:val="18"/>
+          <w:szCs w:val="18"/>
+        </w:rPr>
+        <w:t>r</w:t>
+      </w:r>
+      <w:r>
+        <w:rPr>
+          <w:b w:val="0"/>
+          <w:color w:val="000000"/>
+          <w:sz w:val="18"/>
+          <w:szCs w:val="18"/>
+        </w:rPr>
+        <w:t xml:space="preserve"> company, cross-team collaborations become very necessary. But how to make different agile </w:t>
+      </w:r>
+      <w:r>
+        <w:rPr>
+          <w:b w:val="0"/>
+          <w:color w:val="000000"/>
+          <w:sz w:val="18"/>
+          <w:szCs w:val="18"/>
+        </w:rPr>
+        <w:t>team work</w:t>
+      </w:r>
+      <w:r>
+        <w:rPr>
+          <w:b w:val="0"/>
+          <w:color w:val="000000"/>
+          <w:sz w:val="18"/>
+          <w:szCs w:val="18"/>
+        </w:rPr>
+        <w:t xml:space="preserve"> together efficiently? Based on our research we think </w:t>
+      </w:r>
+      <w:r>
+        <w:rPr>
+          <w:b w:val="0"/>
+          <w:color w:val="000000"/>
+          <w:sz w:val="18"/>
+          <w:szCs w:val="18"/>
+        </w:rPr>
+        <w:t>solution</w:t>
+      </w:r>
+      <w:r>
+        <w:rPr>
+          <w:b w:val="0"/>
+          <w:color w:val="000000"/>
+          <w:sz w:val="18"/>
+          <w:szCs w:val="18"/>
+        </w:rPr>
+        <w:t xml:space="preserve"> should include: clear objectives and separation, no departmental silos, collaborative architecture and design guidelines [1].</w:t>
       </w:r>
     </w:p>
     <w:p>
       <w:pPr>
-        <w:pStyle w:val="Abstract"/>
-        <w:rPr>
-          <w14:ligatures w14:val="standard"/>
-        </w:rPr>
-      </w:pPr>
-      <w:r>
-        <w:rPr>
-          <w:rFonts w:eastAsia="Verdana"/>
-          <w14:ligatures w14:val="standard"/>
-        </w:rPr>
-        <w:t xml:space="preserve">These steps, which should require </w:t>
-      </w:r>
-      <w:r>
-        <w:rPr>
-          <w14:ligatures w14:val="standard"/>
-        </w:rPr>
-        <w:t>generati</w:t>
-      </w:r>
-      <w:r>
-        <w:rPr>
-          <w14:ligatures w14:val="standard"/>
-        </w:rPr>
-        <w:t>o</w:t>
-      </w:r>
-      <w:r>
-        <w:rPr>
-          <w14:ligatures w14:val="standard"/>
-        </w:rPr>
-        <w:t>n</w:t>
-      </w:r>
-      <w:r>
-        <w:rPr>
-          <w14:ligatures w14:val="standard"/>
-        </w:rPr>
-        <w:t xml:space="preserve"> </w:t>
-      </w:r>
-      <w:r>
-        <w:rPr>
-          <w14:ligatures w14:val="standard"/>
-        </w:rPr>
-        <w:t xml:space="preserve">of the </w:t>
-      </w:r>
-      <w:r>
-        <w:rPr>
-          <w14:ligatures w14:val="standard"/>
-        </w:rPr>
-        <w:t xml:space="preserve">final output from the styled </w:t>
-      </w:r>
-      <w:r>
-        <w:rPr>
-          <w14:ligatures w14:val="standard"/>
-        </w:rPr>
-        <w:t>paper,</w:t>
-      </w:r>
-      <w:r>
-        <w:rPr>
-          <w14:ligatures w14:val="standard"/>
-        </w:rPr>
-        <w:t xml:space="preserve"> are </w:t>
-      </w:r>
-      <w:r>
-        <w:rPr>
-          <w14:ligatures w14:val="standard"/>
-        </w:rPr>
-        <w:t>mentioned</w:t>
-      </w:r>
-      <w:r>
-        <w:rPr>
-          <w14:ligatures w14:val="standard"/>
-        </w:rPr>
-        <w:t xml:space="preserve"> here in this paragraph. </w:t>
-      </w:r>
-      <w:r>
-        <w:rPr>
-          <w14:ligatures w14:val="standard"/>
-        </w:rPr>
-        <w:t>First, user</w:t>
-      </w:r>
-      <w:r>
-        <w:rPr>
-          <w14:ligatures w14:val="standard"/>
-        </w:rPr>
-        <w:t>s</w:t>
-      </w:r>
-      <w:r>
-        <w:rPr>
-          <w14:ligatures w14:val="standard"/>
-        </w:rPr>
-        <w:t xml:space="preserve"> have to r</w:t>
-      </w:r>
-      <w:r>
-        <w:rPr>
-          <w14:ligatures w14:val="standard"/>
-        </w:rPr>
-        <w:t xml:space="preserve">un “Reference </w:t>
-      </w:r>
-      <w:r>
-        <w:rPr>
-          <w14:ligatures w14:val="standard"/>
-        </w:rPr>
-        <w:t>N</w:t>
-      </w:r>
-      <w:r>
-        <w:rPr>
-          <w14:ligatures w14:val="standard"/>
-        </w:rPr>
-        <w:t>umbering</w:t>
-      </w:r>
-      <w:r>
-        <w:rPr>
-          <w14:ligatures w14:val="standard"/>
-        </w:rPr>
-        <w:t>”</w:t>
-      </w:r>
-      <w:r>
-        <w:rPr>
-          <w14:ligatures w14:val="standard"/>
-        </w:rPr>
-        <w:t xml:space="preserve"> from </w:t>
-      </w:r>
-      <w:r>
-        <w:rPr>
-          <w14:ligatures w14:val="standard"/>
-        </w:rPr>
-        <w:t xml:space="preserve">the </w:t>
-      </w:r>
-      <w:r>
-        <w:rPr>
-          <w14:ligatures w14:val="standard"/>
-        </w:rPr>
-        <w:t xml:space="preserve">“Reference Elements” menu; this is the first step to start the bibliography marking (it should be clicked while keeping the cursor at the beginning of the reference list). </w:t>
-      </w:r>
-      <w:r>
-        <w:rPr>
-          <w14:ligatures w14:val="standard"/>
-        </w:rPr>
-        <w:t xml:space="preserve">After </w:t>
-      </w:r>
-      <w:r>
-        <w:rPr>
-          <w14:ligatures w14:val="standard"/>
-        </w:rPr>
-        <w:t xml:space="preserve">the </w:t>
-      </w:r>
-      <w:r>
-        <w:rPr>
-          <w14:ligatures w14:val="standard"/>
-        </w:rPr>
-        <w:t>mark</w:t>
-      </w:r>
-      <w:r>
-        <w:rPr>
-          <w14:ligatures w14:val="standard"/>
-        </w:rPr>
-        <w:t>ing</w:t>
-      </w:r>
-      <w:r>
-        <w:rPr>
-          <w14:ligatures w14:val="standard"/>
-        </w:rPr>
-        <w:t xml:space="preserve"> </w:t>
-      </w:r>
-      <w:r>
-        <w:rPr>
-          <w14:ligatures w14:val="standard"/>
-        </w:rPr>
-        <w:t xml:space="preserve">is complete, </w:t>
-      </w:r>
-      <w:r>
-        <w:rPr>
-          <w14:ligatures w14:val="standard"/>
-        </w:rPr>
-        <w:t xml:space="preserve">the reference element </w:t>
-      </w:r>
-      <w:r>
-        <w:rPr>
-          <w14:ligatures w14:val="standard"/>
-        </w:rPr>
-        <w:t>run</w:t>
-      </w:r>
-      <w:r>
-        <w:rPr>
-          <w14:ligatures w14:val="standard"/>
-        </w:rPr>
-        <w:t>s</w:t>
-      </w:r>
-      <w:r>
-        <w:rPr>
-          <w14:ligatures w14:val="standard"/>
-        </w:rPr>
-        <w:t xml:space="preserve"> all the options under</w:t>
-      </w:r>
-      <w:r>
-        <w:rPr>
-          <w14:ligatures w14:val="standard"/>
-        </w:rPr>
-        <w:t xml:space="preserve"> the</w:t>
-      </w:r>
-      <w:r>
-        <w:rPr>
-          <w14:ligatures w14:val="standard"/>
-        </w:rPr>
-        <w:t xml:space="preserve"> “Cross Linking” menu.</w:t>
+        <w:pStyle w:val="CCSHead"/>
+        <w:rPr>
+          <w:lang w:eastAsia="it-IT"/>
+          <w14:ligatures w14:val="standard"/>
+        </w:rPr>
+      </w:pPr>
+      <w:r>
+        <w:rPr>
+          <w:lang w:eastAsia="it-IT"/>
+          <w14:ligatures w14:val="standard"/>
+        </w:rPr>
+        <w:t>CCS CONCEPTS</w:t>
       </w:r>
     </w:p>
     <w:p>
       <w:pPr>
-        <w:pStyle w:val="Abstract"/>
-        <w:rPr>
-          <w14:ligatures w14:val="standard"/>
-        </w:rPr>
-      </w:pPr>
-      <w:r>
-        <w:rPr>
-          <w14:ligatures w14:val="standard"/>
-        </w:rPr>
-        <w:t>For accuracy check of the structured paper</w:t>
-      </w:r>
-      <w:r>
-        <w:rPr>
-          <w14:ligatures w14:val="standard"/>
-        </w:rPr>
-        <w:t>,</w:t>
-      </w:r>
-      <w:r>
-        <w:rPr>
-          <w14:ligatures w14:val="standard"/>
-        </w:rPr>
-        <w:t xml:space="preserve"> user can run </w:t>
-      </w:r>
-      <w:r>
-        <w:rPr>
-          <w14:ligatures w14:val="standard"/>
-        </w:rPr>
-        <w:t xml:space="preserve">the </w:t>
-      </w:r>
-      <w:r>
-        <w:rPr>
-          <w14:ligatures w14:val="standard"/>
-        </w:rPr>
-        <w:t xml:space="preserve">option </w:t>
-      </w:r>
-      <w:r>
-        <w:rPr>
-          <w:b/>
-          <w14:ligatures w14:val="standard"/>
-        </w:rPr>
-        <w:t>Manuscript Validation</w:t>
-      </w:r>
-      <w:r>
-        <w:rPr>
-          <w14:ligatures w14:val="standard"/>
-        </w:rPr>
-        <w:t>. It inform</w:t>
-      </w:r>
-      <w:r>
-        <w:rPr>
-          <w14:ligatures w14:val="standard"/>
-        </w:rPr>
-        <w:t>s the user of</w:t>
-      </w:r>
-      <w:r>
-        <w:rPr>
-          <w14:ligatures w14:val="standard"/>
-        </w:rPr>
-        <w:t xml:space="preserve"> the wrong or missing values </w:t>
-      </w:r>
-      <w:r>
-        <w:rPr>
-          <w14:ligatures w14:val="standard"/>
-        </w:rPr>
-        <w:t>in</w:t>
-      </w:r>
-      <w:r>
-        <w:rPr>
-          <w14:ligatures w14:val="standard"/>
-        </w:rPr>
-        <w:t xml:space="preserve"> the paper. </w:t>
-      </w:r>
-      <w:r>
-        <w:rPr>
-          <w14:ligatures w14:val="standard"/>
-        </w:rPr>
-        <w:t>The u</w:t>
-      </w:r>
-      <w:r>
-        <w:rPr>
-          <w14:ligatures w14:val="standard"/>
-        </w:rPr>
-        <w:t xml:space="preserve">ser must correct the paper as per validation messages and rerun </w:t>
-      </w:r>
-      <w:r>
-        <w:rPr>
-          <w:b/>
-          <w14:ligatures w14:val="standard"/>
-        </w:rPr>
-        <w:t xml:space="preserve">Manuscript </w:t>
-      </w:r>
-      <w:r>
-        <w:rPr>
-          <w:b/>
-          <w14:ligatures w14:val="standard"/>
-        </w:rPr>
-        <w:t>V</w:t>
-      </w:r>
-      <w:r>
-        <w:rPr>
-          <w:b/>
-          <w14:ligatures w14:val="standard"/>
-        </w:rPr>
-        <w:t>alidation</w:t>
-      </w:r>
-      <w:r>
-        <w:rPr>
-          <w14:ligatures w14:val="standard"/>
-        </w:rPr>
-        <w:t>.</w:t>
+        <w:pStyle w:val="CCSDescription"/>
+        <w:rPr>
+          <w:rFonts w:cs="Linux Libertine"/>
+          <w14:ligatures w14:val="standard"/>
+        </w:rPr>
+      </w:pPr>
+      <w:r>
+        <w:rPr>
+          <w14:ligatures w14:val="standard"/>
+        </w:rPr>
+        <w:t>• </w:t>
+      </w:r>
+      <w:r>
+        <w:rPr>
+          <w:lang w:eastAsia="it-IT"/>
+          <w14:ligatures w14:val="standard"/>
+        </w:rPr>
+        <w:t>Insert CCS text</w:t>
+      </w:r>
+      <w:r>
+        <w:rPr>
+          <w14:ligatures w14:val="standard"/>
+        </w:rPr>
+        <w:t> </w:t>
+      </w:r>
+      <w:r>
+        <w:rPr>
+          <w14:ligatures w14:val="standard"/>
+        </w:rPr>
+        <w:t>here</w:t>
+      </w:r>
+      <w:r>
+        <w:rPr>
+          <w14:ligatures w14:val="standard"/>
+        </w:rPr>
+        <w:t xml:space="preserve"> • </w:t>
+      </w:r>
+      <w:r>
+        <w:rPr>
+          <w:lang w:eastAsia="it-IT"/>
+          <w14:ligatures w14:val="standard"/>
+        </w:rPr>
+        <w:t>Insert CCS text</w:t>
+      </w:r>
+      <w:r>
+        <w:rPr>
+          <w14:ligatures w14:val="standard"/>
+        </w:rPr>
+        <w:t> here</w:t>
+      </w:r>
+      <w:r>
+        <w:rPr>
+          <w14:ligatures w14:val="standard"/>
+        </w:rPr>
+        <w:t>   • </w:t>
+      </w:r>
+      <w:r>
+        <w:rPr>
+          <w:lang w:eastAsia="it-IT"/>
+          <w14:ligatures w14:val="standard"/>
+        </w:rPr>
+        <w:t>Insert CCS text</w:t>
+      </w:r>
+      <w:r>
+        <w:rPr>
+          <w14:ligatures w14:val="standard"/>
+        </w:rPr>
+        <w:t> here</w:t>
       </w:r>
     </w:p>
     <w:p>
       <w:pPr>
-        <w:pStyle w:val="Abstract"/>
-        <w:rPr>
-          <w14:ligatures w14:val="standard"/>
-        </w:rPr>
-      </w:pPr>
-      <w:r>
-        <w:rPr>
-          <w14:ligatures w14:val="standard"/>
-        </w:rPr>
-        <w:t xml:space="preserve">Now, to generate </w:t>
-      </w:r>
-      <w:r>
-        <w:rPr>
-          <w14:ligatures w14:val="standard"/>
-        </w:rPr>
-        <w:t>the</w:t>
-      </w:r>
-      <w:r>
-        <w:rPr>
-          <w14:ligatures w14:val="standard"/>
-        </w:rPr>
-        <w:t xml:space="preserve"> required layout of the paper</w:t>
-      </w:r>
-      <w:r>
-        <w:rPr>
-          <w14:ligatures w14:val="standard"/>
-        </w:rPr>
-        <w:t>,</w:t>
-      </w:r>
-      <w:r>
-        <w:rPr>
-          <w14:ligatures w14:val="standard"/>
-        </w:rPr>
-        <w:t xml:space="preserve"> </w:t>
-      </w:r>
-      <w:r>
-        <w:rPr>
-          <w14:ligatures w14:val="standard"/>
-        </w:rPr>
-        <w:t xml:space="preserve">the </w:t>
-      </w:r>
-      <w:r>
-        <w:rPr>
-          <w14:ligatures w14:val="standard"/>
-        </w:rPr>
-        <w:t>user should select one of the template style</w:t>
-      </w:r>
-      <w:r>
-        <w:rPr>
-          <w14:ligatures w14:val="standard"/>
-        </w:rPr>
-        <w:t>s</w:t>
-      </w:r>
-      <w:r>
-        <w:rPr>
-          <w14:ligatures w14:val="standard"/>
-        </w:rPr>
-        <w:t xml:space="preserve"> under the Define Template Style </w:t>
-      </w:r>
-      <w:r>
-        <w:rPr>
-          <w14:ligatures w14:val="standard"/>
-        </w:rPr>
-        <w:t xml:space="preserve">option </w:t>
-      </w:r>
-      <w:r>
-        <w:rPr>
-          <w14:ligatures w14:val="standard"/>
-        </w:rPr>
-        <w:t>(</w:t>
-      </w:r>
-      <w:r>
-        <w:rPr>
-          <w:u w:val="single"/>
-          <w14:ligatures w14:val="standard"/>
-        </w:rPr>
-        <w:t>choose the re</w:t>
-      </w:r>
-      <w:r>
-        <w:rPr>
-          <w:u w:val="single"/>
-          <w14:ligatures w14:val="standard"/>
-        </w:rPr>
-        <w:t>quired</w:t>
-      </w:r>
-      <w:r>
-        <w:rPr>
-          <w:u w:val="single"/>
-          <w14:ligatures w14:val="standard"/>
-        </w:rPr>
-        <w:t xml:space="preserve"> layout design</w:t>
-      </w:r>
-      <w:r>
-        <w:rPr>
-          <w:u w:val="single"/>
-          <w14:ligatures w14:val="standard"/>
-        </w:rPr>
-        <w:t>,</w:t>
-      </w:r>
-      <w:r>
-        <w:rPr>
-          <w:u w:val="single"/>
-          <w14:ligatures w14:val="standard"/>
-        </w:rPr>
-        <w:t xml:space="preserve"> i.e. choose between Journals and Proceedings</w:t>
-      </w:r>
-      <w:r>
-        <w:rPr>
-          <w14:ligatures w14:val="standard"/>
-        </w:rPr>
-        <w:t>).</w:t>
+        <w:pStyle w:val="KeyWordHead"/>
+        <w:rPr>
+          <w:lang w:eastAsia="it-IT"/>
+          <w14:ligatures w14:val="standard"/>
+        </w:rPr>
+      </w:pPr>
+      <w:r>
+        <w:rPr>
+          <w:lang w:eastAsia="it-IT"/>
+          <w14:ligatures w14:val="standard"/>
+        </w:rPr>
+        <w:t>KEYWORDS</w:t>
       </w:r>
     </w:p>
     <w:p>
       <w:pPr>
-        <w:pStyle w:val="FootnoteText"/>
-        <w:framePr w:w="4680" w:h="1441" w:hRule="exact" w:hSpace="187" w:wrap="around" w:vAnchor="page" w:hAnchor="page" w:x="1089" w:y="12601" w:anchorLock="1"/>
-      </w:pPr>
-      <w:r>
-        <w:rPr>
-          <w:vertAlign w:val="superscript"/>
-        </w:rPr>
-        <w:t>∗</w:t>
-      </w:r>
-      <w:r>
-        <w:t>Article Title Footnote needs to be captured as Title Note</w:t>
+        <w:spacing w:before="60" w:after="60" w:line="240" w:lineRule="auto"/>
+        <w:rPr>
+          <w:rFonts w:ascii="Times New Roman" w:eastAsia="Times New Roman" w:hAnsi="Times New Roman" w:cs="Times New Roman"/>
+          <w:sz w:val="24"/>
+          <w:szCs w:val="24"/>
+          <w:lang w:eastAsia="zh-CN"/>
+        </w:rPr>
+      </w:pPr>
+      <w:r>
+        <w:rPr>
+          <w:rFonts w:eastAsia="Times New Roman" w:cs="Linux Libertine"/>
+          <w:color w:val="000000"/>
+          <w:szCs w:val="18"/>
+          <w:lang w:eastAsia="zh-CN"/>
+        </w:rPr>
+        <w:t>Agile, Design, collaborations, Cross-team, Architecture</w:t>
       </w:r>
     </w:p>
     <w:p>
       <w:pPr>
-        <w:pStyle w:val="FootnoteText"/>
-        <w:framePr w:w="4680" w:h="1441" w:hRule="exact" w:hSpace="187" w:wrap="around" w:vAnchor="page" w:hAnchor="page" w:x="1089" w:y="12601" w:anchorLock="1"/>
-      </w:pPr>
-      <w:r>
-        <w:rPr>
-          <w:vertAlign w:val="superscript"/>
-        </w:rPr>
-        <w:t>†</w:t>
-      </w:r>
-      <w:r>
-        <w:t>Author Footnote to be captured as Author Note</w:t>
-      </w:r>
+        <w:pStyle w:val="RefFormatPara"/>
+        <w:rPr>
+          <w:rFonts w:cs="Linux Libertine"/>
+          <w:color w:val="000000"/>
+          <w:sz w:val="22"/>
+          <w:lang w:eastAsia="zh-CN"/>
+        </w:rPr>
+      </w:pPr>
     </w:p>
     <w:p>
       <w:pPr>
-        <w:pStyle w:val="PermissionBlock"/>
-        <w:framePr w:w="4680" w:h="1441" w:hRule="exact" w:hSpace="187" w:wrap="around" w:vAnchor="page" w:hAnchor="page" w:x="1089" w:y="12601" w:anchorLock="1"/>
-      </w:pPr>
-      <w:r>
-        <w:t>Permission to make digital or hard copies of part or all of this work for personal or classroom use is granted without fee provided that copies are not made or distributed for profit or commercial advantage and that copies bear this notice and the full citation on the first page. Copyrights for third-party components of this work must be honored. For all other uses, contact the owner/author(s).</w:t>
+        <w:pStyle w:val="RefFormatPara"/>
+        <w:rPr>
+          <w14:ligatures w14:val="standard"/>
+        </w:rPr>
+      </w:pPr>
+      <w:r>
+        <w:rPr>
+          <w:rFonts w:cs="Linux Libertine"/>
+          <w:b/>
+          <w:color w:val="000000"/>
+          <w:sz w:val="22"/>
+          <w:lang w:eastAsia="zh-CN"/>
+        </w:rPr>
+        <w:t>1</w:t>
+      </w:r>
+      <w:r>
+        <w:rPr>
+          <w:rFonts w:cs="Linux Libertine"/>
+          <w:b/>
+          <w:bCs/>
+          <w:color w:val="000000"/>
+          <w:sz w:val="22"/>
+          <w:lang w:eastAsia="zh-CN"/>
+        </w:rPr>
+        <w:t>    Clear objectives and separation</w:t>
       </w:r>
     </w:p>
     <w:p>
       <w:pPr>
-        <w:pStyle w:val="VersoLRH"/>
-        <w:framePr w:w="4680" w:h="1441" w:hRule="exact" w:hSpace="187" w:wrap="around" w:vAnchor="page" w:hAnchor="page" w:x="1089" w:y="12601" w:anchorLock="1"/>
-        <w:rPr>
-          <w:i/>
-        </w:rPr>
-      </w:pPr>
-      <w:r>
-        <w:rPr>
-          <w:i/>
-        </w:rPr>
-        <w:t>WOODSTOCK’18, June, 2018, El Paso, Texas USA</w:t>
+        <w:spacing w:before="380" w:after="80" w:line="240" w:lineRule="auto"/>
+        <w:jc w:val="left"/>
+        <w:rPr>
+          <w:rFonts w:ascii="Times New Roman" w:eastAsia="Times New Roman" w:hAnsi="Times New Roman" w:cs="Times New Roman"/>
+          <w:sz w:val="24"/>
+          <w:szCs w:val="24"/>
+          <w:lang w:eastAsia="zh-CN"/>
+        </w:rPr>
+      </w:pPr>
+      <w:r>
+        <w:rPr>
+          <w:rFonts w:eastAsia="Times New Roman" w:cs="Linux Libertine"/>
+          <w:b/>
+          <w:bCs/>
+          <w:color w:val="000000"/>
+          <w:sz w:val="22"/>
+          <w:lang w:eastAsia="zh-CN"/>
+        </w:rPr>
+        <w:t>2    No departmental silos</w:t>
       </w:r>
     </w:p>
     <w:p>
       <w:pPr>
-        <w:pStyle w:val="PermissionBlock"/>
-        <w:framePr w:w="4680" w:h="1441" w:hRule="exact" w:hSpace="187" w:wrap="around" w:vAnchor="page" w:hAnchor="page" w:x="1089" w:y="12601" w:anchorLock="1"/>
-      </w:pPr>
-      <w:r>
-        <w:t>© 2018 Copyright held by the owner/author(s). 978-1-4503-0000-0/18/06...$15.00</w:t>
+        <w:spacing w:before="380" w:after="80" w:line="240" w:lineRule="auto"/>
+        <w:jc w:val="left"/>
+        <w:rPr>
+          <w:rFonts w:eastAsia="Times New Roman" w:cs="Linux Libertine"/>
+          <w:b/>
+          <w:bCs/>
+          <w:color w:val="000000"/>
+          <w:sz w:val="22"/>
+          <w:lang w:eastAsia="zh-CN"/>
+        </w:rPr>
+      </w:pPr>
+      <w:r>
+        <w:rPr>
+          <w:rFonts w:eastAsia="Times New Roman" w:cs="Linux Libertine"/>
+          <w:b/>
+          <w:bCs/>
+          <w:color w:val="000000"/>
+          <w:sz w:val="22"/>
+          <w:lang w:eastAsia="zh-CN"/>
+        </w:rPr>
+        <w:t>3    Collaborative architecture and design guidelines</w:t>
       </w:r>
     </w:p>
     <w:p>
       <w:pPr>
-        <w:framePr w:w="4680" w:h="1441" w:hRule="exact" w:hSpace="187" w:wrap="around" w:vAnchor="page" w:hAnchor="page" w:x="1089" w:y="12601" w:anchorLock="1"/>
-        <w:rPr>
-          <w:iCs/>
-          <w14:ligatures w14:val="standard"/>
-        </w:rPr>
-      </w:pPr>
-      <w:r>
-        <w:t>https://doi.org/10.1145/1234567890</w:t>
-      </w:r>
-    </w:p>
-    <w:p>
-      <w:pPr>
-        <w:pStyle w:val="Abstract"/>
-        <w:rPr>
-          <w14:ligatures w14:val="standard"/>
-        </w:rPr>
-      </w:pPr>
-      <w:r>
-        <w:rPr>
-          <w14:ligatures w14:val="standard"/>
-        </w:rPr>
-        <w:t>S</w:t>
-      </w:r>
-      <w:r>
-        <w:rPr>
-          <w14:ligatures w14:val="standard"/>
-        </w:rPr>
-        <w:t xml:space="preserve">ome specific values are required to create a standard layout </w:t>
-      </w:r>
-      <w:r>
-        <w:rPr>
-          <w14:ligatures w14:val="standard"/>
-        </w:rPr>
-        <w:t>by choosing a</w:t>
-      </w:r>
-      <w:r>
-        <w:rPr>
-          <w14:ligatures w14:val="standard"/>
-        </w:rPr>
-        <w:t xml:space="preserve"> template for the journals or proceedings. So once </w:t>
-      </w:r>
-      <w:r>
-        <w:rPr>
-          <w14:ligatures w14:val="standard"/>
-        </w:rPr>
-        <w:t xml:space="preserve">the </w:t>
-      </w:r>
-      <w:r>
-        <w:rPr>
-          <w14:ligatures w14:val="standard"/>
-        </w:rPr>
-        <w:t>user choose</w:t>
-      </w:r>
-      <w:r>
-        <w:rPr>
-          <w14:ligatures w14:val="standard"/>
-        </w:rPr>
-        <w:t>s</w:t>
-      </w:r>
-      <w:r>
-        <w:rPr>
-          <w14:ligatures w14:val="standard"/>
-        </w:rPr>
-        <w:t xml:space="preserve"> </w:t>
-      </w:r>
-      <w:r>
-        <w:rPr>
-          <w14:ligatures w14:val="standard"/>
-        </w:rPr>
-        <w:t>one of the template layout style</w:t>
-      </w:r>
-      <w:r>
-        <w:rPr>
-          <w14:ligatures w14:val="standard"/>
-        </w:rPr>
-        <w:t>s</w:t>
-      </w:r>
-      <w:r>
-        <w:rPr>
-          <w14:ligatures w14:val="standard"/>
-        </w:rPr>
-        <w:t>,</w:t>
-      </w:r>
-      <w:r>
-        <w:rPr>
-          <w14:ligatures w14:val="standard"/>
-        </w:rPr>
-        <w:t xml:space="preserve"> the respective Journal </w:t>
-      </w:r>
-      <w:r>
-        <w:rPr>
-          <w14:ligatures w14:val="standard"/>
-        </w:rPr>
-        <w:t>or</w:t>
-      </w:r>
-      <w:r>
-        <w:rPr>
-          <w14:ligatures w14:val="standard"/>
-        </w:rPr>
-        <w:t xml:space="preserve"> Conference details dialog box</w:t>
-      </w:r>
-      <w:r>
-        <w:rPr>
-          <w14:ligatures w14:val="standard"/>
-        </w:rPr>
-        <w:t xml:space="preserve"> (i.e. </w:t>
-      </w:r>
-      <w:r>
-        <w:rPr>
-          <w:b/>
-          <w14:ligatures w14:val="standard"/>
-        </w:rPr>
-        <w:t xml:space="preserve">journal/conference </w:t>
-      </w:r>
-      <w:r>
-        <w:rPr>
-          <w:b/>
-          <w14:ligatures w14:val="standard"/>
-        </w:rPr>
-        <w:t>acronym</w:t>
-      </w:r>
-      <w:r>
-        <w:rPr>
-          <w:b/>
-          <w14:ligatures w14:val="standard"/>
-        </w:rPr>
-        <w:t xml:space="preserve">, </w:t>
-      </w:r>
-      <w:r>
-        <w:rPr>
-          <w:b/>
-          <w14:ligatures w14:val="standard"/>
-        </w:rPr>
-        <w:t>DOI</w:t>
-      </w:r>
-      <w:r>
-        <w:rPr>
-          <w:b/>
-          <w14:ligatures w14:val="standard"/>
-        </w:rPr>
-        <w:t xml:space="preserve">, </w:t>
-      </w:r>
-      <w:r>
-        <w:rPr>
-          <w:b/>
-          <w14:ligatures w14:val="standard"/>
-        </w:rPr>
-        <w:t>ISBN</w:t>
-      </w:r>
-      <w:r>
-        <w:rPr>
-          <w:b/>
-          <w14:ligatures w14:val="standard"/>
-        </w:rPr>
-        <w:t>,</w:t>
-      </w:r>
-      <w:r>
-        <w:rPr>
-          <w:b/>
-          <w14:ligatures w14:val="standard"/>
-        </w:rPr>
-        <w:t xml:space="preserve"> copyright</w:t>
-      </w:r>
-      <w:r>
-        <w:rPr>
-          <w:b/>
-          <w14:ligatures w14:val="standard"/>
-        </w:rPr>
-        <w:t>,</w:t>
-      </w:r>
-      <w:r>
-        <w:rPr>
-          <w:b/>
-          <w14:ligatures w14:val="standard"/>
-        </w:rPr>
-        <w:t xml:space="preserve"> </w:t>
-      </w:r>
-      <w:r>
-        <w:rPr>
-          <w:b/>
-          <w14:ligatures w14:val="standard"/>
-        </w:rPr>
-        <w:t>year</w:t>
-      </w:r>
-      <w:r>
-        <w:rPr>
-          <w:b/>
-          <w14:ligatures w14:val="standard"/>
-        </w:rPr>
-        <w:t>,</w:t>
-      </w:r>
-      <w:r>
-        <w:rPr>
-          <w:b/>
-          <w14:ligatures w14:val="standard"/>
-        </w:rPr>
-        <w:t xml:space="preserve"> </w:t>
-      </w:r>
-      <w:r>
-        <w:rPr>
-          <w:b/>
-          <w14:ligatures w14:val="standard"/>
-        </w:rPr>
-        <w:t>etc.</w:t>
-      </w:r>
-      <w:r>
-        <w:rPr>
-          <w14:ligatures w14:val="standard"/>
-        </w:rPr>
-        <w:t>)</w:t>
-      </w:r>
-      <w:r>
-        <w:rPr>
-          <w14:ligatures w14:val="standard"/>
-        </w:rPr>
-        <w:t xml:space="preserve"> </w:t>
-      </w:r>
-      <w:r>
-        <w:rPr>
-          <w14:ligatures w14:val="standard"/>
-        </w:rPr>
-        <w:t>will appear as a</w:t>
-      </w:r>
-      <w:r>
-        <w:rPr>
-          <w14:ligatures w14:val="standard"/>
-        </w:rPr>
-        <w:t xml:space="preserve"> prompt during </w:t>
-      </w:r>
-      <w:r>
-        <w:rPr>
-          <w14:ligatures w14:val="standard"/>
-        </w:rPr>
-        <w:t xml:space="preserve">the </w:t>
-      </w:r>
-      <w:r>
-        <w:rPr>
-          <w14:ligatures w14:val="standard"/>
-        </w:rPr>
-        <w:t xml:space="preserve">Define </w:t>
-      </w:r>
-      <w:r>
-        <w:rPr>
-          <w14:ligatures w14:val="standard"/>
-        </w:rPr>
-        <w:t>Template Style</w:t>
-      </w:r>
-      <w:r>
-        <w:rPr>
-          <w14:ligatures w14:val="standard"/>
-        </w:rPr>
-        <w:t xml:space="preserve"> functionality</w:t>
-      </w:r>
-      <w:r>
-        <w:rPr>
-          <w14:ligatures w14:val="standard"/>
-        </w:rPr>
-        <w:t xml:space="preserve">. </w:t>
-      </w:r>
-      <w:r>
-        <w:rPr>
-          <w14:ligatures w14:val="standard"/>
-        </w:rPr>
-        <w:t>The user should fill these values</w:t>
-      </w:r>
-      <w:r>
-        <w:rPr>
-          <w14:ligatures w14:val="standard"/>
-        </w:rPr>
-        <w:t>,</w:t>
-      </w:r>
-      <w:r>
-        <w:rPr>
-          <w14:ligatures w14:val="standard"/>
-        </w:rPr>
-        <w:t xml:space="preserve"> </w:t>
-      </w:r>
-      <w:r>
-        <w:rPr>
-          <w14:ligatures w14:val="standard"/>
-        </w:rPr>
-        <w:t>after</w:t>
-      </w:r>
-      <w:r>
-        <w:rPr>
-          <w14:ligatures w14:val="standard"/>
-        </w:rPr>
-        <w:t xml:space="preserve"> </w:t>
-      </w:r>
-      <w:r>
-        <w:rPr>
-          <w14:ligatures w14:val="standard"/>
-        </w:rPr>
-        <w:t>which the</w:t>
-      </w:r>
-      <w:r>
-        <w:rPr>
-          <w14:ligatures w14:val="standard"/>
-        </w:rPr>
-        <w:t xml:space="preserve"> template creates </w:t>
-      </w:r>
-      <w:r>
-        <w:rPr>
-          <w14:ligatures w14:val="standard"/>
-        </w:rPr>
-        <w:t>the</w:t>
-      </w:r>
-      <w:r>
-        <w:rPr>
-          <w14:ligatures w14:val="standard"/>
-        </w:rPr>
-        <w:t xml:space="preserve"> desired layout of the paper. </w:t>
-      </w:r>
-      <w:r>
-        <w:rPr>
-          <w14:ligatures w14:val="standard"/>
-        </w:rPr>
-        <w:t>The u</w:t>
-      </w:r>
-      <w:r>
-        <w:rPr>
-          <w14:ligatures w14:val="standard"/>
-        </w:rPr>
-        <w:t>ser can now</w:t>
-      </w:r>
-      <w:r>
-        <w:rPr>
-          <w14:ligatures w14:val="standard"/>
-        </w:rPr>
-        <w:t xml:space="preserve"> create </w:t>
-      </w:r>
-      <w:r>
-        <w:rPr>
-          <w14:ligatures w14:val="standard"/>
-        </w:rPr>
-        <w:t xml:space="preserve">a </w:t>
-      </w:r>
-      <w:r>
-        <w:rPr>
-          <w14:ligatures w14:val="standard"/>
-        </w:rPr>
-        <w:t xml:space="preserve">PDF of </w:t>
-      </w:r>
-      <w:r>
-        <w:rPr>
-          <w14:ligatures w14:val="standard"/>
-        </w:rPr>
-        <w:t>his/her</w:t>
-      </w:r>
-      <w:r>
-        <w:rPr>
-          <w14:ligatures w14:val="standard"/>
-        </w:rPr>
-        <w:t xml:space="preserve"> manuscript using </w:t>
-      </w:r>
-      <w:r>
-        <w:rPr>
-          <w14:ligatures w14:val="standard"/>
-        </w:rPr>
-        <w:t xml:space="preserve">the </w:t>
-      </w:r>
-      <w:r>
-        <w:rPr>
-          <w14:ligatures w14:val="standard"/>
-        </w:rPr>
-        <w:t>“</w:t>
-      </w:r>
-      <w:r>
-        <w:rPr>
-          <w:i/>
-          <w14:ligatures w14:val="standard"/>
-        </w:rPr>
-        <w:t>Save as PDF</w:t>
-      </w:r>
-      <w:r>
-        <w:rPr>
-          <w14:ligatures w14:val="standard"/>
-        </w:rPr>
-        <w:t>” option.</w:t>
-      </w:r>
-    </w:p>
-    <w:p>
-      <w:pPr>
-        <w:pStyle w:val="Abstract"/>
-        <w:rPr>
-          <w:lang w:val="en-GB" w:eastAsia="ja-JP"/>
-          <w14:ligatures w14:val="standard"/>
-        </w:rPr>
-      </w:pPr>
-      <w:r>
-        <w:rPr>
-          <w:rFonts w:eastAsia="Verdana"/>
-          <w14:ligatures w14:val="standard"/>
-        </w:rPr>
-        <w:t>If</w:t>
-      </w:r>
-      <w:r>
-        <w:rPr>
-          <w14:ligatures w14:val="standard"/>
-        </w:rPr>
-        <w:t xml:space="preserve"> </w:t>
-      </w:r>
-      <w:r>
-        <w:rPr>
-          <w14:ligatures w14:val="standard"/>
-        </w:rPr>
-        <w:t xml:space="preserve">the </w:t>
-      </w:r>
-      <w:r>
-        <w:rPr>
-          <w14:ligatures w14:val="standard"/>
-        </w:rPr>
-        <w:t>user</w:t>
-      </w:r>
-      <w:r>
-        <w:rPr>
-          <w14:ligatures w14:val="standard"/>
-        </w:rPr>
-        <w:t xml:space="preserve"> </w:t>
-      </w:r>
-      <w:r>
-        <w:rPr>
-          <w14:ligatures w14:val="standard"/>
-        </w:rPr>
-        <w:t>is</w:t>
-      </w:r>
-      <w:r>
-        <w:rPr>
-          <w14:ligatures w14:val="standard"/>
-        </w:rPr>
-        <w:t xml:space="preserve"> adding any new data, </w:t>
-      </w:r>
-      <w:r>
-        <w:rPr>
-          <w14:ligatures w14:val="standard"/>
-        </w:rPr>
-        <w:t>they should</w:t>
-      </w:r>
-      <w:r>
-        <w:rPr>
-          <w14:ligatures w14:val="standard"/>
-        </w:rPr>
-        <w:t xml:space="preserve"> make sure to style </w:t>
-      </w:r>
-      <w:r>
-        <w:rPr>
-          <w14:ligatures w14:val="standard"/>
-        </w:rPr>
-        <w:t>it as per the instructions provided in previous sections. Carry out the steps for Cross-linking, Fundref data, adding Document History (specific to</w:t>
-      </w:r>
-      <w:r>
-        <w:rPr>
-          <w14:ligatures w14:val="standard"/>
-        </w:rPr>
-        <w:t xml:space="preserve"> jour</w:t>
-      </w:r>
-      <w:r>
-        <w:rPr>
-          <w14:ligatures w14:val="standard"/>
-        </w:rPr>
-        <w:t>nal submission)</w:t>
-      </w:r>
-      <w:r>
-        <w:rPr>
-          <w14:ligatures w14:val="standard"/>
-        </w:rPr>
-        <w:t>,</w:t>
-      </w:r>
-      <w:r>
-        <w:rPr>
-          <w14:ligatures w14:val="standard"/>
-        </w:rPr>
-        <w:t xml:space="preserve"> and finally</w:t>
-      </w:r>
-      <w:r>
-        <w:rPr>
-          <w14:ligatures w14:val="standard"/>
-        </w:rPr>
-        <w:t>,</w:t>
-      </w:r>
-      <w:r>
-        <w:rPr>
-          <w14:ligatures w14:val="standard"/>
-        </w:rPr>
-        <w:t xml:space="preserve"> Manuscript validation and placing the respective metadata (</w:t>
-      </w:r>
-      <w:proofErr w:type="spellStart"/>
-      <w:r>
-        <w:rPr>
-          <w14:ligatures w14:val="standard"/>
-        </w:rPr>
-        <w:t>Bibstrip</w:t>
-      </w:r>
-      <w:proofErr w:type="spellEnd"/>
-      <w:r>
-        <w:rPr>
-          <w14:ligatures w14:val="standard"/>
-        </w:rPr>
-        <w:t>/copyright text)</w:t>
-      </w:r>
-      <w:r>
-        <w:rPr>
-          <w:rStyle w:val="FootnoteReference"/>
-          <w14:ligatures w14:val="standard"/>
-        </w:rPr>
-        <w:footnoteReference w:id="2"/>
-      </w:r>
-      <w:r>
-        <w:rPr>
-          <w14:ligatures w14:val="standard"/>
-        </w:rPr>
-        <w:t xml:space="preserve"> while applying the required template.</w:t>
-      </w:r>
-    </w:p>
-    <w:p>
-      <w:pPr>
-        <w:pStyle w:val="CCSHead"/>
-        <w:rPr>
-          <w:lang w:eastAsia="it-IT"/>
-          <w14:ligatures w14:val="standard"/>
-        </w:rPr>
-      </w:pPr>
-      <w:r>
-        <w:rPr>
-          <w:lang w:eastAsia="it-IT"/>
-          <w14:ligatures w14:val="standard"/>
-        </w:rPr>
-        <w:t>CCS CONCEPTS</w:t>
-      </w:r>
-    </w:p>
-    <w:p>
-      <w:pPr>
-        <w:pStyle w:val="CCSDescription"/>
-        <w:rPr>
-          <w:rFonts w:cs="Linux Libertine"/>
-          <w14:ligatures w14:val="standard"/>
-        </w:rPr>
-      </w:pPr>
-      <w:r>
-        <w:rPr>
-          <w14:ligatures w14:val="standard"/>
-        </w:rPr>
-        <w:t>• </w:t>
-      </w:r>
-      <w:r>
-        <w:rPr>
-          <w:lang w:eastAsia="it-IT"/>
-          <w14:ligatures w14:val="standard"/>
-        </w:rPr>
-        <w:t>Insert CCS text</w:t>
-      </w:r>
-      <w:r>
-        <w:rPr>
-          <w14:ligatures w14:val="standard"/>
-        </w:rPr>
-        <w:t> </w:t>
-      </w:r>
-      <w:r>
-        <w:rPr>
-          <w14:ligatures w14:val="standard"/>
-        </w:rPr>
-        <w:t>here</w:t>
-      </w:r>
-      <w:r>
-        <w:rPr>
-          <w14:ligatures w14:val="standard"/>
-        </w:rPr>
-        <w:t xml:space="preserve"> • </w:t>
-      </w:r>
-      <w:r>
-        <w:rPr>
-          <w:lang w:eastAsia="it-IT"/>
-          <w14:ligatures w14:val="standard"/>
-        </w:rPr>
-        <w:t>Insert CCS text</w:t>
-      </w:r>
-      <w:r>
-        <w:rPr>
-          <w14:ligatures w14:val="standard"/>
-        </w:rPr>
-        <w:t> here</w:t>
-      </w:r>
-      <w:r>
-        <w:rPr>
-          <w14:ligatures w14:val="standard"/>
-        </w:rPr>
-        <w:t>   • </w:t>
-      </w:r>
-      <w:r>
-        <w:rPr>
-          <w:lang w:eastAsia="it-IT"/>
-          <w14:ligatures w14:val="standard"/>
-        </w:rPr>
-        <w:t>Insert CCS text</w:t>
-      </w:r>
-      <w:r>
-        <w:rPr>
-          <w14:ligatures w14:val="standard"/>
-        </w:rPr>
-        <w:t> here</w:t>
-      </w:r>
-    </w:p>
-    <w:p>
-      <w:pPr>
-        <w:pStyle w:val="KeyWordHead"/>
-        <w:rPr>
-          <w:lang w:eastAsia="it-IT"/>
-          <w14:ligatures w14:val="standard"/>
-        </w:rPr>
-      </w:pPr>
-      <w:r>
-        <w:rPr>
-          <w:lang w:eastAsia="it-IT"/>
-          <w14:ligatures w14:val="standard"/>
-        </w:rPr>
-        <w:t>KEYWORDS</w:t>
-      </w:r>
-    </w:p>
-    <w:p>
-      <w:pPr>
-        <w:pStyle w:val="KeyWords"/>
-        <w:rPr>
-          <w:lang w:eastAsia="it-IT"/>
-          <w14:ligatures w14:val="standard"/>
-        </w:rPr>
-      </w:pPr>
-      <w:r>
-        <w:rPr>
-          <w:lang w:eastAsia="it-IT"/>
-          <w14:ligatures w14:val="standard"/>
-        </w:rPr>
-        <w:t>Insert keyword text</w:t>
-      </w:r>
-      <w:r>
-        <w:rPr>
-          <w:lang w:eastAsia="it-IT"/>
-          <w14:ligatures w14:val="standard"/>
-        </w:rPr>
-        <w:t xml:space="preserve">, </w:t>
-      </w:r>
-      <w:r>
-        <w:rPr>
-          <w:lang w:eastAsia="it-IT"/>
-          <w14:ligatures w14:val="standard"/>
-        </w:rPr>
-        <w:t>Insert keyword text</w:t>
-      </w:r>
-      <w:r>
-        <w:rPr>
-          <w:lang w:eastAsia="it-IT"/>
-          <w14:ligatures w14:val="standard"/>
-        </w:rPr>
-        <w:t xml:space="preserve">, </w:t>
-      </w:r>
-      <w:r>
-        <w:rPr>
-          <w:lang w:eastAsia="it-IT"/>
-          <w14:ligatures w14:val="standard"/>
-        </w:rPr>
-        <w:t>Insert keyword text</w:t>
-      </w:r>
-      <w:r>
-        <w:rPr>
-          <w:lang w:eastAsia="it-IT"/>
-          <w14:ligatures w14:val="standard"/>
-        </w:rPr>
-        <w:t xml:space="preserve">, </w:t>
-      </w:r>
-      <w:r>
-        <w:rPr>
-          <w:lang w:eastAsia="it-IT"/>
-          <w14:ligatures w14:val="standard"/>
-        </w:rPr>
-        <w:t>Insert keyword text</w:t>
-      </w:r>
-    </w:p>
-    <w:p>
-      <w:pPr>
-        <w:pStyle w:val="RefFormatHead"/>
-        <w:rPr>
-          <w14:ligatures w14:val="standard"/>
-        </w:rPr>
-      </w:pPr>
-      <w:r>
-        <w:rPr>
-          <w14:ligatures w14:val="standard"/>
-        </w:rPr>
-        <w:t>ACM Reference format:</w:t>
-      </w:r>
-    </w:p>
-    <w:p>
-      <w:pPr>
-        <w:pStyle w:val="RefFormatPara"/>
-        <w:rPr>
-          <w14:ligatures w14:val="standard"/>
-        </w:rPr>
-      </w:pPr>
-      <w:r>
-        <w:rPr>
-          <w14:ligatures w14:val="standard"/>
-        </w:rPr>
-        <w:t xml:space="preserve">FirstName Surname, FirstName Surname and FirstName Surname. 2018. </w:t>
-      </w:r>
-      <w:r>
-        <w:rPr>
-          <w:bCs/>
-          <w14:ligatures w14:val="standard"/>
-        </w:rPr>
-        <w:t xml:space="preserve">Insert Your Title Here: Insert Subtitle Here. In </w:t>
-      </w:r>
-      <w:r>
-        <w:rPr>
-          <w:bCs/>
-          <w:i/>
-          <w14:ligatures w14:val="standard"/>
-        </w:rPr>
-        <w:t xml:space="preserve">Proceedings of ACM Woodstock conference (WOODSTOCK’18). ACM, New York, NY, USA, </w:t>
-      </w:r>
-      <w:r>
-        <w:rPr>
-          <w:bCs/>
-          <w:i/>
-          <w14:ligatures w14:val="standard"/>
-        </w:rPr>
-        <w:t>2</w:t>
-      </w:r>
-      <w:r>
-        <w:rPr>
-          <w:bCs/>
-          <w:i/>
-          <w14:ligatures w14:val="standard"/>
-        </w:rPr>
-        <w:t xml:space="preserve"> pages.</w:t>
-      </w:r>
-      <w:r>
-        <w:rPr>
-          <w14:ligatures w14:val="standard"/>
-        </w:rPr>
-        <w:t xml:space="preserve"> https://doi.org/10.1145/1234567890</w:t>
-      </w:r>
-    </w:p>
-    <w:p>
-      <w:pPr>
-        <w:pStyle w:val="Head1"/>
-        <w:spacing w:before="380"/>
-        <w:rPr>
-          <w14:ligatures w14:val="standard"/>
-        </w:rPr>
-      </w:pPr>
-      <w:r>
-        <w:rPr>
-          <w:rStyle w:val="Label"/>
-          <w14:ligatures w14:val="standard"/>
-        </w:rPr>
-        <w:t>1</w:t>
-      </w:r>
-      <w:r>
-        <w:rPr>
-          <w14:ligatures w14:val="standard"/>
-        </w:rPr>
-        <w:t> </w:t>
-      </w:r>
-      <w:r>
-        <w:rPr>
-          <w14:ligatures w14:val="standard"/>
-        </w:rPr>
-        <w:t>Insert Heading Level 1</w:t>
-      </w:r>
+        <w:spacing w:before="380" w:after="80" w:line="240" w:lineRule="auto"/>
+        <w:jc w:val="left"/>
+        <w:rPr>
+          <w:rFonts w:ascii="Times New Roman" w:eastAsia="Times New Roman" w:hAnsi="Times New Roman" w:cs="Times New Roman"/>
+          <w:sz w:val="24"/>
+          <w:szCs w:val="24"/>
+          <w:lang w:eastAsia="zh-CN"/>
+        </w:rPr>
+      </w:pPr>
     </w:p>
     <w:p>
       <w:pPr>
@@ -2123,7 +1161,7 @@
           <v:shape id="_x0000_i1025" type="#_x0000_t75" style="width:125.25pt;height:35.25pt" o:ole="">
             <v:imagedata r:id="rId14" o:title=""/>
           </v:shape>
-          <o:OLEObject Type="Embed" ProgID="Equation.DSMT4" ShapeID="_x0000_i1025" DrawAspect="Content" ObjectID="_1640679813" r:id="rId15"/>
+          <o:OLEObject Type="Embed" ProgID="Equation.DSMT4" ShapeID="_x0000_i1025" DrawAspect="Content" ObjectID="_1640979108" r:id="rId15"/>
         </w:object>
       </w:r>
       <w:r>
@@ -2248,7 +1286,6 @@
           <w:b/>
           <w14:ligatures w14:val="standard"/>
         </w:rPr>
-        <w:lastRenderedPageBreak/>
         <w:t>DisplayFormula</w:t>
       </w:r>
       <w:proofErr w:type="spellEnd"/>
@@ -2389,7 +1426,7 @@
           <v:shape id="_x0000_i1026" type="#_x0000_t75" style="width:125.25pt;height:35.25pt" o:ole="">
             <v:imagedata r:id="rId14" o:title=""/>
           </v:shape>
-          <o:OLEObject Type="Embed" ProgID="Equation.DSMT4" ShapeID="_x0000_i1026" DrawAspect="Content" ObjectID="_1640679814" r:id="rId16"/>
+          <o:OLEObject Type="Embed" ProgID="Equation.DSMT4" ShapeID="_x0000_i1026" DrawAspect="Content" ObjectID="_1640979109" r:id="rId16"/>
         </w:object>
       </w:r>
     </w:p>
@@ -2857,7 +1894,16 @@
           <w:lang w:eastAsia="ja-JP"/>
           <w14:ligatures w14:val="standard"/>
         </w:rPr>
-        <w:t>Insert text here for the Quotation or Extract, Insert text here for the Quotation or Extract, Insert text here for the Quotation or Extract, Insert text here for the Quotation or Extract, Insert text here for the Quotation or Extract</w:t>
+        <w:t xml:space="preserve">Insert text here for the Quotation or Extract, Insert text here for the Quotation or Extract, Insert text here for the </w:t>
+      </w:r>
+      <w:r>
+        <w:rPr>
+          <w:szCs w:val="18"/>
+          <w:lang w:eastAsia="ja-JP"/>
+          <w14:ligatures w14:val="standard"/>
+        </w:rPr>
+        <w:lastRenderedPageBreak/>
+        <w:t>Quotation or Extract, Insert text here for the Quotation or Extract, Insert text here for the Quotation or Extract</w:t>
       </w:r>
       <w:r>
         <w:rPr>
@@ -3632,214 +2678,25 @@
     </w:p>
     <w:p>
       <w:pPr>
-        <w:pStyle w:val="Para"/>
-        <w:jc w:val="both"/>
-        <w:rPr>
-          <w14:ligatures w14:val="standard"/>
-        </w:rPr>
-      </w:pPr>
-      <w:r>
-        <w:rPr>
-          <w:rFonts w:ascii="Linux Biolinum" w:hAnsi="Linux Biolinum" w:cs="Linux Biolinum"/>
-          <w:i/>
-          <w14:ligatures w14:val="standard"/>
-        </w:rPr>
-        <w:t>1.1</w:t>
-      </w:r>
-      <w:r>
-        <w:rPr>
-          <w:rStyle w:val="Label"/>
-          <w:rFonts w:cs="Linux Libertine"/>
-          <w:i/>
-          <w14:ligatures w14:val="standard"/>
-        </w:rPr>
-        <w:t>.1</w:t>
-      </w:r>
-      <w:r>
-        <w:rPr>
-          <w:rFonts w:ascii="Linux Biolinum" w:hAnsi="Linux Biolinum" w:cs="Linux Biolinum"/>
-          <w:i/>
-          <w14:ligatures w14:val="standard"/>
-        </w:rPr>
-        <w:t xml:space="preserve"> Heading Level 3. </w:t>
-      </w:r>
-      <w:r>
-        <w:rPr>
-          <w:lang w:eastAsia="it-IT"/>
-          <w14:ligatures w14:val="standard"/>
-        </w:rPr>
-        <w:t xml:space="preserve">Insert paragraph text </w:t>
-      </w:r>
-      <w:r>
-        <w:rPr>
-          <w14:ligatures w14:val="standard"/>
-        </w:rPr>
-        <w:t xml:space="preserve">here. </w:t>
-      </w:r>
-      <w:r>
-        <w:rPr>
-          <w:lang w:eastAsia="it-IT"/>
-          <w14:ligatures w14:val="standard"/>
-        </w:rPr>
-        <w:t xml:space="preserve">Insert paragraph text </w:t>
-      </w:r>
-      <w:r>
-        <w:rPr>
-          <w14:ligatures w14:val="standard"/>
-        </w:rPr>
-        <w:t xml:space="preserve">here. </w:t>
-      </w:r>
-      <w:r>
-        <w:rPr>
-          <w:lang w:eastAsia="it-IT"/>
-          <w14:ligatures w14:val="standard"/>
-        </w:rPr>
-        <w:t xml:space="preserve">Insert paragraph text </w:t>
-      </w:r>
-      <w:r>
-        <w:rPr>
-          <w14:ligatures w14:val="standard"/>
-        </w:rPr>
-        <w:t xml:space="preserve">here. </w:t>
-      </w:r>
-      <w:r>
-        <w:rPr>
-          <w:lang w:eastAsia="it-IT"/>
-          <w14:ligatures w14:val="standard"/>
-        </w:rPr>
-        <w:t xml:space="preserve">Insert paragraph text </w:t>
-      </w:r>
-      <w:r>
-        <w:rPr>
-          <w14:ligatures w14:val="standard"/>
-        </w:rPr>
-        <w:t xml:space="preserve">here. </w:t>
-      </w:r>
-      <w:r>
-        <w:rPr>
-          <w:lang w:eastAsia="it-IT"/>
-          <w14:ligatures w14:val="standard"/>
-        </w:rPr>
-        <w:t xml:space="preserve">Insert paragraph text </w:t>
-      </w:r>
-      <w:r>
-        <w:rPr>
-          <w14:ligatures w14:val="standard"/>
-        </w:rPr>
-        <w:t xml:space="preserve">here. </w:t>
-      </w:r>
-      <w:r>
-        <w:rPr>
-          <w:lang w:eastAsia="it-IT"/>
-          <w14:ligatures w14:val="standard"/>
-        </w:rPr>
-        <w:t xml:space="preserve">Insert paragraph text </w:t>
-      </w:r>
-      <w:r>
-        <w:rPr>
-          <w14:ligatures w14:val="standard"/>
-        </w:rPr>
-        <w:t xml:space="preserve">here. </w:t>
-      </w:r>
-      <w:r>
-        <w:rPr>
-          <w:lang w:eastAsia="it-IT"/>
-          <w14:ligatures w14:val="standard"/>
-        </w:rPr>
-        <w:t xml:space="preserve">Insert paragraph text </w:t>
-      </w:r>
-      <w:r>
-        <w:rPr>
-          <w14:ligatures w14:val="standard"/>
-        </w:rPr>
-        <w:t>here.</w:t>
-      </w:r>
-      <w:r>
-        <w:rPr>
-          <w14:ligatures w14:val="standard"/>
-        </w:rPr>
-        <w:t xml:space="preserve"> </w:t>
-      </w:r>
-      <w:r>
-        <w:rPr>
-          <w:lang w:eastAsia="it-IT"/>
-          <w14:ligatures w14:val="standard"/>
-        </w:rPr>
-        <w:t xml:space="preserve">Insert paragraph text </w:t>
-      </w:r>
-      <w:r>
-        <w:rPr>
-          <w14:ligatures w14:val="standard"/>
-        </w:rPr>
-        <w:t xml:space="preserve">here. </w:t>
-      </w:r>
-      <w:r>
-        <w:rPr>
-          <w:lang w:eastAsia="it-IT"/>
-          <w14:ligatures w14:val="standard"/>
-        </w:rPr>
-        <w:t xml:space="preserve">Insert paragraph text </w:t>
-      </w:r>
-      <w:r>
-        <w:rPr>
-          <w14:ligatures w14:val="standard"/>
-        </w:rPr>
-        <w:t xml:space="preserve">here. </w:t>
-      </w:r>
-      <w:r>
-        <w:rPr>
-          <w:lang w:eastAsia="it-IT"/>
-          <w14:ligatures w14:val="standard"/>
-        </w:rPr>
-        <w:t xml:space="preserve">Insert paragraph text </w:t>
-      </w:r>
-      <w:r>
-        <w:rPr>
-          <w14:ligatures w14:val="standard"/>
-        </w:rPr>
-        <w:t xml:space="preserve">here. </w:t>
-      </w:r>
-      <w:r>
-        <w:rPr>
-          <w:lang w:eastAsia="it-IT"/>
-          <w14:ligatures w14:val="standard"/>
-        </w:rPr>
-        <w:t xml:space="preserve">Insert paragraph text </w:t>
-      </w:r>
-      <w:r>
-        <w:rPr>
-          <w14:ligatures w14:val="standard"/>
-        </w:rPr>
-        <w:t>here.</w:t>
+        <w:pStyle w:val="AckHead"/>
+        <w:rPr>
+          <w14:ligatures w14:val="standard"/>
+        </w:rPr>
+      </w:pPr>
+      <w:r>
+        <w:rPr>
+          <w14:ligatures w14:val="standard"/>
+        </w:rPr>
+        <w:t>ACKNOWLEDGMENTS</w:t>
       </w:r>
     </w:p>
     <w:p>
       <w:pPr>
-        <w:pStyle w:val="Para"/>
-        <w:jc w:val="both"/>
-        <w:rPr>
-          <w:lang w:eastAsia="ja-JP"/>
-          <w14:ligatures w14:val="standard"/>
-        </w:rPr>
-      </w:pPr>
-      <w:r>
-        <w:rPr>
-          <w:rStyle w:val="Label"/>
-          <w:rFonts w:cs="Linux Libertine"/>
-          <w:i/>
-          <w14:ligatures w14:val="standard"/>
-        </w:rPr>
-        <w:t>1.1.1.1</w:t>
-      </w:r>
-      <w:r>
-        <w:rPr>
-          <w:rFonts w:cs="Linux Libertine"/>
-          <w:i/>
-          <w:sz w:val="20"/>
-          <w14:ligatures w14:val="standard"/>
-        </w:rPr>
-        <w:t xml:space="preserve"> Heading Level 4. </w:t>
-      </w:r>
+        <w:pStyle w:val="AckPara"/>
+        <w:rPr>
+          <w14:ligatures w14:val="standard"/>
+        </w:rPr>
+      </w:pPr>
       <w:r>
         <w:rPr>
           <w:lang w:eastAsia="it-IT"/>
@@ -3929,13 +2786,7 @@
         <w:rPr>
           <w14:ligatures w14:val="standard"/>
         </w:rPr>
-        <w:t>here.</w:t>
-      </w:r>
-      <w:r>
-        <w:rPr>
-          <w14:ligatures w14:val="standard"/>
-        </w:rPr>
-        <w:t xml:space="preserve"> </w:t>
+        <w:t xml:space="preserve">here. </w:t>
       </w:r>
       <w:r>
         <w:rPr>
@@ -3992,442 +2843,215 @@
     </w:p>
     <w:p>
       <w:pPr>
-        <w:pStyle w:val="AckHead"/>
-        <w:rPr>
-          <w14:ligatures w14:val="standard"/>
-        </w:rPr>
-      </w:pPr>
-      <w:r>
-        <w:rPr>
-          <w14:ligatures w14:val="standard"/>
-        </w:rPr>
-        <w:t>ACKNOWLEDGMENTS</w:t>
+        <w:pStyle w:val="ReferenceHead"/>
+        <w:rPr>
+          <w14:ligatures w14:val="standard"/>
+        </w:rPr>
+      </w:pPr>
+      <w:r>
+        <w:rPr>
+          <w14:ligatures w14:val="standard"/>
+        </w:rPr>
+        <w:t>REFERENCES</w:t>
       </w:r>
     </w:p>
     <w:p>
       <w:pPr>
-        <w:pStyle w:val="AckPara"/>
-        <w:rPr>
-          <w14:ligatures w14:val="standard"/>
-        </w:rPr>
-      </w:pPr>
-      <w:r>
-        <w:rPr>
-          <w:lang w:eastAsia="it-IT"/>
-          <w14:ligatures w14:val="standard"/>
-        </w:rPr>
-        <w:t xml:space="preserve">Insert paragraph text </w:t>
-      </w:r>
-      <w:r>
-        <w:rPr>
-          <w14:ligatures w14:val="standard"/>
-        </w:rPr>
-        <w:t xml:space="preserve">here. </w:t>
-      </w:r>
-      <w:r>
-        <w:rPr>
-          <w:lang w:eastAsia="it-IT"/>
-          <w14:ligatures w14:val="standard"/>
-        </w:rPr>
-        <w:t xml:space="preserve">Insert paragraph text </w:t>
-      </w:r>
-      <w:r>
-        <w:rPr>
-          <w14:ligatures w14:val="standard"/>
-        </w:rPr>
-        <w:t xml:space="preserve">here. </w:t>
-      </w:r>
-      <w:r>
-        <w:rPr>
-          <w:lang w:eastAsia="it-IT"/>
-          <w14:ligatures w14:val="standard"/>
-        </w:rPr>
-        <w:t xml:space="preserve">Insert paragraph text </w:t>
-      </w:r>
-      <w:r>
-        <w:rPr>
-          <w14:ligatures w14:val="standard"/>
-        </w:rPr>
-        <w:t xml:space="preserve">here. </w:t>
-      </w:r>
-      <w:r>
-        <w:rPr>
-          <w:lang w:eastAsia="it-IT"/>
-          <w14:ligatures w14:val="standard"/>
-        </w:rPr>
-        <w:t xml:space="preserve">Insert paragraph text </w:t>
-      </w:r>
-      <w:r>
-        <w:rPr>
-          <w14:ligatures w14:val="standard"/>
-        </w:rPr>
-        <w:t xml:space="preserve">here. </w:t>
-      </w:r>
-      <w:r>
-        <w:rPr>
-          <w:lang w:eastAsia="it-IT"/>
-          <w14:ligatures w14:val="standard"/>
-        </w:rPr>
-        <w:t xml:space="preserve">Insert paragraph text </w:t>
-      </w:r>
-      <w:r>
-        <w:rPr>
-          <w14:ligatures w14:val="standard"/>
-        </w:rPr>
-        <w:t xml:space="preserve">here. </w:t>
-      </w:r>
-      <w:r>
-        <w:rPr>
-          <w:lang w:eastAsia="it-IT"/>
-          <w14:ligatures w14:val="standard"/>
-        </w:rPr>
-        <w:t xml:space="preserve">Insert paragraph text </w:t>
-      </w:r>
-      <w:r>
-        <w:rPr>
-          <w14:ligatures w14:val="standard"/>
-        </w:rPr>
-        <w:t xml:space="preserve">here. </w:t>
-      </w:r>
-      <w:r>
-        <w:rPr>
-          <w:lang w:eastAsia="it-IT"/>
-          <w14:ligatures w14:val="standard"/>
-        </w:rPr>
-        <w:t xml:space="preserve">Insert paragraph text </w:t>
-      </w:r>
-      <w:r>
-        <w:rPr>
-          <w14:ligatures w14:val="standard"/>
-        </w:rPr>
-        <w:t xml:space="preserve">here. </w:t>
-      </w:r>
-      <w:r>
-        <w:rPr>
-          <w:lang w:eastAsia="it-IT"/>
-          <w14:ligatures w14:val="standard"/>
-        </w:rPr>
-        <w:t xml:space="preserve">Insert paragraph text </w:t>
-      </w:r>
-      <w:r>
-        <w:rPr>
-          <w14:ligatures w14:val="standard"/>
-        </w:rPr>
-        <w:t xml:space="preserve">here. </w:t>
-      </w:r>
-      <w:r>
-        <w:rPr>
-          <w:lang w:eastAsia="it-IT"/>
-          <w14:ligatures w14:val="standard"/>
-        </w:rPr>
-        <w:t xml:space="preserve">Insert paragraph text </w:t>
-      </w:r>
-      <w:r>
-        <w:rPr>
-          <w14:ligatures w14:val="standard"/>
-        </w:rPr>
-        <w:t xml:space="preserve">here. </w:t>
-      </w:r>
-      <w:r>
-        <w:rPr>
-          <w:lang w:eastAsia="it-IT"/>
-          <w14:ligatures w14:val="standard"/>
-        </w:rPr>
-        <w:t xml:space="preserve">Insert paragraph text </w:t>
-      </w:r>
-      <w:r>
-        <w:rPr>
-          <w14:ligatures w14:val="standard"/>
-        </w:rPr>
-        <w:t xml:space="preserve">here. </w:t>
-      </w:r>
-      <w:r>
-        <w:rPr>
-          <w:lang w:eastAsia="it-IT"/>
-          <w14:ligatures w14:val="standard"/>
-        </w:rPr>
-        <w:t xml:space="preserve">Insert paragraph text </w:t>
-      </w:r>
-      <w:r>
-        <w:rPr>
-          <w14:ligatures w14:val="standard"/>
-        </w:rPr>
-        <w:t>here.</w:t>
-      </w:r>
-    </w:p>
-    <w:p>
-      <w:pPr>
-        <w:pStyle w:val="ReferenceHead"/>
-        <w:rPr>
-          <w14:ligatures w14:val="standard"/>
-        </w:rPr>
-      </w:pPr>
-      <w:r>
-        <w:rPr>
-          <w14:ligatures w14:val="standard"/>
-        </w:rPr>
-        <w:t>REFERENCES</w:t>
-      </w:r>
-    </w:p>
-    <w:p>
-      <w:pPr>
-        <w:pStyle w:val="Bibentry"/>
-        <w:rPr>
-          <w:szCs w:val="14"/>
-          <w14:ligatures w14:val="standard"/>
-        </w:rPr>
-      </w:pPr>
-      <w:r>
-        <w:rPr>
-          <w14:ligatures w14:val="standard"/>
-        </w:rPr>
-        <w:t>[1]</w:t>
-      </w:r>
-      <w:r>
-        <w:rPr>
-          <w14:ligatures w14:val="standard"/>
-        </w:rPr>
-        <w:tab/>
-      </w:r>
-      <w:r>
-        <w:rPr>
-          <w:rFonts w:eastAsia="Times New Roman"/>
-          <w:szCs w:val="14"/>
-        </w:rPr>
-        <w:t>Patricia S. Abril and Robert Plant, 2007. The patent holder's dilemma: Buy, sell, or troll? </w:t>
-      </w:r>
-      <w:proofErr w:type="spellStart"/>
-      <w:r>
-        <w:rPr>
-          <w:rFonts w:eastAsia="Times New Roman"/>
-          <w:i/>
-          <w:iCs/>
-          <w:szCs w:val="14"/>
-        </w:rPr>
-        <w:t>Commun</w:t>
-      </w:r>
-      <w:proofErr w:type="spellEnd"/>
-      <w:r>
-        <w:rPr>
-          <w:rFonts w:eastAsia="Times New Roman"/>
-          <w:i/>
-          <w:iCs/>
-          <w:szCs w:val="14"/>
-        </w:rPr>
-        <w:t xml:space="preserve">. ACM </w:t>
-      </w:r>
-      <w:r>
-        <w:rPr>
-          <w:rFonts w:eastAsia="Times New Roman"/>
-          <w:iCs/>
-          <w:szCs w:val="14"/>
-        </w:rPr>
-        <w:t>50, 1 (</w:t>
-      </w:r>
-      <w:proofErr w:type="gramStart"/>
-      <w:r>
-        <w:rPr>
-          <w:rFonts w:eastAsia="Times New Roman"/>
-          <w:iCs/>
-          <w:szCs w:val="14"/>
-        </w:rPr>
-        <w:t>Jan,</w:t>
-      </w:r>
-      <w:proofErr w:type="gramEnd"/>
-      <w:r>
-        <w:rPr>
-          <w:rFonts w:eastAsia="Times New Roman"/>
-          <w:iCs/>
-          <w:szCs w:val="14"/>
-        </w:rPr>
-        <w:t xml:space="preserve"> 2007),</w:t>
-      </w:r>
-      <w:r>
-        <w:rPr>
-          <w:rFonts w:eastAsia="Times New Roman"/>
-          <w:szCs w:val="14"/>
-        </w:rPr>
-        <w:t xml:space="preserve"> 36-44. DOI: </w:t>
+        <w:pStyle w:val="NormalWeb"/>
+        <w:spacing w:before="0" w:beforeAutospacing="0" w:after="0" w:afterAutospacing="0"/>
+        <w:ind w:left="300" w:hanging="300"/>
+        <w:rPr>
+          <w:rFonts w:ascii="Times New Roman" w:hAnsi="Times New Roman" w:cs="Times New Roman"/>
+          <w:sz w:val="24"/>
+          <w:szCs w:val="24"/>
+          <w:lang w:eastAsia="zh-CN"/>
+        </w:rPr>
+      </w:pPr>
+      <w:r>
+        <w:rPr>
+          <w:rFonts w:ascii="Arial" w:hAnsi="Arial" w:cs="Arial"/>
+          <w:color w:val="000000"/>
+          <w:sz w:val="16"/>
+          <w:szCs w:val="16"/>
+        </w:rPr>
+        <w:t xml:space="preserve">[1] </w:t>
+      </w:r>
+      <w:r>
+        <w:rPr>
+          <w:color w:val="333333"/>
+          <w:sz w:val="16"/>
+          <w:szCs w:val="16"/>
+        </w:rPr>
+        <w:t>Anon</w:t>
+      </w:r>
+      <w:r>
+        <w:rPr>
+          <w:color w:val="333333"/>
+          <w:sz w:val="16"/>
+          <w:szCs w:val="16"/>
+          <w:shd w:val="clear" w:color="auto" w:fill="FFFFFF"/>
+        </w:rPr>
+        <w:t xml:space="preserve">. GSA Tech Guides. Retrieved January 20, 2020 from </w:t>
       </w:r>
       <w:hyperlink r:id="rId18" w:history="1">
         <w:r>
           <w:rPr>
             <w:rStyle w:val="Hyperlink"/>
-            <w:rFonts w:eastAsia="Times New Roman"/>
-            <w:szCs w:val="14"/>
+            <w:color w:val="1155CC"/>
+            <w:sz w:val="16"/>
+            <w:szCs w:val="16"/>
+            <w:shd w:val="clear" w:color="auto" w:fill="FFFFFF"/>
           </w:rPr>
-          <w:t>https://doi.org/</w:t>
+          <w:t>https://tech.gsa.gov/guides/Collaboration_Across_Agile_Teams/</w:t>
         </w:r>
       </w:hyperlink>
-      <w:r>
-        <w:rPr>
-          <w:rFonts w:eastAsia="Times New Roman"/>
-          <w:szCs w:val="14"/>
-        </w:rPr>
-        <w:t>10.1145/1188913.1188915</w:t>
-      </w:r>
-      <w:r>
-        <w:rPr>
-          <w:szCs w:val="14"/>
-          <w14:ligatures w14:val="standard"/>
-        </w:rPr>
-        <w:t>.</w:t>
-      </w:r>
     </w:p>
     <w:p>
       <w:pPr>
-        <w:pStyle w:val="Bibentry"/>
-      </w:pPr>
-      <w:r>
-        <w:rPr>
-          <w14:ligatures w14:val="standard"/>
-        </w:rPr>
-        <w:t>[2]</w:t>
-      </w:r>
-      <w:r>
-        <w:rPr>
-          <w14:ligatures w14:val="standard"/>
-        </w:rPr>
-        <w:tab/>
-      </w:r>
-      <w:proofErr w:type="spellStart"/>
-      <w:r>
-        <w:t>Sten</w:t>
-      </w:r>
-      <w:proofErr w:type="spellEnd"/>
-      <w:r>
-        <w:t xml:space="preserve"> </w:t>
-      </w:r>
-      <w:proofErr w:type="spellStart"/>
-      <w:r>
-        <w:t>Andler</w:t>
-      </w:r>
-      <w:proofErr w:type="spellEnd"/>
-      <w:r>
-        <w:t>. 1979. Predicate path expressions. In </w:t>
-      </w:r>
-      <w:r>
-        <w:rPr>
-          <w:i/>
-          <w:iCs/>
-        </w:rPr>
-        <w:t>Proceedings of the 6th. ACM SIGACT-SIGPLAN Symposium on Principles of Programming Languages (POPL '79)</w:t>
-      </w:r>
-      <w:r>
-        <w:t xml:space="preserve">. ACM Press, New York, NY, 226-236. </w:t>
-      </w:r>
-      <w:proofErr w:type="spellStart"/>
-      <w:proofErr w:type="gramStart"/>
-      <w:r>
-        <w:t>DOI:https</w:t>
-      </w:r>
-      <w:proofErr w:type="spellEnd"/>
-      <w:r>
-        <w:t>://doi.org/10.1145/567752.567774</w:t>
-      </w:r>
-      <w:proofErr w:type="gramEnd"/>
+        <w:pStyle w:val="NormalWeb"/>
+        <w:spacing w:before="0" w:beforeAutospacing="0" w:after="0" w:afterAutospacing="0"/>
+        <w:ind w:left="300" w:hanging="300"/>
+      </w:pPr>
+      <w:r>
+        <w:rPr>
+          <w:rFonts w:ascii="Arial" w:hAnsi="Arial" w:cs="Arial"/>
+          <w:color w:val="000000"/>
+          <w:sz w:val="16"/>
+          <w:szCs w:val="16"/>
+        </w:rPr>
+        <w:t xml:space="preserve">[2] </w:t>
+      </w:r>
+      <w:hyperlink r:id="rId19" w:history="1">
+        <w:r>
+          <w:rPr>
+            <w:rStyle w:val="Hyperlink"/>
+            <w:rFonts w:ascii="Arial" w:hAnsi="Arial" w:cs="Arial"/>
+            <w:color w:val="1155CC"/>
+            <w:sz w:val="16"/>
+            <w:szCs w:val="16"/>
+            <w:shd w:val="clear" w:color="auto" w:fill="FFFFFF"/>
+          </w:rPr>
+          <w:t>https://www.scaledagileframework.com/agile-teams/</w:t>
+        </w:r>
+      </w:hyperlink>
     </w:p>
     <w:p>
       <w:pPr>
-        <w:pStyle w:val="Bibentry"/>
-        <w:rPr>
-          <w14:ligatures w14:val="standard"/>
-        </w:rPr>
-      </w:pPr>
-      <w:r>
-        <w:rPr>
-          <w14:ligatures w14:val="standard"/>
-        </w:rPr>
-        <w:t xml:space="preserve"> </w:t>
-      </w:r>
-      <w:r>
-        <w:rPr>
-          <w14:ligatures w14:val="standard"/>
-        </w:rPr>
-        <w:t>[3]</w:t>
-      </w:r>
-      <w:r>
-        <w:rPr>
-          <w14:ligatures w14:val="standard"/>
-        </w:rPr>
-        <w:tab/>
-      </w:r>
-      <w:r>
-        <w:t>Ian Editor (Ed.). 2007. </w:t>
-      </w:r>
-      <w:r>
-        <w:rPr>
-          <w:i/>
-          <w:iCs/>
-        </w:rPr>
-        <w:t>The title of book one</w:t>
-      </w:r>
-      <w:r>
-        <w:t xml:space="preserve"> (1st. ed.). The name of the series one, Vol. 9. University of Chicago Press, Chicago. </w:t>
-      </w:r>
-      <w:proofErr w:type="spellStart"/>
-      <w:proofErr w:type="gramStart"/>
-      <w:r>
-        <w:t>DOI:https</w:t>
-      </w:r>
-      <w:proofErr w:type="spellEnd"/>
-      <w:r>
-        <w:t>://doi.org/10.1007/3-540-09237-4</w:t>
-      </w:r>
-      <w:proofErr w:type="gramEnd"/>
-      <w:r>
-        <w:rPr>
-          <w14:ligatures w14:val="standard"/>
-        </w:rPr>
-        <w:t>.</w:t>
-      </w:r>
+        <w:pStyle w:val="NormalWeb"/>
+        <w:spacing w:before="0" w:beforeAutospacing="0" w:after="0" w:afterAutospacing="0"/>
+        <w:ind w:left="300" w:hanging="300"/>
+      </w:pPr>
+      <w:r>
+        <w:rPr>
+          <w:rFonts w:ascii="Arial" w:hAnsi="Arial" w:cs="Arial"/>
+          <w:color w:val="000000"/>
+          <w:sz w:val="16"/>
+          <w:szCs w:val="16"/>
+        </w:rPr>
+        <w:t xml:space="preserve">[3] </w:t>
+      </w:r>
+      <w:hyperlink r:id="rId20" w:history="1">
+        <w:r>
+          <w:rPr>
+            <w:rStyle w:val="Hyperlink"/>
+            <w:rFonts w:ascii="Arial" w:hAnsi="Arial" w:cs="Arial"/>
+            <w:color w:val="1155CC"/>
+            <w:sz w:val="16"/>
+            <w:szCs w:val="16"/>
+            <w:shd w:val="clear" w:color="auto" w:fill="FFFFFF"/>
+          </w:rPr>
+          <w:t>https://www.disciplinedagiledelivery.com/agility-at-scale/large-agile-teams/</w:t>
+        </w:r>
+      </w:hyperlink>
     </w:p>
     <w:p>
       <w:pPr>
-        <w:pStyle w:val="Bibentry"/>
-        <w:rPr>
-          <w14:ligatures w14:val="standard"/>
-        </w:rPr>
-      </w:pPr>
-      <w:r>
-        <w:rPr>
-          <w14:ligatures w14:val="standard"/>
-        </w:rPr>
-        <w:t>[4]</w:t>
-      </w:r>
-      <w:r>
-        <w:rPr>
-          <w14:ligatures w14:val="standard"/>
-        </w:rPr>
-        <w:tab/>
-      </w:r>
-      <w:r>
-        <w:t xml:space="preserve">David </w:t>
-      </w:r>
-      <w:proofErr w:type="spellStart"/>
-      <w:r>
-        <w:t>Kosiur</w:t>
-      </w:r>
-      <w:proofErr w:type="spellEnd"/>
-      <w:r>
-        <w:t>. 2001. </w:t>
-      </w:r>
-      <w:r>
-        <w:rPr>
-          <w:i/>
-          <w:iCs/>
-        </w:rPr>
-        <w:t>Understanding Policy-Based Networking</w:t>
-      </w:r>
-      <w:r>
-        <w:t> (2nd. ed.). Wiley, New York, NY.</w:t>
-      </w:r>
-      <w:r>
-        <w:rPr>
-          <w14:ligatures w14:val="standard"/>
-        </w:rPr>
-        <w:t>.</w:t>
-      </w:r>
+        <w:pStyle w:val="NormalWeb"/>
+        <w:spacing w:before="0" w:beforeAutospacing="0" w:after="0" w:afterAutospacing="0"/>
+        <w:ind w:left="300" w:hanging="300"/>
+      </w:pPr>
+      <w:r>
+        <w:rPr>
+          <w:rFonts w:ascii="Arial" w:hAnsi="Arial" w:cs="Arial"/>
+          <w:color w:val="000000"/>
+          <w:sz w:val="16"/>
+          <w:szCs w:val="16"/>
+        </w:rPr>
+        <w:t xml:space="preserve">[4] </w:t>
+      </w:r>
+      <w:hyperlink r:id="rId21" w:history="1">
+        <w:r>
+          <w:rPr>
+            <w:rStyle w:val="Hyperlink"/>
+            <w:rFonts w:ascii="Arial" w:hAnsi="Arial" w:cs="Arial"/>
+            <w:color w:val="1155CC"/>
+            <w:sz w:val="16"/>
+            <w:szCs w:val="16"/>
+            <w:shd w:val="clear" w:color="auto" w:fill="FFFFFF"/>
+          </w:rPr>
+          <w:t>https://www.thoughtworks.com/insights/blog/collaboration-techniques-large-distributed-agile-projects</w:t>
+        </w:r>
+      </w:hyperlink>
+    </w:p>
+    <w:p>
+      <w:pPr>
+        <w:pStyle w:val="NormalWeb"/>
+        <w:spacing w:before="0" w:beforeAutospacing="0" w:after="0" w:afterAutospacing="0"/>
+        <w:ind w:left="300" w:hanging="300"/>
+      </w:pPr>
+      <w:r>
+        <w:rPr>
+          <w:rFonts w:ascii="Arial" w:hAnsi="Arial" w:cs="Arial"/>
+          <w:color w:val="000000"/>
+          <w:sz w:val="16"/>
+          <w:szCs w:val="16"/>
+        </w:rPr>
+        <w:t xml:space="preserve">[5] </w:t>
+      </w:r>
+      <w:hyperlink r:id="rId22" w:history="1">
+        <w:r>
+          <w:rPr>
+            <w:rStyle w:val="Hyperlink"/>
+            <w:rFonts w:ascii="Arial" w:hAnsi="Arial" w:cs="Arial"/>
+            <w:color w:val="1155CC"/>
+            <w:sz w:val="16"/>
+            <w:szCs w:val="16"/>
+            <w:shd w:val="clear" w:color="auto" w:fill="FFFFFF"/>
+          </w:rPr>
+          <w:t>http://www.scaledagileframework.com/agile-architecture/</w:t>
+        </w:r>
+      </w:hyperlink>
+    </w:p>
+    <w:p>
+      <w:pPr>
+        <w:pStyle w:val="NormalWeb"/>
+        <w:spacing w:before="0" w:beforeAutospacing="0" w:after="0" w:afterAutospacing="0"/>
+        <w:ind w:left="300" w:hanging="300"/>
+      </w:pPr>
+      <w:r>
+        <w:rPr>
+          <w:rFonts w:ascii="Arial" w:hAnsi="Arial" w:cs="Arial"/>
+          <w:color w:val="000000"/>
+          <w:sz w:val="16"/>
+          <w:szCs w:val="16"/>
+        </w:rPr>
+        <w:t xml:space="preserve">[6] </w:t>
+      </w:r>
+      <w:hyperlink r:id="rId23" w:history="1">
+        <w:r>
+          <w:rPr>
+            <w:rStyle w:val="Hyperlink"/>
+            <w:rFonts w:ascii="Arial" w:hAnsi="Arial" w:cs="Arial"/>
+            <w:color w:val="1155CC"/>
+            <w:sz w:val="16"/>
+            <w:szCs w:val="16"/>
+            <w:shd w:val="clear" w:color="auto" w:fill="FFFFFF"/>
+          </w:rPr>
+          <w:t>https://www.scalablepath.com/blog/manage-distributed-teams/</w:t>
+        </w:r>
+      </w:hyperlink>
+      <w:bookmarkStart w:id="0" w:name="_GoBack"/>
+      <w:bookmarkEnd w:id="0"/>
     </w:p>
     <w:p>
       <w:pPr>
@@ -4763,30 +3387,6 @@
   </w:footnote>
   <w:footnote w:type="continuationNotice" w:id="1">
     <w:p/>
-  </w:footnote>
-  <w:footnote w:id="2">
-    <w:p>
-      <w:pPr>
-        <w:pStyle w:val="FootnoteText"/>
-      </w:pPr>
-      <w:r>
-        <w:rPr>
-          <w:rStyle w:val="FootnoteReference"/>
-        </w:rPr>
-        <w:footnoteRef/>
-      </w:r>
-      <w:r>
-        <w:t xml:space="preserve"> The existing </w:t>
-      </w:r>
-      <w:proofErr w:type="spellStart"/>
-      <w:r>
-        <w:t>Bibstrip</w:t>
-      </w:r>
-      <w:proofErr w:type="spellEnd"/>
-      <w:r>
-        <w:t xml:space="preserve"> data, copyright text and permission block in the sample file are dummy values, so the user needs to provide the correct values required for the submission in the metadata dialog box.</w:t>
-      </w:r>
-    </w:p>
   </w:footnote>
 </w:footnotes>
 </file>
@@ -7991,7 +6591,6 @@
   <w:style w:type="character" w:default="1" w:styleId="DefaultParagraphFont">
     <w:name w:val="Default Paragraph Font"/>
     <w:uiPriority w:val="1"/>
-    <w:semiHidden/>
     <w:unhideWhenUsed/>
   </w:style>
   <w:style w:type="table" w:default="1" w:styleId="TableNormal">
@@ -13666,7 +12265,7 @@
 </file>
 
 <file path=customXml/itemProps2.xml><?xml version="1.0" encoding="utf-8"?>
-<ds:datastoreItem xmlns:ds="http://schemas.openxmlformats.org/officeDocument/2006/customXml" ds:itemID="{1091E428-3500-4F39-AB00-2648957D2FC3}">
+<ds:datastoreItem xmlns:ds="http://schemas.openxmlformats.org/officeDocument/2006/customXml" ds:itemID="{1C61E7DB-64EF-4C24-9AAE-B674D76A0390}">
   <ds:schemaRefs>
     <ds:schemaRef ds:uri="http://schemas.openxmlformats.org/officeDocument/2006/bibliography"/>
   </ds:schemaRefs>

</xml_diff>

<commit_message>
Modify Existing Abstract, Add content to 2 No departmental silos
Add more reference, format the whole document
</commit_message>
<xml_diff>
--- a/Assignments/Assignment 1.docx
+++ b/Assignments/Assignment 1.docx
@@ -388,160 +388,7 @@
           <w:sz w:val="18"/>
           <w:szCs w:val="18"/>
         </w:rPr>
-        <w:t>Nowadays more and more companies start adapting using agile methodology to manage their software development process</w:t>
-      </w:r>
-      <w:r>
-        <w:rPr>
-          <w:b w:val="0"/>
-          <w:color w:val="000000"/>
-          <w:sz w:val="18"/>
-          <w:szCs w:val="18"/>
-        </w:rPr>
-        <w:t>. Agile methodology provides</w:t>
-      </w:r>
-      <w:r>
-        <w:rPr>
-          <w:b w:val="0"/>
-          <w:color w:val="000000"/>
-          <w:sz w:val="18"/>
-          <w:szCs w:val="18"/>
-        </w:rPr>
-        <w:t xml:space="preserve"> </w:t>
-      </w:r>
-      <w:r>
-        <w:rPr>
-          <w:b w:val="0"/>
-          <w:color w:val="000000"/>
-          <w:sz w:val="18"/>
-          <w:szCs w:val="18"/>
-        </w:rPr>
-        <w:t>benefits such as</w:t>
-      </w:r>
-      <w:r>
-        <w:rPr>
-          <w:b w:val="0"/>
-          <w:color w:val="000000"/>
-          <w:sz w:val="18"/>
-          <w:szCs w:val="18"/>
-        </w:rPr>
-        <w:t xml:space="preserve"> fast delivery and </w:t>
-      </w:r>
-      <w:r>
-        <w:rPr>
-          <w:b w:val="0"/>
-          <w:color w:val="000000"/>
-          <w:sz w:val="18"/>
-          <w:szCs w:val="18"/>
-        </w:rPr>
-        <w:t>flexibi</w:t>
-      </w:r>
-      <w:r>
-        <w:rPr>
-          <w:b w:val="0"/>
-          <w:color w:val="000000"/>
-          <w:sz w:val="18"/>
-          <w:szCs w:val="18"/>
-        </w:rPr>
-        <w:t>lity</w:t>
-      </w:r>
-      <w:r>
-        <w:rPr>
-          <w:b w:val="0"/>
-          <w:color w:val="000000"/>
-          <w:sz w:val="18"/>
-          <w:szCs w:val="18"/>
-        </w:rPr>
-        <w:t xml:space="preserve">. With small size of </w:t>
-      </w:r>
-      <w:r>
-        <w:rPr>
-          <w:b w:val="0"/>
-          <w:color w:val="000000"/>
-          <w:sz w:val="18"/>
-          <w:szCs w:val="18"/>
-        </w:rPr>
-        <w:t>company,</w:t>
-      </w:r>
-      <w:r>
-        <w:rPr>
-          <w:b w:val="0"/>
-          <w:color w:val="000000"/>
-          <w:sz w:val="18"/>
-          <w:szCs w:val="18"/>
-        </w:rPr>
-        <w:t xml:space="preserve"> it only </w:t>
-      </w:r>
-      <w:r>
-        <w:rPr>
-          <w:b w:val="0"/>
-          <w:color w:val="000000"/>
-          <w:sz w:val="18"/>
-          <w:szCs w:val="18"/>
-        </w:rPr>
-        <w:t>requires</w:t>
-      </w:r>
-      <w:r>
-        <w:rPr>
-          <w:b w:val="0"/>
-          <w:color w:val="000000"/>
-          <w:sz w:val="18"/>
-          <w:szCs w:val="18"/>
-        </w:rPr>
-        <w:t xml:space="preserve"> small size of team to work on a single project, however with large</w:t>
-      </w:r>
-      <w:r>
-        <w:rPr>
-          <w:b w:val="0"/>
-          <w:color w:val="000000"/>
-          <w:sz w:val="18"/>
-          <w:szCs w:val="18"/>
-        </w:rPr>
-        <w:t>r</w:t>
-      </w:r>
-      <w:r>
-        <w:rPr>
-          <w:b w:val="0"/>
-          <w:color w:val="000000"/>
-          <w:sz w:val="18"/>
-          <w:szCs w:val="18"/>
-        </w:rPr>
-        <w:t xml:space="preserve"> company, cross-team collaborations become very necessary. But how to make different agile </w:t>
-      </w:r>
-      <w:r>
-        <w:rPr>
-          <w:b w:val="0"/>
-          <w:color w:val="000000"/>
-          <w:sz w:val="18"/>
-          <w:szCs w:val="18"/>
-        </w:rPr>
-        <w:t>team work</w:t>
-      </w:r>
-      <w:r>
-        <w:rPr>
-          <w:b w:val="0"/>
-          <w:color w:val="000000"/>
-          <w:sz w:val="18"/>
-          <w:szCs w:val="18"/>
-        </w:rPr>
-        <w:t xml:space="preserve"> together efficiently? Based on our research we think </w:t>
-      </w:r>
-      <w:r>
-        <w:rPr>
-          <w:b w:val="0"/>
-          <w:color w:val="000000"/>
-          <w:sz w:val="18"/>
-          <w:szCs w:val="18"/>
-        </w:rPr>
-        <w:t>solution</w:t>
-      </w:r>
-      <w:r>
-        <w:rPr>
-          <w:b w:val="0"/>
-          <w:color w:val="000000"/>
-          <w:sz w:val="18"/>
-          <w:szCs w:val="18"/>
-        </w:rPr>
-        <w:t xml:space="preserve"> should include: clear objectives and separation, no departmental silos, collaborative architecture and design guidelines [1].</w:t>
+        <w:t>Nowadays more and more companies start adapting using agile methodology to manage their software development process. Agile methodology provides tons of benefits such as fast delivery and flexibility compared to other methodologies. For the small size of companies, it only requires a small size of team to work on one single project, however for larger companies, cross-team collaborations become more and more common. Lack of effective collaboration across the team slowly becomes a growing pain. So how can we make different agile team work together efficiently? Based on our research we think solutions should at least include: clear objectives and separation, no departmental silos, collaborative architecture and design guidelines [1]</w:t>
       </w:r>
     </w:p>
     <w:p>
@@ -665,7 +512,61 @@
           <w:szCs w:val="18"/>
           <w:lang w:eastAsia="zh-CN"/>
         </w:rPr>
-        <w:t>Agile, Design, collaborations, Cross-team, Architecture</w:t>
+        <w:t xml:space="preserve">Agile, </w:t>
+      </w:r>
+      <w:r>
+        <w:rPr>
+          <w:rFonts w:eastAsia="Times New Roman" w:cs="Linux Libertine"/>
+          <w:color w:val="000000"/>
+          <w:szCs w:val="18"/>
+          <w:lang w:eastAsia="zh-CN"/>
+        </w:rPr>
+        <w:t>C</w:t>
+      </w:r>
+      <w:r>
+        <w:rPr>
+          <w:rFonts w:eastAsia="Times New Roman" w:cs="Linux Libertine"/>
+          <w:color w:val="000000"/>
+          <w:szCs w:val="18"/>
+          <w:lang w:eastAsia="zh-CN"/>
+        </w:rPr>
+        <w:t xml:space="preserve">ollaborations, </w:t>
+      </w:r>
+      <w:r>
+        <w:rPr>
+          <w:rFonts w:eastAsia="Times New Roman" w:cs="Linux Libertine"/>
+          <w:color w:val="000000"/>
+          <w:szCs w:val="18"/>
+          <w:lang w:eastAsia="zh-CN"/>
+        </w:rPr>
+        <w:t xml:space="preserve">Sprint, </w:t>
+      </w:r>
+      <w:r>
+        <w:rPr>
+          <w:rFonts w:eastAsia="Times New Roman" w:cs="Linux Libertine"/>
+          <w:color w:val="000000"/>
+          <w:szCs w:val="18"/>
+          <w:lang w:eastAsia="zh-CN"/>
+        </w:rPr>
+        <w:t xml:space="preserve">Cross-team, </w:t>
+      </w:r>
+      <w:r>
+        <w:rPr>
+          <w:rFonts w:eastAsia="Times New Roman" w:cs="Linux Libertine"/>
+          <w:color w:val="000000"/>
+          <w:szCs w:val="18"/>
+          <w:lang w:eastAsia="zh-CN"/>
+        </w:rPr>
+        <w:t xml:space="preserve">Design, </w:t>
+      </w:r>
+      <w:r>
+        <w:rPr>
+          <w:rFonts w:eastAsia="Times New Roman" w:cs="Linux Libertine"/>
+          <w:color w:val="000000"/>
+          <w:szCs w:val="18"/>
+          <w:lang w:eastAsia="zh-CN"/>
+        </w:rPr>
+        <w:t>Architecture</w:t>
       </w:r>
     </w:p>
     <w:p>
@@ -713,14 +614,6 @@
         <w:spacing w:before="380" w:after="80" w:line="240" w:lineRule="auto"/>
         <w:jc w:val="left"/>
         <w:rPr>
-          <w:rFonts w:ascii="Times New Roman" w:eastAsia="Times New Roman" w:hAnsi="Times New Roman" w:cs="Times New Roman"/>
-          <w:sz w:val="24"/>
-          <w:szCs w:val="24"/>
-          <w:lang w:eastAsia="zh-CN"/>
-        </w:rPr>
-      </w:pPr>
-      <w:r>
-        <w:rPr>
           <w:rFonts w:eastAsia="Times New Roman" w:cs="Linux Libertine"/>
           <w:b/>
           <w:bCs/>
@@ -728,13 +621,8 @@
           <w:sz w:val="22"/>
           <w:lang w:eastAsia="zh-CN"/>
         </w:rPr>
-        <w:t>2    No departmental silos</w:t>
-      </w:r>
-    </w:p>
-    <w:p>
-      <w:pPr>
-        <w:spacing w:before="380" w:after="80" w:line="240" w:lineRule="auto"/>
-        <w:jc w:val="left"/>
+      </w:pPr>
+      <w:r>
         <w:rPr>
           <w:rFonts w:eastAsia="Times New Roman" w:cs="Linux Libertine"/>
           <w:b/>
@@ -743,8 +631,83 @@
           <w:sz w:val="22"/>
           <w:lang w:eastAsia="zh-CN"/>
         </w:rPr>
-      </w:pPr>
-      <w:r>
+        <w:t>2    No departmental silos</w:t>
+      </w:r>
+    </w:p>
+    <w:p>
+      <w:pPr>
+        <w:spacing w:before="380" w:after="80" w:line="240" w:lineRule="auto"/>
+        <w:rPr>
+          <w:rFonts w:ascii="Times New Roman" w:eastAsia="Times New Roman" w:hAnsi="Times New Roman" w:cs="Times New Roman"/>
+          <w:sz w:val="24"/>
+          <w:szCs w:val="24"/>
+          <w:lang w:eastAsia="zh-CN"/>
+        </w:rPr>
+      </w:pPr>
+      <w:r>
+        <w:rPr>
+          <w:rFonts w:eastAsia="Times New Roman" w:cs="Linux Libertine"/>
+          <w:color w:val="000000"/>
+          <w:szCs w:val="18"/>
+          <w:lang w:eastAsia="zh-CN"/>
+        </w:rPr>
+        <w:t>In software development industries of al size, it is very common for multiple departments being involved in the same project and working together. However, under these situations, departmental silos sometimes become obstacles of achieving collaboration. It is the duty of the executive leaders and management to prepare and equip their teams with the proper mind-set and vision to break down these destructive organizational barriers [</w:t>
+      </w:r>
+      <w:r>
+        <w:rPr>
+          <w:rFonts w:eastAsia="Times New Roman" w:cs="Linux Libertine"/>
+          <w:color w:val="000000"/>
+          <w:szCs w:val="18"/>
+          <w:lang w:eastAsia="zh-CN"/>
+        </w:rPr>
+        <w:t>3</w:t>
+      </w:r>
+      <w:r>
+        <w:rPr>
+          <w:rFonts w:eastAsia="Times New Roman" w:cs="Linux Libertine"/>
+          <w:color w:val="000000"/>
+          <w:szCs w:val="18"/>
+          <w:lang w:eastAsia="zh-CN"/>
+        </w:rPr>
+        <w:t>].</w:t>
+      </w:r>
+    </w:p>
+    <w:p>
+      <w:pPr>
+        <w:spacing w:before="380" w:after="80" w:line="240" w:lineRule="auto"/>
+        <w:rPr>
+          <w:rFonts w:ascii="Times New Roman" w:eastAsia="Times New Roman" w:hAnsi="Times New Roman" w:cs="Times New Roman"/>
+          <w:sz w:val="24"/>
+          <w:szCs w:val="24"/>
+          <w:lang w:eastAsia="zh-CN"/>
+        </w:rPr>
+      </w:pPr>
+      <w:r>
+        <w:rPr>
+          <w:rFonts w:eastAsia="Times New Roman" w:cs="Linux Libertine"/>
+          <w:color w:val="000000"/>
+          <w:szCs w:val="18"/>
+          <w:lang w:eastAsia="zh-CN"/>
+        </w:rPr>
+        <w:t>Proper Communication and willing to share necessary information are the key to solve departmental silos, </w:t>
+      </w:r>
+    </w:p>
+    <w:p>
+      <w:pPr>
+        <w:spacing w:before="380" w:after="80" w:line="240" w:lineRule="auto"/>
+        <w:jc w:val="left"/>
+        <w:rPr>
+          <w:rFonts w:ascii="Times New Roman" w:eastAsia="Times New Roman" w:hAnsi="Times New Roman" w:cs="Times New Roman"/>
+          <w:sz w:val="24"/>
+          <w:szCs w:val="24"/>
+          <w:lang w:eastAsia="zh-CN"/>
+        </w:rPr>
+      </w:pPr>
+    </w:p>
+    <w:p>
+      <w:pPr>
+        <w:spacing w:before="380" w:after="80" w:line="240" w:lineRule="auto"/>
+        <w:jc w:val="left"/>
         <w:rPr>
           <w:rFonts w:eastAsia="Times New Roman" w:cs="Linux Libertine"/>
           <w:b/>
@@ -753,28 +716,45 @@
           <w:sz w:val="22"/>
           <w:lang w:eastAsia="zh-CN"/>
         </w:rPr>
+      </w:pPr>
+      <w:r>
+        <w:rPr>
+          <w:rFonts w:eastAsia="Times New Roman" w:cs="Linux Libertine"/>
+          <w:b/>
+          <w:bCs/>
+          <w:color w:val="000000"/>
+          <w:sz w:val="22"/>
+          <w:lang w:eastAsia="zh-CN"/>
+        </w:rPr>
         <w:t>3    Collaborative architecture and design guidelines</w:t>
       </w:r>
     </w:p>
     <w:p>
       <w:pPr>
-        <w:spacing w:before="380" w:after="80" w:line="240" w:lineRule="auto"/>
-        <w:jc w:val="left"/>
-        <w:rPr>
-          <w:rFonts w:ascii="Times New Roman" w:eastAsia="Times New Roman" w:hAnsi="Times New Roman" w:cs="Times New Roman"/>
-          <w:sz w:val="24"/>
-          <w:szCs w:val="24"/>
-          <w:lang w:eastAsia="zh-CN"/>
+        <w:pStyle w:val="AckHead"/>
+        <w:rPr>
+          <w14:ligatures w14:val="standard"/>
         </w:rPr>
       </w:pPr>
     </w:p>
     <w:p>
       <w:pPr>
-        <w:pStyle w:val="Para"/>
-        <w:ind w:firstLine="0"/>
-        <w:jc w:val="both"/>
-        <w:rPr>
-          <w:lang w:eastAsia="ja-JP"/>
+        <w:pStyle w:val="AckHead"/>
+        <w:rPr>
+          <w14:ligatures w14:val="standard"/>
+        </w:rPr>
+      </w:pPr>
+      <w:r>
+        <w:rPr>
+          <w14:ligatures w14:val="standard"/>
+        </w:rPr>
+        <w:t>ACKNOWLEDGMENTS</w:t>
+      </w:r>
+    </w:p>
+    <w:p>
+      <w:pPr>
+        <w:pStyle w:val="AckPara"/>
+        <w:rPr>
           <w14:ligatures w14:val="standard"/>
         </w:rPr>
       </w:pPr>
@@ -783,2120 +763,203 @@
           <w:lang w:eastAsia="it-IT"/>
           <w14:ligatures w14:val="standard"/>
         </w:rPr>
-        <w:t>The u</w:t>
+        <w:t xml:space="preserve">Insert paragraph text </w:t>
+      </w:r>
+      <w:r>
+        <w:rPr>
+          <w14:ligatures w14:val="standard"/>
+        </w:rPr>
+        <w:t xml:space="preserve">here. </w:t>
       </w:r>
       <w:r>
         <w:rPr>
           <w:lang w:eastAsia="it-IT"/>
           <w14:ligatures w14:val="standard"/>
         </w:rPr>
-        <w:t xml:space="preserve">pdated template, user manuals, samples, </w:t>
+        <w:t xml:space="preserve">Insert paragraph text </w:t>
+      </w:r>
+      <w:r>
+        <w:rPr>
+          <w14:ligatures w14:val="standard"/>
+        </w:rPr>
+        <w:t xml:space="preserve">here. </w:t>
       </w:r>
       <w:r>
         <w:rPr>
           <w:lang w:eastAsia="it-IT"/>
           <w14:ligatures w14:val="standard"/>
         </w:rPr>
-        <w:t xml:space="preserve">and </w:t>
+        <w:t xml:space="preserve">Insert paragraph text </w:t>
+      </w:r>
+      <w:r>
+        <w:rPr>
+          <w14:ligatures w14:val="standard"/>
+        </w:rPr>
+        <w:t xml:space="preserve">here. </w:t>
       </w:r>
       <w:r>
         <w:rPr>
           <w:lang w:eastAsia="it-IT"/>
           <w14:ligatures w14:val="standard"/>
         </w:rPr>
-        <w:t>required fonts</w:t>
+        <w:t xml:space="preserve">Insert paragraph text </w:t>
+      </w:r>
+      <w:r>
+        <w:rPr>
+          <w14:ligatures w14:val="standard"/>
+        </w:rPr>
+        <w:t xml:space="preserve">here. </w:t>
       </w:r>
       <w:r>
         <w:rPr>
           <w:lang w:eastAsia="it-IT"/>
           <w14:ligatures w14:val="standard"/>
         </w:rPr>
-        <w:t>,</w:t>
+        <w:t xml:space="preserve">Insert paragraph text </w:t>
+      </w:r>
+      <w:r>
+        <w:rPr>
+          <w14:ligatures w14:val="standard"/>
+        </w:rPr>
+        <w:t xml:space="preserve">here. </w:t>
       </w:r>
       <w:r>
         <w:rPr>
           <w:lang w:eastAsia="it-IT"/>
           <w14:ligatures w14:val="standard"/>
         </w:rPr>
-        <w:t xml:space="preserve"> all are available </w:t>
+        <w:t xml:space="preserve">Insert paragraph text </w:t>
+      </w:r>
+      <w:r>
+        <w:rPr>
+          <w14:ligatures w14:val="standard"/>
+        </w:rPr>
+        <w:t xml:space="preserve">here. </w:t>
       </w:r>
       <w:r>
         <w:rPr>
           <w:lang w:eastAsia="it-IT"/>
           <w14:ligatures w14:val="standard"/>
         </w:rPr>
-        <w:t>at</w:t>
+        <w:t xml:space="preserve">Insert paragraph text </w:t>
+      </w:r>
+      <w:r>
+        <w:rPr>
+          <w14:ligatures w14:val="standard"/>
+        </w:rPr>
+        <w:t xml:space="preserve">here. </w:t>
       </w:r>
       <w:r>
         <w:rPr>
           <w:lang w:eastAsia="it-IT"/>
           <w14:ligatures w14:val="standard"/>
         </w:rPr>
-        <w:t xml:space="preserve"> </w:t>
+        <w:t xml:space="preserve">Insert paragraph text </w:t>
+      </w:r>
+      <w:r>
+        <w:rPr>
+          <w14:ligatures w14:val="standard"/>
+        </w:rPr>
+        <w:t xml:space="preserve">here. </w:t>
       </w:r>
       <w:r>
         <w:rPr>
           <w:lang w:eastAsia="it-IT"/>
           <w14:ligatures w14:val="standard"/>
         </w:rPr>
-        <w:t xml:space="preserve">the </w:t>
+        <w:t xml:space="preserve">Insert paragraph text </w:t>
+      </w:r>
+      <w:r>
+        <w:rPr>
+          <w14:ligatures w14:val="standard"/>
+        </w:rPr>
+        <w:t xml:space="preserve">here. </w:t>
       </w:r>
       <w:r>
         <w:rPr>
           <w:lang w:eastAsia="it-IT"/>
           <w14:ligatures w14:val="standard"/>
         </w:rPr>
-        <w:t xml:space="preserve">URL </w:t>
+        <w:t xml:space="preserve">Insert paragraph text </w:t>
+      </w:r>
+      <w:r>
+        <w:rPr>
+          <w14:ligatures w14:val="standard"/>
+        </w:rPr>
+        <w:t xml:space="preserve">here. </w:t>
+      </w:r>
+      <w:r>
+        <w:rPr>
+          <w:lang w:eastAsia="it-IT"/>
+          <w14:ligatures w14:val="standard"/>
+        </w:rPr>
+        <w:t xml:space="preserve">Insert paragraph text </w:t>
+      </w:r>
+      <w:r>
+        <w:rPr>
+          <w14:ligatures w14:val="standard"/>
+        </w:rPr>
+        <w:t>here.</w:t>
+      </w:r>
+    </w:p>
+    <w:p>
+      <w:pPr>
+        <w:pStyle w:val="ReferenceHead"/>
+        <w:rPr>
+          <w14:ligatures w14:val="standard"/>
+        </w:rPr>
+      </w:pPr>
+      <w:r>
+        <w:rPr>
+          <w14:ligatures w14:val="standard"/>
+        </w:rPr>
+        <w:t>REFERENCES</w:t>
+      </w:r>
+    </w:p>
+    <w:p>
+      <w:pPr>
+        <w:pStyle w:val="NormalWeb"/>
+        <w:spacing w:before="0" w:beforeAutospacing="0" w:after="0" w:afterAutospacing="0"/>
+        <w:rPr>
+          <w:rFonts w:cs="Linux Libertine"/>
+          <w:sz w:val="16"/>
+          <w:szCs w:val="16"/>
+          <w:lang w:eastAsia="zh-CN"/>
+        </w:rPr>
+      </w:pPr>
+      <w:r>
+        <w:rPr>
+          <w:rFonts w:cs="Linux Libertine"/>
+          <w:color w:val="000000"/>
+          <w:sz w:val="16"/>
+          <w:szCs w:val="16"/>
+        </w:rPr>
+        <w:t xml:space="preserve">[1] </w:t>
+      </w:r>
+      <w:r>
+        <w:rPr>
+          <w:rFonts w:cs="Linux Libertine"/>
+          <w:color w:val="333333"/>
+          <w:sz w:val="16"/>
+          <w:szCs w:val="16"/>
+        </w:rPr>
+        <w:t>Anon</w:t>
+      </w:r>
+      <w:r>
+        <w:rPr>
+          <w:rFonts w:cs="Linux Libertine"/>
+          <w:color w:val="333333"/>
+          <w:sz w:val="16"/>
+          <w:szCs w:val="16"/>
+          <w:shd w:val="clear" w:color="auto" w:fill="FFFFFF"/>
+        </w:rPr>
+        <w:t xml:space="preserve">. GSA Tech Guides. Retrieved January 20, 2020 from </w:t>
       </w:r>
       <w:hyperlink r:id="rId13" w:history="1">
         <w:r>
           <w:rPr>
             <w:rStyle w:val="Hyperlink"/>
             <w:rFonts w:cs="Linux Libertine"/>
-            <w:color w:val="auto"/>
-            <w:u w:val="none"/>
-            <w:lang w:eastAsia="it-IT"/>
-            <w14:ligatures w14:val="standard"/>
-          </w:rPr>
-          <w:t>https://www.acm.org/publications/proceedings-template</w:t>
-        </w:r>
-      </w:hyperlink>
-      <w:r>
-        <w:rPr>
-          <w:lang w:eastAsia="it-IT"/>
-          <w14:ligatures w14:val="standard"/>
-        </w:rPr>
-        <w:t xml:space="preserve">. It contains </w:t>
-      </w:r>
-      <w:r>
-        <w:rPr>
-          <w:lang w:eastAsia="it-IT"/>
-          <w14:ligatures w14:val="standard"/>
-        </w:rPr>
-        <w:t xml:space="preserve">said information for </w:t>
-      </w:r>
-      <w:r>
-        <w:rPr>
-          <w:lang w:eastAsia="it-IT"/>
-          <w14:ligatures w14:val="standard"/>
-        </w:rPr>
-        <w:t>all three version</w:t>
-      </w:r>
-      <w:r>
-        <w:rPr>
-          <w:lang w:eastAsia="it-IT"/>
-          <w14:ligatures w14:val="standard"/>
-        </w:rPr>
-        <w:t>s</w:t>
-      </w:r>
-      <w:r>
-        <w:rPr>
-          <w:lang w:eastAsia="it-IT"/>
-          <w14:ligatures w14:val="standard"/>
-        </w:rPr>
-        <w:t xml:space="preserve"> o</w:t>
-      </w:r>
-      <w:r>
-        <w:rPr>
-          <w:lang w:eastAsia="it-IT"/>
-          <w14:ligatures w14:val="standard"/>
-        </w:rPr>
-        <w:t>f</w:t>
-      </w:r>
-      <w:r>
-        <w:rPr>
-          <w:lang w:eastAsia="it-IT"/>
-          <w14:ligatures w14:val="standard"/>
-        </w:rPr>
-        <w:t xml:space="preserve"> MS Word (Windows and 2 versions of Mac). There are also separate links </w:t>
-      </w:r>
-      <w:r>
-        <w:rPr>
-          <w:lang w:eastAsia="it-IT"/>
-          <w14:ligatures w14:val="standard"/>
-        </w:rPr>
-        <w:t>to</w:t>
-      </w:r>
-      <w:r>
-        <w:rPr>
-          <w:lang w:eastAsia="it-IT"/>
-          <w14:ligatures w14:val="standard"/>
-        </w:rPr>
-        <w:t xml:space="preserve"> the user </w:t>
-      </w:r>
-      <w:r>
-        <w:rPr>
-          <w:lang w:eastAsia="it-IT"/>
-          <w14:ligatures w14:val="standard"/>
-        </w:rPr>
-        <w:t>guide, which</w:t>
-      </w:r>
-      <w:r>
-        <w:rPr>
-          <w:lang w:eastAsia="it-IT"/>
-          <w14:ligatures w14:val="standard"/>
-        </w:rPr>
-        <w:t xml:space="preserve"> can be refer</w:t>
-      </w:r>
-      <w:r>
-        <w:rPr>
-          <w:lang w:eastAsia="it-IT"/>
-          <w14:ligatures w14:val="standard"/>
-        </w:rPr>
-        <w:t>red to</w:t>
-      </w:r>
-      <w:r>
-        <w:rPr>
-          <w:lang w:eastAsia="it-IT"/>
-          <w14:ligatures w14:val="standard"/>
-        </w:rPr>
-        <w:t xml:space="preserve"> by </w:t>
-      </w:r>
-      <w:r>
-        <w:rPr>
-          <w:lang w:eastAsia="it-IT"/>
-          <w14:ligatures w14:val="standard"/>
-        </w:rPr>
-        <w:t xml:space="preserve">the </w:t>
-      </w:r>
-      <w:r>
-        <w:rPr>
-          <w:lang w:eastAsia="it-IT"/>
-          <w14:ligatures w14:val="standard"/>
-        </w:rPr>
-        <w:t>user. This URL also contain</w:t>
-      </w:r>
-      <w:r>
-        <w:rPr>
-          <w:lang w:eastAsia="it-IT"/>
-          <w14:ligatures w14:val="standard"/>
-        </w:rPr>
-        <w:t>s</w:t>
-      </w:r>
-      <w:r>
-        <w:rPr>
-          <w:lang w:eastAsia="it-IT"/>
-          <w14:ligatures w14:val="standard"/>
-        </w:rPr>
-        <w:t xml:space="preserve"> some useful video links, which describe how </w:t>
-      </w:r>
-      <w:r>
-        <w:rPr>
-          <w:lang w:eastAsia="it-IT"/>
-          <w14:ligatures w14:val="standard"/>
-        </w:rPr>
-        <w:t xml:space="preserve">to </w:t>
-      </w:r>
-      <w:r>
-        <w:rPr>
-          <w:lang w:eastAsia="it-IT"/>
-          <w14:ligatures w14:val="standard"/>
-        </w:rPr>
-        <w:t xml:space="preserve">add </w:t>
-      </w:r>
-      <w:r>
-        <w:rPr>
-          <w:lang w:eastAsia="it-IT"/>
-          <w14:ligatures w14:val="standard"/>
-        </w:rPr>
-        <w:t xml:space="preserve">the </w:t>
-      </w:r>
-      <w:r>
-        <w:rPr>
-          <w:lang w:eastAsia="it-IT"/>
-          <w14:ligatures w14:val="standard"/>
-        </w:rPr>
-        <w:t>template</w:t>
-      </w:r>
-      <w:r>
-        <w:rPr>
-          <w:lang w:eastAsia="it-IT"/>
-          <w14:ligatures w14:val="standard"/>
-        </w:rPr>
-        <w:t>,</w:t>
-      </w:r>
-      <w:r>
-        <w:rPr>
-          <w:lang w:eastAsia="it-IT"/>
-          <w14:ligatures w14:val="standard"/>
-        </w:rPr>
-        <w:t xml:space="preserve"> </w:t>
-      </w:r>
-      <w:r>
-        <w:rPr>
-          <w:lang w:eastAsia="it-IT"/>
-          <w14:ligatures w14:val="standard"/>
-        </w:rPr>
-        <w:t>structure</w:t>
-      </w:r>
-      <w:r>
-        <w:rPr>
-          <w:lang w:eastAsia="it-IT"/>
-          <w14:ligatures w14:val="standard"/>
-        </w:rPr>
-        <w:t xml:space="preserve"> </w:t>
-      </w:r>
-      <w:r>
-        <w:rPr>
-          <w:lang w:eastAsia="it-IT"/>
-          <w14:ligatures w14:val="standard"/>
-        </w:rPr>
-        <w:t xml:space="preserve">the </w:t>
-      </w:r>
-      <w:r>
-        <w:rPr>
-          <w:lang w:eastAsia="it-IT"/>
-          <w14:ligatures w14:val="standard"/>
-        </w:rPr>
-        <w:t>paper</w:t>
-      </w:r>
-      <w:r>
-        <w:rPr>
-          <w:lang w:eastAsia="it-IT"/>
-          <w14:ligatures w14:val="standard"/>
-        </w:rPr>
-        <w:t>,</w:t>
-      </w:r>
-      <w:r>
-        <w:rPr>
-          <w:lang w:eastAsia="it-IT"/>
-          <w14:ligatures w14:val="standard"/>
-        </w:rPr>
-        <w:t xml:space="preserve"> and generate </w:t>
-      </w:r>
-      <w:r>
-        <w:rPr>
-          <w:lang w:eastAsia="it-IT"/>
-          <w14:ligatures w14:val="standard"/>
-        </w:rPr>
-        <w:t xml:space="preserve">the </w:t>
-      </w:r>
-      <w:r>
-        <w:rPr>
-          <w:lang w:eastAsia="it-IT"/>
-          <w14:ligatures w14:val="standard"/>
-        </w:rPr>
-        <w:t>layout</w:t>
-      </w:r>
-      <w:r>
-        <w:rPr>
-          <w:lang w:eastAsia="it-IT"/>
-          <w14:ligatures w14:val="standard"/>
-        </w:rPr>
-        <w:t>,</w:t>
-      </w:r>
-      <w:r>
-        <w:rPr>
-          <w:lang w:eastAsia="it-IT"/>
-          <w14:ligatures w14:val="standard"/>
-        </w:rPr>
-        <w:t xml:space="preserve"> in different clips.</w:t>
-      </w:r>
-      <w:r>
-        <w:rPr>
-          <w14:ligatures w14:val="standard"/>
-        </w:rPr>
-        <w:t xml:space="preserve"> </w:t>
-      </w:r>
-      <w:r>
-        <w:rPr>
-          <w:b/>
-          <w:lang w:eastAsia="ja-JP"/>
-          <w14:ligatures w14:val="standard"/>
-        </w:rPr>
-        <w:t>Display Formula with Number</w:t>
-      </w:r>
-    </w:p>
-    <w:p>
-      <w:pPr>
-        <w:pStyle w:val="DisplayFormula"/>
-        <w:tabs>
-          <w:tab w:val="left" w:pos="200"/>
-          <w:tab w:val="right" w:pos="4780"/>
-        </w:tabs>
-        <w:rPr>
-          <w:lang w:eastAsia="ja-JP"/>
-          <w14:ligatures w14:val="standard"/>
-        </w:rPr>
-      </w:pPr>
-      <w:r>
-        <w:rPr>
-          <w:lang w:eastAsia="ja-JP"/>
-          <w14:ligatures w14:val="standard"/>
-        </w:rPr>
-        <w:tab/>
-      </w:r>
-      <w:r>
-        <w:rPr>
-          <w:lang w:eastAsia="ja-JP"/>
-          <w14:ligatures w14:val="standard"/>
-        </w:rPr>
-        <w:t xml:space="preserve"> </w:t>
-      </w:r>
-      <w:r>
-        <w:rPr>
-          <w:position w:val="-24"/>
-          <w14:ligatures w14:val="standard"/>
-        </w:rPr>
-        <w:object w:dxaOrig="2540" w:dyaOrig="700">
-          <v:shapetype id="_x0000_t75" coordsize="21600,21600" o:spt="75" o:preferrelative="t" path="m@4@5l@4@11@9@11@9@5xe" filled="f" stroked="f">
-            <v:stroke joinstyle="miter"/>
-            <v:formulas>
-              <v:f eqn="if lineDrawn pixelLineWidth 0"/>
-              <v:f eqn="sum @0 1 0"/>
-              <v:f eqn="sum 0 0 @1"/>
-              <v:f eqn="prod @2 1 2"/>
-              <v:f eqn="prod @3 21600 pixelWidth"/>
-              <v:f eqn="prod @3 21600 pixelHeight"/>
-              <v:f eqn="sum @0 0 1"/>
-              <v:f eqn="prod @6 1 2"/>
-              <v:f eqn="prod @7 21600 pixelWidth"/>
-              <v:f eqn="sum @8 21600 0"/>
-              <v:f eqn="prod @7 21600 pixelHeight"/>
-              <v:f eqn="sum @10 21600 0"/>
-            </v:formulas>
-            <v:path o:extrusionok="f" gradientshapeok="t" o:connecttype="rect"/>
-            <o:lock v:ext="edit" aspectratio="t"/>
-          </v:shapetype>
-          <v:shape id="_x0000_i1025" type="#_x0000_t75" style="width:125.25pt;height:35.25pt" o:ole="">
-            <v:imagedata r:id="rId14" o:title=""/>
-          </v:shape>
-          <o:OLEObject Type="Embed" ProgID="Equation.DSMT4" ShapeID="_x0000_i1025" DrawAspect="Content" ObjectID="_1640979108" r:id="rId15"/>
-        </w:object>
-      </w:r>
-      <w:r>
-        <w:rPr>
-          <w14:ligatures w14:val="standard"/>
-        </w:rPr>
-        <w:tab/>
-      </w:r>
-      <w:r>
-        <w:rPr>
-          <w14:ligatures w14:val="standard"/>
-        </w:rPr>
-        <w:t>(1)</w:t>
-      </w:r>
-    </w:p>
-    <w:p>
-      <w:pPr>
-        <w:pStyle w:val="ParaContinue"/>
-        <w:jc w:val="both"/>
-        <w:rPr>
-          <w:lang w:eastAsia="ja-JP"/>
-          <w14:ligatures w14:val="standard"/>
-        </w:rPr>
-      </w:pPr>
-      <w:r>
-        <w:rPr>
-          <w:b/>
-          <w:lang w:eastAsia="ja-JP"/>
-          <w14:ligatures w14:val="standard"/>
-        </w:rPr>
-        <w:t>Continuation</w:t>
-      </w:r>
-      <w:r>
-        <w:rPr>
-          <w:b/>
-          <w:lang w:eastAsia="ja-JP"/>
-          <w14:ligatures w14:val="standard"/>
-        </w:rPr>
-        <w:t xml:space="preserve"> part of Paragraph Text</w:t>
-      </w:r>
-      <w:r>
-        <w:rPr>
-          <w14:ligatures w14:val="standard"/>
-        </w:rPr>
-        <w:t xml:space="preserve"> </w:t>
-      </w:r>
-      <w:r>
-        <w:rPr>
-          <w14:ligatures w14:val="standard"/>
-        </w:rPr>
-        <w:t>The u</w:t>
-      </w:r>
-      <w:r>
-        <w:rPr>
-          <w14:ligatures w14:val="standard"/>
-        </w:rPr>
-        <w:t xml:space="preserve">ser must style this paragraph in </w:t>
-      </w:r>
-      <w:proofErr w:type="spellStart"/>
-      <w:r>
-        <w:rPr>
-          <w:b/>
-          <w14:ligatures w14:val="standard"/>
-        </w:rPr>
-        <w:t>ParaContinue</w:t>
-      </w:r>
-      <w:proofErr w:type="spellEnd"/>
-      <w:r>
-        <w:rPr>
-          <w14:ligatures w14:val="standard"/>
-        </w:rPr>
-        <w:t xml:space="preserve"> style, which follow</w:t>
-      </w:r>
-      <w:r>
-        <w:rPr>
-          <w14:ligatures w14:val="standard"/>
-        </w:rPr>
-        <w:t>s</w:t>
-      </w:r>
-      <w:r>
-        <w:rPr>
-          <w14:ligatures w14:val="standard"/>
-        </w:rPr>
-        <w:t xml:space="preserve"> immediate</w:t>
-      </w:r>
-      <w:r>
-        <w:rPr>
-          <w14:ligatures w14:val="standard"/>
-        </w:rPr>
-        <w:t>ly</w:t>
-      </w:r>
-      <w:r>
-        <w:rPr>
-          <w14:ligatures w14:val="standard"/>
-        </w:rPr>
-        <w:t xml:space="preserve"> after the </w:t>
-      </w:r>
-      <w:proofErr w:type="spellStart"/>
-      <w:r>
-        <w:rPr>
-          <w:b/>
-          <w14:ligatures w14:val="standard"/>
-        </w:rPr>
-        <w:t>DisplayFormula</w:t>
-      </w:r>
-      <w:proofErr w:type="spellEnd"/>
-      <w:r>
-        <w:rPr>
-          <w14:ligatures w14:val="standard"/>
-        </w:rPr>
-        <w:t xml:space="preserve"> (numbered equation). </w:t>
-      </w:r>
-      <w:r>
-        <w:rPr>
-          <w14:ligatures w14:val="standard"/>
-        </w:rPr>
-        <w:t xml:space="preserve">The </w:t>
-      </w:r>
-      <w:proofErr w:type="spellStart"/>
-      <w:r>
-        <w:rPr>
-          <w:b/>
-          <w14:ligatures w14:val="standard"/>
-        </w:rPr>
-        <w:t>DisplayFormula</w:t>
-      </w:r>
-      <w:proofErr w:type="spellEnd"/>
-      <w:r>
-        <w:rPr>
-          <w14:ligatures w14:val="standard"/>
-        </w:rPr>
-        <w:t xml:space="preserve"> style </w:t>
-      </w:r>
-      <w:r>
-        <w:rPr>
-          <w14:ligatures w14:val="standard"/>
-        </w:rPr>
-        <w:t xml:space="preserve">is </w:t>
-      </w:r>
-      <w:r>
-        <w:rPr>
-          <w14:ligatures w14:val="standard"/>
-        </w:rPr>
-        <w:t>applie</w:t>
-      </w:r>
-      <w:r>
-        <w:rPr>
-          <w14:ligatures w14:val="standard"/>
-        </w:rPr>
-        <w:t>d</w:t>
-      </w:r>
-      <w:r>
-        <w:rPr>
-          <w14:ligatures w14:val="standard"/>
-        </w:rPr>
-        <w:t xml:space="preserve"> only </w:t>
-      </w:r>
-      <w:r>
-        <w:rPr>
-          <w14:ligatures w14:val="standard"/>
-        </w:rPr>
-        <w:t>in case of a</w:t>
-      </w:r>
-      <w:r>
-        <w:rPr>
-          <w14:ligatures w14:val="standard"/>
-        </w:rPr>
-        <w:t xml:space="preserve"> numbered equation.</w:t>
-      </w:r>
-      <w:r>
-        <w:rPr>
-          <w14:ligatures w14:val="standard"/>
-        </w:rPr>
-        <w:t xml:space="preserve"> </w:t>
-      </w:r>
-      <w:r>
-        <w:rPr>
-          <w14:ligatures w14:val="standard"/>
-        </w:rPr>
-        <w:t>A n</w:t>
-      </w:r>
-      <w:r>
-        <w:rPr>
-          <w14:ligatures w14:val="standard"/>
-        </w:rPr>
-        <w:t>umbered equation always ha</w:t>
-      </w:r>
-      <w:r>
-        <w:rPr>
-          <w14:ligatures w14:val="standard"/>
-        </w:rPr>
-        <w:t>s</w:t>
-      </w:r>
-      <w:r>
-        <w:rPr>
-          <w14:ligatures w14:val="standard"/>
-        </w:rPr>
-        <w:t xml:space="preserve"> a number </w:t>
-      </w:r>
-      <w:r>
-        <w:rPr>
-          <w14:ligatures w14:val="standard"/>
-        </w:rPr>
-        <w:t>to its</w:t>
-      </w:r>
-      <w:r>
-        <w:rPr>
-          <w14:ligatures w14:val="standard"/>
-        </w:rPr>
-        <w:t xml:space="preserve"> right.</w:t>
-      </w:r>
-      <w:r>
-        <w:rPr>
-          <w14:ligatures w14:val="standard"/>
-        </w:rPr>
-        <w:t xml:space="preserve"> </w:t>
-      </w:r>
-      <w:r>
-        <w:rPr>
-          <w:lang w:eastAsia="it-IT"/>
-          <w14:ligatures w14:val="standard"/>
-        </w:rPr>
-        <w:t xml:space="preserve">Insert paragraph text </w:t>
-      </w:r>
-      <w:r>
-        <w:rPr>
-          <w14:ligatures w14:val="standard"/>
-        </w:rPr>
-        <w:t>here.</w:t>
-      </w:r>
-      <w:r>
-        <w:rPr>
-          <w:lang w:eastAsia="ja-JP"/>
-          <w14:ligatures w14:val="standard"/>
-        </w:rPr>
-        <w:t xml:space="preserve"> </w:t>
-      </w:r>
-      <w:r>
-        <w:rPr>
-          <w:b/>
-          <w:lang w:eastAsia="ja-JP"/>
-          <w14:ligatures w14:val="standard"/>
-        </w:rPr>
-        <w:t>Display Formula without Number</w:t>
-      </w:r>
-    </w:p>
-    <w:p>
-      <w:pPr>
-        <w:pStyle w:val="DisplayFormulaUnnum"/>
-        <w:ind w:firstLine="240"/>
-        <w:rPr>
-          <w:lang w:eastAsia="ja-JP"/>
-          <w14:ligatures w14:val="standard"/>
-        </w:rPr>
-      </w:pPr>
-      <w:r>
-        <w:rPr>
-          <w:position w:val="-24"/>
-          <w14:ligatures w14:val="standard"/>
-        </w:rPr>
-        <w:object w:dxaOrig="2540" w:dyaOrig="700">
-          <v:shape id="_x0000_i1026" type="#_x0000_t75" style="width:125.25pt;height:35.25pt" o:ole="">
-            <v:imagedata r:id="rId14" o:title=""/>
-          </v:shape>
-          <o:OLEObject Type="Embed" ProgID="Equation.DSMT4" ShapeID="_x0000_i1026" DrawAspect="Content" ObjectID="_1640979109" r:id="rId16"/>
-        </w:object>
-      </w:r>
-    </w:p>
-    <w:p>
-      <w:pPr>
-        <w:pStyle w:val="Para"/>
-        <w:jc w:val="both"/>
-        <w:rPr>
-          <w:lang w:eastAsia="ja-JP"/>
-          <w14:ligatures w14:val="standard"/>
-        </w:rPr>
-      </w:pPr>
-      <w:r>
-        <w:rPr>
-          <w14:ligatures w14:val="standard"/>
-        </w:rPr>
-        <w:t xml:space="preserve">The </w:t>
-      </w:r>
-      <w:proofErr w:type="spellStart"/>
-      <w:r>
-        <w:rPr>
-          <w:b/>
-          <w:lang w:eastAsia="ja-JP"/>
-          <w14:ligatures w14:val="standard"/>
-        </w:rPr>
-        <w:t>DisplayFormulaUnnum</w:t>
-      </w:r>
-      <w:proofErr w:type="spellEnd"/>
-      <w:r>
-        <w:rPr>
-          <w:lang w:eastAsia="ja-JP"/>
-          <w14:ligatures w14:val="standard"/>
-        </w:rPr>
-        <w:t xml:space="preserve"> style </w:t>
-      </w:r>
-      <w:r>
-        <w:rPr>
-          <w:lang w:eastAsia="ja-JP"/>
-          <w14:ligatures w14:val="standard"/>
-        </w:rPr>
-        <w:t xml:space="preserve">is </w:t>
-      </w:r>
-      <w:r>
-        <w:rPr>
-          <w:lang w:eastAsia="ja-JP"/>
-          <w14:ligatures w14:val="standard"/>
-        </w:rPr>
-        <w:t>applie</w:t>
-      </w:r>
-      <w:r>
-        <w:rPr>
-          <w:lang w:eastAsia="ja-JP"/>
-          <w14:ligatures w14:val="standard"/>
-        </w:rPr>
-        <w:t>d</w:t>
-      </w:r>
-      <w:r>
-        <w:rPr>
-          <w:lang w:eastAsia="ja-JP"/>
-          <w14:ligatures w14:val="standard"/>
-        </w:rPr>
-        <w:t xml:space="preserve"> only </w:t>
-      </w:r>
-      <w:r>
-        <w:rPr>
-          <w:lang w:eastAsia="ja-JP"/>
-          <w14:ligatures w14:val="standard"/>
-        </w:rPr>
-        <w:t>in case of an</w:t>
-      </w:r>
-      <w:r>
-        <w:rPr>
-          <w:lang w:eastAsia="ja-JP"/>
-          <w14:ligatures w14:val="standard"/>
-        </w:rPr>
-        <w:t xml:space="preserve"> unnumbered equation. </w:t>
-      </w:r>
-      <w:r>
-        <w:rPr>
-          <w:lang w:eastAsia="ja-JP"/>
-          <w14:ligatures w14:val="standard"/>
-        </w:rPr>
-        <w:t>An u</w:t>
-      </w:r>
-      <w:r>
-        <w:rPr>
-          <w:lang w:eastAsia="ja-JP"/>
-          <w14:ligatures w14:val="standard"/>
-        </w:rPr>
-        <w:t>nnumbered display equation never contain</w:t>
-      </w:r>
-      <w:r>
-        <w:rPr>
-          <w:lang w:eastAsia="ja-JP"/>
-          <w14:ligatures w14:val="standard"/>
-        </w:rPr>
-        <w:t>s</w:t>
-      </w:r>
-      <w:r>
-        <w:rPr>
-          <w:lang w:eastAsia="ja-JP"/>
-          <w14:ligatures w14:val="standard"/>
-        </w:rPr>
-        <w:t xml:space="preserve"> </w:t>
-      </w:r>
-      <w:r>
-        <w:rPr>
-          <w:lang w:eastAsia="ja-JP"/>
-          <w14:ligatures w14:val="standard"/>
-        </w:rPr>
-        <w:t>an</w:t>
-      </w:r>
-      <w:r>
-        <w:rPr>
-          <w:lang w:eastAsia="ja-JP"/>
-          <w14:ligatures w14:val="standard"/>
-        </w:rPr>
-        <w:t xml:space="preserve"> </w:t>
-      </w:r>
-      <w:r>
-        <w:rPr>
-          <w:lang w:eastAsia="ja-JP"/>
-          <w14:ligatures w14:val="standard"/>
-        </w:rPr>
-        <w:t xml:space="preserve">equation number </w:t>
-      </w:r>
-      <w:r>
-        <w:rPr>
-          <w:lang w:eastAsia="ja-JP"/>
-          <w14:ligatures w14:val="standard"/>
-        </w:rPr>
-        <w:t>to its</w:t>
-      </w:r>
-      <w:r>
-        <w:rPr>
-          <w:lang w:eastAsia="ja-JP"/>
-          <w14:ligatures w14:val="standard"/>
-        </w:rPr>
-        <w:t xml:space="preserve"> right</w:t>
-      </w:r>
-      <w:r>
-        <w:rPr>
-          <w:lang w:eastAsia="ja-JP"/>
-          <w14:ligatures w14:val="standard"/>
-        </w:rPr>
-        <w:t>,</w:t>
-      </w:r>
-      <w:r>
-        <w:rPr>
-          <w:lang w:eastAsia="ja-JP"/>
-          <w14:ligatures w14:val="standard"/>
-        </w:rPr>
-        <w:t xml:space="preserve"> and </w:t>
-      </w:r>
-      <w:r>
-        <w:rPr>
-          <w:lang w:eastAsia="ja-JP"/>
-          <w14:ligatures w14:val="standard"/>
-        </w:rPr>
-        <w:t>this unique property distinguish</w:t>
-      </w:r>
-      <w:r>
-        <w:rPr>
-          <w:lang w:eastAsia="ja-JP"/>
-          <w14:ligatures w14:val="standard"/>
-        </w:rPr>
-        <w:t>es</w:t>
-      </w:r>
-      <w:r>
-        <w:rPr>
-          <w:lang w:eastAsia="ja-JP"/>
-          <w14:ligatures w14:val="standard"/>
-        </w:rPr>
-        <w:t xml:space="preserve"> </w:t>
-      </w:r>
-      <w:r>
-        <w:rPr>
-          <w:lang w:eastAsia="ja-JP"/>
-          <w14:ligatures w14:val="standard"/>
-        </w:rPr>
-        <w:t xml:space="preserve">it </w:t>
-      </w:r>
-      <w:r>
-        <w:rPr>
-          <w:lang w:eastAsia="ja-JP"/>
-          <w14:ligatures w14:val="standard"/>
-        </w:rPr>
-        <w:t>from a</w:t>
-      </w:r>
-      <w:r>
-        <w:rPr>
-          <w:lang w:eastAsia="ja-JP"/>
-          <w14:ligatures w14:val="standard"/>
-        </w:rPr>
-        <w:t xml:space="preserve"> numbered equation.</w:t>
-      </w:r>
-    </w:p>
-    <w:p>
-      <w:pPr>
-        <w:pStyle w:val="Image"/>
-        <w:rPr>
-          <w14:ligatures w14:val="standard"/>
-        </w:rPr>
-      </w:pPr>
-      <w:r>
-        <w:rPr>
-          <w:noProof/>
-          <w14:ligatures w14:val="standard"/>
-        </w:rPr>
-        <w:drawing>
-          <wp:inline distT="0" distB="0" distL="0" distR="0" wp14:anchorId="0D08E663" wp14:editId="297B25E7">
-            <wp:extent cx="2600325" cy="1752600"/>
-            <wp:effectExtent l="0" t="0" r="9525" b="0"/>
-            <wp:docPr id="6" name="Picture 6"/>
-            <wp:cNvGraphicFramePr>
-              <a:graphicFrameLocks xmlns:a="http://schemas.openxmlformats.org/drawingml/2006/main" noChangeAspect="1"/>
-            </wp:cNvGraphicFramePr>
-            <a:graphic xmlns:a="http://schemas.openxmlformats.org/drawingml/2006/main">
-              <a:graphicData uri="http://schemas.openxmlformats.org/drawingml/2006/picture">
-                <pic:pic xmlns:pic="http://schemas.openxmlformats.org/drawingml/2006/picture">
-                  <pic:nvPicPr>
-                    <pic:cNvPr id="0" name="download.jpg"/>
-                    <pic:cNvPicPr/>
-                  </pic:nvPicPr>
-                  <pic:blipFill>
-                    <a:blip r:embed="rId17">
-                      <a:extLst>
-                        <a:ext uri="{28A0092B-C50C-407E-A947-70E740481C1C}">
-                          <a14:useLocalDpi xmlns:a14="http://schemas.microsoft.com/office/drawing/2010/main" val="0"/>
-                        </a:ext>
-                      </a:extLst>
-                    </a:blip>
-                    <a:stretch>
-                      <a:fillRect/>
-                    </a:stretch>
-                  </pic:blipFill>
-                  <pic:spPr>
-                    <a:xfrm>
-                      <a:off x="0" y="0"/>
-                      <a:ext cx="2600325" cy="1752600"/>
-                    </a:xfrm>
-                    <a:prstGeom prst="rect">
-                      <a:avLst/>
-                    </a:prstGeom>
-                  </pic:spPr>
-                </pic:pic>
-              </a:graphicData>
-            </a:graphic>
-          </wp:inline>
-        </w:drawing>
-      </w:r>
-    </w:p>
-    <w:p>
-      <w:pPr>
-        <w:pStyle w:val="FigureCaption"/>
-        <w:jc w:val="both"/>
-        <w:rPr>
-          <w:b w:val="0"/>
-          <w:lang w:eastAsia="ja-JP"/>
-          <w14:ligatures w14:val="standard"/>
-        </w:rPr>
-      </w:pPr>
-      <w:r>
-        <w:rPr>
-          <w:rStyle w:val="Label"/>
-          <w14:ligatures w14:val="standard"/>
-        </w:rPr>
-        <w:t>Figure 1:</w:t>
-      </w:r>
-      <w:r>
-        <w:rPr>
-          <w:lang w:eastAsia="ja-JP"/>
-          <w14:ligatures w14:val="standard"/>
-        </w:rPr>
-        <w:t xml:space="preserve"> </w:t>
-      </w:r>
-      <w:r>
-        <w:rPr>
-          <w:lang w:eastAsia="ja-JP"/>
-          <w14:ligatures w14:val="standard"/>
-        </w:rPr>
-        <w:t xml:space="preserve">Figure Caption and Image above the </w:t>
-      </w:r>
-      <w:r>
-        <w:rPr>
-          <w:lang w:eastAsia="ja-JP"/>
-          <w14:ligatures w14:val="standard"/>
-        </w:rPr>
-        <w:t>c</w:t>
-      </w:r>
-      <w:r>
-        <w:rPr>
-          <w:lang w:eastAsia="ja-JP"/>
-          <w14:ligatures w14:val="standard"/>
-        </w:rPr>
-        <w:t>aption [In draft mode</w:t>
-      </w:r>
-      <w:r>
-        <w:rPr>
-          <w:lang w:eastAsia="ja-JP"/>
-          <w14:ligatures w14:val="standard"/>
-        </w:rPr>
-        <w:t>,</w:t>
-      </w:r>
-      <w:r>
-        <w:rPr>
-          <w:lang w:eastAsia="ja-JP"/>
-          <w14:ligatures w14:val="standard"/>
-        </w:rPr>
-        <w:t xml:space="preserve"> Image will not </w:t>
-      </w:r>
-      <w:r>
-        <w:rPr>
-          <w:lang w:eastAsia="ja-JP"/>
-          <w14:ligatures w14:val="standard"/>
-        </w:rPr>
-        <w:t xml:space="preserve">appear on </w:t>
-      </w:r>
-      <w:r>
-        <w:rPr>
-          <w:lang w:eastAsia="ja-JP"/>
-          <w14:ligatures w14:val="standard"/>
-        </w:rPr>
-        <w:t xml:space="preserve">the </w:t>
-      </w:r>
-      <w:r>
-        <w:rPr>
-          <w:lang w:eastAsia="ja-JP"/>
-          <w14:ligatures w14:val="standard"/>
-        </w:rPr>
-        <w:t>screen</w:t>
-      </w:r>
-      <w:r>
-        <w:rPr>
-          <w:lang w:eastAsia="ja-JP"/>
-          <w14:ligatures w14:val="standard"/>
-        </w:rPr>
-        <w:t>]</w:t>
-      </w:r>
-    </w:p>
-    <w:p>
-      <w:pPr>
-        <w:pStyle w:val="Statements"/>
-        <w:rPr>
-          <w:lang w:eastAsia="ja-JP"/>
-          <w14:ligatures w14:val="standard"/>
-        </w:rPr>
-      </w:pPr>
-      <w:r>
-        <w:rPr>
-          <w:b/>
-          <w:lang w:eastAsia="ja-JP"/>
-          <w14:ligatures w14:val="standard"/>
-        </w:rPr>
-        <w:t>The</w:t>
-      </w:r>
-      <w:r>
-        <w:rPr>
-          <w:b/>
-          <w:lang w:eastAsia="ja-JP"/>
-          <w14:ligatures w14:val="standard"/>
-        </w:rPr>
-        <w:t>o</w:t>
-      </w:r>
-      <w:r>
-        <w:rPr>
-          <w:b/>
-          <w:lang w:eastAsia="ja-JP"/>
-          <w14:ligatures w14:val="standard"/>
-        </w:rPr>
-        <w:t>r</w:t>
-      </w:r>
-      <w:r>
-        <w:rPr>
-          <w:b/>
-          <w:lang w:eastAsia="ja-JP"/>
-          <w14:ligatures w14:val="standard"/>
-        </w:rPr>
-        <w:t>e</w:t>
-      </w:r>
-      <w:r>
-        <w:rPr>
-          <w:b/>
-          <w:lang w:eastAsia="ja-JP"/>
-          <w14:ligatures w14:val="standard"/>
-        </w:rPr>
-        <w:t>m</w:t>
-      </w:r>
-      <w:r>
-        <w:rPr>
-          <w:b/>
-          <w:lang w:eastAsia="ja-JP"/>
-          <w14:ligatures w14:val="standard"/>
-        </w:rPr>
-        <w:t>/Proof/Lemma</w:t>
-      </w:r>
-      <w:r>
-        <w:rPr>
-          <w:b/>
-          <w:lang w:eastAsia="ja-JP"/>
-          <w14:ligatures w14:val="standard"/>
-        </w:rPr>
-        <w:t>.</w:t>
-      </w:r>
-      <w:r>
-        <w:rPr>
-          <w:lang w:eastAsia="ja-JP"/>
-          <w14:ligatures w14:val="standard"/>
-        </w:rPr>
-        <w:t xml:space="preserve"> </w:t>
-      </w:r>
-      <w:r>
-        <w:rPr>
-          <w:szCs w:val="18"/>
-          <w:lang w:eastAsia="ja-JP"/>
-          <w14:ligatures w14:val="standard"/>
-        </w:rPr>
-        <w:t>Insert text here for the enunciation or Math statement. Insert text here for the enunciation or Math statement. Insert text here for the enunciation or Math statement. Insert text here for the enunciation or Math statement. Insert text here for the enunciation or Math statement.</w:t>
-      </w:r>
-    </w:p>
-    <w:p>
-      <w:pPr>
-        <w:pStyle w:val="Extract"/>
-        <w:rPr>
-          <w:szCs w:val="18"/>
-          <w:lang w:eastAsia="ja-JP"/>
-          <w14:ligatures w14:val="standard"/>
-        </w:rPr>
-      </w:pPr>
-      <w:r>
-        <w:rPr>
-          <w:szCs w:val="18"/>
-          <w:lang w:eastAsia="ja-JP"/>
-          <w14:ligatures w14:val="standard"/>
-        </w:rPr>
-        <w:t>....</w:t>
-      </w:r>
-      <w:r>
-        <w:rPr>
-          <w:szCs w:val="18"/>
-          <w:lang w:eastAsia="ja-JP"/>
-          <w14:ligatures w14:val="standard"/>
-        </w:rPr>
-        <w:t xml:space="preserve">Insert text here for the </w:t>
-      </w:r>
-      <w:r>
-        <w:rPr>
-          <w:szCs w:val="18"/>
-          <w:lang w:eastAsia="ja-JP"/>
-          <w14:ligatures w14:val="standard"/>
-        </w:rPr>
-        <w:t xml:space="preserve">Quotation or </w:t>
-      </w:r>
-      <w:r>
-        <w:rPr>
-          <w:szCs w:val="18"/>
-          <w:lang w:eastAsia="ja-JP"/>
-          <w14:ligatures w14:val="standard"/>
-        </w:rPr>
-        <w:t xml:space="preserve">Extract, </w:t>
-      </w:r>
-      <w:r>
-        <w:rPr>
-          <w:szCs w:val="18"/>
-          <w:lang w:eastAsia="ja-JP"/>
-          <w14:ligatures w14:val="standard"/>
-        </w:rPr>
-        <w:t xml:space="preserve">Insert text here for the Quotation or Extract, Insert text here for the Quotation or Extract, Insert text here for the </w:t>
-      </w:r>
-      <w:r>
-        <w:rPr>
-          <w:szCs w:val="18"/>
-          <w:lang w:eastAsia="ja-JP"/>
-          <w14:ligatures w14:val="standard"/>
-        </w:rPr>
-        <w:lastRenderedPageBreak/>
-        <w:t>Quotation or Extract, Insert text here for the Quotation or Extract, Insert text here for the Quotation or Extract</w:t>
-      </w:r>
-      <w:r>
-        <w:rPr>
-          <w:szCs w:val="18"/>
-          <w:lang w:eastAsia="ja-JP"/>
-          <w14:ligatures w14:val="standard"/>
-        </w:rPr>
-        <w:t>.</w:t>
-      </w:r>
-    </w:p>
-    <w:p>
-      <w:pPr>
-        <w:pStyle w:val="Head2"/>
-        <w:rPr>
-          <w14:ligatures w14:val="standard"/>
-        </w:rPr>
-      </w:pPr>
-      <w:r>
-        <w:rPr>
-          <w:rStyle w:val="Label"/>
-          <w14:ligatures w14:val="standard"/>
-        </w:rPr>
-        <w:t>1</w:t>
-      </w:r>
-      <w:r>
-        <w:rPr>
-          <w:rStyle w:val="Label"/>
-          <w14:ligatures w14:val="standard"/>
-        </w:rPr>
-        <w:t>.1</w:t>
-      </w:r>
-      <w:r>
-        <w:rPr>
-          <w14:ligatures w14:val="standard"/>
-        </w:rPr>
-        <w:t> </w:t>
-      </w:r>
-      <w:r>
-        <w:rPr>
-          <w14:ligatures w14:val="standard"/>
-        </w:rPr>
-        <w:t>Heading Level 2</w:t>
-      </w:r>
-    </w:p>
-    <w:p>
-      <w:pPr>
-        <w:pStyle w:val="Para"/>
-        <w:ind w:firstLine="0"/>
-        <w:jc w:val="both"/>
-        <w:rPr>
-          <w14:ligatures w14:val="standard"/>
-        </w:rPr>
-      </w:pPr>
-      <w:r>
-        <w:rPr>
-          <w:lang w:eastAsia="it-IT"/>
-          <w14:ligatures w14:val="standard"/>
-        </w:rPr>
-        <w:t xml:space="preserve">In </w:t>
-      </w:r>
-      <w:r>
-        <w:rPr>
-          <w:lang w:eastAsia="it-IT"/>
-          <w14:ligatures w14:val="standard"/>
-        </w:rPr>
-        <w:t xml:space="preserve">the </w:t>
-      </w:r>
-      <w:r>
-        <w:rPr>
-          <w:lang w:eastAsia="it-IT"/>
-          <w14:ligatures w14:val="standard"/>
-        </w:rPr>
-        <w:t>below paragraph,</w:t>
-      </w:r>
-      <w:r>
-        <w:rPr>
-          <w:lang w:eastAsia="it-IT"/>
-          <w14:ligatures w14:val="standard"/>
-        </w:rPr>
-        <w:t xml:space="preserve"> </w:t>
-      </w:r>
-      <w:r>
-        <w:rPr>
-          <w:lang w:eastAsia="it-IT"/>
-          <w14:ligatures w14:val="standard"/>
-        </w:rPr>
-        <w:t xml:space="preserve">it </w:t>
-      </w:r>
-      <w:r>
-        <w:rPr>
-          <w:lang w:eastAsia="it-IT"/>
-          <w14:ligatures w14:val="standard"/>
-        </w:rPr>
-        <w:t>is explain</w:t>
-      </w:r>
-      <w:r>
-        <w:rPr>
-          <w:lang w:eastAsia="it-IT"/>
-          <w14:ligatures w14:val="standard"/>
-        </w:rPr>
-        <w:t>ed</w:t>
-      </w:r>
-      <w:r>
-        <w:rPr>
-          <w:lang w:eastAsia="it-IT"/>
-          <w14:ligatures w14:val="standard"/>
-        </w:rPr>
-        <w:t xml:space="preserve"> how alt-txt value </w:t>
-      </w:r>
-      <w:r>
-        <w:rPr>
-          <w:lang w:eastAsia="it-IT"/>
-          <w14:ligatures w14:val="standard"/>
-        </w:rPr>
-        <w:t xml:space="preserve">is placed </w:t>
-      </w:r>
-      <w:r>
-        <w:rPr>
-          <w:lang w:eastAsia="it-IT"/>
-          <w14:ligatures w14:val="standard"/>
-        </w:rPr>
-        <w:t xml:space="preserve">in </w:t>
-      </w:r>
-      <w:r>
-        <w:rPr>
-          <w:b/>
-          <w:lang w:eastAsia="it-IT"/>
-          <w14:ligatures w14:val="standard"/>
-        </w:rPr>
-        <w:t>MS</w:t>
-      </w:r>
-      <w:r>
-        <w:rPr>
-          <w:b/>
-          <w:lang w:eastAsia="it-IT"/>
-          <w14:ligatures w14:val="standard"/>
-        </w:rPr>
-        <w:t xml:space="preserve"> </w:t>
-      </w:r>
-      <w:r>
-        <w:rPr>
-          <w:b/>
-          <w:lang w:eastAsia="it-IT"/>
-          <w14:ligatures w14:val="standard"/>
-        </w:rPr>
-        <w:t>Word</w:t>
-      </w:r>
-      <w:r>
-        <w:rPr>
-          <w:b/>
-          <w:lang w:eastAsia="it-IT"/>
-          <w14:ligatures w14:val="standard"/>
-        </w:rPr>
-        <w:t xml:space="preserve"> 2010</w:t>
-      </w:r>
-      <w:r>
-        <w:rPr>
-          <w:lang w:eastAsia="it-IT"/>
-          <w14:ligatures w14:val="standard"/>
-        </w:rPr>
-        <w:t xml:space="preserve">. </w:t>
-      </w:r>
-      <w:r>
-        <w:rPr>
-          <w14:ligatures w14:val="standard"/>
-        </w:rPr>
-        <w:t>To add alternative text to a picture in Word 2010, follow these steps:</w:t>
-      </w:r>
-    </w:p>
-    <w:p>
-      <w:pPr>
-        <w:pStyle w:val="ListParagraph"/>
-        <w:numPr>
-          <w:ilvl w:val="0"/>
-          <w:numId w:val="30"/>
-        </w:numPr>
-        <w:shd w:val="clear" w:color="auto" w:fill="FFFFFF"/>
-        <w:spacing w:before="100" w:beforeAutospacing="1" w:after="100" w:afterAutospacing="1" w:line="240" w:lineRule="auto"/>
-        <w:rPr>
-          <w14:ligatures w14:val="standard"/>
-        </w:rPr>
-      </w:pPr>
-      <w:r>
-        <w:rPr>
-          <w14:ligatures w14:val="standard"/>
-        </w:rPr>
-        <w:t>In a Word 2010 document, insert a picture.</w:t>
-      </w:r>
-    </w:p>
-    <w:p>
-      <w:pPr>
-        <w:pStyle w:val="ListParagraph"/>
-        <w:numPr>
-          <w:ilvl w:val="0"/>
-          <w:numId w:val="30"/>
-        </w:numPr>
-        <w:shd w:val="clear" w:color="auto" w:fill="FFFFFF"/>
-        <w:spacing w:before="100" w:beforeAutospacing="1" w:after="100" w:afterAutospacing="1" w:line="240" w:lineRule="auto"/>
-        <w:rPr>
-          <w14:ligatures w14:val="standard"/>
-        </w:rPr>
-      </w:pPr>
-      <w:r>
-        <w:rPr>
-          <w14:ligatures w14:val="standard"/>
-        </w:rPr>
-        <w:t>Right c</w:t>
-      </w:r>
-      <w:r>
-        <w:rPr>
-          <w14:ligatures w14:val="standard"/>
-        </w:rPr>
-        <w:t xml:space="preserve">lick </w:t>
-      </w:r>
-      <w:r>
-        <w:rPr>
-          <w14:ligatures w14:val="standard"/>
-        </w:rPr>
-        <w:t xml:space="preserve">on the inserted picture and select </w:t>
-      </w:r>
-      <w:r>
-        <w:rPr>
-          <w14:ligatures w14:val="standard"/>
-        </w:rPr>
-        <w:t>the</w:t>
-      </w:r>
-      <w:r>
-        <w:rPr>
-          <w14:ligatures w14:val="standard"/>
-        </w:rPr>
-        <w:t xml:space="preserve"> </w:t>
-      </w:r>
-      <w:r>
-        <w:rPr>
-          <w:b/>
-          <w14:ligatures w14:val="standard"/>
-        </w:rPr>
-        <w:t>Format Picture</w:t>
-      </w:r>
-      <w:r>
-        <w:rPr>
-          <w14:ligatures w14:val="standard"/>
-        </w:rPr>
-        <w:t xml:space="preserve"> option</w:t>
-      </w:r>
-      <w:r>
-        <w:rPr>
-          <w14:ligatures w14:val="standard"/>
-        </w:rPr>
-        <w:t>.</w:t>
-      </w:r>
-    </w:p>
-    <w:p>
-      <w:pPr>
-        <w:pStyle w:val="ListParagraph"/>
-        <w:numPr>
-          <w:ilvl w:val="0"/>
-          <w:numId w:val="30"/>
-        </w:numPr>
-        <w:shd w:val="clear" w:color="auto" w:fill="FFFFFF"/>
-        <w:spacing w:before="100" w:beforeAutospacing="1" w:after="100" w:afterAutospacing="1" w:line="240" w:lineRule="auto"/>
-        <w:rPr>
-          <w14:ligatures w14:val="standard"/>
-        </w:rPr>
-      </w:pPr>
-      <w:r>
-        <w:rPr>
-          <w14:ligatures w14:val="standard"/>
-        </w:rPr>
-        <w:t xml:space="preserve">Select </w:t>
-      </w:r>
-      <w:r>
-        <w:rPr>
-          <w14:ligatures w14:val="standard"/>
-        </w:rPr>
-        <w:t xml:space="preserve">the </w:t>
-      </w:r>
-      <w:r>
-        <w:rPr>
-          <w:b/>
-          <w14:ligatures w14:val="standard"/>
-        </w:rPr>
-        <w:t>Alt Txt</w:t>
-      </w:r>
-      <w:r>
-        <w:rPr>
-          <w14:ligatures w14:val="standard"/>
-        </w:rPr>
-        <w:t xml:space="preserve"> option from the left</w:t>
-      </w:r>
-      <w:r>
-        <w:rPr>
-          <w14:ligatures w14:val="standard"/>
-        </w:rPr>
-        <w:t>-</w:t>
-      </w:r>
-      <w:r>
-        <w:rPr>
-          <w14:ligatures w14:val="standard"/>
-        </w:rPr>
-        <w:t>side panel options.</w:t>
-      </w:r>
-    </w:p>
-    <w:p>
-      <w:pPr>
-        <w:pStyle w:val="ListParagraph"/>
-        <w:numPr>
-          <w:ilvl w:val="0"/>
-          <w:numId w:val="30"/>
-        </w:numPr>
-        <w:shd w:val="clear" w:color="auto" w:fill="FFFFFF"/>
-        <w:spacing w:before="100" w:beforeAutospacing="1" w:after="100" w:afterAutospacing="1" w:line="240" w:lineRule="auto"/>
-        <w:rPr>
-          <w14:ligatures w14:val="standard"/>
-        </w:rPr>
-      </w:pPr>
-      <w:r>
-        <w:rPr>
-          <w14:ligatures w14:val="standard"/>
-        </w:rPr>
-        <w:t xml:space="preserve">In the </w:t>
-      </w:r>
-      <w:r>
-        <w:rPr>
-          <w14:ligatures w14:val="standard"/>
-        </w:rPr>
-        <w:t>"</w:t>
-      </w:r>
-      <w:r>
-        <w:rPr>
-          <w14:ligatures w14:val="standard"/>
-        </w:rPr>
-        <w:t>Title:</w:t>
-      </w:r>
-      <w:r>
-        <w:rPr>
-          <w14:ligatures w14:val="standard"/>
-        </w:rPr>
-        <w:t>"</w:t>
-      </w:r>
-      <w:r>
-        <w:rPr>
-          <w14:ligatures w14:val="standard"/>
-        </w:rPr>
-        <w:t xml:space="preserve"> and </w:t>
-      </w:r>
-      <w:r>
-        <w:rPr>
-          <w14:ligatures w14:val="standard"/>
-        </w:rPr>
-        <w:t>"</w:t>
-      </w:r>
-      <w:r>
-        <w:rPr>
-          <w14:ligatures w14:val="standard"/>
-        </w:rPr>
-        <w:t>Description:</w:t>
-      </w:r>
-      <w:r>
-        <w:rPr>
-          <w14:ligatures w14:val="standard"/>
-        </w:rPr>
-        <w:t>"</w:t>
-      </w:r>
-      <w:r>
-        <w:rPr>
-          <w14:ligatures w14:val="standard"/>
-        </w:rPr>
-        <w:t xml:space="preserve"> text boxes</w:t>
-      </w:r>
-      <w:r>
-        <w:rPr>
-          <w14:ligatures w14:val="standard"/>
-        </w:rPr>
-        <w:t>,</w:t>
-      </w:r>
-      <w:r>
-        <w:rPr>
-          <w14:ligatures w14:val="standard"/>
-        </w:rPr>
-        <w:t xml:space="preserve"> type the text you want to represent the picture, and then click </w:t>
-      </w:r>
-      <w:r>
-        <w:rPr>
-          <w14:ligatures w14:val="standard"/>
-        </w:rPr>
-        <w:t>"</w:t>
-      </w:r>
-      <w:r>
-        <w:rPr>
-          <w14:ligatures w14:val="standard"/>
-        </w:rPr>
-        <w:t>Close</w:t>
-      </w:r>
-      <w:r>
-        <w:rPr>
-          <w14:ligatures w14:val="standard"/>
-        </w:rPr>
-        <w:t>"</w:t>
-      </w:r>
-      <w:r>
-        <w:rPr>
-          <w14:ligatures w14:val="standard"/>
-        </w:rPr>
-        <w:t>.</w:t>
-      </w:r>
-    </w:p>
-    <w:p>
-      <w:pPr>
-        <w:pStyle w:val="Para"/>
-        <w:jc w:val="both"/>
-        <w:rPr>
-          <w14:ligatures w14:val="standard"/>
-        </w:rPr>
-      </w:pPr>
-      <w:r>
-        <w:rPr>
-          <w:lang w:eastAsia="it-IT"/>
-          <w14:ligatures w14:val="standard"/>
-        </w:rPr>
-        <w:t xml:space="preserve">Below are steps to place alt-txt value in </w:t>
-      </w:r>
-      <w:r>
-        <w:rPr>
-          <w:b/>
-          <w:lang w:eastAsia="it-IT"/>
-          <w14:ligatures w14:val="standard"/>
-        </w:rPr>
-        <w:t>MS Word 201</w:t>
-      </w:r>
-      <w:r>
-        <w:rPr>
-          <w:b/>
-          <w:lang w:eastAsia="it-IT"/>
-          <w14:ligatures w14:val="standard"/>
-        </w:rPr>
-        <w:t>3</w:t>
-      </w:r>
-      <w:r>
-        <w:rPr>
-          <w:b/>
-          <w:lang w:eastAsia="it-IT"/>
-          <w14:ligatures w14:val="standard"/>
-        </w:rPr>
-        <w:t>/2016</w:t>
-      </w:r>
-      <w:r>
-        <w:rPr>
-          <w:lang w:eastAsia="it-IT"/>
-          <w14:ligatures w14:val="standard"/>
-        </w:rPr>
-        <w:t xml:space="preserve">. </w:t>
-      </w:r>
-      <w:r>
-        <w:rPr>
-          <w14:ligatures w14:val="standard"/>
-        </w:rPr>
-        <w:t>To add alternative text to a picture in Word 201</w:t>
-      </w:r>
-      <w:r>
-        <w:rPr>
-          <w14:ligatures w14:val="standard"/>
-        </w:rPr>
-        <w:t>3</w:t>
-      </w:r>
-      <w:r>
-        <w:rPr>
-          <w14:ligatures w14:val="standard"/>
-        </w:rPr>
-        <w:t>/2016</w:t>
-      </w:r>
-      <w:r>
-        <w:rPr>
-          <w14:ligatures w14:val="standard"/>
-        </w:rPr>
-        <w:t>, follow these steps:</w:t>
-      </w:r>
-    </w:p>
-    <w:p>
-      <w:pPr>
-        <w:pStyle w:val="ListParagraph"/>
-        <w:numPr>
-          <w:ilvl w:val="0"/>
-          <w:numId w:val="31"/>
-        </w:numPr>
-        <w:shd w:val="clear" w:color="auto" w:fill="FFFFFF"/>
-        <w:spacing w:before="100" w:beforeAutospacing="1" w:after="100" w:afterAutospacing="1" w:line="240" w:lineRule="auto"/>
-        <w:rPr>
-          <w14:ligatures w14:val="standard"/>
-        </w:rPr>
-      </w:pPr>
-      <w:r>
-        <w:rPr>
-          <w14:ligatures w14:val="standard"/>
-        </w:rPr>
-        <w:t>In a Word 201</w:t>
-      </w:r>
-      <w:r>
-        <w:rPr>
-          <w14:ligatures w14:val="standard"/>
-        </w:rPr>
-        <w:t>3</w:t>
-      </w:r>
-      <w:r>
-        <w:rPr>
-          <w14:ligatures w14:val="standard"/>
-        </w:rPr>
-        <w:t>/2016</w:t>
-      </w:r>
-      <w:r>
-        <w:rPr>
-          <w14:ligatures w14:val="standard"/>
-        </w:rPr>
-        <w:t xml:space="preserve"> document, insert a picture.</w:t>
-      </w:r>
-    </w:p>
-    <w:p>
-      <w:pPr>
-        <w:pStyle w:val="ListParagraph"/>
-        <w:numPr>
-          <w:ilvl w:val="0"/>
-          <w:numId w:val="31"/>
-        </w:numPr>
-        <w:shd w:val="clear" w:color="auto" w:fill="FFFFFF"/>
-        <w:spacing w:before="100" w:beforeAutospacing="1" w:after="100" w:afterAutospacing="1" w:line="240" w:lineRule="auto"/>
-        <w:rPr>
-          <w14:ligatures w14:val="standard"/>
-        </w:rPr>
-      </w:pPr>
-      <w:r>
-        <w:rPr>
-          <w14:ligatures w14:val="standard"/>
-        </w:rPr>
-        <w:t xml:space="preserve">Right click on the inserted picture and select </w:t>
-      </w:r>
-      <w:r>
-        <w:rPr>
-          <w14:ligatures w14:val="standard"/>
-        </w:rPr>
-        <w:t>the</w:t>
-      </w:r>
-      <w:r>
-        <w:rPr>
-          <w14:ligatures w14:val="standard"/>
-        </w:rPr>
-        <w:t xml:space="preserve"> </w:t>
-      </w:r>
-      <w:r>
-        <w:rPr>
-          <w:b/>
-          <w14:ligatures w14:val="standard"/>
-        </w:rPr>
-        <w:t>Format Picture</w:t>
-      </w:r>
-      <w:r>
-        <w:rPr>
-          <w14:ligatures w14:val="standard"/>
-        </w:rPr>
-        <w:t xml:space="preserve"> option</w:t>
-      </w:r>
-      <w:r>
-        <w:rPr>
-          <w14:ligatures w14:val="standard"/>
-        </w:rPr>
-        <w:t>.</w:t>
-      </w:r>
-    </w:p>
-    <w:p>
-      <w:pPr>
-        <w:pStyle w:val="ListParagraph"/>
-        <w:numPr>
-          <w:ilvl w:val="0"/>
-          <w:numId w:val="31"/>
-        </w:numPr>
-        <w:shd w:val="clear" w:color="auto" w:fill="FFFFFF"/>
-        <w:spacing w:before="100" w:beforeAutospacing="1" w:after="100" w:afterAutospacing="1" w:line="240" w:lineRule="auto"/>
-        <w:rPr>
-          <w14:ligatures w14:val="standard"/>
-        </w:rPr>
-      </w:pPr>
-      <w:r>
-        <w:rPr>
-          <w14:ligatures w14:val="standard"/>
-        </w:rPr>
-        <w:t xml:space="preserve">In the settings at the right </w:t>
-      </w:r>
-      <w:r>
-        <w:rPr>
-          <w14:ligatures w14:val="standard"/>
-        </w:rPr>
-        <w:t xml:space="preserve">side </w:t>
-      </w:r>
-      <w:r>
-        <w:rPr>
-          <w14:ligatures w14:val="standard"/>
-        </w:rPr>
-        <w:t xml:space="preserve">of the window, click on the </w:t>
-      </w:r>
-      <w:r>
-        <w:rPr>
-          <w14:ligatures w14:val="standard"/>
-        </w:rPr>
-        <w:t>"</w:t>
-      </w:r>
-      <w:r>
-        <w:rPr>
-          <w14:ligatures w14:val="standard"/>
-        </w:rPr>
-        <w:t>Layout &amp; Properties</w:t>
-      </w:r>
-      <w:r>
-        <w:rPr>
-          <w14:ligatures w14:val="standard"/>
-        </w:rPr>
-        <w:t>"</w:t>
-      </w:r>
-      <w:r>
-        <w:rPr>
-          <w14:ligatures w14:val="standard"/>
-        </w:rPr>
-        <w:t xml:space="preserve"> icon (3rd option)</w:t>
-      </w:r>
-      <w:r>
-        <w:rPr>
-          <w14:ligatures w14:val="standard"/>
-        </w:rPr>
-        <w:t>.</w:t>
-      </w:r>
-      <w:r>
-        <w:rPr>
-          <w14:ligatures w14:val="standard"/>
-        </w:rPr>
-        <w:t xml:space="preserve"> </w:t>
-      </w:r>
-    </w:p>
-    <w:p>
-      <w:pPr>
-        <w:pStyle w:val="ListParagraph"/>
-        <w:numPr>
-          <w:ilvl w:val="0"/>
-          <w:numId w:val="31"/>
-        </w:numPr>
-        <w:shd w:val="clear" w:color="auto" w:fill="FFFFFF"/>
-        <w:spacing w:before="100" w:beforeAutospacing="1" w:after="100" w:afterAutospacing="1" w:line="240" w:lineRule="auto"/>
-        <w:rPr>
-          <w14:ligatures w14:val="standard"/>
-        </w:rPr>
-      </w:pPr>
-      <w:r>
-        <w:rPr>
-          <w14:ligatures w14:val="standard"/>
-        </w:rPr>
-        <w:t xml:space="preserve">Expand </w:t>
-      </w:r>
-      <w:r>
-        <w:rPr>
-          <w:b/>
-          <w14:ligatures w14:val="standard"/>
-        </w:rPr>
-        <w:t>Alt Txt</w:t>
-      </w:r>
-      <w:r>
-        <w:rPr>
-          <w14:ligatures w14:val="standard"/>
-        </w:rPr>
-        <w:t xml:space="preserve"> option.</w:t>
-      </w:r>
-    </w:p>
-    <w:p>
-      <w:pPr>
-        <w:pStyle w:val="ListParagraph"/>
-        <w:numPr>
-          <w:ilvl w:val="0"/>
-          <w:numId w:val="31"/>
-        </w:numPr>
-        <w:shd w:val="clear" w:color="auto" w:fill="FFFFFF"/>
-        <w:spacing w:before="100" w:beforeAutospacing="1" w:after="100" w:afterAutospacing="1" w:line="240" w:lineRule="auto"/>
-        <w:rPr>
-          <w14:ligatures w14:val="standard"/>
-        </w:rPr>
-      </w:pPr>
-      <w:r>
-        <w:rPr>
-          <w14:ligatures w14:val="standard"/>
-        </w:rPr>
-        <w:t xml:space="preserve">In the </w:t>
-      </w:r>
-      <w:r>
-        <w:rPr>
-          <w14:ligatures w14:val="standard"/>
-        </w:rPr>
-        <w:t>"</w:t>
-      </w:r>
-      <w:r>
-        <w:rPr>
-          <w14:ligatures w14:val="standard"/>
-        </w:rPr>
-        <w:t>Title:</w:t>
-      </w:r>
-      <w:r>
-        <w:rPr>
-          <w14:ligatures w14:val="standard"/>
-        </w:rPr>
-        <w:t>"</w:t>
-      </w:r>
-      <w:r>
-        <w:rPr>
-          <w14:ligatures w14:val="standard"/>
-        </w:rPr>
-        <w:t xml:space="preserve"> and </w:t>
-      </w:r>
-      <w:r>
-        <w:rPr>
-          <w14:ligatures w14:val="standard"/>
-        </w:rPr>
-        <w:t>"</w:t>
-      </w:r>
-      <w:r>
-        <w:rPr>
-          <w14:ligatures w14:val="standard"/>
-        </w:rPr>
-        <w:t>Description:</w:t>
-      </w:r>
-      <w:r>
-        <w:rPr>
-          <w14:ligatures w14:val="standard"/>
-        </w:rPr>
-        <w:t>"</w:t>
-      </w:r>
-      <w:r>
-        <w:rPr>
-          <w14:ligatures w14:val="standard"/>
-        </w:rPr>
-        <w:t xml:space="preserve"> text boxes</w:t>
-      </w:r>
-      <w:r>
-        <w:rPr>
-          <w14:ligatures w14:val="standard"/>
-        </w:rPr>
-        <w:t>,</w:t>
-      </w:r>
-      <w:r>
-        <w:rPr>
-          <w14:ligatures w14:val="standard"/>
-        </w:rPr>
-        <w:t xml:space="preserve"> type the text you want to represent the picture, and then click </w:t>
-      </w:r>
-      <w:r>
-        <w:rPr>
-          <w14:ligatures w14:val="standard"/>
-        </w:rPr>
-        <w:t>"</w:t>
-      </w:r>
-      <w:r>
-        <w:rPr>
-          <w14:ligatures w14:val="standard"/>
-        </w:rPr>
-        <w:t>Close</w:t>
-      </w:r>
-      <w:r>
-        <w:rPr>
-          <w14:ligatures w14:val="standard"/>
-        </w:rPr>
-        <w:t>"</w:t>
-      </w:r>
-      <w:r>
-        <w:rPr>
-          <w14:ligatures w14:val="standard"/>
-        </w:rPr>
-        <w:t>.</w:t>
-      </w:r>
-    </w:p>
-    <w:p>
-      <w:pPr>
-        <w:pStyle w:val="AckHead"/>
-        <w:rPr>
-          <w14:ligatures w14:val="standard"/>
-        </w:rPr>
-      </w:pPr>
-      <w:r>
-        <w:rPr>
-          <w14:ligatures w14:val="standard"/>
-        </w:rPr>
-        <w:t>ACKNOWLEDGMENTS</w:t>
-      </w:r>
-    </w:p>
-    <w:p>
-      <w:pPr>
-        <w:pStyle w:val="AckPara"/>
-        <w:rPr>
-          <w14:ligatures w14:val="standard"/>
-        </w:rPr>
-      </w:pPr>
-      <w:r>
-        <w:rPr>
-          <w:lang w:eastAsia="it-IT"/>
-          <w14:ligatures w14:val="standard"/>
-        </w:rPr>
-        <w:t xml:space="preserve">Insert paragraph text </w:t>
-      </w:r>
-      <w:r>
-        <w:rPr>
-          <w14:ligatures w14:val="standard"/>
-        </w:rPr>
-        <w:t xml:space="preserve">here. </w:t>
-      </w:r>
-      <w:r>
-        <w:rPr>
-          <w:lang w:eastAsia="it-IT"/>
-          <w14:ligatures w14:val="standard"/>
-        </w:rPr>
-        <w:t xml:space="preserve">Insert paragraph text </w:t>
-      </w:r>
-      <w:r>
-        <w:rPr>
-          <w14:ligatures w14:val="standard"/>
-        </w:rPr>
-        <w:t xml:space="preserve">here. </w:t>
-      </w:r>
-      <w:r>
-        <w:rPr>
-          <w:lang w:eastAsia="it-IT"/>
-          <w14:ligatures w14:val="standard"/>
-        </w:rPr>
-        <w:t xml:space="preserve">Insert paragraph text </w:t>
-      </w:r>
-      <w:r>
-        <w:rPr>
-          <w14:ligatures w14:val="standard"/>
-        </w:rPr>
-        <w:t xml:space="preserve">here. </w:t>
-      </w:r>
-      <w:r>
-        <w:rPr>
-          <w:lang w:eastAsia="it-IT"/>
-          <w14:ligatures w14:val="standard"/>
-        </w:rPr>
-        <w:t xml:space="preserve">Insert paragraph text </w:t>
-      </w:r>
-      <w:r>
-        <w:rPr>
-          <w14:ligatures w14:val="standard"/>
-        </w:rPr>
-        <w:t xml:space="preserve">here. </w:t>
-      </w:r>
-      <w:r>
-        <w:rPr>
-          <w:lang w:eastAsia="it-IT"/>
-          <w14:ligatures w14:val="standard"/>
-        </w:rPr>
-        <w:t xml:space="preserve">Insert paragraph text </w:t>
-      </w:r>
-      <w:r>
-        <w:rPr>
-          <w14:ligatures w14:val="standard"/>
-        </w:rPr>
-        <w:t xml:space="preserve">here. </w:t>
-      </w:r>
-      <w:r>
-        <w:rPr>
-          <w:lang w:eastAsia="it-IT"/>
-          <w14:ligatures w14:val="standard"/>
-        </w:rPr>
-        <w:t xml:space="preserve">Insert paragraph text </w:t>
-      </w:r>
-      <w:r>
-        <w:rPr>
-          <w14:ligatures w14:val="standard"/>
-        </w:rPr>
-        <w:t xml:space="preserve">here. </w:t>
-      </w:r>
-      <w:r>
-        <w:rPr>
-          <w:lang w:eastAsia="it-IT"/>
-          <w14:ligatures w14:val="standard"/>
-        </w:rPr>
-        <w:t xml:space="preserve">Insert paragraph text </w:t>
-      </w:r>
-      <w:r>
-        <w:rPr>
-          <w14:ligatures w14:val="standard"/>
-        </w:rPr>
-        <w:t xml:space="preserve">here. </w:t>
-      </w:r>
-      <w:r>
-        <w:rPr>
-          <w:lang w:eastAsia="it-IT"/>
-          <w14:ligatures w14:val="standard"/>
-        </w:rPr>
-        <w:t xml:space="preserve">Insert paragraph text </w:t>
-      </w:r>
-      <w:r>
-        <w:rPr>
-          <w14:ligatures w14:val="standard"/>
-        </w:rPr>
-        <w:t xml:space="preserve">here. </w:t>
-      </w:r>
-      <w:r>
-        <w:rPr>
-          <w:lang w:eastAsia="it-IT"/>
-          <w14:ligatures w14:val="standard"/>
-        </w:rPr>
-        <w:t xml:space="preserve">Insert paragraph text </w:t>
-      </w:r>
-      <w:r>
-        <w:rPr>
-          <w14:ligatures w14:val="standard"/>
-        </w:rPr>
-        <w:t xml:space="preserve">here. </w:t>
-      </w:r>
-      <w:r>
-        <w:rPr>
-          <w:lang w:eastAsia="it-IT"/>
-          <w14:ligatures w14:val="standard"/>
-        </w:rPr>
-        <w:t xml:space="preserve">Insert paragraph text </w:t>
-      </w:r>
-      <w:r>
-        <w:rPr>
-          <w14:ligatures w14:val="standard"/>
-        </w:rPr>
-        <w:t xml:space="preserve">here. </w:t>
-      </w:r>
-      <w:r>
-        <w:rPr>
-          <w:lang w:eastAsia="it-IT"/>
-          <w14:ligatures w14:val="standard"/>
-        </w:rPr>
-        <w:t xml:space="preserve">Insert paragraph text </w:t>
-      </w:r>
-      <w:r>
-        <w:rPr>
-          <w14:ligatures w14:val="standard"/>
-        </w:rPr>
-        <w:t>here.</w:t>
-      </w:r>
-    </w:p>
-    <w:p>
-      <w:pPr>
-        <w:pStyle w:val="ReferenceHead"/>
-        <w:rPr>
-          <w14:ligatures w14:val="standard"/>
-        </w:rPr>
-      </w:pPr>
-      <w:r>
-        <w:rPr>
-          <w14:ligatures w14:val="standard"/>
-        </w:rPr>
-        <w:t>REFERENCES</w:t>
-      </w:r>
-    </w:p>
-    <w:p>
-      <w:pPr>
-        <w:pStyle w:val="NormalWeb"/>
-        <w:spacing w:before="0" w:beforeAutospacing="0" w:after="0" w:afterAutospacing="0"/>
-        <w:ind w:left="300" w:hanging="300"/>
-        <w:rPr>
-          <w:rFonts w:ascii="Times New Roman" w:hAnsi="Times New Roman" w:cs="Times New Roman"/>
-          <w:sz w:val="24"/>
-          <w:szCs w:val="24"/>
-          <w:lang w:eastAsia="zh-CN"/>
-        </w:rPr>
-      </w:pPr>
-      <w:r>
-        <w:rPr>
-          <w:rFonts w:ascii="Arial" w:hAnsi="Arial" w:cs="Arial"/>
-          <w:color w:val="000000"/>
-          <w:sz w:val="16"/>
-          <w:szCs w:val="16"/>
-        </w:rPr>
-        <w:t xml:space="preserve">[1] </w:t>
-      </w:r>
-      <w:r>
-        <w:rPr>
-          <w:color w:val="333333"/>
-          <w:sz w:val="16"/>
-          <w:szCs w:val="16"/>
-        </w:rPr>
-        <w:t>Anon</w:t>
-      </w:r>
-      <w:r>
-        <w:rPr>
-          <w:color w:val="333333"/>
-          <w:sz w:val="16"/>
-          <w:szCs w:val="16"/>
-          <w:shd w:val="clear" w:color="auto" w:fill="FFFFFF"/>
-        </w:rPr>
-        <w:t xml:space="preserve">. GSA Tech Guides. Retrieved January 20, 2020 from </w:t>
-      </w:r>
-      <w:hyperlink r:id="rId18" w:history="1">
-        <w:r>
-          <w:rPr>
-            <w:rStyle w:val="Hyperlink"/>
             <w:color w:val="1155CC"/>
             <w:sz w:val="16"/>
             <w:szCs w:val="16"/>
@@ -2905,31 +968,445 @@
           <w:t>https://tech.gsa.gov/guides/Collaboration_Across_Agile_Teams/</w:t>
         </w:r>
       </w:hyperlink>
+      <w:r>
+        <w:rPr>
+          <w:rFonts w:cs="Linux Libertine"/>
+          <w:sz w:val="16"/>
+          <w:szCs w:val="16"/>
+        </w:rPr>
+        <w:t xml:space="preserve"> </w:t>
+      </w:r>
     </w:p>
     <w:p>
       <w:pPr>
         <w:pStyle w:val="NormalWeb"/>
         <w:spacing w:before="0" w:beforeAutospacing="0" w:after="0" w:afterAutospacing="0"/>
-        <w:ind w:left="300" w:hanging="300"/>
-      </w:pPr>
-      <w:r>
-        <w:rPr>
-          <w:rFonts w:ascii="Arial" w:hAnsi="Arial" w:cs="Arial"/>
-          <w:color w:val="000000"/>
+        <w:rPr>
+          <w:rFonts w:cs="Linux Libertine"/>
+          <w:color w:val="3C4043"/>
           <w:sz w:val="16"/>
           <w:szCs w:val="16"/>
+          <w:shd w:val="clear" w:color="auto" w:fill="FFFFFF"/>
+        </w:rPr>
+      </w:pPr>
+      <w:r>
+        <w:rPr>
+          <w:rFonts w:cs="Linux Libertine"/>
+          <w:color w:val="3C4043"/>
+          <w:sz w:val="16"/>
+          <w:szCs w:val="16"/>
+          <w:shd w:val="clear" w:color="auto" w:fill="FFFFFF"/>
         </w:rPr>
         <w:t xml:space="preserve">[2] </w:t>
+      </w:r>
+      <w:r>
+        <w:rPr>
+          <w:rFonts w:cs="Linux Libertine"/>
+          <w:color w:val="3C4043"/>
+          <w:sz w:val="16"/>
+          <w:szCs w:val="16"/>
+          <w:shd w:val="clear" w:color="auto" w:fill="FFFFFF"/>
+        </w:rPr>
+        <w:t xml:space="preserve">C.M. Tartaglia </w:t>
+      </w:r>
+      <w:r>
+        <w:rPr>
+          <w:rFonts w:cs="Linux Libertine"/>
+          <w:color w:val="3C4043"/>
+          <w:sz w:val="16"/>
+          <w:szCs w:val="16"/>
+          <w:shd w:val="clear" w:color="auto" w:fill="FFFFFF"/>
+        </w:rPr>
+        <w:t>and P.</w:t>
+      </w:r>
+      <w:r>
+        <w:rPr>
+          <w:rFonts w:cs="Linux Libertine"/>
+          <w:color w:val="3C4043"/>
+          <w:sz w:val="16"/>
+          <w:szCs w:val="16"/>
+          <w:shd w:val="clear" w:color="auto" w:fill="FFFFFF"/>
+        </w:rPr>
+        <w:t xml:space="preserve"> Ramnath, 2006. Using open spaces to resolve cross</w:t>
+      </w:r>
+      <w:r>
+        <w:rPr>
+          <w:rFonts w:cs="Linux Libertine"/>
+          <w:color w:val="3C4043"/>
+          <w:sz w:val="16"/>
+          <w:szCs w:val="16"/>
+          <w:shd w:val="clear" w:color="auto" w:fill="FFFFFF"/>
+        </w:rPr>
+        <w:t xml:space="preserve"> </w:t>
+      </w:r>
+      <w:r>
+        <w:rPr>
+          <w:rFonts w:cs="Linux Libertine"/>
+          <w:color w:val="3C4043"/>
+          <w:sz w:val="16"/>
+          <w:szCs w:val="16"/>
+          <w:shd w:val="clear" w:color="auto" w:fill="FFFFFF"/>
+        </w:rPr>
+        <w:t>team</w:t>
+      </w:r>
+      <w:r>
+        <w:rPr>
+          <w:rFonts w:cs="Linux Libertine"/>
+          <w:color w:val="3C4043"/>
+          <w:sz w:val="16"/>
+          <w:szCs w:val="16"/>
+          <w:shd w:val="clear" w:color="auto" w:fill="FFFFFF"/>
+        </w:rPr>
+        <w:t xml:space="preserve"> </w:t>
+      </w:r>
+      <w:proofErr w:type="gramStart"/>
+      <w:r>
+        <w:rPr>
+          <w:rFonts w:cs="Linux Libertine"/>
+          <w:color w:val="3C4043"/>
+          <w:sz w:val="16"/>
+          <w:szCs w:val="16"/>
+          <w:shd w:val="clear" w:color="auto" w:fill="FFFFFF"/>
+        </w:rPr>
+        <w:t>issue[</w:t>
+      </w:r>
+      <w:proofErr w:type="gramEnd"/>
+      <w:r>
+        <w:rPr>
+          <w:rFonts w:cs="Linux Libertine"/>
+          <w:color w:val="3C4043"/>
+          <w:sz w:val="16"/>
+          <w:szCs w:val="16"/>
+          <w:shd w:val="clear" w:color="auto" w:fill="FFFFFF"/>
+        </w:rPr>
+        <w:t>software</w:t>
+      </w:r>
+      <w:r>
+        <w:rPr>
+          <w:rFonts w:cs="Linux Libertine"/>
+          <w:color w:val="3C4043"/>
+          <w:sz w:val="16"/>
+          <w:szCs w:val="16"/>
+          <w:shd w:val="clear" w:color="auto" w:fill="FFFFFF"/>
+        </w:rPr>
+        <w:t xml:space="preserve"> </w:t>
+      </w:r>
+      <w:r>
+        <w:rPr>
+          <w:rFonts w:cs="Linux Libertine"/>
+          <w:color w:val="3C4043"/>
+          <w:sz w:val="16"/>
+          <w:szCs w:val="16"/>
+          <w:shd w:val="clear" w:color="auto" w:fill="FFFFFF"/>
+        </w:rPr>
+        <w:t>development] DOI:</w:t>
+      </w:r>
+    </w:p>
+    <w:p>
+      <w:pPr>
+        <w:pStyle w:val="NormalWeb"/>
+        <w:spacing w:before="0" w:beforeAutospacing="0" w:after="0" w:afterAutospacing="0"/>
+        <w:rPr>
+          <w:rFonts w:cs="Linux Libertine"/>
+          <w:sz w:val="16"/>
+          <w:szCs w:val="16"/>
+        </w:rPr>
+      </w:pPr>
+      <w:hyperlink r:id="rId14" w:anchor="authors" w:history="1">
+        <w:r>
+          <w:rPr>
+            <w:rStyle w:val="Hyperlink"/>
+            <w:rFonts w:cs="Linux Libertine"/>
+            <w:color w:val="1155CC"/>
+            <w:sz w:val="16"/>
+            <w:szCs w:val="16"/>
+            <w:shd w:val="clear" w:color="auto" w:fill="FFFFFF"/>
+          </w:rPr>
+          <w:t>https://ieeexplore.ieee.org/document/1609818/authors#authors</w:t>
+        </w:r>
+      </w:hyperlink>
+    </w:p>
+    <w:p>
+      <w:pPr>
+        <w:pStyle w:val="MetadataHead"/>
+        <w:rPr>
+          <w:rFonts w:cs="Linux Libertine"/>
+          <w:sz w:val="16"/>
+          <w:szCs w:val="16"/>
+        </w:rPr>
+      </w:pPr>
+      <w:r>
+        <w:rPr>
+          <w:rFonts w:cs="Linux Libertine"/>
+          <w:color w:val="3C4043"/>
+          <w:sz w:val="16"/>
+          <w:szCs w:val="16"/>
+          <w:shd w:val="clear" w:color="auto" w:fill="FFFFFF"/>
+        </w:rPr>
+        <w:t>[</w:t>
+      </w:r>
+      <w:r>
+        <w:rPr>
+          <w:rFonts w:cs="Linux Libertine"/>
+          <w:color w:val="3C4043"/>
+          <w:sz w:val="16"/>
+          <w:szCs w:val="16"/>
+          <w:shd w:val="clear" w:color="auto" w:fill="FFFFFF"/>
+        </w:rPr>
+        <w:t>3</w:t>
+      </w:r>
+      <w:r>
+        <w:rPr>
+          <w:rFonts w:cs="Linux Libertine"/>
+          <w:color w:val="3C4043"/>
+          <w:sz w:val="16"/>
+          <w:szCs w:val="16"/>
+          <w:shd w:val="clear" w:color="auto" w:fill="FFFFFF"/>
+        </w:rPr>
+        <w:t xml:space="preserve">] </w:t>
+      </w:r>
+      <w:r>
+        <w:rPr>
+          <w:rFonts w:cs="Linux Libertine"/>
+          <w:color w:val="333333"/>
+          <w:sz w:val="16"/>
+          <w:szCs w:val="16"/>
+          <w:shd w:val="clear" w:color="auto" w:fill="FFFFFF"/>
+        </w:rPr>
+        <w:t>Brent Gleeson. 2017. 5 Ways to Destroy the Pesky Silos in Your Organization.</w:t>
+      </w:r>
+      <w:r>
+        <w:rPr>
+          <w:rFonts w:cs="Linux Libertine"/>
+          <w:color w:val="333333"/>
+          <w:sz w:val="16"/>
+          <w:szCs w:val="16"/>
+          <w:shd w:val="clear" w:color="auto" w:fill="FFFFFF"/>
+        </w:rPr>
+        <w:t xml:space="preserve"> </w:t>
+      </w:r>
+      <w:r>
+        <w:rPr>
+          <w:rFonts w:cs="Linux Libertine"/>
+          <w:color w:val="333333"/>
+          <w:sz w:val="16"/>
+          <w:szCs w:val="16"/>
+          <w:shd w:val="clear" w:color="auto" w:fill="FFFFFF"/>
+        </w:rPr>
+        <w:t xml:space="preserve">(June 2017). Retrieved January 20, 2020 from </w:t>
+      </w:r>
+      <w:hyperlink r:id="rId15" w:history="1">
+        <w:r>
+          <w:rPr>
+            <w:rStyle w:val="Hyperlink"/>
+            <w:rFonts w:cs="Linux Libertine"/>
+            <w:sz w:val="16"/>
+            <w:szCs w:val="16"/>
+            <w:shd w:val="clear" w:color="auto" w:fill="FFFFFF"/>
+          </w:rPr>
+          <w:t>https://www.inc.com/brent-gleeson/5-ways-to-destroy-the-pesky-silos-in-your-organization.html</w:t>
+        </w:r>
+        <w:r>
+          <w:rPr>
+            <w:rStyle w:val="Hyperlink"/>
+            <w:rFonts w:cs="Linux Libertine"/>
+            <w:vanish/>
+            <w:sz w:val="16"/>
+            <w:szCs w:val="16"/>
+            <w14:ligatures w14:val="standard"/>
+          </w:rPr>
+          <w:t>Conference</w:t>
+        </w:r>
+      </w:hyperlink>
+      <w:r>
+        <w:rPr>
+          <w:rFonts w:cs="Linux Libertine"/>
+          <w:vanish/>
+          <w:color w:val="auto"/>
+          <w:sz w:val="16"/>
+          <w:szCs w:val="16"/>
+          <w14:ligatures w14:val="standard"/>
+        </w:rPr>
+        <w:t xml:space="preserve"> Name:ACM Woodstock conference</w:t>
+      </w:r>
+    </w:p>
+    <w:p>
+      <w:pPr>
+        <w:pStyle w:val="MetadataHead"/>
+        <w:rPr>
+          <w:rFonts w:cs="Linux Libertine"/>
+          <w:color w:val="auto"/>
+          <w:sz w:val="16"/>
+          <w:szCs w:val="16"/>
+          <w14:ligatures w14:val="standard"/>
+        </w:rPr>
+      </w:pPr>
+      <w:bookmarkStart w:id="0" w:name="_GoBack"/>
+      <w:bookmarkEnd w:id="0"/>
+      <w:r>
+        <w:rPr>
+          <w:rFonts w:cs="Linux Libertine"/>
+          <w:color w:val="auto"/>
+          <w:sz w:val="16"/>
+          <w:szCs w:val="16"/>
+          <w14:ligatures w14:val="standard"/>
+        </w:rPr>
+        <w:t xml:space="preserve">[4] </w:t>
+      </w:r>
+      <w:hyperlink r:id="rId16" w:history="1">
+        <w:r>
+          <w:rPr>
+            <w:rStyle w:val="Hyperlink"/>
+            <w:rFonts w:cs="Linux Libertine"/>
+            <w:sz w:val="16"/>
+            <w:szCs w:val="16"/>
+            <w14:ligatures w14:val="standard"/>
+          </w:rPr>
+          <w:t>https://www.thoughtworks.com/insights/blog/collaboration-techniques-large-distributed-agile-projects</w:t>
+        </w:r>
+      </w:hyperlink>
+    </w:p>
+    <w:p>
+      <w:pPr>
+        <w:pStyle w:val="MetadataHead"/>
+        <w:rPr>
+          <w:rFonts w:cs="Linux Libertine"/>
+          <w:color w:val="auto"/>
+          <w:sz w:val="16"/>
+          <w:szCs w:val="16"/>
+          <w14:ligatures w14:val="standard"/>
+        </w:rPr>
+      </w:pPr>
+      <w:r>
+        <w:rPr>
+          <w:rFonts w:cs="Linux Libertine"/>
+          <w:color w:val="auto"/>
+          <w:sz w:val="16"/>
+          <w:szCs w:val="16"/>
+          <w14:ligatures w14:val="standard"/>
+        </w:rPr>
+        <w:t xml:space="preserve">[5] </w:t>
+      </w:r>
+      <w:hyperlink r:id="rId17" w:history="1">
+        <w:r>
+          <w:rPr>
+            <w:rStyle w:val="Hyperlink"/>
+            <w:rFonts w:cs="Linux Libertine"/>
+            <w:sz w:val="16"/>
+            <w:szCs w:val="16"/>
+            <w14:ligatures w14:val="standard"/>
+          </w:rPr>
+          <w:t>http://www.scaledagileframework.com/agile-architecture/</w:t>
+        </w:r>
+      </w:hyperlink>
+    </w:p>
+    <w:p>
+      <w:pPr>
+        <w:pStyle w:val="MetadataHead"/>
+        <w:rPr>
+          <w:rFonts w:cs="Linux Libertine"/>
+          <w:color w:val="auto"/>
+          <w:sz w:val="16"/>
+          <w:szCs w:val="16"/>
+          <w14:ligatures w14:val="standard"/>
+        </w:rPr>
+      </w:pPr>
+      <w:r>
+        <w:rPr>
+          <w:rFonts w:cs="Linux Libertine"/>
+          <w:color w:val="auto"/>
+          <w:sz w:val="16"/>
+          <w:szCs w:val="16"/>
+          <w14:ligatures w14:val="standard"/>
+        </w:rPr>
+        <w:t xml:space="preserve">[6] </w:t>
+      </w:r>
+      <w:hyperlink r:id="rId18" w:history="1">
+        <w:r>
+          <w:rPr>
+            <w:rStyle w:val="Hyperlink"/>
+            <w:rFonts w:cs="Linux Libertine"/>
+            <w:sz w:val="16"/>
+            <w:szCs w:val="16"/>
+            <w14:ligatures w14:val="standard"/>
+          </w:rPr>
+          <w:t>https://www.scalablepath.com/blog/manage-distributed-teams/</w:t>
+        </w:r>
+      </w:hyperlink>
+    </w:p>
+    <w:p>
+      <w:pPr>
+        <w:pStyle w:val="MetadataHead"/>
+        <w:rPr>
+          <w:rFonts w:cs="Linux Libertine"/>
+          <w:color w:val="auto"/>
+          <w:sz w:val="16"/>
+          <w:szCs w:val="16"/>
+          <w14:ligatures w14:val="standard"/>
+        </w:rPr>
+      </w:pPr>
+      <w:r>
+        <w:rPr>
+          <w:rFonts w:cs="Linux Libertine"/>
+          <w:color w:val="auto"/>
+          <w:sz w:val="16"/>
+          <w:szCs w:val="16"/>
+          <w14:ligatures w14:val="standard"/>
+        </w:rPr>
+        <w:t>[7]</w:t>
+      </w:r>
+      <w:r>
+        <w:rPr>
+          <w:rFonts w:cs="Linux Libertine"/>
+          <w:color w:val="auto"/>
+          <w:sz w:val="16"/>
+          <w:szCs w:val="16"/>
+          <w14:ligatures w14:val="standard"/>
+        </w:rPr>
+        <w:t xml:space="preserve"> </w:t>
       </w:r>
       <w:hyperlink r:id="rId19" w:history="1">
         <w:r>
           <w:rPr>
             <w:rStyle w:val="Hyperlink"/>
-            <w:rFonts w:ascii="Arial" w:hAnsi="Arial" w:cs="Arial"/>
-            <w:color w:val="1155CC"/>
+            <w:rFonts w:cs="Linux Libertine"/>
             <w:sz w:val="16"/>
             <w:szCs w:val="16"/>
-            <w:shd w:val="clear" w:color="auto" w:fill="FFFFFF"/>
+            <w14:ligatures w14:val="standard"/>
+          </w:rPr>
+          <w:t>https://agilevelocity.com/team/blogimprove-cross-functional-collaboration/</w:t>
+        </w:r>
+      </w:hyperlink>
+    </w:p>
+    <w:p>
+      <w:pPr>
+        <w:pStyle w:val="MetadataHead"/>
+        <w:rPr>
+          <w:rFonts w:cs="Linux Libertine"/>
+          <w:color w:val="auto"/>
+          <w:sz w:val="16"/>
+          <w:szCs w:val="16"/>
+          <w14:ligatures w14:val="standard"/>
+        </w:rPr>
+      </w:pPr>
+      <w:r>
+        <w:rPr>
+          <w:rFonts w:cs="Linux Libertine"/>
+          <w:color w:val="auto"/>
+          <w:sz w:val="16"/>
+          <w:szCs w:val="16"/>
+          <w14:ligatures w14:val="standard"/>
+        </w:rPr>
+        <w:t xml:space="preserve">[8] </w:t>
+      </w:r>
+      <w:hyperlink r:id="rId20" w:history="1">
+        <w:r>
+          <w:rPr>
+            <w:rStyle w:val="Hyperlink"/>
+            <w:rFonts w:cs="Linux Libertine"/>
+            <w:sz w:val="16"/>
+            <w:szCs w:val="16"/>
+            <w14:ligatures w14:val="standard"/>
           </w:rPr>
           <w:t>https://www.scaledagileframework.com/agile-teams/</w:t>
         </w:r>
@@ -2937,28 +1414,53 @@
     </w:p>
     <w:p>
       <w:pPr>
-        <w:pStyle w:val="NormalWeb"/>
-        <w:spacing w:before="0" w:beforeAutospacing="0" w:after="0" w:afterAutospacing="0"/>
-        <w:ind w:left="300" w:hanging="300"/>
-      </w:pPr>
-      <w:r>
-        <w:rPr>
-          <w:rFonts w:ascii="Arial" w:hAnsi="Arial" w:cs="Arial"/>
-          <w:color w:val="000000"/>
+        <w:pStyle w:val="MetadataHead"/>
+        <w:rPr>
+          <w:rFonts w:cs="Linux Libertine"/>
+          <w:color w:val="auto"/>
           <w:sz w:val="16"/>
           <w:szCs w:val="16"/>
-        </w:rPr>
-        <w:t xml:space="preserve">[3] </w:t>
-      </w:r>
-      <w:hyperlink r:id="rId20" w:history="1">
+          <w14:ligatures w14:val="standard"/>
+        </w:rPr>
+      </w:pPr>
+      <w:r>
+        <w:rPr>
+          <w:rFonts w:cs="Linux Libertine"/>
+          <w:color w:val="auto"/>
+          <w:sz w:val="16"/>
+          <w:szCs w:val="16"/>
+          <w14:ligatures w14:val="standard"/>
+        </w:rPr>
+        <w:t>[</w:t>
+      </w:r>
+      <w:r>
+        <w:rPr>
+          <w:rFonts w:cs="Linux Libertine"/>
+          <w:color w:val="auto"/>
+          <w:sz w:val="16"/>
+          <w:szCs w:val="16"/>
+          <w14:ligatures w14:val="standard"/>
+        </w:rPr>
+        <w:t>9</w:t>
+      </w:r>
+      <w:r>
+        <w:rPr>
+          <w:rFonts w:cs="Linux Libertine"/>
+          <w:color w:val="auto"/>
+          <w:sz w:val="16"/>
+          <w:szCs w:val="16"/>
+          <w14:ligatures w14:val="standard"/>
+        </w:rPr>
+        <w:t xml:space="preserve">] </w:t>
+      </w:r>
+      <w:hyperlink r:id="rId21" w:history="1">
         <w:r>
           <w:rPr>
             <w:rStyle w:val="Hyperlink"/>
-            <w:rFonts w:ascii="Arial" w:hAnsi="Arial" w:cs="Arial"/>
-            <w:color w:val="1155CC"/>
+            <w:rFonts w:cs="Linux Libertine"/>
             <w:sz w:val="16"/>
             <w:szCs w:val="16"/>
-            <w:shd w:val="clear" w:color="auto" w:fill="FFFFFF"/>
+            <w14:ligatures w14:val="standard"/>
           </w:rPr>
           <w:t>https://www.disciplinedagiledelivery.com/agility-at-scale/large-agile-teams/</w:t>
         </w:r>
@@ -2966,329 +1468,251 @@
     </w:p>
     <w:p>
       <w:pPr>
-        <w:pStyle w:val="NormalWeb"/>
-        <w:spacing w:before="0" w:beforeAutospacing="0" w:after="0" w:afterAutospacing="0"/>
-        <w:ind w:left="300" w:hanging="300"/>
-      </w:pPr>
-      <w:r>
-        <w:rPr>
-          <w:rFonts w:ascii="Arial" w:hAnsi="Arial" w:cs="Arial"/>
-          <w:color w:val="000000"/>
+        <w:pStyle w:val="MetadataHead"/>
+        <w:rPr>
+          <w:rFonts w:cs="Linux Libertine"/>
+          <w:vanish/>
+          <w:color w:val="auto"/>
           <w:sz w:val="16"/>
           <w:szCs w:val="16"/>
-        </w:rPr>
-        <w:t xml:space="preserve">[4] </w:t>
-      </w:r>
-      <w:hyperlink r:id="rId21" w:history="1">
-        <w:r>
-          <w:rPr>
-            <w:rStyle w:val="Hyperlink"/>
-            <w:rFonts w:ascii="Arial" w:hAnsi="Arial" w:cs="Arial"/>
-            <w:color w:val="1155CC"/>
-            <w:sz w:val="16"/>
-            <w:szCs w:val="16"/>
-            <w:shd w:val="clear" w:color="auto" w:fill="FFFFFF"/>
-          </w:rPr>
-          <w:t>https://www.thoughtworks.com/insights/blog/collaboration-techniques-large-distributed-agile-projects</w:t>
-        </w:r>
-      </w:hyperlink>
+          <w14:ligatures w14:val="standard"/>
+        </w:rPr>
+      </w:pPr>
     </w:p>
     <w:p>
       <w:pPr>
-        <w:pStyle w:val="NormalWeb"/>
-        <w:spacing w:before="0" w:beforeAutospacing="0" w:after="0" w:afterAutospacing="0"/>
-        <w:ind w:left="300" w:hanging="300"/>
-      </w:pPr>
-      <w:r>
-        <w:rPr>
-          <w:rFonts w:ascii="Arial" w:hAnsi="Arial" w:cs="Arial"/>
-          <w:color w:val="000000"/>
+        <w:pStyle w:val="MetadataHead"/>
+        <w:rPr>
+          <w:rFonts w:cs="Linux Libertine"/>
+          <w:vanish/>
+          <w:color w:val="auto"/>
           <w:sz w:val="16"/>
           <w:szCs w:val="16"/>
-        </w:rPr>
-        <w:t xml:space="preserve">[5] </w:t>
-      </w:r>
-      <w:hyperlink r:id="rId22" w:history="1">
-        <w:r>
-          <w:rPr>
-            <w:rStyle w:val="Hyperlink"/>
-            <w:rFonts w:ascii="Arial" w:hAnsi="Arial" w:cs="Arial"/>
-            <w:color w:val="1155CC"/>
-            <w:sz w:val="16"/>
-            <w:szCs w:val="16"/>
-            <w:shd w:val="clear" w:color="auto" w:fill="FFFFFF"/>
-          </w:rPr>
-          <w:t>http://www.scaledagileframework.com/agile-architecture/</w:t>
-        </w:r>
-      </w:hyperlink>
+          <w14:ligatures w14:val="standard"/>
+        </w:rPr>
+      </w:pPr>
+      <w:r>
+        <w:rPr>
+          <w:rFonts w:cs="Linux Libertine"/>
+          <w:vanish/>
+          <w:color w:val="auto"/>
+          <w:sz w:val="16"/>
+          <w:szCs w:val="16"/>
+          <w14:ligatures w14:val="standard"/>
+        </w:rPr>
+        <w:t>Conference Short Name:WOODSTOCK’18</w:t>
+      </w:r>
     </w:p>
     <w:p>
       <w:pPr>
-        <w:pStyle w:val="NormalWeb"/>
-        <w:spacing w:before="0" w:beforeAutospacing="0" w:after="0" w:afterAutospacing="0"/>
-        <w:ind w:left="300" w:hanging="300"/>
-      </w:pPr>
-      <w:r>
-        <w:rPr>
-          <w:rFonts w:ascii="Arial" w:hAnsi="Arial" w:cs="Arial"/>
-          <w:color w:val="000000"/>
+        <w:pStyle w:val="MetadataHead"/>
+        <w:rPr>
+          <w:rFonts w:cs="Linux Libertine"/>
+          <w:vanish/>
+          <w:color w:val="auto"/>
           <w:sz w:val="16"/>
           <w:szCs w:val="16"/>
-        </w:rPr>
-        <w:t xml:space="preserve">[6] </w:t>
-      </w:r>
-      <w:hyperlink r:id="rId23" w:history="1">
-        <w:r>
-          <w:rPr>
-            <w:rStyle w:val="Hyperlink"/>
-            <w:rFonts w:ascii="Arial" w:hAnsi="Arial" w:cs="Arial"/>
-            <w:color w:val="1155CC"/>
-            <w:sz w:val="16"/>
-            <w:szCs w:val="16"/>
-            <w:shd w:val="clear" w:color="auto" w:fill="FFFFFF"/>
-          </w:rPr>
-          <w:t>https://www.scalablepath.com/blog/manage-distributed-teams/</w:t>
-        </w:r>
-      </w:hyperlink>
-      <w:bookmarkStart w:id="0" w:name="_GoBack"/>
-      <w:bookmarkEnd w:id="0"/>
+          <w14:ligatures w14:val="standard"/>
+        </w:rPr>
+      </w:pPr>
+      <w:r>
+        <w:rPr>
+          <w:rFonts w:cs="Linux Libertine"/>
+          <w:vanish/>
+          <w:color w:val="auto"/>
+          <w:sz w:val="16"/>
+          <w:szCs w:val="16"/>
+          <w14:ligatures w14:val="standard"/>
+        </w:rPr>
+        <w:t>Conference Location:El Paso, Texas USA</w:t>
+      </w:r>
     </w:p>
     <w:p>
       <w:pPr>
         <w:pStyle w:val="MetadataHead"/>
         <w:rPr>
+          <w:rFonts w:cs="Linux Libertine"/>
           <w:vanish/>
           <w:color w:val="auto"/>
-          <w:sz w:val="14"/>
-          <w:szCs w:val="14"/>
-          <w14:ligatures w14:val="standard"/>
-        </w:rPr>
-      </w:pPr>
-      <w:r>
-        <w:rPr>
+          <w:sz w:val="16"/>
+          <w:szCs w:val="16"/>
+          <w14:ligatures w14:val="standard"/>
+        </w:rPr>
+      </w:pPr>
+      <w:r>
+        <w:rPr>
+          <w:rFonts w:cs="Linux Libertine"/>
           <w:vanish/>
           <w:color w:val="auto"/>
-          <w:sz w:val="14"/>
-          <w:szCs w:val="14"/>
-          <w14:ligatures w14:val="standard"/>
-        </w:rPr>
-        <w:t>Conference Name:ACM Woodstock conference</w:t>
+          <w:sz w:val="16"/>
+          <w:szCs w:val="16"/>
+          <w14:ligatures w14:val="standard"/>
+        </w:rPr>
+        <w:t>ISBN:978-1-4503-0000-0/18/06</w:t>
       </w:r>
     </w:p>
     <w:p>
       <w:pPr>
         <w:pStyle w:val="MetadataHead"/>
         <w:rPr>
+          <w:rFonts w:cs="Linux Libertine"/>
           <w:vanish/>
           <w:color w:val="auto"/>
-          <w:sz w:val="14"/>
-          <w:szCs w:val="14"/>
-          <w14:ligatures w14:val="standard"/>
-        </w:rPr>
-      </w:pPr>
-      <w:r>
-        <w:rPr>
+          <w:sz w:val="16"/>
+          <w:szCs w:val="16"/>
+          <w14:ligatures w14:val="standard"/>
+        </w:rPr>
+      </w:pPr>
+      <w:r>
+        <w:rPr>
+          <w:rFonts w:cs="Linux Libertine"/>
           <w:vanish/>
           <w:color w:val="auto"/>
-          <w:sz w:val="14"/>
-          <w:szCs w:val="14"/>
-          <w14:ligatures w14:val="standard"/>
-        </w:rPr>
-        <w:t>Conference Short Name:WOODSTOCK’18</w:t>
+          <w:sz w:val="16"/>
+          <w:szCs w:val="16"/>
+          <w14:ligatures w14:val="standard"/>
+        </w:rPr>
+        <w:t>Year:2018</w:t>
       </w:r>
     </w:p>
     <w:p>
       <w:pPr>
         <w:pStyle w:val="MetadataHead"/>
         <w:rPr>
+          <w:rFonts w:cs="Linux Libertine"/>
           <w:vanish/>
           <w:color w:val="auto"/>
-          <w:sz w:val="14"/>
-          <w:szCs w:val="14"/>
-          <w14:ligatures w14:val="standard"/>
-        </w:rPr>
-      </w:pPr>
-      <w:r>
-        <w:rPr>
+          <w:sz w:val="16"/>
+          <w:szCs w:val="16"/>
+          <w14:ligatures w14:val="standard"/>
+        </w:rPr>
+      </w:pPr>
+      <w:r>
+        <w:rPr>
+          <w:rFonts w:cs="Linux Libertine"/>
           <w:vanish/>
           <w:color w:val="auto"/>
-          <w:sz w:val="14"/>
-          <w:szCs w:val="14"/>
-          <w14:ligatures w14:val="standard"/>
-        </w:rPr>
-        <w:t>Conference Location:El Paso, Texas USA</w:t>
+          <w:sz w:val="16"/>
+          <w:szCs w:val="16"/>
+          <w14:ligatures w14:val="standard"/>
+        </w:rPr>
+        <w:t>Date:June</w:t>
       </w:r>
     </w:p>
     <w:p>
       <w:pPr>
         <w:pStyle w:val="MetadataHead"/>
         <w:rPr>
+          <w:rFonts w:cs="Linux Libertine"/>
           <w:vanish/>
           <w:color w:val="auto"/>
-          <w:sz w:val="14"/>
-          <w:szCs w:val="14"/>
-          <w14:ligatures w14:val="standard"/>
-        </w:rPr>
-      </w:pPr>
-      <w:r>
-        <w:rPr>
+          <w:sz w:val="16"/>
+          <w:szCs w:val="16"/>
+          <w14:ligatures w14:val="standard"/>
+        </w:rPr>
+      </w:pPr>
+      <w:r>
+        <w:rPr>
+          <w:rFonts w:cs="Linux Libertine"/>
           <w:vanish/>
           <w:color w:val="auto"/>
-          <w:sz w:val="14"/>
-          <w:szCs w:val="14"/>
-          <w14:ligatures w14:val="standard"/>
-        </w:rPr>
-        <w:t>ISBN:978-1-4503-0000-0/18/06</w:t>
+          <w:sz w:val="16"/>
+          <w:szCs w:val="16"/>
+          <w14:ligatures w14:val="standard"/>
+        </w:rPr>
+        <w:t>Copyright Year:2018</w:t>
       </w:r>
     </w:p>
     <w:p>
       <w:pPr>
         <w:pStyle w:val="MetadataHead"/>
         <w:rPr>
+          <w:rFonts w:cs="Linux Libertine"/>
           <w:vanish/>
           <w:color w:val="auto"/>
-          <w:sz w:val="14"/>
-          <w:szCs w:val="14"/>
-          <w14:ligatures w14:val="standard"/>
-        </w:rPr>
-      </w:pPr>
-      <w:r>
-        <w:rPr>
+          <w:sz w:val="16"/>
+          <w:szCs w:val="16"/>
+          <w14:ligatures w14:val="standard"/>
+        </w:rPr>
+      </w:pPr>
+      <w:r>
+        <w:rPr>
+          <w:rFonts w:cs="Linux Libertine"/>
           <w:vanish/>
           <w:color w:val="auto"/>
-          <w:sz w:val="14"/>
-          <w:szCs w:val="14"/>
-          <w14:ligatures w14:val="standard"/>
-        </w:rPr>
-        <w:t>Year:2018</w:t>
+          <w:sz w:val="16"/>
+          <w:szCs w:val="16"/>
+          <w14:ligatures w14:val="standard"/>
+        </w:rPr>
+        <w:t>Copyright Statement:rightsretained</w:t>
       </w:r>
     </w:p>
     <w:p>
       <w:pPr>
         <w:pStyle w:val="MetadataHead"/>
         <w:rPr>
+          <w:rFonts w:cs="Linux Libertine"/>
           <w:vanish/>
           <w:color w:val="auto"/>
-          <w:sz w:val="14"/>
-          <w:szCs w:val="14"/>
-          <w14:ligatures w14:val="standard"/>
-        </w:rPr>
-      </w:pPr>
-      <w:r>
-        <w:rPr>
+          <w:sz w:val="16"/>
+          <w:szCs w:val="16"/>
+          <w14:ligatures w14:val="standard"/>
+        </w:rPr>
+      </w:pPr>
+      <w:r>
+        <w:rPr>
+          <w:rFonts w:cs="Linux Libertine"/>
           <w:vanish/>
           <w:color w:val="auto"/>
-          <w:sz w:val="14"/>
-          <w:szCs w:val="14"/>
-          <w14:ligatures w14:val="standard"/>
-        </w:rPr>
-        <w:t>Date:June</w:t>
+          <w:sz w:val="16"/>
+          <w:szCs w:val="16"/>
+          <w14:ligatures w14:val="standard"/>
+        </w:rPr>
+        <w:t>DOI:10.1145/1234567890</w:t>
       </w:r>
     </w:p>
     <w:p>
       <w:pPr>
         <w:pStyle w:val="MetadataHead"/>
         <w:rPr>
+          <w:rFonts w:cs="Linux Libertine"/>
           <w:vanish/>
           <w:color w:val="auto"/>
-          <w:sz w:val="14"/>
-          <w:szCs w:val="14"/>
-          <w14:ligatures w14:val="standard"/>
-        </w:rPr>
-      </w:pPr>
-      <w:r>
-        <w:rPr>
+          <w:sz w:val="16"/>
+          <w:szCs w:val="16"/>
+          <w14:ligatures w14:val="standard"/>
+        </w:rPr>
+      </w:pPr>
+      <w:r>
+        <w:rPr>
+          <w:rFonts w:cs="Linux Libertine"/>
           <w:vanish/>
           <w:color w:val="auto"/>
-          <w:sz w:val="14"/>
-          <w:szCs w:val="14"/>
-          <w14:ligatures w14:val="standard"/>
-        </w:rPr>
-        <w:t>Copyright Year:2018</w:t>
+          <w:sz w:val="16"/>
+          <w:szCs w:val="16"/>
+          <w14:ligatures w14:val="standard"/>
+        </w:rPr>
+        <w:t>RRH: F. Surname et al.</w:t>
       </w:r>
     </w:p>
     <w:p>
       <w:pPr>
         <w:pStyle w:val="MetadataHead"/>
         <w:rPr>
+          <w:rFonts w:cs="Linux Libertine"/>
+          <w:color w:val="auto"/>
+          <w:sz w:val="16"/>
+          <w:szCs w:val="16"/>
+          <w14:ligatures w14:val="standard"/>
+        </w:rPr>
+      </w:pPr>
+      <w:r>
+        <w:rPr>
+          <w:rFonts w:cs="Linux Libertine"/>
           <w:vanish/>
           <w:color w:val="auto"/>
-          <w:sz w:val="14"/>
-          <w:szCs w:val="14"/>
-          <w14:ligatures w14:val="standard"/>
-        </w:rPr>
-      </w:pPr>
-      <w:r>
-        <w:rPr>
-          <w:vanish/>
-          <w:color w:val="auto"/>
-          <w:sz w:val="14"/>
-          <w:szCs w:val="14"/>
-          <w14:ligatures w14:val="standard"/>
-        </w:rPr>
-        <w:t>Copyright Statement:rightsretained</w:t>
-      </w:r>
-    </w:p>
-    <w:p>
-      <w:pPr>
-        <w:pStyle w:val="MetadataHead"/>
-        <w:rPr>
-          <w:vanish/>
-          <w:color w:val="auto"/>
-          <w:sz w:val="14"/>
-          <w:szCs w:val="14"/>
-          <w14:ligatures w14:val="standard"/>
-        </w:rPr>
-      </w:pPr>
-      <w:r>
-        <w:rPr>
-          <w:vanish/>
-          <w:color w:val="auto"/>
-          <w:sz w:val="14"/>
-          <w:szCs w:val="14"/>
-          <w14:ligatures w14:val="standard"/>
-        </w:rPr>
-        <w:t>DOI:10.1145/1234567890</w:t>
-      </w:r>
-    </w:p>
-    <w:p>
-      <w:pPr>
-        <w:pStyle w:val="MetadataHead"/>
-        <w:rPr>
-          <w:vanish/>
-          <w:color w:val="auto"/>
-          <w:sz w:val="14"/>
-          <w:szCs w:val="14"/>
-          <w14:ligatures w14:val="standard"/>
-        </w:rPr>
-      </w:pPr>
-      <w:r>
-        <w:rPr>
-          <w:vanish/>
-          <w:color w:val="auto"/>
-          <w:sz w:val="14"/>
-          <w:szCs w:val="14"/>
-          <w14:ligatures w14:val="standard"/>
-        </w:rPr>
-        <w:t>RRH: F. Surname et al.</w:t>
-      </w:r>
-    </w:p>
-    <w:p>
-      <w:pPr>
-        <w:pStyle w:val="MetadataHead"/>
-        <w:rPr>
-          <w:color w:val="auto"/>
-          <w:sz w:val="14"/>
-          <w:szCs w:val="14"/>
-          <w14:ligatures w14:val="standard"/>
-        </w:rPr>
-      </w:pPr>
-      <w:r>
-        <w:rPr>
-          <w:vanish/>
-          <w:color w:val="auto"/>
-          <w:sz w:val="14"/>
-          <w:szCs w:val="14"/>
+          <w:sz w:val="16"/>
+          <w:szCs w:val="16"/>
           <w14:ligatures w14:val="standard"/>
         </w:rPr>
         <w:t>Price:$15.00</w:t>
@@ -6591,6 +5015,7 @@
   <w:style w:type="character" w:default="1" w:styleId="DefaultParagraphFont">
     <w:name w:val="Default Paragraph Font"/>
     <w:uiPriority w:val="1"/>
+    <w:semiHidden/>
     <w:unhideWhenUsed/>
   </w:style>
   <w:style w:type="table" w:default="1" w:styleId="TableNormal">
@@ -12265,7 +10690,7 @@
 </file>
 
 <file path=customXml/itemProps2.xml><?xml version="1.0" encoding="utf-8"?>
-<ds:datastoreItem xmlns:ds="http://schemas.openxmlformats.org/officeDocument/2006/customXml" ds:itemID="{1C61E7DB-64EF-4C24-9AAE-B674D76A0390}">
+<ds:datastoreItem xmlns:ds="http://schemas.openxmlformats.org/officeDocument/2006/customXml" ds:itemID="{FDB9745D-9E11-4CC2-AE48-0FC14E65E072}">
   <ds:schemaRefs>
     <ds:schemaRef ds:uri="http://schemas.openxmlformats.org/officeDocument/2006/bibliography"/>
   </ds:schemaRefs>

</xml_diff>

<commit_message>
Update Part 2 with more content
</commit_message>
<xml_diff>
--- a/Assignments/Assignment 1.docx
+++ b/Assignments/Assignment 1.docx
@@ -24,27 +24,6 @@
           <w14:ligatures w14:val="standard"/>
         </w:rPr>
       </w:pPr>
-      <w:r>
-        <w:rPr>
-          <w:bCs/>
-          <w14:ligatures w14:val="standard"/>
-        </w:rPr>
-        <w:t>Insert Su</w:t>
-      </w:r>
-      <w:r>
-        <w:rPr>
-          <w:bCs/>
-          <w14:ligatures w14:val="standard"/>
-        </w:rPr>
-        <w:t>btit</w:t>
-      </w:r>
-      <w:r>
-        <w:rPr>
-          <w:bCs/>
-          <w14:ligatures w14:val="standard"/>
-        </w:rPr>
-        <w:t>le Here</w:t>
-      </w:r>
     </w:p>
     <w:p>
       <w:pPr>
@@ -689,20 +668,55 @@
           <w:szCs w:val="18"/>
           <w:lang w:eastAsia="zh-CN"/>
         </w:rPr>
-        <w:t>Proper Communication and willing to share necessary information are the key to solve departmental silos, </w:t>
-      </w:r>
-    </w:p>
-    <w:p>
-      <w:pPr>
-        <w:spacing w:before="380" w:after="80" w:line="240" w:lineRule="auto"/>
-        <w:jc w:val="left"/>
-        <w:rPr>
-          <w:rFonts w:ascii="Times New Roman" w:eastAsia="Times New Roman" w:hAnsi="Times New Roman" w:cs="Times New Roman"/>
-          <w:sz w:val="24"/>
-          <w:szCs w:val="24"/>
+        <w:t xml:space="preserve">Proper Communication and willing to share necessary information are the key to solve departmental silos. Each department usually have their own perspective regarding special terms. In a big project, lack of communication or information sharing can be very harmful for the project, many times may even not </w:t>
+      </w:r>
+      <w:r>
+        <w:rPr>
+          <w:rFonts w:eastAsia="Times New Roman" w:cs="Linux Libertine"/>
+          <w:color w:val="000000"/>
+          <w:szCs w:val="18"/>
           <w:lang w:eastAsia="zh-CN"/>
         </w:rPr>
-      </w:pPr>
+        <w:t xml:space="preserve">be </w:t>
+      </w:r>
+      <w:bookmarkStart w:id="0" w:name="_GoBack"/>
+      <w:bookmarkEnd w:id="0"/>
+      <w:r>
+        <w:rPr>
+          <w:rFonts w:eastAsia="Times New Roman" w:cs="Linux Libertine"/>
+          <w:color w:val="000000"/>
+          <w:szCs w:val="18"/>
+          <w:lang w:eastAsia="zh-CN"/>
+        </w:rPr>
+        <w:t xml:space="preserve">done purposely. Another reason that could result departmental silos might be design flaws of the project. During designing process, it should enhance the interaction and necessary information shared </w:t>
+      </w:r>
+      <w:r>
+        <w:rPr>
+          <w:rFonts w:eastAsia="Times New Roman" w:cs="Linux Libertine"/>
+          <w:color w:val="000000"/>
+          <w:szCs w:val="18"/>
+          <w:lang w:eastAsia="zh-CN"/>
+        </w:rPr>
+        <w:t xml:space="preserve">between departments, and all of those should be also be documented on file, knowing who </w:t>
+      </w:r>
+      <w:r>
+        <w:rPr>
+          <w:rFonts w:eastAsia="Times New Roman" w:cs="Linux Libertine"/>
+          <w:color w:val="000000"/>
+          <w:szCs w:val="18"/>
+          <w:lang w:eastAsia="zh-CN"/>
+        </w:rPr>
+        <w:t>oversees</w:t>
+      </w:r>
+      <w:r>
+        <w:rPr>
+          <w:rFonts w:eastAsia="Times New Roman" w:cs="Linux Libertine"/>
+          <w:color w:val="000000"/>
+          <w:szCs w:val="18"/>
+          <w:lang w:eastAsia="zh-CN"/>
+        </w:rPr>
+        <w:t xml:space="preserve"> what, and who to seek for information is very important. If in the beginning of the design process, all of those are clear then the communication will be more efficient and better for the final delivered product</w:t>
+      </w:r>
     </w:p>
     <w:p>
       <w:pPr>
@@ -997,8 +1011,9 @@
           <w:szCs w:val="16"/>
           <w:shd w:val="clear" w:color="auto" w:fill="FFFFFF"/>
         </w:rPr>
-        <w:t xml:space="preserve">[2] </w:t>
-      </w:r>
+        <w:t xml:space="preserve">[2] C.M. Tartaglia and P. Ramnath, 2006. Using open spaces to resolve cross team </w:t>
+      </w:r>
+      <w:proofErr w:type="gramStart"/>
       <w:r>
         <w:rPr>
           <w:rFonts w:cs="Linux Libertine"/>
@@ -1007,8 +1022,9 @@
           <w:szCs w:val="16"/>
           <w:shd w:val="clear" w:color="auto" w:fill="FFFFFF"/>
         </w:rPr>
-        <w:t xml:space="preserve">C.M. Tartaglia </w:t>
-      </w:r>
+        <w:t>issue[</w:t>
+      </w:r>
+      <w:proofErr w:type="gramEnd"/>
       <w:r>
         <w:rPr>
           <w:rFonts w:cs="Linux Libertine"/>
@@ -1017,89 +1033,7 @@
           <w:szCs w:val="16"/>
           <w:shd w:val="clear" w:color="auto" w:fill="FFFFFF"/>
         </w:rPr>
-        <w:t>and P.</w:t>
-      </w:r>
-      <w:r>
-        <w:rPr>
-          <w:rFonts w:cs="Linux Libertine"/>
-          <w:color w:val="3C4043"/>
-          <w:sz w:val="16"/>
-          <w:szCs w:val="16"/>
-          <w:shd w:val="clear" w:color="auto" w:fill="FFFFFF"/>
-        </w:rPr>
-        <w:t xml:space="preserve"> Ramnath, 2006. Using open spaces to resolve cross</w:t>
-      </w:r>
-      <w:r>
-        <w:rPr>
-          <w:rFonts w:cs="Linux Libertine"/>
-          <w:color w:val="3C4043"/>
-          <w:sz w:val="16"/>
-          <w:szCs w:val="16"/>
-          <w:shd w:val="clear" w:color="auto" w:fill="FFFFFF"/>
-        </w:rPr>
-        <w:t xml:space="preserve"> </w:t>
-      </w:r>
-      <w:r>
-        <w:rPr>
-          <w:rFonts w:cs="Linux Libertine"/>
-          <w:color w:val="3C4043"/>
-          <w:sz w:val="16"/>
-          <w:szCs w:val="16"/>
-          <w:shd w:val="clear" w:color="auto" w:fill="FFFFFF"/>
-        </w:rPr>
-        <w:t>team</w:t>
-      </w:r>
-      <w:r>
-        <w:rPr>
-          <w:rFonts w:cs="Linux Libertine"/>
-          <w:color w:val="3C4043"/>
-          <w:sz w:val="16"/>
-          <w:szCs w:val="16"/>
-          <w:shd w:val="clear" w:color="auto" w:fill="FFFFFF"/>
-        </w:rPr>
-        <w:t xml:space="preserve"> </w:t>
-      </w:r>
-      <w:proofErr w:type="gramStart"/>
-      <w:r>
-        <w:rPr>
-          <w:rFonts w:cs="Linux Libertine"/>
-          <w:color w:val="3C4043"/>
-          <w:sz w:val="16"/>
-          <w:szCs w:val="16"/>
-          <w:shd w:val="clear" w:color="auto" w:fill="FFFFFF"/>
-        </w:rPr>
-        <w:t>issue[</w:t>
-      </w:r>
-      <w:proofErr w:type="gramEnd"/>
-      <w:r>
-        <w:rPr>
-          <w:rFonts w:cs="Linux Libertine"/>
-          <w:color w:val="3C4043"/>
-          <w:sz w:val="16"/>
-          <w:szCs w:val="16"/>
-          <w:shd w:val="clear" w:color="auto" w:fill="FFFFFF"/>
-        </w:rPr>
-        <w:t>software</w:t>
-      </w:r>
-      <w:r>
-        <w:rPr>
-          <w:rFonts w:cs="Linux Libertine"/>
-          <w:color w:val="3C4043"/>
-          <w:sz w:val="16"/>
-          <w:szCs w:val="16"/>
-          <w:shd w:val="clear" w:color="auto" w:fill="FFFFFF"/>
-        </w:rPr>
-        <w:t xml:space="preserve"> </w:t>
-      </w:r>
-      <w:r>
-        <w:rPr>
-          <w:rFonts w:cs="Linux Libertine"/>
-          <w:color w:val="3C4043"/>
-          <w:sz w:val="16"/>
-          <w:szCs w:val="16"/>
-          <w:shd w:val="clear" w:color="auto" w:fill="FFFFFF"/>
-        </w:rPr>
-        <w:t>development] DOI:</w:t>
+        <w:t>software development] DOI:</w:t>
       </w:r>
     </w:p>
     <w:p>
@@ -1143,27 +1077,7 @@
           <w:szCs w:val="16"/>
           <w:shd w:val="clear" w:color="auto" w:fill="FFFFFF"/>
         </w:rPr>
-        <w:t>[</w:t>
-      </w:r>
-      <w:r>
-        <w:rPr>
-          <w:rFonts w:cs="Linux Libertine"/>
-          <w:color w:val="3C4043"/>
-          <w:sz w:val="16"/>
-          <w:szCs w:val="16"/>
-          <w:shd w:val="clear" w:color="auto" w:fill="FFFFFF"/>
-        </w:rPr>
-        <w:t>3</w:t>
-      </w:r>
-      <w:r>
-        <w:rPr>
-          <w:rFonts w:cs="Linux Libertine"/>
-          <w:color w:val="3C4043"/>
-          <w:sz w:val="16"/>
-          <w:szCs w:val="16"/>
-          <w:shd w:val="clear" w:color="auto" w:fill="FFFFFF"/>
-        </w:rPr>
-        <w:t xml:space="preserve">] </w:t>
+        <w:t xml:space="preserve">[3] </w:t>
       </w:r>
       <w:r>
         <w:rPr>
@@ -1173,27 +1087,7 @@
           <w:szCs w:val="16"/>
           <w:shd w:val="clear" w:color="auto" w:fill="FFFFFF"/>
         </w:rPr>
-        <w:t>Brent Gleeson. 2017. 5 Ways to Destroy the Pesky Silos in Your Organization.</w:t>
-      </w:r>
-      <w:r>
-        <w:rPr>
-          <w:rFonts w:cs="Linux Libertine"/>
-          <w:color w:val="333333"/>
-          <w:sz w:val="16"/>
-          <w:szCs w:val="16"/>
-          <w:shd w:val="clear" w:color="auto" w:fill="FFFFFF"/>
-        </w:rPr>
-        <w:t xml:space="preserve"> </w:t>
-      </w:r>
-      <w:r>
-        <w:rPr>
-          <w:rFonts w:cs="Linux Libertine"/>
-          <w:color w:val="333333"/>
-          <w:sz w:val="16"/>
-          <w:szCs w:val="16"/>
-          <w:shd w:val="clear" w:color="auto" w:fill="FFFFFF"/>
-        </w:rPr>
-        <w:t xml:space="preserve">(June 2017). Retrieved January 20, 2020 from </w:t>
+        <w:t xml:space="preserve">Brent Gleeson. 2017. 5 Ways to Destroy the Pesky Silos in Your Organization. (June 2017). Retrieved January 20, 2020 from </w:t>
       </w:r>
       <w:hyperlink r:id="rId15" w:history="1">
         <w:r>
@@ -1241,8 +1135,6 @@
           <w14:ligatures w14:val="standard"/>
         </w:rPr>
       </w:pPr>
-      <w:bookmarkStart w:id="0" w:name="_GoBack"/>
-      <w:bookmarkEnd w:id="0"/>
       <w:r>
         <w:rPr>
           <w:rFonts w:cs="Linux Libertine"/>
@@ -1353,17 +1245,7 @@
           <w:szCs w:val="16"/>
           <w14:ligatures w14:val="standard"/>
         </w:rPr>
-        <w:t>[7]</w:t>
-      </w:r>
-      <w:r>
-        <w:rPr>
-          <w:rFonts w:cs="Linux Libertine"/>
-          <w:color w:val="auto"/>
-          <w:sz w:val="16"/>
-          <w:szCs w:val="16"/>
-          <w14:ligatures w14:val="standard"/>
-        </w:rPr>
-        <w:t xml:space="preserve"> </w:t>
+        <w:t xml:space="preserve">[7] </w:t>
       </w:r>
       <w:hyperlink r:id="rId19" w:history="1">
         <w:r>
@@ -1431,27 +1313,7 @@
           <w:szCs w:val="16"/>
           <w14:ligatures w14:val="standard"/>
         </w:rPr>
-        <w:t>[</w:t>
-      </w:r>
-      <w:r>
-        <w:rPr>
-          <w:rFonts w:cs="Linux Libertine"/>
-          <w:color w:val="auto"/>
-          <w:sz w:val="16"/>
-          <w:szCs w:val="16"/>
-          <w14:ligatures w14:val="standard"/>
-        </w:rPr>
-        <w:t>9</w:t>
-      </w:r>
-      <w:r>
-        <w:rPr>
-          <w:rFonts w:cs="Linux Libertine"/>
-          <w:color w:val="auto"/>
-          <w:sz w:val="16"/>
-          <w:szCs w:val="16"/>
-          <w14:ligatures w14:val="standard"/>
-        </w:rPr>
-        <w:t xml:space="preserve">] </w:t>
+        <w:t xml:space="preserve">[9] </w:t>
       </w:r>
       <w:hyperlink r:id="rId21" w:history="1">
         <w:r>
@@ -10690,7 +10552,7 @@
 </file>
 
 <file path=customXml/itemProps2.xml><?xml version="1.0" encoding="utf-8"?>
-<ds:datastoreItem xmlns:ds="http://schemas.openxmlformats.org/officeDocument/2006/customXml" ds:itemID="{FDB9745D-9E11-4CC2-AE48-0FC14E65E072}">
+<ds:datastoreItem xmlns:ds="http://schemas.openxmlformats.org/officeDocument/2006/customXml" ds:itemID="{9D387100-E143-4C58-A5FE-5901B4C218B7}">
   <ds:schemaRefs>
     <ds:schemaRef ds:uri="http://schemas.openxmlformats.org/officeDocument/2006/bibliography"/>
   </ds:schemaRefs>

</xml_diff>

<commit_message>
The first part and third part
Clear objectives and separation
Collaborative architecture and design guidelines
</commit_message>
<xml_diff>
--- a/Assignments/Assignment 1.docx
+++ b/Assignments/Assignment 1.docx
@@ -58,25 +58,14 @@
           <w14:ligatures w14:val="standard"/>
         </w:rPr>
       </w:pPr>
-      <w:proofErr w:type="spellStart"/>
       <w:r>
         <w:rPr>
           <w:rStyle w:val="FirstName"/>
-          <w:rFonts w:eastAsia="宋体"/>
+          <w:rFonts w:eastAsia="SimSun"/>
           <w:lang w:eastAsia="zh-CN"/>
           <w14:ligatures w14:val="standard"/>
         </w:rPr>
-        <w:t>Bingrui</w:t>
-      </w:r>
-      <w:proofErr w:type="spellEnd"/>
-      <w:r>
-        <w:rPr>
-          <w:rStyle w:val="FirstName"/>
-          <w:rFonts w:eastAsia="宋体"/>
-          <w:lang w:eastAsia="zh-CN"/>
-          <w14:ligatures w14:val="standard"/>
-        </w:rPr>
-        <w:t xml:space="preserve"> Feng</w:t>
+        <w:t>Bingrui Feng</w:t>
       </w:r>
       <w:r>
         <w:rPr>
@@ -164,21 +153,12 @@
           <w14:ligatures w14:val="standard"/>
         </w:rPr>
       </w:pPr>
-      <w:proofErr w:type="spellStart"/>
       <w:r>
         <w:rPr>
           <w:rStyle w:val="FirstName"/>
           <w14:ligatures w14:val="standard"/>
         </w:rPr>
-        <w:t>Huijing</w:t>
-      </w:r>
-      <w:proofErr w:type="spellEnd"/>
-      <w:r>
-        <w:rPr>
-          <w:rStyle w:val="FirstName"/>
-          <w14:ligatures w14:val="standard"/>
-        </w:rPr>
-        <w:t xml:space="preserve"> Liang</w:t>
+        <w:t>Huijing Liang</w:t>
       </w:r>
       <w:r>
         <w:rPr>
@@ -563,21 +543,6 @@
       <w:pPr>
         <w:pStyle w:val="RefFormatPara"/>
         <w:rPr>
-          <w14:ligatures w14:val="standard"/>
-        </w:rPr>
-      </w:pPr>
-      <w:r>
-        <w:rPr>
-          <w:rFonts w:cs="Linux Libertine"/>
-          <w:b/>
-          <w:color w:val="000000"/>
-          <w:sz w:val="22"/>
-          <w:lang w:eastAsia="zh-CN"/>
-        </w:rPr>
-        <w:t>1</w:t>
-      </w:r>
-      <w:r>
-        <w:rPr>
           <w:rFonts w:cs="Linux Libertine"/>
           <w:b/>
           <w:bCs/>
@@ -585,7 +550,121 @@
           <w:sz w:val="22"/>
           <w:lang w:eastAsia="zh-CN"/>
         </w:rPr>
+      </w:pPr>
+      <w:r>
+        <w:rPr>
+          <w:rFonts w:cs="Linux Libertine"/>
+          <w:b/>
+          <w:color w:val="000000"/>
+          <w:sz w:val="22"/>
+          <w:lang w:eastAsia="zh-CN"/>
+        </w:rPr>
+        <w:t>1</w:t>
+      </w:r>
+      <w:r>
+        <w:rPr>
+          <w:rFonts w:cs="Linux Libertine"/>
+          <w:b/>
+          <w:bCs/>
+          <w:color w:val="000000"/>
+          <w:sz w:val="22"/>
+          <w:lang w:eastAsia="zh-CN"/>
+        </w:rPr>
         <w:t>    Clear objectives and separation</w:t>
+      </w:r>
+    </w:p>
+    <w:p>
+      <w:pPr>
+        <w:spacing w:before="380" w:after="80" w:line="240" w:lineRule="auto"/>
+        <w:rPr>
+          <w:rFonts w:eastAsia="Times New Roman" w:cs="Linux Libertine"/>
+          <w:sz w:val="24"/>
+          <w:szCs w:val="24"/>
+          <w:lang w:eastAsia="zh-CN"/>
+        </w:rPr>
+      </w:pPr>
+      <w:r>
+        <w:rPr>
+          <w:rFonts w:eastAsia="Times New Roman" w:cs="Linux Libertine"/>
+          <w:color w:val="000000"/>
+          <w:szCs w:val="18"/>
+          <w:lang w:eastAsia="zh-CN"/>
+        </w:rPr>
+        <w:t xml:space="preserve">Typically, agile teams are interdisciplinary and consists of programmers as well as test engineers and documentation experts. Every team works separately with their own sprint or together but separate teamwork. Then all the work needs to be done in a uniform way. The functions of every agile team </w:t>
+      </w:r>
+      <w:r>
+        <w:rPr>
+          <w:rFonts w:eastAsia="Times New Roman" w:cs="Linux Libertine"/>
+          <w:color w:val="000000"/>
+          <w:szCs w:val="18"/>
+          <w:lang w:eastAsia="zh-CN"/>
+        </w:rPr>
+        <w:t>need</w:t>
+      </w:r>
+      <w:r>
+        <w:rPr>
+          <w:rFonts w:eastAsia="Times New Roman" w:cs="Linux Libertine"/>
+          <w:color w:val="000000"/>
+          <w:szCs w:val="18"/>
+          <w:lang w:eastAsia="zh-CN"/>
+        </w:rPr>
+        <w:t xml:space="preserve"> to be considered functionally relevant in an agile development environment [</w:t>
+      </w:r>
+      <w:r>
+        <w:rPr>
+          <w:rFonts w:eastAsia="Times New Roman" w:cs="Linux Libertine"/>
+          <w:color w:val="000000"/>
+          <w:szCs w:val="18"/>
+          <w:lang w:eastAsia="zh-CN"/>
+        </w:rPr>
+        <w:t>2</w:t>
+      </w:r>
+      <w:bookmarkStart w:id="0" w:name="_GoBack"/>
+      <w:bookmarkEnd w:id="0"/>
+      <w:r>
+        <w:rPr>
+          <w:rFonts w:eastAsia="Times New Roman" w:cs="Linux Libertine"/>
+          <w:color w:val="000000"/>
+          <w:szCs w:val="18"/>
+          <w:lang w:eastAsia="zh-CN"/>
+        </w:rPr>
+        <w:t xml:space="preserve">]. Each team member should know </w:t>
+      </w:r>
+      <w:r>
+        <w:rPr>
+          <w:rFonts w:eastAsia="Times New Roman" w:cs="Linux Libertine"/>
+          <w:color w:val="000000"/>
+          <w:szCs w:val="18"/>
+          <w:lang w:eastAsia="zh-CN"/>
+        </w:rPr>
+        <w:t>the goals</w:t>
+      </w:r>
+      <w:r>
+        <w:rPr>
+          <w:rFonts w:eastAsia="Times New Roman" w:cs="Linux Libertine"/>
+          <w:color w:val="000000"/>
+          <w:szCs w:val="18"/>
+          <w:lang w:eastAsia="zh-CN"/>
+        </w:rPr>
+        <w:t xml:space="preserve"> of the team and separation of work clearly. The clear separation of work among multiple teams also creates independence for every team to reduce the reduplicative work and enables the team to identify and plan dependencies across teams. The best method is developing and maintaining a team product backlog for every team to make sure every team is working </w:t>
+      </w:r>
+      <w:r>
+        <w:rPr>
+          <w:rFonts w:eastAsia="Times New Roman" w:cs="Linux Libertine"/>
+          <w:color w:val="000000"/>
+          <w:szCs w:val="18"/>
+          <w:lang w:eastAsia="zh-CN"/>
+        </w:rPr>
+        <w:t>on solutions</w:t>
+      </w:r>
+      <w:r>
+        <w:rPr>
+          <w:rFonts w:eastAsia="Times New Roman" w:cs="Linux Libertine"/>
+          <w:color w:val="000000"/>
+          <w:szCs w:val="18"/>
+          <w:lang w:eastAsia="zh-CN"/>
+        </w:rPr>
+        <w:t xml:space="preserve"> towards the final goal. </w:t>
       </w:r>
     </w:p>
     <w:p>
@@ -604,124 +683,53 @@
       <w:r>
         <w:rPr>
           <w:rFonts w:eastAsia="Times New Roman" w:cs="Linux Libertine"/>
-          <w:b/>
-          <w:bCs/>
           <w:color w:val="000000"/>
-          <w:sz w:val="22"/>
+          <w:szCs w:val="18"/>
           <w:lang w:eastAsia="zh-CN"/>
         </w:rPr>
-        <w:t>2    No departmental silos</w:t>
-      </w:r>
-    </w:p>
-    <w:p>
-      <w:pPr>
-        <w:spacing w:before="380" w:after="80" w:line="240" w:lineRule="auto"/>
-        <w:rPr>
-          <w:rFonts w:ascii="Times New Roman" w:eastAsia="Times New Roman" w:hAnsi="Times New Roman" w:cs="Times New Roman"/>
-          <w:sz w:val="24"/>
-          <w:szCs w:val="24"/>
-          <w:lang w:eastAsia="zh-CN"/>
-        </w:rPr>
-      </w:pPr>
+        <w:t xml:space="preserve">Meanwhile, cross-team daily stand-ups are necessary. each team should choose one </w:t>
+      </w:r>
       <w:r>
         <w:rPr>
           <w:rFonts w:eastAsia="Times New Roman" w:cs="Linux Libertine"/>
           <w:color w:val="000000"/>
           <w:szCs w:val="18"/>
+          <w:shd w:val="clear" w:color="auto" w:fill="FFFFFF"/>
           <w:lang w:eastAsia="zh-CN"/>
         </w:rPr>
-        <w:t>In software development industries of al size, it is very common for multiple departments being involved in the same project and working together. However, under these situations, departmental silos sometimes become obstacles of achieving collaboration. It is the duty of the executive leaders and management to prepare and equip their teams with the proper mind-set and vision to break down these destructive organizational barriers [</w:t>
+        <w:t xml:space="preserve">representative to attend daily meeting, it is convenient to share team updates and remind every team to adjust their work plan. So that the responsibility of every team will be </w:t>
       </w:r>
       <w:r>
         <w:rPr>
           <w:rFonts w:eastAsia="Times New Roman" w:cs="Linux Libertine"/>
           <w:color w:val="000000"/>
           <w:szCs w:val="18"/>
+          <w:shd w:val="clear" w:color="auto" w:fill="FFFFFF"/>
           <w:lang w:eastAsia="zh-CN"/>
         </w:rPr>
-        <w:t>3</w:t>
+        <w:t xml:space="preserve">much </w:t>
       </w:r>
       <w:r>
         <w:rPr>
           <w:rFonts w:eastAsia="Times New Roman" w:cs="Linux Libertine"/>
           <w:color w:val="000000"/>
           <w:szCs w:val="18"/>
+          <w:shd w:val="clear" w:color="auto" w:fill="FFFFFF"/>
           <w:lang w:eastAsia="zh-CN"/>
         </w:rPr>
-        <w:t>].</w:t>
-      </w:r>
-    </w:p>
-    <w:p>
-      <w:pPr>
-        <w:spacing w:before="380" w:after="80" w:line="240" w:lineRule="auto"/>
-        <w:rPr>
-          <w:rFonts w:ascii="Times New Roman" w:eastAsia="Times New Roman" w:hAnsi="Times New Roman" w:cs="Times New Roman"/>
-          <w:sz w:val="24"/>
-          <w:szCs w:val="24"/>
-          <w:lang w:eastAsia="zh-CN"/>
-        </w:rPr>
-      </w:pPr>
+        <w:t>clearer</w:t>
+      </w:r>
       <w:r>
         <w:rPr>
           <w:rFonts w:eastAsia="Times New Roman" w:cs="Linux Libertine"/>
           <w:color w:val="000000"/>
           <w:szCs w:val="18"/>
+          <w:shd w:val="clear" w:color="auto" w:fill="FFFFFF"/>
           <w:lang w:eastAsia="zh-CN"/>
         </w:rPr>
-        <w:t xml:space="preserve">Proper Communication and willing to share necessary information are the key to solve departmental silos. Each department usually have their own perspective regarding special terms. In a big project, lack of communication or information sharing can be very harmful for the project, many times may even not </w:t>
-      </w:r>
-      <w:r>
-        <w:rPr>
-          <w:rFonts w:eastAsia="Times New Roman" w:cs="Linux Libertine"/>
-          <w:color w:val="000000"/>
-          <w:szCs w:val="18"/>
-          <w:lang w:eastAsia="zh-CN"/>
-        </w:rPr>
-        <w:t xml:space="preserve">be </w:t>
-      </w:r>
-      <w:bookmarkStart w:id="0" w:name="_GoBack"/>
-      <w:bookmarkEnd w:id="0"/>
-      <w:r>
-        <w:rPr>
-          <w:rFonts w:eastAsia="Times New Roman" w:cs="Linux Libertine"/>
-          <w:color w:val="000000"/>
-          <w:szCs w:val="18"/>
-          <w:lang w:eastAsia="zh-CN"/>
-        </w:rPr>
-        <w:t xml:space="preserve">done purposely. Another reason that could result departmental silos might be design flaws of the project. During designing process, it should enhance the interaction and necessary information shared </w:t>
-      </w:r>
-      <w:r>
-        <w:rPr>
-          <w:rFonts w:eastAsia="Times New Roman" w:cs="Linux Libertine"/>
-          <w:color w:val="000000"/>
-          <w:szCs w:val="18"/>
-          <w:lang w:eastAsia="zh-CN"/>
-        </w:rPr>
-        <w:t xml:space="preserve">between departments, and all of those should be also be documented on file, knowing who </w:t>
-      </w:r>
-      <w:r>
-        <w:rPr>
-          <w:rFonts w:eastAsia="Times New Roman" w:cs="Linux Libertine"/>
-          <w:color w:val="000000"/>
-          <w:szCs w:val="18"/>
-          <w:lang w:eastAsia="zh-CN"/>
-        </w:rPr>
-        <w:t>oversees</w:t>
-      </w:r>
-      <w:r>
-        <w:rPr>
-          <w:rFonts w:eastAsia="Times New Roman" w:cs="Linux Libertine"/>
-          <w:color w:val="000000"/>
-          <w:szCs w:val="18"/>
-          <w:lang w:eastAsia="zh-CN"/>
-        </w:rPr>
-        <w:t xml:space="preserve"> what, and who to seek for information is very important. If in the beginning of the design process, all of those are clear then the communication will be more efficient and better for the final delivered product</w:t>
-      </w:r>
-    </w:p>
-    <w:p>
-      <w:pPr>
-        <w:spacing w:before="380" w:after="80" w:line="240" w:lineRule="auto"/>
-        <w:jc w:val="left"/>
+        <w:t xml:space="preserve">, which is crucial to the delivery of the whole picture.  </w:t>
+      </w:r>
+      <w:r>
         <w:rPr>
           <w:rFonts w:eastAsia="Times New Roman" w:cs="Linux Libertine"/>
           <w:b/>
@@ -730,8 +738,13 @@
           <w:sz w:val="22"/>
           <w:lang w:eastAsia="zh-CN"/>
         </w:rPr>
-      </w:pPr>
-      <w:r>
+        <w:t xml:space="preserve">  </w:t>
+      </w:r>
+    </w:p>
+    <w:p>
+      <w:pPr>
+        <w:spacing w:before="380" w:after="80" w:line="240" w:lineRule="auto"/>
+        <w:jc w:val="left"/>
         <w:rPr>
           <w:rFonts w:eastAsia="Times New Roman" w:cs="Linux Libertine"/>
           <w:b/>
@@ -740,16 +753,207 @@
           <w:sz w:val="22"/>
           <w:lang w:eastAsia="zh-CN"/>
         </w:rPr>
-        <w:t>3    Collaborative architecture and design guidelines</w:t>
+      </w:pPr>
+      <w:r>
+        <w:rPr>
+          <w:rFonts w:eastAsia="Times New Roman" w:cs="Linux Libertine"/>
+          <w:b/>
+          <w:bCs/>
+          <w:color w:val="000000"/>
+          <w:sz w:val="22"/>
+          <w:lang w:eastAsia="zh-CN"/>
+        </w:rPr>
+        <w:t xml:space="preserve"> </w:t>
+      </w:r>
+      <w:r>
+        <w:rPr>
+          <w:rFonts w:eastAsia="Times New Roman" w:cs="Linux Libertine"/>
+          <w:b/>
+          <w:bCs/>
+          <w:color w:val="000000"/>
+          <w:sz w:val="22"/>
+          <w:lang w:eastAsia="zh-CN"/>
+        </w:rPr>
+        <w:t xml:space="preserve">2    </w:t>
+      </w:r>
+      <w:r>
+        <w:rPr>
+          <w:rFonts w:eastAsia="Times New Roman" w:cs="Linux Libertine"/>
+          <w:b/>
+          <w:bCs/>
+          <w:color w:val="000000"/>
+          <w:sz w:val="22"/>
+          <w:lang w:eastAsia="zh-CN"/>
+        </w:rPr>
+        <w:t>No departmental silos</w:t>
       </w:r>
     </w:p>
     <w:p>
       <w:pPr>
-        <w:pStyle w:val="AckHead"/>
-        <w:rPr>
-          <w14:ligatures w14:val="standard"/>
-        </w:rPr>
-      </w:pPr>
+        <w:spacing w:before="380" w:after="80" w:line="240" w:lineRule="auto"/>
+        <w:rPr>
+          <w:rFonts w:ascii="Times New Roman" w:eastAsia="Times New Roman" w:hAnsi="Times New Roman" w:cs="Times New Roman"/>
+          <w:sz w:val="24"/>
+          <w:szCs w:val="24"/>
+          <w:lang w:eastAsia="zh-CN"/>
+        </w:rPr>
+      </w:pPr>
+      <w:r>
+        <w:rPr>
+          <w:rFonts w:eastAsia="Times New Roman" w:cs="Linux Libertine"/>
+          <w:color w:val="000000"/>
+          <w:szCs w:val="18"/>
+          <w:lang w:eastAsia="zh-CN"/>
+        </w:rPr>
+        <w:t>In software development industries of al size, it is very common for multiple departments being involved in the same project and working together. However, under these situations, departmental silos sometimes become obstacles of achieving collaboration. It is the duty of the executive leaders and management to prepare and equip their teams with the proper mind-set and vision to break down these destructive organizational barriers [</w:t>
+      </w:r>
+      <w:r>
+        <w:rPr>
+          <w:rFonts w:eastAsia="Times New Roman" w:cs="Linux Libertine"/>
+          <w:color w:val="000000"/>
+          <w:szCs w:val="18"/>
+          <w:lang w:eastAsia="zh-CN"/>
+        </w:rPr>
+        <w:t>3</w:t>
+      </w:r>
+      <w:r>
+        <w:rPr>
+          <w:rFonts w:eastAsia="Times New Roman" w:cs="Linux Libertine"/>
+          <w:color w:val="000000"/>
+          <w:szCs w:val="18"/>
+          <w:lang w:eastAsia="zh-CN"/>
+        </w:rPr>
+        <w:t>].</w:t>
+      </w:r>
+    </w:p>
+    <w:p>
+      <w:pPr>
+        <w:spacing w:before="380" w:after="80" w:line="240" w:lineRule="auto"/>
+        <w:rPr>
+          <w:rFonts w:ascii="Times New Roman" w:eastAsia="Times New Roman" w:hAnsi="Times New Roman" w:cs="Times New Roman"/>
+          <w:sz w:val="24"/>
+          <w:szCs w:val="24"/>
+          <w:lang w:eastAsia="zh-CN"/>
+        </w:rPr>
+      </w:pPr>
+      <w:r>
+        <w:rPr>
+          <w:rFonts w:eastAsia="Times New Roman" w:cs="Linux Libertine"/>
+          <w:color w:val="000000"/>
+          <w:szCs w:val="18"/>
+          <w:lang w:eastAsia="zh-CN"/>
+        </w:rPr>
+        <w:t xml:space="preserve">Proper Communication and willing to share necessary information are the key to solve departmental silos. Each department usually have their own perspective regarding special terms. In a big project, lack of communication or information sharing can be very harmful for the project, many times may even not </w:t>
+      </w:r>
+      <w:r>
+        <w:rPr>
+          <w:rFonts w:eastAsia="Times New Roman" w:cs="Linux Libertine"/>
+          <w:color w:val="000000"/>
+          <w:szCs w:val="18"/>
+          <w:lang w:eastAsia="zh-CN"/>
+        </w:rPr>
+        <w:t xml:space="preserve">be </w:t>
+      </w:r>
+      <w:r>
+        <w:rPr>
+          <w:rFonts w:eastAsia="Times New Roman" w:cs="Linux Libertine"/>
+          <w:color w:val="000000"/>
+          <w:szCs w:val="18"/>
+          <w:lang w:eastAsia="zh-CN"/>
+        </w:rPr>
+        <w:t>done purposely. Another reason that could result departmental silos might be design flaws of the project. During designing process, it should enhance the interaction and necessary information shared between departments, and all of those should be also be documented on file, knowing who oversees what, and who to seek for information is very important. If in the beginning of the design process, all of those are clear then the communication will be more efficient and better for the final delivered product</w:t>
+      </w:r>
+    </w:p>
+    <w:p>
+      <w:pPr>
+        <w:spacing w:before="380" w:after="80" w:line="240" w:lineRule="auto"/>
+        <w:jc w:val="left"/>
+        <w:rPr>
+          <w:rFonts w:eastAsia="Times New Roman" w:cs="Linux Libertine"/>
+          <w:b/>
+          <w:bCs/>
+          <w:color w:val="000000"/>
+          <w:sz w:val="22"/>
+          <w:lang w:eastAsia="zh-CN"/>
+        </w:rPr>
+      </w:pPr>
+      <w:r>
+        <w:rPr>
+          <w:rFonts w:eastAsia="Times New Roman" w:cs="Linux Libertine"/>
+          <w:b/>
+          <w:bCs/>
+          <w:color w:val="000000"/>
+          <w:sz w:val="22"/>
+          <w:lang w:eastAsia="zh-CN"/>
+        </w:rPr>
+        <w:t>3    Collaborative architecture and design guidelines</w:t>
+      </w:r>
+    </w:p>
+    <w:p>
+      <w:pPr>
+        <w:spacing w:before="380" w:after="80" w:line="240" w:lineRule="auto"/>
+        <w:rPr>
+          <w:rFonts w:eastAsia="Times New Roman" w:cs="Linux Libertine"/>
+          <w:color w:val="000000"/>
+          <w:szCs w:val="18"/>
+          <w:lang w:eastAsia="zh-CN"/>
+        </w:rPr>
+      </w:pPr>
+      <w:r>
+        <w:rPr>
+          <w:rFonts w:eastAsia="Times New Roman" w:cs="Linux Libertine"/>
+          <w:color w:val="000000"/>
+          <w:szCs w:val="18"/>
+          <w:lang w:eastAsia="zh-CN"/>
+        </w:rPr>
+        <w:t>According to the 11th principle in the Agile Manifesto, “The best architectures, requirements, and designs emerge from self-organizing teams.” Therefore, the organization should provide guidelines for better collaboration between teams, And some rules should be formulated, such as daily stand-up meetings between teams, Multiple Product Owners Check-</w:t>
+      </w:r>
+      <w:r>
+        <w:rPr>
+          <w:rFonts w:eastAsia="Times New Roman" w:cs="Linux Libertine"/>
+          <w:color w:val="000000"/>
+          <w:szCs w:val="18"/>
+          <w:lang w:eastAsia="zh-CN"/>
+        </w:rPr>
+        <w:t>in, Cross</w:t>
+      </w:r>
+      <w:r>
+        <w:rPr>
+          <w:rFonts w:eastAsia="Times New Roman" w:cs="Linux Libertine"/>
+          <w:color w:val="000000"/>
+          <w:szCs w:val="18"/>
+          <w:lang w:eastAsia="zh-CN"/>
+        </w:rPr>
+        <w:t xml:space="preserve">-Team Retrospectives and so on. The goals of every team will be more clear and repetitive work will be reduced by these methods. At the same time, </w:t>
+      </w:r>
+      <w:r>
+        <w:rPr>
+          <w:rFonts w:eastAsia="Times New Roman" w:cs="Linux Libertine"/>
+          <w:color w:val="000000"/>
+          <w:szCs w:val="18"/>
+          <w:lang w:eastAsia="zh-CN"/>
+        </w:rPr>
+        <w:t>these</w:t>
+      </w:r>
+      <w:r>
+        <w:rPr>
+          <w:rFonts w:eastAsia="Times New Roman" w:cs="Linux Libertine"/>
+          <w:color w:val="000000"/>
+          <w:szCs w:val="18"/>
+          <w:lang w:eastAsia="zh-CN"/>
+        </w:rPr>
+        <w:t xml:space="preserve"> methods also help ensure the timeliness of communication. The agile teams are also based on discipline all the time. Although the agile team advocates self-organization and self-management of the team, it must also follow guidelines. The </w:t>
+      </w:r>
+      <w:r>
+        <w:rPr>
+          <w:rFonts w:eastAsia="Times New Roman" w:cs="Linux Libertine"/>
+          <w:color w:val="000000"/>
+          <w:szCs w:val="18"/>
+          <w:lang w:eastAsia="zh-CN"/>
+        </w:rPr>
+        <w:lastRenderedPageBreak/>
+        <w:t>team guidelines in the agile team are stricter than the disciplines of other R &amp; D teams. For example: Whether in the initial stage of product demand or the final gray test, this requires the team to make frequent reviews and necessary adjustments; frequently deliver workable products; timely planning of iteration time; attention to the rhythm of research and development; Information visualization; continuous integration and automated testing.</w:t>
+      </w:r>
     </w:p>
     <w:p>
       <w:pPr>
@@ -1011,9 +1215,8 @@
           <w:szCs w:val="16"/>
           <w:shd w:val="clear" w:color="auto" w:fill="FFFFFF"/>
         </w:rPr>
-        <w:t xml:space="preserve">[2] C.M. Tartaglia and P. Ramnath, 2006. Using open spaces to resolve cross team </w:t>
-      </w:r>
-      <w:proofErr w:type="gramStart"/>
+        <w:t>[2] C.M. Tartaglia and P. Ramnath, 2006. Using open spaces to resolve cross team issue</w:t>
+      </w:r>
       <w:r>
         <w:rPr>
           <w:rFonts w:cs="Linux Libertine"/>
@@ -1022,9 +1225,8 @@
           <w:szCs w:val="16"/>
           <w:shd w:val="clear" w:color="auto" w:fill="FFFFFF"/>
         </w:rPr>
-        <w:t>issue[</w:t>
-      </w:r>
-      <w:proofErr w:type="gramEnd"/>
+        <w:t xml:space="preserve"> </w:t>
+      </w:r>
       <w:r>
         <w:rPr>
           <w:rFonts w:cs="Linux Libertine"/>
@@ -1033,7 +1235,7 @@
           <w:szCs w:val="16"/>
           <w:shd w:val="clear" w:color="auto" w:fill="FFFFFF"/>
         </w:rPr>
-        <w:t>software development] DOI:</w:t>
+        <w:t>[software development] DOI:</w:t>
       </w:r>
     </w:p>
     <w:p>
@@ -4266,7 +4468,7 @@
     </w:rPrDefault>
     <w:pPrDefault/>
   </w:docDefaults>
-  <w:latentStyles w:defLockedState="0" w:defUIPriority="0" w:defSemiHidden="0" w:defUnhideWhenUsed="0" w:defQFormat="0" w:count="375">
+  <w:latentStyles w:defLockedState="0" w:defUIPriority="0" w:defSemiHidden="0" w:defUnhideWhenUsed="0" w:defQFormat="0" w:count="377">
     <w:lsdException w:name="Normal" w:locked="1" w:qFormat="1"/>
     <w:lsdException w:name="heading 1" w:locked="1" w:uiPriority="9" w:qFormat="1"/>
     <w:lsdException w:name="heading 2" w:locked="1" w:semiHidden="1" w:uiPriority="9" w:unhideWhenUsed="1" w:qFormat="1"/>
@@ -4365,7 +4567,6 @@
     <w:lsdException w:name="HTML Sample" w:semiHidden="1" w:unhideWhenUsed="1"/>
     <w:lsdException w:name="HTML Typewriter" w:semiHidden="1" w:unhideWhenUsed="1"/>
     <w:lsdException w:name="HTML Variable" w:semiHidden="1" w:unhideWhenUsed="1"/>
-    <w:lsdException w:name="Normal Table" w:semiHidden="1" w:unhideWhenUsed="1"/>
     <w:lsdException w:name="annotation subject" w:semiHidden="1" w:unhideWhenUsed="1"/>
     <w:lsdException w:name="No List" w:semiHidden="1" w:uiPriority="99" w:unhideWhenUsed="1"/>
     <w:lsdException w:name="Outline List 1" w:semiHidden="1" w:unhideWhenUsed="1"/>
@@ -4411,10 +4612,9 @@
     <w:lsdException w:name="Table Subtle 1" w:semiHidden="1" w:unhideWhenUsed="1"/>
     <w:lsdException w:name="Table Subtle 2" w:semiHidden="1" w:unhideWhenUsed="1"/>
     <w:lsdException w:name="Table Web 1" w:semiHidden="1" w:unhideWhenUsed="1"/>
-    <w:lsdException w:name="Table Web 2" w:semiHidden="1" w:unhideWhenUsed="1"/>
     <w:lsdException w:name="Table Web 3" w:semiHidden="1" w:unhideWhenUsed="1"/>
+    <w:lsdException w:name="Balloon Text" w:semiHidden="1" w:unhideWhenUsed="1"/>
     <w:lsdException w:name="Table Grid" w:locked="1"/>
-    <w:lsdException w:name="Table Theme" w:semiHidden="1" w:unhideWhenUsed="1"/>
     <w:lsdException w:name="Placeholder Text" w:semiHidden="1" w:uiPriority="99"/>
     <w:lsdException w:name="No Spacing" w:uiPriority="1" w:qFormat="1"/>
     <w:lsdException w:name="Light Shading" w:uiPriority="60"/>
@@ -4634,6 +4834,8 @@
     <w:lsdException w:name="Smart Hyperlink" w:semiHidden="1" w:uiPriority="99" w:unhideWhenUsed="1"/>
     <w:lsdException w:name="Hashtag" w:semiHidden="1" w:uiPriority="99" w:unhideWhenUsed="1"/>
     <w:lsdException w:name="Unresolved Mention" w:semiHidden="1" w:uiPriority="99" w:unhideWhenUsed="1"/>
+    <w:lsdException w:name="Smart Link" w:semiHidden="1" w:uiPriority="99" w:unhideWhenUsed="1"/>
+    <w:lsdException w:name="Smart Link Error" w:semiHidden="1" w:uiPriority="99" w:unhideWhenUsed="1"/>
   </w:latentStyles>
   <w:style w:type="paragraph" w:default="1" w:styleId="Normal">
     <w:name w:val="Normal"/>
@@ -4877,7 +5079,6 @@
   <w:style w:type="character" w:default="1" w:styleId="DefaultParagraphFont">
     <w:name w:val="Default Paragraph Font"/>
     <w:uiPriority w:val="1"/>
-    <w:semiHidden/>
     <w:unhideWhenUsed/>
   </w:style>
   <w:style w:type="table" w:default="1" w:styleId="TableNormal">
@@ -10552,7 +10753,7 @@
 </file>
 
 <file path=customXml/itemProps2.xml><?xml version="1.0" encoding="utf-8"?>
-<ds:datastoreItem xmlns:ds="http://schemas.openxmlformats.org/officeDocument/2006/customXml" ds:itemID="{9D387100-E143-4C58-A5FE-5901B4C218B7}">
+<ds:datastoreItem xmlns:ds="http://schemas.openxmlformats.org/officeDocument/2006/customXml" ds:itemID="{28724AC6-F593-4357-B70F-9E17B5B07774}">
   <ds:schemaRefs>
     <ds:schemaRef ds:uri="http://schemas.openxmlformats.org/officeDocument/2006/bibliography"/>
   </ds:schemaRefs>

</xml_diff>

<commit_message>
adding place holder for point 4, 5, 6
</commit_message>
<xml_diff>
--- a/Assignments/Assignment 1.docx
+++ b/Assignments/Assignment 1.docx
@@ -34,9 +34,8 @@
         </w:rPr>
         <w:sectPr>
           <w:headerReference w:type="even" r:id="rId9"/>
-          <w:headerReference w:type="default" r:id="rId10"/>
-          <w:footerReference w:type="even" r:id="rId11"/>
-          <w:footerReference w:type="default" r:id="rId12"/>
+          <w:footerReference w:type="even" r:id="rId10"/>
+          <w:footerReference w:type="default" r:id="rId11"/>
           <w:endnotePr>
             <w:numFmt w:val="decimal"/>
           </w:endnotePr>
@@ -62,7 +61,7 @@
       <w:r>
         <w:rPr>
           <w:rStyle w:val="FirstName"/>
-          <w:rFonts w:eastAsia="SimSun"/>
+          <w:rFonts w:eastAsia="宋体"/>
           <w:lang w:eastAsia="zh-CN"/>
           <w14:ligatures w14:val="standard"/>
         </w:rPr>
@@ -72,7 +71,7 @@
       <w:r>
         <w:rPr>
           <w:rStyle w:val="FirstName"/>
-          <w:rFonts w:eastAsia="SimSun"/>
+          <w:rFonts w:eastAsia="宋体"/>
           <w:lang w:eastAsia="zh-CN"/>
           <w14:ligatures w14:val="standard"/>
         </w:rPr>
@@ -344,6 +343,7 @@
     <w:p>
       <w:pPr>
         <w:pStyle w:val="CCSHead"/>
+        <w:jc w:val="both"/>
         <w:rPr>
           <w:b w:val="0"/>
           <w:color w:val="000000"/>
@@ -358,27 +358,7 @@
           <w:sz w:val="18"/>
           <w:szCs w:val="18"/>
         </w:rPr>
-        <w:t xml:space="preserve">Nowadays more and more companies start adapting using agile methodology to manage their software development process. Agile methodology provides tons of benefits such as fast delivery and flexibility compared to other methodologies. For the small size of companies, it only requires a small size of team to work on one single project, however for larger companies, cross-team collaborations become more and more common. Lack of effective collaboration across the team slowly becomes a growing pain. So how can we make different agile team work together efficiently? Based on our research we think solutions should at least </w:t>
-      </w:r>
-      <w:proofErr w:type="gramStart"/>
-      <w:r>
-        <w:rPr>
-          <w:b w:val="0"/>
-          <w:color w:val="000000"/>
-          <w:sz w:val="18"/>
-          <w:szCs w:val="18"/>
-        </w:rPr>
-        <w:t>include:</w:t>
-      </w:r>
-      <w:proofErr w:type="gramEnd"/>
-      <w:r>
-        <w:rPr>
-          <w:b w:val="0"/>
-          <w:color w:val="000000"/>
-          <w:sz w:val="18"/>
-          <w:szCs w:val="18"/>
-        </w:rPr>
-        <w:t xml:space="preserve"> clear objectives and separation, no departmental silos, collaborative architecture and design guidelines [1]</w:t>
+        <w:t>Nowadays more and more companies start adapting using agile methodology to manage their software development process. Agile methodology provides tons of benefits such as fast delivery and flexibility compared to other methodologies. For the small size of companies, it only requires a small size of team to work on one single project, however for larger companies, cross-team collaborations become more and more common. Lack of effective collaboration across the team slowly becomes a growing pain. So how can we make different agile team work together efficiently? Based on our research we think solutions should at least include: clear objectives and separation, no departmental silos, collaborative architecture and design guidelines [1]</w:t>
       </w:r>
     </w:p>
     <w:p>
@@ -731,7 +711,7 @@
                     </pic:cNvPicPr>
                   </pic:nvPicPr>
                   <pic:blipFill>
-                    <a:blip r:embed="rId13">
+                    <a:blip r:embed="rId12">
                       <a:extLst>
                         <a:ext uri="{28A0092B-C50C-407E-A947-70E740481C1C}">
                           <a14:useLocalDpi xmlns:a14="http://schemas.microsoft.com/office/drawing/2010/main" val="0"/>
@@ -931,7 +911,6 @@
         </w:rPr>
         <w:t xml:space="preserve">According to the 11th principle in the Agile Manifesto, “The best architectures, requirements, and designs emerge from self-organizing teams.” Therefore, the organization should provide guidelines for better collaboration between teams, </w:t>
       </w:r>
-      <w:proofErr w:type="gramStart"/>
       <w:r>
         <w:rPr>
           <w:rFonts w:eastAsia="Times New Roman" w:cs="Linux Libertine"/>
@@ -939,9 +918,8 @@
           <w:szCs w:val="18"/>
           <w:lang w:eastAsia="zh-CN"/>
         </w:rPr>
-        <w:t>And</w:t>
-      </w:r>
-      <w:proofErr w:type="gramEnd"/>
+        <w:t>and</w:t>
+      </w:r>
       <w:r>
         <w:rPr>
           <w:rFonts w:eastAsia="Times New Roman" w:cs="Linux Libertine"/>
@@ -974,25 +952,301 @@
     </w:p>
     <w:p>
       <w:pPr>
-        <w:pStyle w:val="AckHead"/>
-        <w:rPr>
-          <w14:ligatures w14:val="standard"/>
-        </w:rPr>
-      </w:pPr>
-      <w:r>
-        <w:rPr>
-          <w14:ligatures w14:val="standard"/>
-        </w:rPr>
-        <w:t>ACKNOWLEDGMENTS</w:t>
+        <w:spacing w:before="380" w:after="80" w:line="240" w:lineRule="auto"/>
+        <w:jc w:val="left"/>
+        <w:rPr>
+          <w:rFonts w:eastAsia="Times New Roman" w:cs="Linux Libertine"/>
+          <w:b/>
+          <w:bCs/>
+          <w:color w:val="000000"/>
+          <w:sz w:val="22"/>
+          <w:lang w:eastAsia="zh-CN"/>
+        </w:rPr>
+      </w:pPr>
+      <w:r>
+        <w:rPr>
+          <w:rFonts w:eastAsia="Times New Roman" w:cs="Linux Libertine"/>
+          <w:b/>
+          <w:bCs/>
+          <w:color w:val="000000"/>
+          <w:sz w:val="22"/>
+          <w:lang w:eastAsia="zh-CN"/>
+        </w:rPr>
+        <w:t>4</w:t>
+      </w:r>
+      <w:r>
+        <w:rPr>
+          <w:rFonts w:eastAsia="Times New Roman" w:cs="Linux Libertine"/>
+          <w:b/>
+          <w:bCs/>
+          <w:color w:val="000000"/>
+          <w:sz w:val="22"/>
+          <w:lang w:eastAsia="zh-CN"/>
+        </w:rPr>
+        <w:t xml:space="preserve">    </w:t>
       </w:r>
     </w:p>
     <w:p>
       <w:pPr>
+        <w:spacing w:before="380" w:after="80" w:line="240" w:lineRule="auto"/>
+        <w:rPr>
+          <w:rFonts w:eastAsia="Times New Roman" w:cs="Linux Libertine"/>
+          <w:color w:val="000000"/>
+          <w:szCs w:val="18"/>
+          <w:lang w:eastAsia="zh-CN"/>
+        </w:rPr>
+      </w:pPr>
+      <w:r>
+        <w:rPr>
+          <w:rFonts w:eastAsia="Times New Roman" w:cs="Linux Libertine"/>
+          <w:color w:val="000000"/>
+          <w:szCs w:val="18"/>
+          <w:lang w:eastAsia="zh-CN"/>
+        </w:rPr>
+        <w:t>Insert paragraph text here. Insert paragraph text here. Insert paragraph text here. Insert paragraph text here. Insert paragraph text here. Insert paragraph text here. Insert paragraph text here. Insert paragraph text here. Insert paragraph text here. Insert paragraph text here. Insert paragraph text here.</w:t>
+      </w:r>
+      <w:r>
+        <w:rPr>
+          <w:rFonts w:eastAsia="Times New Roman" w:cs="Linux Libertine"/>
+          <w:color w:val="000000"/>
+          <w:szCs w:val="18"/>
+          <w:lang w:eastAsia="zh-CN"/>
+        </w:rPr>
+        <w:t xml:space="preserve"> </w:t>
+      </w:r>
+      <w:r>
+        <w:rPr>
+          <w:rFonts w:eastAsia="Times New Roman" w:cs="Linux Libertine"/>
+          <w:color w:val="000000"/>
+          <w:szCs w:val="18"/>
+          <w:lang w:eastAsia="zh-CN"/>
+        </w:rPr>
+        <w:t>Insert paragraph text here. Insert paragraph text here. Insert paragraph text here. Insert paragraph text here. Insert paragraph text here. Insert paragraph text here. Insert paragraph text here. Insert paragraph text here. Insert paragraph text here. Insert paragraph text here. Insert paragraph text here.</w:t>
+      </w:r>
+    </w:p>
+    <w:p>
+      <w:pPr>
+        <w:spacing w:before="380" w:after="80" w:line="240" w:lineRule="auto"/>
+        <w:rPr>
+          <w:rFonts w:eastAsia="Times New Roman" w:cs="Linux Libertine"/>
+          <w:color w:val="000000"/>
+          <w:szCs w:val="18"/>
+          <w:lang w:eastAsia="zh-CN"/>
+        </w:rPr>
+      </w:pPr>
+      <w:r>
+        <w:rPr>
+          <w:rFonts w:eastAsia="Times New Roman" w:cs="Linux Libertine"/>
+          <w:color w:val="000000"/>
+          <w:szCs w:val="18"/>
+          <w:lang w:eastAsia="zh-CN"/>
+        </w:rPr>
+        <w:t>Insert paragraph text here. Insert paragraph text here. Insert paragraph text here. Insert paragraph text here. Insert paragraph text here. Insert paragraph text here. Insert paragraph text here. Insert paragraph text here. Insert paragraph text here. Insert paragraph text here. Insert paragraph text here.</w:t>
+      </w:r>
+    </w:p>
+    <w:p>
+      <w:pPr>
+        <w:spacing w:before="380" w:after="80" w:line="240" w:lineRule="auto"/>
+        <w:jc w:val="left"/>
+        <w:rPr>
+          <w:rFonts w:eastAsia="Times New Roman" w:cs="Linux Libertine"/>
+          <w:b/>
+          <w:bCs/>
+          <w:color w:val="000000"/>
+          <w:sz w:val="22"/>
+          <w:lang w:eastAsia="zh-CN"/>
+        </w:rPr>
+      </w:pPr>
+      <w:r>
+        <w:rPr>
+          <w:rFonts w:eastAsia="Times New Roman" w:cs="Linux Libertine"/>
+          <w:b/>
+          <w:bCs/>
+          <w:color w:val="000000"/>
+          <w:sz w:val="22"/>
+          <w:lang w:eastAsia="zh-CN"/>
+        </w:rPr>
+        <w:t>5</w:t>
+      </w:r>
+      <w:r>
+        <w:rPr>
+          <w:rFonts w:eastAsia="Times New Roman" w:cs="Linux Libertine"/>
+          <w:b/>
+          <w:bCs/>
+          <w:color w:val="000000"/>
+          <w:sz w:val="22"/>
+          <w:lang w:eastAsia="zh-CN"/>
+        </w:rPr>
+        <w:t xml:space="preserve">    </w:t>
+      </w:r>
+    </w:p>
+    <w:p>
+      <w:pPr>
+        <w:spacing w:before="380" w:after="80" w:line="240" w:lineRule="auto"/>
+        <w:rPr>
+          <w:rFonts w:eastAsia="Times New Roman" w:cs="Linux Libertine"/>
+          <w:color w:val="000000"/>
+          <w:szCs w:val="18"/>
+          <w:lang w:eastAsia="zh-CN"/>
+        </w:rPr>
+      </w:pPr>
+      <w:r>
+        <w:rPr>
+          <w:rFonts w:eastAsia="Times New Roman" w:cs="Linux Libertine"/>
+          <w:color w:val="000000"/>
+          <w:szCs w:val="18"/>
+          <w:lang w:eastAsia="zh-CN"/>
+        </w:rPr>
+        <w:t xml:space="preserve">Insert paragraph text here. Insert paragraph text here. Insert paragraph text here. Insert paragraph text here. Insert paragraph text here. Insert paragraph text here. Insert paragraph text here. Insert paragraph text here. Insert paragraph text here. Insert paragraph text here. Insert paragraph text here. Insert paragraph text here. Insert paragraph text here. Insert paragraph text here. Insert paragraph text here. Insert paragraph text here. Insert paragraph text here. Insert paragraph text here. Insert paragraph </w:t>
+      </w:r>
+      <w:r>
+        <w:rPr>
+          <w:rFonts w:eastAsia="Times New Roman" w:cs="Linux Libertine"/>
+          <w:color w:val="000000"/>
+          <w:szCs w:val="18"/>
+          <w:lang w:eastAsia="zh-CN"/>
+        </w:rPr>
+        <w:t>text here. Insert paragraph text here. Insert paragraph text here. Insert paragraph text here.</w:t>
+      </w:r>
+    </w:p>
+    <w:p>
+      <w:pPr>
+        <w:spacing w:before="380" w:after="80" w:line="240" w:lineRule="auto"/>
+        <w:rPr>
+          <w:rFonts w:eastAsia="Times New Roman" w:cs="Linux Libertine"/>
+          <w:color w:val="000000"/>
+          <w:szCs w:val="18"/>
+          <w:lang w:eastAsia="zh-CN"/>
+        </w:rPr>
+      </w:pPr>
+      <w:r>
+        <w:rPr>
+          <w:rFonts w:eastAsia="Times New Roman" w:cs="Linux Libertine"/>
+          <w:color w:val="000000"/>
+          <w:szCs w:val="18"/>
+          <w:lang w:eastAsia="zh-CN"/>
+        </w:rPr>
+        <w:t>Insert paragraph text here. Insert paragraph text here. Insert paragraph text here. Insert paragraph text here. Insert paragraph text here. Insert paragraph text here. Insert paragraph text here. Insert paragraph text here. Insert paragraph text here. Insert paragraph text here. Insert paragraph text here.</w:t>
+      </w:r>
+    </w:p>
+    <w:p>
+      <w:pPr>
+        <w:spacing w:before="380" w:after="80" w:line="240" w:lineRule="auto"/>
+        <w:jc w:val="left"/>
+        <w:rPr>
+          <w:rFonts w:eastAsia="Times New Roman" w:cs="Linux Libertine"/>
+          <w:b/>
+          <w:bCs/>
+          <w:color w:val="000000"/>
+          <w:sz w:val="22"/>
+          <w:lang w:eastAsia="zh-CN"/>
+        </w:rPr>
+      </w:pPr>
+      <w:r>
+        <w:rPr>
+          <w:rFonts w:eastAsia="Times New Roman" w:cs="Linux Libertine"/>
+          <w:b/>
+          <w:bCs/>
+          <w:color w:val="000000"/>
+          <w:sz w:val="22"/>
+          <w:lang w:eastAsia="zh-CN"/>
+        </w:rPr>
+        <w:t>6</w:t>
+      </w:r>
+      <w:r>
+        <w:rPr>
+          <w:rFonts w:eastAsia="Times New Roman" w:cs="Linux Libertine"/>
+          <w:b/>
+          <w:bCs/>
+          <w:color w:val="000000"/>
+          <w:sz w:val="22"/>
+          <w:lang w:eastAsia="zh-CN"/>
+        </w:rPr>
+        <w:t xml:space="preserve">    </w:t>
+      </w:r>
+      <w:bookmarkStart w:id="0" w:name="_GoBack"/>
+      <w:bookmarkEnd w:id="0"/>
+    </w:p>
+    <w:p>
+      <w:pPr>
+        <w:spacing w:before="380" w:after="80" w:line="240" w:lineRule="auto"/>
+        <w:rPr>
+          <w:rFonts w:eastAsia="Times New Roman" w:cs="Linux Libertine"/>
+          <w:color w:val="000000"/>
+          <w:szCs w:val="18"/>
+          <w:lang w:eastAsia="zh-CN"/>
+        </w:rPr>
+      </w:pPr>
+      <w:r>
+        <w:rPr>
+          <w:rFonts w:eastAsia="Times New Roman" w:cs="Linux Libertine"/>
+          <w:color w:val="000000"/>
+          <w:szCs w:val="18"/>
+          <w:lang w:eastAsia="zh-CN"/>
+        </w:rPr>
+        <w:t>Insert paragraph text here. Insert paragraph text here. Insert paragraph text here. Insert paragraph text here. Insert paragraph text here. Insert paragraph text here. Insert paragraph text here. Insert paragraph text here. Insert paragraph text here. Insert paragraph text here. Insert paragraph text here. Insert paragraph text here. Insert paragraph text here. Insert paragraph text here. Insert paragraph text here. Insert paragraph text here. Insert paragraph text here. Insert paragraph text here. Insert paragraph text here. Insert paragraph text here. Insert paragraph text here. Insert paragraph text here.</w:t>
+      </w:r>
+    </w:p>
+    <w:p>
+      <w:pPr>
+        <w:spacing w:before="380" w:after="80" w:line="240" w:lineRule="auto"/>
+        <w:rPr>
+          <w:rFonts w:eastAsia="Times New Roman" w:cs="Linux Libertine"/>
+          <w:color w:val="000000"/>
+          <w:szCs w:val="18"/>
+          <w:lang w:eastAsia="zh-CN"/>
+        </w:rPr>
+      </w:pPr>
+      <w:r>
+        <w:rPr>
+          <w:rFonts w:eastAsia="Times New Roman" w:cs="Linux Libertine"/>
+          <w:color w:val="000000"/>
+          <w:szCs w:val="18"/>
+          <w:lang w:eastAsia="zh-CN"/>
+        </w:rPr>
+        <w:t>Insert paragraph text here. Insert paragraph text here. Insert paragraph text here. Insert paragraph text here. Insert paragraph text here. Insert paragraph text here. Insert paragraph text here. Insert paragraph text here. Insert paragraph text here. Insert paragraph text here. Insert paragraph text here.</w:t>
+      </w:r>
+      <w:r>
+        <w:rPr>
+          <w:rFonts w:eastAsia="Times New Roman" w:cs="Linux Libertine"/>
+          <w:color w:val="000000"/>
+          <w:szCs w:val="18"/>
+          <w:lang w:eastAsia="zh-CN"/>
+        </w:rPr>
+        <w:t xml:space="preserve"> </w:t>
+      </w:r>
+      <w:r>
+        <w:rPr>
+          <w:rFonts w:eastAsia="Times New Roman" w:cs="Linux Libertine"/>
+          <w:color w:val="000000"/>
+          <w:szCs w:val="18"/>
+          <w:lang w:eastAsia="zh-CN"/>
+        </w:rPr>
+        <w:t>Insert paragraph text here. Insert paragraph text here. Insert paragraph text here. Insert paragraph text here. Insert paragraph text here.</w:t>
+      </w:r>
+    </w:p>
+    <w:p>
+      <w:pPr>
+        <w:pStyle w:val="AckHead"/>
+        <w:rPr>
+          <w14:ligatures w14:val="standard"/>
+        </w:rPr>
+      </w:pPr>
+      <w:r>
+        <w:rPr>
+          <w14:ligatures w14:val="standard"/>
+        </w:rPr>
+        <w:t>ACKNOWLEDGMENTS</w:t>
+      </w:r>
+    </w:p>
+    <w:p>
+      <w:pPr>
         <w:pStyle w:val="AckPara"/>
         <w:rPr>
           <w14:ligatures w14:val="standard"/>
         </w:rPr>
       </w:pPr>
+      <w:bookmarkStart w:id="1" w:name="_Hlk30514333"/>
       <w:r>
         <w:rPr>
           <w:lang w:eastAsia="it-IT"/>
@@ -1137,6 +1391,7 @@
         <w:t>here.</w:t>
       </w:r>
     </w:p>
+    <w:bookmarkEnd w:id="1"/>
     <w:p>
       <w:pPr>
         <w:pStyle w:val="ReferenceHead"/>
@@ -1190,7 +1445,7 @@
         </w:rPr>
         <w:t xml:space="preserve">. GSA Tech Guides. Retrieved January 20, 2020 from </w:t>
       </w:r>
-      <w:hyperlink r:id="rId14" w:history="1">
+      <w:hyperlink r:id="rId13" w:history="1">
         <w:r>
           <w:rPr>
             <w:rStyle w:val="Hyperlink"/>
@@ -1265,7 +1520,7 @@
           <w:szCs w:val="16"/>
         </w:rPr>
       </w:pPr>
-      <w:hyperlink r:id="rId15" w:anchor="authors" w:history="1">
+      <w:hyperlink r:id="rId14" w:anchor="authors" w:history="1">
         <w:r>
           <w:rPr>
             <w:rStyle w:val="Hyperlink"/>
@@ -1308,7 +1563,7 @@
         </w:rPr>
         <w:t xml:space="preserve">Brent Gleeson. 2017. 5 Ways to Destroy the Pesky Silos in Your Organization. (June 2017). Retrieved January 20, 2020 from </w:t>
       </w:r>
-      <w:hyperlink r:id="rId16" w:history="1">
+      <w:hyperlink r:id="rId15" w:history="1">
         <w:r>
           <w:rPr>
             <w:rStyle w:val="Hyperlink"/>
@@ -1364,7 +1619,7 @@
         </w:rPr>
         <w:t xml:space="preserve">[4] </w:t>
       </w:r>
-      <w:hyperlink r:id="rId17" w:history="1">
+      <w:hyperlink r:id="rId16" w:history="1">
         <w:r>
           <w:rPr>
             <w:rStyle w:val="Hyperlink"/>
@@ -1398,7 +1653,7 @@
         </w:rPr>
         <w:t xml:space="preserve">[5] </w:t>
       </w:r>
-      <w:hyperlink r:id="rId18" w:history="1">
+      <w:hyperlink r:id="rId17" w:history="1">
         <w:r>
           <w:rPr>
             <w:rStyle w:val="Hyperlink"/>
@@ -1432,7 +1687,7 @@
         </w:rPr>
         <w:t xml:space="preserve">[6] </w:t>
       </w:r>
-      <w:hyperlink r:id="rId19" w:history="1">
+      <w:hyperlink r:id="rId18" w:history="1">
         <w:r>
           <w:rPr>
             <w:rStyle w:val="Hyperlink"/>
@@ -1466,7 +1721,7 @@
         </w:rPr>
         <w:t xml:space="preserve">[7] </w:t>
       </w:r>
-      <w:hyperlink r:id="rId20" w:history="1">
+      <w:hyperlink r:id="rId19" w:history="1">
         <w:r>
           <w:rPr>
             <w:rStyle w:val="Hyperlink"/>
@@ -1475,19 +1730,7 @@
             <w:szCs w:val="16"/>
             <w14:ligatures w14:val="standard"/>
           </w:rPr>
-          <w:t>https://agilevelocity.com/team/blogi</w:t>
-        </w:r>
-        <w:bookmarkStart w:id="0" w:name="_GoBack"/>
-        <w:bookmarkEnd w:id="0"/>
-        <w:r>
-          <w:rPr>
-            <w:rStyle w:val="Hyperlink"/>
-            <w:rFonts w:cs="Linux Libertine"/>
-            <w:sz w:val="16"/>
-            <w:szCs w:val="16"/>
-            <w14:ligatures w14:val="standard"/>
-          </w:rPr>
-          <w:t>mprove-cross-functional-collaboration/</w:t>
+          <w:t>https://agilevelocity.com/team/blogimprove-cross-functional-collaboration/</w:t>
         </w:r>
       </w:hyperlink>
     </w:p>
@@ -1512,7 +1755,7 @@
         </w:rPr>
         <w:t xml:space="preserve">[8] </w:t>
       </w:r>
-      <w:hyperlink r:id="rId21" w:history="1">
+      <w:hyperlink r:id="rId20" w:history="1">
         <w:r>
           <w:rPr>
             <w:rStyle w:val="Hyperlink"/>
@@ -1546,7 +1789,7 @@
         </w:rPr>
         <w:t xml:space="preserve">[9] </w:t>
       </w:r>
-      <w:hyperlink r:id="rId22" w:history="1">
+      <w:hyperlink r:id="rId21" w:history="1">
         <w:r>
           <w:rPr>
             <w:rStyle w:val="Hyperlink"/>
@@ -1575,9 +1818,17 @@
           <w:sz w:val="16"/>
           <w:szCs w:val="16"/>
         </w:rPr>
+        <w:lastRenderedPageBreak/>
         <w:t>[10]</w:t>
       </w:r>
-      <w:hyperlink r:id="rId23" w:history="1">
+      <w:r>
+        <w:rPr>
+          <w:sz w:val="16"/>
+          <w:szCs w:val="16"/>
+        </w:rPr>
+        <w:t xml:space="preserve"> </w:t>
+      </w:r>
+      <w:hyperlink r:id="rId22" w:history="1">
         <w:r>
           <w:rPr>
             <w:rStyle w:val="Hyperlink"/>
@@ -1939,168 +2190,11 @@
 
 <file path=word/header1.xml><?xml version="1.0" encoding="utf-8"?>
 <w:hdr xmlns:wpc="http://schemas.microsoft.com/office/word/2010/wordprocessingCanvas" xmlns:cx="http://schemas.microsoft.com/office/drawing/2014/chartex" xmlns:cx1="http://schemas.microsoft.com/office/drawing/2015/9/8/chartex" xmlns:cx2="http://schemas.microsoft.com/office/drawing/2015/10/21/chartex" xmlns:cx3="http://schemas.microsoft.com/office/drawing/2016/5/9/chartex" xmlns:cx4="http://schemas.microsoft.com/office/drawing/2016/5/10/chartex" xmlns:cx5="http://schemas.microsoft.com/office/drawing/2016/5/11/chartex" xmlns:cx6="http://schemas.microsoft.com/office/drawing/2016/5/12/chartex" xmlns:cx7="http://schemas.microsoft.com/office/drawing/2016/5/13/chartex" xmlns:cx8="http://schemas.microsoft.com/office/drawing/2016/5/14/chartex" xmlns:mc="http://schemas.openxmlformats.org/markup-compatibility/2006" xmlns:aink="http://schemas.microsoft.com/office/drawing/2016/ink" xmlns:am3d="http://schemas.microsoft.com/office/drawing/2017/model3d" xmlns:o="urn:schemas-microsoft-com:office:office" xmlns:r="http://schemas.openxmlformats.org/officeDocument/2006/relationships" xmlns:m="http://schemas.openxmlformats.org/officeDocument/2006/math" xmlns:v="urn:schemas-microsoft-com:vml" xmlns:wp14="http://schemas.microsoft.com/office/word/2010/wordprocessingDrawing" xmlns:wp="http://schemas.openxmlformats.org/drawingml/2006/wordprocessingDrawing" xmlns:w10="urn:schemas-microsoft-com:office:word" xmlns:w="http://schemas.openxmlformats.org/wordprocessingml/2006/main" xmlns:w14="http://schemas.microsoft.com/office/word/2010/wordml" xmlns:w15="http://schemas.microsoft.com/office/word/2012/wordml" xmlns:w16cid="http://schemas.microsoft.com/office/word/2016/wordml/cid" xmlns:w16se="http://schemas.microsoft.com/office/word/2015/wordml/symex" xmlns:wpg="http://schemas.microsoft.com/office/word/2010/wordprocessingGroup" xmlns:wpi="http://schemas.microsoft.com/office/word/2010/wordprocessingInk" xmlns:wne="http://schemas.microsoft.com/office/word/2006/wordml" xmlns:wps="http://schemas.microsoft.com/office/word/2010/wordprocessingShape" mc:Ignorable="w14 w15 w16se w16cid wp14">
-  <w:tbl>
-    <w:tblPr>
-      <w:tblW w:w="5000" w:type="pct"/>
-      <w:tblLook w:val="0000" w:firstRow="0" w:lastRow="0" w:firstColumn="0" w:lastColumn="0" w:noHBand="0" w:noVBand="0"/>
-    </w:tblPr>
-    <w:tblGrid>
-      <w:gridCol w:w="5148"/>
-      <w:gridCol w:w="5148"/>
-    </w:tblGrid>
-    <w:tr>
-      <w:tc>
-        <w:tcPr>
-          <w:tcW w:w="2500" w:type="pct"/>
-          <w:vAlign w:val="center"/>
-        </w:tcPr>
-        <w:p>
-          <w:pPr>
-            <w:pStyle w:val="Header"/>
-            <w:tabs>
-              <w:tab w:val="clear" w:pos="4320"/>
-              <w:tab w:val="clear" w:pos="8640"/>
-            </w:tabs>
-            <w:jc w:val="left"/>
-            <w:rPr>
-              <w:rFonts w:ascii="Linux Biolinum" w:hAnsi="Linux Biolinum" w:cs="Linux Biolinum"/>
-            </w:rPr>
-          </w:pPr>
-          <w:r>
-            <w:rPr>
-              <w:rFonts w:ascii="Linux Biolinum" w:hAnsi="Linux Biolinum" w:cs="Linux Biolinum"/>
-            </w:rPr>
-            <w:t xml:space="preserve">WOODSTOCK’18, </w:t>
-          </w:r>
-          <w:proofErr w:type="gramStart"/>
-          <w:r>
-            <w:rPr>
-              <w:rFonts w:ascii="Linux Biolinum" w:hAnsi="Linux Biolinum" w:cs="Linux Biolinum"/>
-            </w:rPr>
-            <w:t>June,</w:t>
-          </w:r>
-          <w:proofErr w:type="gramEnd"/>
-          <w:r>
-            <w:rPr>
-              <w:rFonts w:ascii="Linux Biolinum" w:hAnsi="Linux Biolinum" w:cs="Linux Biolinum"/>
-            </w:rPr>
-            <w:t xml:space="preserve"> 2018, El Paso, Texas USA</w:t>
-          </w:r>
-        </w:p>
-      </w:tc>
-      <w:tc>
-        <w:tcPr>
-          <w:tcW w:w="2500" w:type="pct"/>
-          <w:vAlign w:val="center"/>
-        </w:tcPr>
-        <w:p>
-          <w:pPr>
-            <w:pStyle w:val="Header"/>
-            <w:tabs>
-              <w:tab w:val="clear" w:pos="4320"/>
-              <w:tab w:val="clear" w:pos="8640"/>
-            </w:tabs>
-            <w:jc w:val="right"/>
-            <w:rPr>
-              <w:rFonts w:ascii="Linux Biolinum" w:hAnsi="Linux Biolinum" w:cs="Linux Biolinum"/>
-            </w:rPr>
-          </w:pPr>
-          <w:r>
-            <w:rPr>
-              <w:rFonts w:ascii="Linux Biolinum" w:hAnsi="Linux Biolinum" w:cs="Linux Biolinum"/>
-            </w:rPr>
-            <w:t>F. Surname et al.</w:t>
-          </w:r>
-        </w:p>
-      </w:tc>
-    </w:tr>
-  </w:tbl>
   <w:p>
     <w:pPr>
       <w:pStyle w:val="Header"/>
     </w:pPr>
   </w:p>
-</w:hdr>
-</file>
-
-<file path=word/header2.xml><?xml version="1.0" encoding="utf-8"?>
-<w:hdr xmlns:wpc="http://schemas.microsoft.com/office/word/2010/wordprocessingCanvas" xmlns:cx="http://schemas.microsoft.com/office/drawing/2014/chartex" xmlns:cx1="http://schemas.microsoft.com/office/drawing/2015/9/8/chartex" xmlns:cx2="http://schemas.microsoft.com/office/drawing/2015/10/21/chartex" xmlns:cx3="http://schemas.microsoft.com/office/drawing/2016/5/9/chartex" xmlns:cx4="http://schemas.microsoft.com/office/drawing/2016/5/10/chartex" xmlns:cx5="http://schemas.microsoft.com/office/drawing/2016/5/11/chartex" xmlns:cx6="http://schemas.microsoft.com/office/drawing/2016/5/12/chartex" xmlns:cx7="http://schemas.microsoft.com/office/drawing/2016/5/13/chartex" xmlns:cx8="http://schemas.microsoft.com/office/drawing/2016/5/14/chartex" xmlns:mc="http://schemas.openxmlformats.org/markup-compatibility/2006" xmlns:aink="http://schemas.microsoft.com/office/drawing/2016/ink" xmlns:am3d="http://schemas.microsoft.com/office/drawing/2017/model3d" xmlns:o="urn:schemas-microsoft-com:office:office" xmlns:r="http://schemas.openxmlformats.org/officeDocument/2006/relationships" xmlns:m="http://schemas.openxmlformats.org/officeDocument/2006/math" xmlns:v="urn:schemas-microsoft-com:vml" xmlns:wp14="http://schemas.microsoft.com/office/word/2010/wordprocessingDrawing" xmlns:wp="http://schemas.openxmlformats.org/drawingml/2006/wordprocessingDrawing" xmlns:w10="urn:schemas-microsoft-com:office:word" xmlns:w="http://schemas.openxmlformats.org/wordprocessingml/2006/main" xmlns:w14="http://schemas.microsoft.com/office/word/2010/wordml" xmlns:w15="http://schemas.microsoft.com/office/word/2012/wordml" xmlns:w16cid="http://schemas.microsoft.com/office/word/2016/wordml/cid" xmlns:w16se="http://schemas.microsoft.com/office/word/2015/wordml/symex" xmlns:wpg="http://schemas.microsoft.com/office/word/2010/wordprocessingGroup" xmlns:wpi="http://schemas.microsoft.com/office/word/2010/wordprocessingInk" xmlns:wne="http://schemas.microsoft.com/office/word/2006/wordml" xmlns:wps="http://schemas.microsoft.com/office/word/2010/wordprocessingShape" mc:Ignorable="w14 w15 w16se w16cid wp14">
-  <w:tbl>
-    <w:tblPr>
-      <w:tblW w:w="5000" w:type="pct"/>
-      <w:tblLook w:val="0000" w:firstRow="0" w:lastRow="0" w:firstColumn="0" w:lastColumn="0" w:noHBand="0" w:noVBand="0"/>
-    </w:tblPr>
-    <w:tblGrid>
-      <w:gridCol w:w="5148"/>
-      <w:gridCol w:w="5148"/>
-    </w:tblGrid>
-    <w:tr>
-      <w:tc>
-        <w:tcPr>
-          <w:tcW w:w="2500" w:type="pct"/>
-          <w:vAlign w:val="center"/>
-        </w:tcPr>
-        <w:p>
-          <w:pPr>
-            <w:pStyle w:val="Header"/>
-            <w:tabs>
-              <w:tab w:val="clear" w:pos="4320"/>
-              <w:tab w:val="clear" w:pos="8640"/>
-            </w:tabs>
-            <w:jc w:val="left"/>
-            <w:rPr>
-              <w:rFonts w:ascii="Linux Biolinum" w:hAnsi="Linux Biolinum" w:cs="Linux Biolinum"/>
-            </w:rPr>
-          </w:pPr>
-          <w:r>
-            <w:rPr>
-              <w:rFonts w:ascii="Linux Biolinum" w:hAnsi="Linux Biolinum" w:cs="Linux Biolinum"/>
-            </w:rPr>
-            <w:t>Insert Your Title Here</w:t>
-          </w:r>
-        </w:p>
-      </w:tc>
-      <w:tc>
-        <w:tcPr>
-          <w:tcW w:w="2500" w:type="pct"/>
-          <w:vAlign w:val="center"/>
-        </w:tcPr>
-        <w:p>
-          <w:pPr>
-            <w:pStyle w:val="Header"/>
-            <w:tabs>
-              <w:tab w:val="clear" w:pos="4320"/>
-              <w:tab w:val="clear" w:pos="8640"/>
-            </w:tabs>
-            <w:jc w:val="right"/>
-            <w:rPr>
-              <w:rFonts w:ascii="Linux Biolinum" w:hAnsi="Linux Biolinum" w:cs="Linux Biolinum"/>
-            </w:rPr>
-          </w:pPr>
-          <w:r>
-            <w:rPr>
-              <w:rFonts w:ascii="Linux Biolinum" w:hAnsi="Linux Biolinum" w:cs="Linux Biolinum"/>
-            </w:rPr>
-            <w:t xml:space="preserve">WOODSTOCK’18, </w:t>
-          </w:r>
-          <w:proofErr w:type="gramStart"/>
-          <w:r>
-            <w:rPr>
-              <w:rFonts w:ascii="Linux Biolinum" w:hAnsi="Linux Biolinum" w:cs="Linux Biolinum"/>
-            </w:rPr>
-            <w:t>June,</w:t>
-          </w:r>
-          <w:proofErr w:type="gramEnd"/>
-          <w:r>
-            <w:rPr>
-              <w:rFonts w:ascii="Linux Biolinum" w:hAnsi="Linux Biolinum" w:cs="Linux Biolinum"/>
-            </w:rPr>
-            <w:t xml:space="preserve"> 2018, El Paso, Texas USA</w:t>
-          </w:r>
-        </w:p>
-      </w:tc>
-    </w:tr>
-  </w:tbl>
   <w:p>
     <w:pPr>
       <w:pStyle w:val="Header"/>
@@ -4554,7 +4648,7 @@
     </w:rPrDefault>
     <w:pPrDefault/>
   </w:docDefaults>
-  <w:latentStyles w:defLockedState="0" w:defUIPriority="0" w:defSemiHidden="0" w:defUnhideWhenUsed="0" w:defQFormat="0" w:count="377">
+  <w:latentStyles w:defLockedState="0" w:defUIPriority="0" w:defSemiHidden="0" w:defUnhideWhenUsed="0" w:defQFormat="0" w:count="375">
     <w:lsdException w:name="Normal" w:locked="1" w:qFormat="1"/>
     <w:lsdException w:name="heading 1" w:locked="1" w:uiPriority="9" w:qFormat="1"/>
     <w:lsdException w:name="heading 2" w:locked="1" w:semiHidden="1" w:uiPriority="9" w:unhideWhenUsed="1" w:qFormat="1"/>
@@ -4586,7 +4680,7 @@
     <w:lsdException w:name="Normal Indent" w:semiHidden="1" w:unhideWhenUsed="1"/>
     <w:lsdException w:name="footnote text" w:semiHidden="1" w:unhideWhenUsed="1"/>
     <w:lsdException w:name="annotation text" w:semiHidden="1" w:unhideWhenUsed="1"/>
-    <w:lsdException w:name="header" w:semiHidden="1" w:unhideWhenUsed="1"/>
+    <w:lsdException w:name="header" w:semiHidden="1" w:uiPriority="99" w:unhideWhenUsed="1"/>
     <w:lsdException w:name="footer" w:semiHidden="1" w:unhideWhenUsed="1"/>
     <w:lsdException w:name="index heading" w:semiHidden="1" w:unhideWhenUsed="1"/>
     <w:lsdException w:name="caption" w:locked="1" w:semiHidden="1" w:uiPriority="35" w:unhideWhenUsed="1" w:qFormat="1"/>
@@ -4923,8 +5017,6 @@
     <w:lsdException w:name="Smart Hyperlink" w:semiHidden="1" w:uiPriority="99" w:unhideWhenUsed="1"/>
     <w:lsdException w:name="Hashtag" w:semiHidden="1" w:uiPriority="99" w:unhideWhenUsed="1"/>
     <w:lsdException w:name="Unresolved Mention" w:semiHidden="1" w:uiPriority="99" w:unhideWhenUsed="1"/>
-    <w:lsdException w:name="Smart Link" w:semiHidden="1" w:uiPriority="99" w:unhideWhenUsed="1"/>
-    <w:lsdException w:name="Smart Link Error" w:semiHidden="1" w:uiPriority="99" w:unhideWhenUsed="1"/>
   </w:latentStyles>
   <w:style w:type="paragraph" w:default="1" w:styleId="Normal">
     <w:name w:val="Normal"/>
@@ -5222,7 +5314,7 @@
     <w:name w:val="header"/>
     <w:basedOn w:val="Normal"/>
     <w:link w:val="HeaderChar"/>
-    <w:semiHidden/>
+    <w:uiPriority w:val="99"/>
     <w:rsid w:val="00586A35"/>
     <w:pPr>
       <w:tabs>
@@ -5235,7 +5327,7 @@
     <w:name w:val="Header Char"/>
     <w:basedOn w:val="DefaultParagraphFont"/>
     <w:link w:val="Header"/>
-    <w:semiHidden/>
+    <w:uiPriority w:val="99"/>
     <w:locked/>
     <w:rsid w:val="00586A35"/>
     <w:rPr>
@@ -10843,7 +10935,7 @@
 </file>
 
 <file path=customXml/itemProps2.xml><?xml version="1.0" encoding="utf-8"?>
-<ds:datastoreItem xmlns:ds="http://schemas.openxmlformats.org/officeDocument/2006/customXml" ds:itemID="{44C7071F-64D7-4A80-9AF4-FA1844527108}">
+<ds:datastoreItem xmlns:ds="http://schemas.openxmlformats.org/officeDocument/2006/customXml" ds:itemID="{86F6D4C4-A140-413D-AE07-E0BCA8C896F6}">
   <ds:schemaRefs>
     <ds:schemaRef ds:uri="http://schemas.openxmlformats.org/officeDocument/2006/bibliography"/>
   </ds:schemaRefs>

</xml_diff>

<commit_message>
Add the 4th part
</commit_message>
<xml_diff>
--- a/Assignments/Assignment 1.docx
+++ b/Assignments/Assignment 1.docx
@@ -974,6 +974,442 @@
     </w:p>
     <w:p>
       <w:pPr>
+        <w:spacing w:before="380" w:after="80" w:line="240" w:lineRule="auto"/>
+        <w:rPr>
+          <w:rFonts w:eastAsia="Times New Roman" w:cs="Linux Libertine"/>
+          <w:color w:val="000000"/>
+          <w:szCs w:val="18"/>
+          <w:lang w:eastAsia="zh-CN"/>
+        </w:rPr>
+      </w:pPr>
+      <w:r>
+        <w:rPr>
+          <w:rFonts w:ascii="Arial" w:hAnsi="Arial" w:cs="Arial"/>
+          <w:noProof/>
+          <w:color w:val="000000"/>
+          <w:szCs w:val="18"/>
+          <w:bdr w:val="none" w:sz="0" w:space="0" w:color="auto" w:frame="1"/>
+          <w:shd w:val="clear" w:color="auto" w:fill="FFFFFF"/>
+        </w:rPr>
+        <w:drawing>
+          <wp:inline distT="0" distB="0" distL="0" distR="0" wp14:anchorId="72750811" wp14:editId="32A6DAF2">
+            <wp:extent cx="3048000" cy="1630680"/>
+            <wp:effectExtent l="0" t="0" r="0" b="7620"/>
+            <wp:docPr id="2" name="Picture 2"/>
+            <wp:cNvGraphicFramePr>
+              <a:graphicFrameLocks xmlns:a="http://schemas.openxmlformats.org/drawingml/2006/main" noChangeAspect="1"/>
+            </wp:cNvGraphicFramePr>
+            <a:graphic xmlns:a="http://schemas.openxmlformats.org/drawingml/2006/main">
+              <a:graphicData uri="http://schemas.openxmlformats.org/drawingml/2006/picture">
+                <pic:pic xmlns:pic="http://schemas.openxmlformats.org/drawingml/2006/picture">
+                  <pic:nvPicPr>
+                    <pic:cNvPr id="0" name="Picture 1"/>
+                    <pic:cNvPicPr>
+                      <a:picLocks noChangeAspect="1" noChangeArrowheads="1"/>
+                    </pic:cNvPicPr>
+                  </pic:nvPicPr>
+                  <pic:blipFill>
+                    <a:blip r:embed="rId14">
+                      <a:extLst>
+                        <a:ext uri="{28A0092B-C50C-407E-A947-70E740481C1C}">
+                          <a14:useLocalDpi xmlns:a14="http://schemas.microsoft.com/office/drawing/2010/main" val="0"/>
+                        </a:ext>
+                      </a:extLst>
+                    </a:blip>
+                    <a:srcRect/>
+                    <a:stretch>
+                      <a:fillRect/>
+                    </a:stretch>
+                  </pic:blipFill>
+                  <pic:spPr bwMode="auto">
+                    <a:xfrm>
+                      <a:off x="0" y="0"/>
+                      <a:ext cx="3048000" cy="1630680"/>
+                    </a:xfrm>
+                    <a:prstGeom prst="rect">
+                      <a:avLst/>
+                    </a:prstGeom>
+                    <a:noFill/>
+                    <a:ln>
+                      <a:noFill/>
+                    </a:ln>
+                  </pic:spPr>
+                </pic:pic>
+              </a:graphicData>
+            </a:graphic>
+          </wp:inline>
+        </w:drawing>
+      </w:r>
+    </w:p>
+    <w:p>
+      <w:pPr>
+        <w:spacing w:before="380" w:after="80" w:line="240" w:lineRule="auto"/>
+        <w:rPr>
+          <w:rFonts w:ascii="SimSun" w:eastAsia="SimSun" w:hAnsi="SimSun" w:cs="SimSun"/>
+          <w:color w:val="000000"/>
+          <w:szCs w:val="18"/>
+          <w:lang w:eastAsia="zh-CN"/>
+        </w:rPr>
+      </w:pPr>
+      <w:r>
+        <w:rPr>
+          <w:rFonts w:ascii="SimSun" w:eastAsia="SimSun" w:hAnsi="SimSun" w:cs="SimSun"/>
+          <w:color w:val="000000"/>
+          <w:szCs w:val="18"/>
+          <w:lang w:eastAsia="zh-CN"/>
+        </w:rPr>
+        <w:t>[11]</w:t>
+      </w:r>
+    </w:p>
+    <w:p>
+      <w:pPr>
+        <w:pStyle w:val="NormalWeb"/>
+        <w:spacing w:before="380" w:beforeAutospacing="0" w:after="80" w:afterAutospacing="0"/>
+        <w:rPr>
+          <w:rFonts w:ascii="Times New Roman" w:hAnsi="Times New Roman" w:cs="Times New Roman"/>
+          <w:sz w:val="24"/>
+          <w:szCs w:val="24"/>
+          <w:lang w:eastAsia="zh-CN"/>
+        </w:rPr>
+      </w:pPr>
+      <w:r>
+        <w:rPr>
+          <w:rFonts w:cs="Linux Libertine"/>
+          <w:b/>
+          <w:bCs/>
+          <w:color w:val="000000"/>
+          <w:sz w:val="22"/>
+          <w:lang w:eastAsia="zh-CN"/>
+        </w:rPr>
+        <w:t>4</w:t>
+      </w:r>
+      <w:r>
+        <w:rPr>
+          <w:rFonts w:cs="Linux Libertine"/>
+          <w:b/>
+          <w:bCs/>
+          <w:color w:val="000000"/>
+          <w:sz w:val="22"/>
+          <w:lang w:eastAsia="zh-CN"/>
+        </w:rPr>
+        <w:t xml:space="preserve">    </w:t>
+      </w:r>
+      <w:r>
+        <w:rPr>
+          <w:rFonts w:cs="Linux Libertine"/>
+          <w:b/>
+          <w:bCs/>
+          <w:color w:val="000000"/>
+          <w:sz w:val="22"/>
+          <w:lang w:eastAsia="zh-CN"/>
+        </w:rPr>
+        <w:t>Technology for </w:t>
+      </w:r>
+      <w:bookmarkStart w:id="0" w:name="_GoBack"/>
+      <w:bookmarkEnd w:id="0"/>
+      <w:r>
+        <w:rPr>
+          <w:rFonts w:cs="Linux Libertine"/>
+          <w:b/>
+          <w:bCs/>
+          <w:color w:val="000000"/>
+          <w:sz w:val="22"/>
+          <w:lang w:eastAsia="zh-CN"/>
+        </w:rPr>
+        <w:t>Collaborati</w:t>
+      </w:r>
+      <w:r>
+        <w:rPr>
+          <w:rFonts w:cs="Linux Libertine"/>
+          <w:b/>
+          <w:bCs/>
+          <w:color w:val="000000"/>
+          <w:sz w:val="22"/>
+          <w:lang w:eastAsia="zh-CN"/>
+        </w:rPr>
+        <w:t>on</w:t>
+      </w:r>
+    </w:p>
+    <w:p>
+      <w:pPr>
+        <w:spacing w:before="380" w:after="80" w:line="240" w:lineRule="auto"/>
+        <w:rPr>
+          <w:rFonts w:eastAsia="Times New Roman" w:cs="Linux Libertine"/>
+          <w:color w:val="000000"/>
+          <w:szCs w:val="18"/>
+          <w:lang w:eastAsia="zh-CN"/>
+        </w:rPr>
+      </w:pPr>
+      <w:r>
+        <w:rPr>
+          <w:rFonts w:eastAsia="Times New Roman" w:cs="Linux Libertine"/>
+          <w:color w:val="000000"/>
+          <w:szCs w:val="18"/>
+          <w:lang w:eastAsia="zh-CN"/>
+        </w:rPr>
+        <w:t>We can use high technology to manage the Agile teams. The teams are big so it’s difficult to manage. It is also hard to track every team’s work.</w:t>
+      </w:r>
+      <w:r>
+        <w:rPr>
+          <w:rFonts w:eastAsia="Times New Roman" w:cs="Linux Libertine"/>
+          <w:color w:val="000000"/>
+          <w:szCs w:val="18"/>
+          <w:lang w:eastAsia="zh-CN"/>
+        </w:rPr>
+        <w:t xml:space="preserve"> S</w:t>
+      </w:r>
+      <w:r>
+        <w:rPr>
+          <w:rFonts w:eastAsia="Times New Roman" w:cs="Linux Libertine"/>
+          <w:color w:val="000000"/>
+          <w:szCs w:val="18"/>
+          <w:lang w:eastAsia="zh-CN"/>
+        </w:rPr>
+        <w:t>ome technical tools have become necessary. We can use online task tracking and project management tools. In some cases, actual to-do items with sticky notes are good, but not good for dispersed teams.</w:t>
+      </w:r>
+      <w:r>
+        <w:rPr>
+          <w:rFonts w:eastAsia="Times New Roman" w:cs="Linux Libertine"/>
+          <w:color w:val="000000"/>
+          <w:szCs w:val="18"/>
+          <w:lang w:eastAsia="zh-CN"/>
+        </w:rPr>
+        <w:t xml:space="preserve"> </w:t>
+      </w:r>
+    </w:p>
+    <w:p>
+      <w:pPr>
+        <w:spacing w:before="380" w:after="80" w:line="240" w:lineRule="auto"/>
+        <w:rPr>
+          <w:rFonts w:ascii="Times New Roman" w:eastAsia="Times New Roman" w:hAnsi="Times New Roman" w:cs="Times New Roman"/>
+          <w:sz w:val="24"/>
+          <w:szCs w:val="24"/>
+          <w:lang w:eastAsia="zh-CN"/>
+        </w:rPr>
+      </w:pPr>
+      <w:proofErr w:type="gramStart"/>
+      <w:r>
+        <w:rPr>
+          <w:rFonts w:eastAsia="Times New Roman" w:cs="Linux Libertine"/>
+          <w:color w:val="000000"/>
+          <w:szCs w:val="18"/>
+          <w:lang w:eastAsia="zh-CN"/>
+        </w:rPr>
+        <w:t>So</w:t>
+      </w:r>
+      <w:proofErr w:type="gramEnd"/>
+      <w:r>
+        <w:rPr>
+          <w:rFonts w:eastAsia="Times New Roman" w:cs="Linux Libertine"/>
+          <w:color w:val="000000"/>
+          <w:szCs w:val="18"/>
+          <w:lang w:eastAsia="zh-CN"/>
+        </w:rPr>
+        <w:t xml:space="preserve"> we can u</w:t>
+      </w:r>
+      <w:r>
+        <w:rPr>
+          <w:rFonts w:eastAsia="Times New Roman" w:cs="Linux Libertine"/>
+          <w:color w:val="000000"/>
+          <w:szCs w:val="18"/>
+          <w:lang w:eastAsia="zh-CN"/>
+        </w:rPr>
+        <w:t>s</w:t>
+      </w:r>
+      <w:r>
+        <w:rPr>
+          <w:rFonts w:eastAsia="Times New Roman" w:cs="Linux Libertine"/>
+          <w:color w:val="000000"/>
+          <w:szCs w:val="18"/>
+          <w:lang w:eastAsia="zh-CN"/>
+        </w:rPr>
+        <w:t>e</w:t>
+      </w:r>
+      <w:r>
+        <w:rPr>
+          <w:rFonts w:eastAsia="Times New Roman" w:cs="Linux Libertine"/>
+          <w:color w:val="000000"/>
+          <w:szCs w:val="18"/>
+          <w:lang w:eastAsia="zh-CN"/>
+        </w:rPr>
+        <w:t xml:space="preserve"> online tools for smooth, dynamic project and task management, easy prioritization, visibility and transparency, and better collaboration</w:t>
+      </w:r>
+      <w:r>
+        <w:rPr>
+          <w:rFonts w:eastAsia="Times New Roman" w:cs="Linux Libertine"/>
+          <w:color w:val="000000"/>
+          <w:szCs w:val="18"/>
+          <w:lang w:eastAsia="zh-CN"/>
+        </w:rPr>
+        <w:t xml:space="preserve"> </w:t>
+      </w:r>
+      <w:r>
+        <w:rPr>
+          <w:rFonts w:eastAsia="Times New Roman" w:cs="Linux Libertine"/>
+          <w:color w:val="000000"/>
+          <w:szCs w:val="18"/>
+          <w:lang w:eastAsia="zh-CN"/>
+        </w:rPr>
+        <w:t xml:space="preserve">[6]. </w:t>
+      </w:r>
+      <w:r>
+        <w:rPr>
+          <w:rFonts w:eastAsia="Times New Roman" w:cs="Linux Libertine"/>
+          <w:color w:val="000000"/>
+          <w:szCs w:val="18"/>
+          <w:lang w:eastAsia="zh-CN"/>
+        </w:rPr>
+        <w:t xml:space="preserve">Taking </w:t>
+      </w:r>
+      <w:r>
+        <w:rPr>
+          <w:rFonts w:eastAsia="Times New Roman" w:cs="Linux Libertine"/>
+          <w:color w:val="000000"/>
+          <w:szCs w:val="18"/>
+          <w:lang w:eastAsia="zh-CN"/>
+        </w:rPr>
+        <w:t>Visual boards</w:t>
+      </w:r>
+      <w:r>
+        <w:rPr>
+          <w:rFonts w:eastAsia="Times New Roman" w:cs="Linux Libertine"/>
+          <w:color w:val="000000"/>
+          <w:szCs w:val="18"/>
+          <w:lang w:eastAsia="zh-CN"/>
+        </w:rPr>
+        <w:t xml:space="preserve"> for example</w:t>
+      </w:r>
+      <w:r>
+        <w:rPr>
+          <w:rFonts w:eastAsia="Times New Roman" w:cs="Linux Libertine"/>
+          <w:color w:val="000000"/>
+          <w:szCs w:val="18"/>
+          <w:lang w:eastAsia="zh-CN"/>
+        </w:rPr>
+        <w:t xml:space="preserve">, Scrum boards help teams plan together, make the progress visualization and concentrate on their objectives. Software applications such as JIRA, Trello and VersionOne provides features that facilitate </w:t>
+      </w:r>
+      <w:r>
+        <w:rPr>
+          <w:rFonts w:eastAsia="Times New Roman" w:cs="Linux Libertine"/>
+          <w:color w:val="000000"/>
+          <w:szCs w:val="18"/>
+          <w:lang w:eastAsia="zh-CN"/>
+        </w:rPr>
+        <w:t>discussion and collaboration between teams through joint planning, progress tracking, and frequent communication</w:t>
+      </w:r>
+      <w:r>
+        <w:rPr>
+          <w:rFonts w:eastAsia="Times New Roman" w:cs="Linux Libertine"/>
+          <w:color w:val="000000"/>
+          <w:szCs w:val="18"/>
+          <w:lang w:eastAsia="zh-CN"/>
+        </w:rPr>
+        <w:t xml:space="preserve">. </w:t>
+      </w:r>
+      <w:r>
+        <w:rPr>
+          <w:rFonts w:eastAsia="Times New Roman" w:cs="Linux Libertine"/>
+          <w:color w:val="000000"/>
+          <w:szCs w:val="18"/>
+          <w:lang w:eastAsia="zh-CN"/>
+        </w:rPr>
+        <w:t xml:space="preserve">We can </w:t>
+      </w:r>
+      <w:r>
+        <w:rPr>
+          <w:rFonts w:eastAsia="Times New Roman" w:cs="Linux Libertine"/>
+          <w:color w:val="000000"/>
+          <w:szCs w:val="18"/>
+          <w:lang w:eastAsia="zh-CN"/>
+        </w:rPr>
+        <w:t xml:space="preserve">also </w:t>
+      </w:r>
+      <w:r>
+        <w:rPr>
+          <w:rFonts w:eastAsia="Times New Roman" w:cs="Linux Libertine"/>
+          <w:color w:val="000000"/>
+          <w:szCs w:val="18"/>
+          <w:lang w:eastAsia="zh-CN"/>
+        </w:rPr>
+        <w:t>use Google Docs for easy sharing of collaboratively created documents and charts. It allows editing history, commenting, creating and including charts in documents at the same time</w:t>
+      </w:r>
+      <w:r>
+        <w:rPr>
+          <w:rFonts w:eastAsia="Times New Roman" w:cs="Linux Libertine"/>
+          <w:color w:val="000000"/>
+          <w:szCs w:val="18"/>
+          <w:lang w:eastAsia="zh-CN"/>
+        </w:rPr>
+        <w:t>. Meanwhile</w:t>
+      </w:r>
+      <w:r>
+        <w:rPr>
+          <w:rFonts w:eastAsia="Times New Roman" w:cs="Linux Libertine"/>
+          <w:color w:val="000000"/>
+          <w:szCs w:val="18"/>
+          <w:lang w:eastAsia="zh-CN"/>
+        </w:rPr>
+        <w:t>,</w:t>
+      </w:r>
+      <w:r>
+        <w:rPr>
+          <w:rFonts w:eastAsia="Times New Roman" w:cs="Linux Libertine"/>
+          <w:color w:val="000000"/>
+          <w:szCs w:val="18"/>
+          <w:lang w:eastAsia="zh-CN"/>
+        </w:rPr>
+        <w:t xml:space="preserve"> t</w:t>
+      </w:r>
+      <w:r>
+        <w:rPr>
+          <w:rFonts w:eastAsia="Times New Roman" w:cs="Linux Libertine"/>
+          <w:color w:val="000000"/>
+          <w:szCs w:val="18"/>
+          <w:lang w:eastAsia="zh-CN"/>
+        </w:rPr>
+        <w:t>here</w:t>
+      </w:r>
+      <w:r>
+        <w:rPr>
+          <w:rFonts w:eastAsia="Times New Roman" w:cs="Linux Libertine"/>
+          <w:color w:val="000000"/>
+          <w:szCs w:val="18"/>
+          <w:lang w:eastAsia="zh-CN"/>
+        </w:rPr>
+        <w:t xml:space="preserve"> </w:t>
+      </w:r>
+      <w:r>
+        <w:rPr>
+          <w:rFonts w:eastAsia="Times New Roman" w:cs="Linux Libertine"/>
+          <w:color w:val="000000"/>
+          <w:szCs w:val="18"/>
+          <w:lang w:eastAsia="zh-CN"/>
+        </w:rPr>
+        <w:t>are some Real-Time Collaboration Tools and Integration Tools, which helps teams that are not co-located.</w:t>
+      </w:r>
+      <w:r>
+        <w:rPr>
+          <w:rFonts w:eastAsia="Times New Roman" w:cs="Linux Libertine"/>
+          <w:color w:val="000000"/>
+          <w:szCs w:val="18"/>
+          <w:lang w:eastAsia="zh-CN"/>
+        </w:rPr>
+        <w:t>[1]</w:t>
+      </w:r>
+    </w:p>
+    <w:p>
+      <w:pPr>
+        <w:spacing w:before="380" w:after="80" w:line="240" w:lineRule="auto"/>
+        <w:rPr>
+          <w:rFonts w:eastAsia="Times New Roman" w:cs="Linux Libertine"/>
+          <w:color w:val="000000"/>
+          <w:szCs w:val="18"/>
+          <w:lang w:eastAsia="zh-CN"/>
+        </w:rPr>
+      </w:pPr>
+    </w:p>
+    <w:p>
+      <w:pPr>
         <w:pStyle w:val="AckHead"/>
         <w:rPr>
           <w14:ligatures w14:val="standard"/>
@@ -1190,7 +1626,7 @@
         </w:rPr>
         <w:t xml:space="preserve">. GSA Tech Guides. Retrieved January 20, 2020 from </w:t>
       </w:r>
-      <w:hyperlink r:id="rId14" w:history="1">
+      <w:hyperlink r:id="rId15" w:history="1">
         <w:r>
           <w:rPr>
             <w:rStyle w:val="Hyperlink"/>
@@ -1265,7 +1701,7 @@
           <w:szCs w:val="16"/>
         </w:rPr>
       </w:pPr>
-      <w:hyperlink r:id="rId15" w:anchor="authors" w:history="1">
+      <w:hyperlink r:id="rId16" w:anchor="authors" w:history="1">
         <w:r>
           <w:rPr>
             <w:rStyle w:val="Hyperlink"/>
@@ -1308,7 +1744,7 @@
         </w:rPr>
         <w:t xml:space="preserve">Brent Gleeson. 2017. 5 Ways to Destroy the Pesky Silos in Your Organization. (June 2017). Retrieved January 20, 2020 from </w:t>
       </w:r>
-      <w:hyperlink r:id="rId16" w:history="1">
+      <w:hyperlink r:id="rId17" w:history="1">
         <w:r>
           <w:rPr>
             <w:rStyle w:val="Hyperlink"/>
@@ -1364,7 +1800,7 @@
         </w:rPr>
         <w:t xml:space="preserve">[4] </w:t>
       </w:r>
-      <w:hyperlink r:id="rId17" w:history="1">
+      <w:hyperlink r:id="rId18" w:history="1">
         <w:r>
           <w:rPr>
             <w:rStyle w:val="Hyperlink"/>
@@ -1398,7 +1834,7 @@
         </w:rPr>
         <w:t xml:space="preserve">[5] </w:t>
       </w:r>
-      <w:hyperlink r:id="rId18" w:history="1">
+      <w:hyperlink r:id="rId19" w:history="1">
         <w:r>
           <w:rPr>
             <w:rStyle w:val="Hyperlink"/>
@@ -1432,7 +1868,7 @@
         </w:rPr>
         <w:t xml:space="preserve">[6] </w:t>
       </w:r>
-      <w:hyperlink r:id="rId19" w:history="1">
+      <w:hyperlink r:id="rId20" w:history="1">
         <w:r>
           <w:rPr>
             <w:rStyle w:val="Hyperlink"/>
@@ -1466,7 +1902,7 @@
         </w:rPr>
         <w:t xml:space="preserve">[7] </w:t>
       </w:r>
-      <w:hyperlink r:id="rId20" w:history="1">
+      <w:hyperlink r:id="rId21" w:history="1">
         <w:r>
           <w:rPr>
             <w:rStyle w:val="Hyperlink"/>
@@ -1475,19 +1911,7 @@
             <w:szCs w:val="16"/>
             <w14:ligatures w14:val="standard"/>
           </w:rPr>
-          <w:t>https://agilevelocity.com/team/blogi</w:t>
-        </w:r>
-        <w:bookmarkStart w:id="0" w:name="_GoBack"/>
-        <w:bookmarkEnd w:id="0"/>
-        <w:r>
-          <w:rPr>
-            <w:rStyle w:val="Hyperlink"/>
-            <w:rFonts w:cs="Linux Libertine"/>
-            <w:sz w:val="16"/>
-            <w:szCs w:val="16"/>
-            <w14:ligatures w14:val="standard"/>
-          </w:rPr>
-          <w:t>mprove-cross-functional-collaboration/</w:t>
+          <w:t>https://agilevelocity.com/team/blogimprove-cross-functional-collaboration/</w:t>
         </w:r>
       </w:hyperlink>
     </w:p>
@@ -1512,7 +1936,7 @@
         </w:rPr>
         <w:t xml:space="preserve">[8] </w:t>
       </w:r>
-      <w:hyperlink r:id="rId21" w:history="1">
+      <w:hyperlink r:id="rId22" w:history="1">
         <w:r>
           <w:rPr>
             <w:rStyle w:val="Hyperlink"/>
@@ -1546,7 +1970,7 @@
         </w:rPr>
         <w:t xml:space="preserve">[9] </w:t>
       </w:r>
-      <w:hyperlink r:id="rId22" w:history="1">
+      <w:hyperlink r:id="rId23" w:history="1">
         <w:r>
           <w:rPr>
             <w:rStyle w:val="Hyperlink"/>
@@ -1577,7 +2001,7 @@
         </w:rPr>
         <w:t>[10]</w:t>
       </w:r>
-      <w:hyperlink r:id="rId23" w:history="1">
+      <w:hyperlink r:id="rId24" w:history="1">
         <w:r>
           <w:rPr>
             <w:rStyle w:val="Hyperlink"/>
@@ -10843,7 +11267,7 @@
 </file>
 
 <file path=customXml/itemProps2.xml><?xml version="1.0" encoding="utf-8"?>
-<ds:datastoreItem xmlns:ds="http://schemas.openxmlformats.org/officeDocument/2006/customXml" ds:itemID="{44C7071F-64D7-4A80-9AF4-FA1844527108}">
+<ds:datastoreItem xmlns:ds="http://schemas.openxmlformats.org/officeDocument/2006/customXml" ds:itemID="{C504B1D3-3B32-4196-94C6-B286E28F1037}">
   <ds:schemaRefs>
     <ds:schemaRef ds:uri="http://schemas.openxmlformats.org/officeDocument/2006/bibliography"/>
   </ds:schemaRefs>

</xml_diff>

<commit_message>
Update Keywords section and complete CCS Concepts section
</commit_message>
<xml_diff>
--- a/Assignments/Assignment 1.docx
+++ b/Assignments/Assignment 1.docx
@@ -58,14 +58,25 @@
           <w14:ligatures w14:val="standard"/>
         </w:rPr>
       </w:pPr>
+      <w:proofErr w:type="spellStart"/>
       <w:r>
         <w:rPr>
           <w:rStyle w:val="FirstName"/>
-          <w:rFonts w:eastAsia="SimSun"/>
+          <w:rFonts w:eastAsia="宋体"/>
           <w:lang w:eastAsia="zh-CN"/>
           <w14:ligatures w14:val="standard"/>
         </w:rPr>
-        <w:t>Bingrui Feng</w:t>
+        <w:t>Bingrui</w:t>
+      </w:r>
+      <w:proofErr w:type="spellEnd"/>
+      <w:r>
+        <w:rPr>
+          <w:rStyle w:val="FirstName"/>
+          <w:rFonts w:eastAsia="宋体"/>
+          <w:lang w:eastAsia="zh-CN"/>
+          <w14:ligatures w14:val="standard"/>
+        </w:rPr>
+        <w:t xml:space="preserve"> Feng</w:t>
       </w:r>
       <w:r>
         <w:rPr>
@@ -153,12 +164,21 @@
           <w14:ligatures w14:val="standard"/>
         </w:rPr>
       </w:pPr>
+      <w:proofErr w:type="spellStart"/>
       <w:r>
         <w:rPr>
           <w:rStyle w:val="FirstName"/>
           <w14:ligatures w14:val="standard"/>
         </w:rPr>
-        <w:t>Huijing Liang</w:t>
+        <w:t>Huijing</w:t>
+      </w:r>
+      <w:proofErr w:type="spellEnd"/>
+      <w:r>
+        <w:rPr>
+          <w:rStyle w:val="FirstName"/>
+          <w14:ligatures w14:val="standard"/>
+        </w:rPr>
+        <w:t xml:space="preserve"> Liang</w:t>
       </w:r>
       <w:r>
         <w:rPr>
@@ -369,8 +389,11 @@
     <w:p>
       <w:pPr>
         <w:pStyle w:val="CCSDescription"/>
-        <w:rPr>
-          <w:rFonts w:cs="Linux Libertine"/>
+        <w:numPr>
+          <w:ilvl w:val="0"/>
+          <w:numId w:val="32"/>
+        </w:numPr>
+        <w:rPr>
           <w14:ligatures w14:val="standard"/>
         </w:rPr>
       </w:pPr>
@@ -378,154 +401,117 @@
         <w:rPr>
           <w14:ligatures w14:val="standard"/>
         </w:rPr>
-        <w:t>• </w:t>
-      </w:r>
-      <w:r>
+        <w:t>Software and its engineering</w:t>
+      </w:r>
+    </w:p>
+    <w:p>
+      <w:pPr>
+        <w:pStyle w:val="CCSDescription"/>
+        <w:numPr>
+          <w:ilvl w:val="0"/>
+          <w:numId w:val="32"/>
+        </w:numPr>
+        <w:rPr>
+          <w14:ligatures w14:val="standard"/>
+        </w:rPr>
+      </w:pPr>
+      <w:r>
+        <w:rPr>
+          <w14:ligatures w14:val="standard"/>
+        </w:rPr>
+        <w:t>Software creation and management</w:t>
+      </w:r>
+    </w:p>
+    <w:p>
+      <w:pPr>
+        <w:pStyle w:val="CCSDescription"/>
+        <w:numPr>
+          <w:ilvl w:val="0"/>
+          <w:numId w:val="32"/>
+        </w:numPr>
+        <w:rPr>
+          <w14:ligatures w14:val="standard"/>
+        </w:rPr>
+      </w:pPr>
+      <w:r>
+        <w:rPr>
+          <w14:ligatures w14:val="standard"/>
+        </w:rPr>
+        <w:t>Software development process management</w:t>
+      </w:r>
+    </w:p>
+    <w:p>
+      <w:pPr>
+        <w:pStyle w:val="CCSDescription"/>
+        <w:numPr>
+          <w:ilvl w:val="0"/>
+          <w:numId w:val="32"/>
+        </w:numPr>
+        <w:rPr>
+          <w14:ligatures w14:val="standard"/>
+        </w:rPr>
+      </w:pPr>
+      <w:r>
+        <w:rPr>
+          <w14:ligatures w14:val="standard"/>
+        </w:rPr>
+        <w:t>Software development methods</w:t>
+      </w:r>
+    </w:p>
+    <w:p>
+      <w:pPr>
+        <w:pStyle w:val="CCSDescription"/>
+        <w:numPr>
+          <w:ilvl w:val="0"/>
+          <w:numId w:val="32"/>
+        </w:numPr>
+        <w:rPr>
+          <w14:ligatures w14:val="standard"/>
+        </w:rPr>
+      </w:pPr>
+      <w:r>
+        <w:rPr>
+          <w14:ligatures w14:val="standard"/>
+        </w:rPr>
+        <w:t>Agile software development</w:t>
+      </w:r>
+    </w:p>
+    <w:p>
+      <w:pPr>
+        <w:pStyle w:val="KeyWordHead"/>
         <w:rPr>
           <w:lang w:eastAsia="it-IT"/>
           <w14:ligatures w14:val="standard"/>
         </w:rPr>
-        <w:t>Insert CCS text</w:t>
-      </w:r>
-      <w:r>
-        <w:rPr>
-          <w14:ligatures w14:val="standard"/>
-        </w:rPr>
-        <w:t> </w:t>
-      </w:r>
-      <w:r>
-        <w:rPr>
-          <w14:ligatures w14:val="standard"/>
-        </w:rPr>
-        <w:t>here</w:t>
-      </w:r>
-      <w:r>
-        <w:rPr>
-          <w14:ligatures w14:val="standard"/>
-        </w:rPr>
-        <w:t xml:space="preserve"> • </w:t>
-      </w:r>
+      </w:pPr>
       <w:r>
         <w:rPr>
           <w:lang w:eastAsia="it-IT"/>
           <w14:ligatures w14:val="standard"/>
         </w:rPr>
-        <w:t>Insert CCS text</w:t>
-      </w:r>
-      <w:r>
-        <w:rPr>
-          <w14:ligatures w14:val="standard"/>
-        </w:rPr>
-        <w:t> here</w:t>
-      </w:r>
-      <w:r>
-        <w:rPr>
-          <w14:ligatures w14:val="standard"/>
-        </w:rPr>
-        <w:t>   • </w:t>
-      </w:r>
-      <w:r>
-        <w:rPr>
-          <w:lang w:eastAsia="it-IT"/>
-          <w14:ligatures w14:val="standard"/>
-        </w:rPr>
-        <w:t>Insert CCS text</w:t>
-      </w:r>
-      <w:r>
-        <w:rPr>
-          <w14:ligatures w14:val="standard"/>
-        </w:rPr>
-        <w:t> here</w:t>
+        <w:t>KEYWORDS</w:t>
       </w:r>
     </w:p>
     <w:p>
       <w:pPr>
-        <w:pStyle w:val="KeyWordHead"/>
-        <w:rPr>
-          <w:lang w:eastAsia="it-IT"/>
-          <w14:ligatures w14:val="standard"/>
-        </w:rPr>
-      </w:pPr>
-      <w:r>
-        <w:rPr>
-          <w:lang w:eastAsia="it-IT"/>
-          <w14:ligatures w14:val="standard"/>
-        </w:rPr>
-        <w:t>KEYWORDS</w:t>
-      </w:r>
-    </w:p>
-    <w:p>
-      <w:pPr>
-        <w:spacing w:before="60" w:after="60" w:line="240" w:lineRule="auto"/>
-        <w:rPr>
-          <w:rFonts w:ascii="Times New Roman" w:eastAsia="Times New Roman" w:hAnsi="Times New Roman" w:cs="Times New Roman"/>
-          <w:sz w:val="24"/>
-          <w:szCs w:val="24"/>
-          <w:lang w:eastAsia="zh-CN"/>
-        </w:rPr>
-      </w:pPr>
-      <w:r>
+        <w:pStyle w:val="RefFormatPara"/>
         <w:rPr>
           <w:rFonts w:eastAsia="Times New Roman" w:cs="Linux Libertine"/>
           <w:color w:val="000000"/>
+          <w:sz w:val="18"/>
           <w:szCs w:val="18"/>
           <w:lang w:eastAsia="zh-CN"/>
         </w:rPr>
-        <w:t xml:space="preserve">Agile, </w:t>
-      </w:r>
+      </w:pPr>
       <w:r>
         <w:rPr>
           <w:rFonts w:eastAsia="Times New Roman" w:cs="Linux Libertine"/>
           <w:color w:val="000000"/>
+          <w:sz w:val="18"/>
           <w:szCs w:val="18"/>
           <w:lang w:eastAsia="zh-CN"/>
         </w:rPr>
-        <w:t>C</w:t>
-      </w:r>
-      <w:r>
-        <w:rPr>
-          <w:rFonts w:eastAsia="Times New Roman" w:cs="Linux Libertine"/>
-          <w:color w:val="000000"/>
-          <w:szCs w:val="18"/>
-          <w:lang w:eastAsia="zh-CN"/>
-        </w:rPr>
-        <w:t xml:space="preserve">ollaborations, </w:t>
-      </w:r>
-      <w:r>
-        <w:rPr>
-          <w:rFonts w:eastAsia="Times New Roman" w:cs="Linux Libertine"/>
-          <w:color w:val="000000"/>
-          <w:szCs w:val="18"/>
-          <w:lang w:eastAsia="zh-CN"/>
-        </w:rPr>
-        <w:t xml:space="preserve">Sprint, </w:t>
-      </w:r>
-      <w:r>
-        <w:rPr>
-          <w:rFonts w:eastAsia="Times New Roman" w:cs="Linux Libertine"/>
-          <w:color w:val="000000"/>
-          <w:szCs w:val="18"/>
-          <w:lang w:eastAsia="zh-CN"/>
-        </w:rPr>
-        <w:t xml:space="preserve">Cross-team, </w:t>
-      </w:r>
-      <w:r>
-        <w:rPr>
-          <w:rFonts w:eastAsia="Times New Roman" w:cs="Linux Libertine"/>
-          <w:color w:val="000000"/>
-          <w:szCs w:val="18"/>
-          <w:lang w:eastAsia="zh-CN"/>
-        </w:rPr>
-        <w:t xml:space="preserve">Design, </w:t>
-      </w:r>
-      <w:r>
-        <w:rPr>
-          <w:rFonts w:eastAsia="Times New Roman" w:cs="Linux Libertine"/>
-          <w:color w:val="000000"/>
-          <w:szCs w:val="18"/>
-          <w:lang w:eastAsia="zh-CN"/>
-        </w:rPr>
-        <w:t>Architecture</w:t>
+        <w:t>Agile, Design, collaborations, Cross-team, Architecture, source control, real-time interactions, cloud</w:t>
       </w:r>
     </w:p>
     <w:p>
@@ -641,17 +627,7 @@
           <w:shd w:val="clear" w:color="auto" w:fill="FFFFFF"/>
           <w:lang w:eastAsia="zh-CN"/>
         </w:rPr>
-        <w:t xml:space="preserve">representative to attend daily meeting, it is convenient to share team updates and remind every team to adjust their work plan. So that the responsibility of every team will be </w:t>
-      </w:r>
-      <w:r>
-        <w:rPr>
-          <w:rFonts w:eastAsia="Times New Roman" w:cs="Linux Libertine"/>
-          <w:color w:val="000000"/>
-          <w:szCs w:val="18"/>
-          <w:shd w:val="clear" w:color="auto" w:fill="FFFFFF"/>
-          <w:lang w:eastAsia="zh-CN"/>
-        </w:rPr>
-        <w:t xml:space="preserve">much clearer, which is crucial to the delivery of the whole picture.  </w:t>
+        <w:t xml:space="preserve">representative to attend daily meeting, it is convenient to share team updates and remind every team to adjust their work plan. So that the responsibility of every team will be much clearer, which is crucial to the delivery of the whole picture.  </w:t>
       </w:r>
       <w:r>
         <w:rPr>
@@ -852,7 +828,17 @@
           <w:szCs w:val="18"/>
           <w:lang w:eastAsia="zh-CN"/>
         </w:rPr>
-        <w:t>done purposely. Another reason that could result departmental silos might be design flaws of the project. During designing process, it should enhance the interaction and necessary information shared between departments, and all of those should be also be documented on file, knowing who oversees what, and who to seek for information is very important. If in the beginning of the design process, all of those are clear then the communication will be more efficient and better for the final delivered product</w:t>
+        <w:t xml:space="preserve">done purposely. Another reason that could result departmental silos might be design flaws of the project. During designing process, it should enhance the interaction and necessary information shared between departments, and all of those should be also be documented on file, knowing who oversees what, and who to seek for information is very important. If in the beginning of the design </w:t>
+      </w:r>
+      <w:r>
+        <w:rPr>
+          <w:rFonts w:eastAsia="Times New Roman" w:cs="Linux Libertine"/>
+          <w:color w:val="000000"/>
+          <w:szCs w:val="18"/>
+          <w:lang w:eastAsia="zh-CN"/>
+        </w:rPr>
+        <w:lastRenderedPageBreak/>
+        <w:t>process, all of those are clear then the communication will be more efficient and better for the final delivered product</w:t>
       </w:r>
     </w:p>
     <w:p>
@@ -877,7 +863,6 @@
           <w:sz w:val="22"/>
           <w:lang w:eastAsia="zh-CN"/>
         </w:rPr>
-        <w:lastRenderedPageBreak/>
         <w:t>3    Collaborative architecture and design guidelines</w:t>
       </w:r>
     </w:p>
@@ -898,7 +883,27 @@
           <w:szCs w:val="18"/>
           <w:lang w:eastAsia="zh-CN"/>
         </w:rPr>
-        <w:t xml:space="preserve">According to the 11th principle in the Agile Manifesto, “The best architectures, requirements, and designs emerge from self-organizing teams.” Therefore, the organization should provide guidelines for better collaboration between teams, And some rules should be formulated, such as daily stand-up meetings between teams, Multiple Product Owners Check-in, Cross-Team Retrospectives and so on. The goals of every team will be more clear and repetitive work will be reduced by these methods. </w:t>
+        <w:t xml:space="preserve">According to the 11th principle in the Agile Manifesto, “The best architectures, requirements, and designs emerge from self-organizing teams.” Therefore, the organization should provide guidelines for better collaboration between teams, </w:t>
+      </w:r>
+      <w:proofErr w:type="gramStart"/>
+      <w:r>
+        <w:rPr>
+          <w:rFonts w:eastAsia="Times New Roman" w:cs="Linux Libertine"/>
+          <w:color w:val="000000"/>
+          <w:szCs w:val="18"/>
+          <w:lang w:eastAsia="zh-CN"/>
+        </w:rPr>
+        <w:t>And</w:t>
+      </w:r>
+      <w:proofErr w:type="gramEnd"/>
+      <w:r>
+        <w:rPr>
+          <w:rFonts w:eastAsia="Times New Roman" w:cs="Linux Libertine"/>
+          <w:color w:val="000000"/>
+          <w:szCs w:val="18"/>
+          <w:lang w:eastAsia="zh-CN"/>
+        </w:rPr>
+        <w:t xml:space="preserve"> some rules should be formulated, such as daily stand-up meetings between teams, Multiple Product Owners Check-in, Cross-Team Retrospectives and so on. The goals of every team will be more clear and repetitive work will be reduced by these methods. </w:t>
       </w:r>
     </w:p>
     <w:p>
@@ -994,7 +999,7 @@
       <w:pPr>
         <w:spacing w:before="380" w:after="80" w:line="240" w:lineRule="auto"/>
         <w:rPr>
-          <w:rFonts w:ascii="SimSun" w:eastAsia="SimSun" w:hAnsi="SimSun" w:cs="SimSun"/>
+          <w:rFonts w:ascii="宋体" w:eastAsia="宋体" w:hAnsi="宋体" w:cs="宋体"/>
           <w:color w:val="000000"/>
           <w:szCs w:val="18"/>
           <w:lang w:eastAsia="zh-CN"/>
@@ -1002,7 +1007,7 @@
       </w:pPr>
       <w:r>
         <w:rPr>
-          <w:rFonts w:ascii="SimSun" w:eastAsia="SimSun" w:hAnsi="SimSun" w:cs="SimSun"/>
+          <w:rFonts w:ascii="宋体" w:eastAsia="宋体" w:hAnsi="宋体" w:cs="宋体"/>
           <w:color w:val="000000"/>
           <w:szCs w:val="18"/>
           <w:lang w:eastAsia="zh-CN"/>
@@ -1101,8 +1106,10 @@
           <w:szCs w:val="18"/>
           <w:lang w:eastAsia="zh-CN"/>
         </w:rPr>
-        <w:t>ome technical tools have become necessary. We can use online task tracking and project management tools. In some cases, actual to-do items with sticky notes are good, but not good for dispersed teams.</w:t>
-      </w:r>
+        <w:t>ome technical tools have become necessary. We can use online task tracking and project management tools. In some cases, actual to-do items with sticky notes are good, bu</w:t>
+      </w:r>
+      <w:bookmarkStart w:id="0" w:name="_GoBack"/>
+      <w:bookmarkEnd w:id="0"/>
       <w:r>
         <w:rPr>
           <w:rFonts w:eastAsia="Times New Roman" w:cs="Linux Libertine"/>
@@ -1110,6 +1117,15 @@
           <w:szCs w:val="18"/>
           <w:lang w:eastAsia="zh-CN"/>
         </w:rPr>
+        <w:t>t not good for dispersed teams.</w:t>
+      </w:r>
+      <w:r>
+        <w:rPr>
+          <w:rFonts w:eastAsia="Times New Roman" w:cs="Linux Libertine"/>
+          <w:color w:val="000000"/>
+          <w:szCs w:val="18"/>
+          <w:lang w:eastAsia="zh-CN"/>
+        </w:rPr>
         <w:t xml:space="preserve"> </w:t>
       </w:r>
     </w:p>
@@ -1123,6 +1139,7 @@
           <w:lang w:eastAsia="zh-CN"/>
         </w:rPr>
       </w:pPr>
+      <w:proofErr w:type="gramStart"/>
       <w:r>
         <w:rPr>
           <w:rFonts w:eastAsia="Times New Roman" w:cs="Linux Libertine"/>
@@ -1130,8 +1147,9 @@
           <w:szCs w:val="18"/>
           <w:lang w:eastAsia="zh-CN"/>
         </w:rPr>
-        <w:t>So we can u</w:t>
-      </w:r>
+        <w:t>So</w:t>
+      </w:r>
+      <w:proofErr w:type="gramEnd"/>
       <w:r>
         <w:rPr>
           <w:rFonts w:eastAsia="Times New Roman" w:cs="Linux Libertine"/>
@@ -1139,7 +1157,7 @@
           <w:szCs w:val="18"/>
           <w:lang w:eastAsia="zh-CN"/>
         </w:rPr>
-        <w:t>s</w:t>
+        <w:t xml:space="preserve"> we can u</w:t>
       </w:r>
       <w:r>
         <w:rPr>
@@ -1148,7 +1166,7 @@
           <w:szCs w:val="18"/>
           <w:lang w:eastAsia="zh-CN"/>
         </w:rPr>
-        <w:t>e</w:t>
+        <w:t>s</w:t>
       </w:r>
       <w:r>
         <w:rPr>
@@ -1157,7 +1175,7 @@
           <w:szCs w:val="18"/>
           <w:lang w:eastAsia="zh-CN"/>
         </w:rPr>
-        <w:t xml:space="preserve"> online tools for smooth, dynamic project and task management, easy prioritization, visibility and transparency, and better collaboration</w:t>
+        <w:t>e</w:t>
       </w:r>
       <w:r>
         <w:rPr>
@@ -1166,7 +1184,7 @@
           <w:szCs w:val="18"/>
           <w:lang w:eastAsia="zh-CN"/>
         </w:rPr>
-        <w:t xml:space="preserve"> </w:t>
+        <w:t xml:space="preserve"> online tools for smooth, dynamic project and task management, easy prioritization, visibility and transparency, and </w:t>
       </w:r>
       <w:r>
         <w:rPr>
@@ -1175,7 +1193,7 @@
           <w:szCs w:val="18"/>
           <w:lang w:eastAsia="zh-CN"/>
         </w:rPr>
-        <w:t xml:space="preserve">[6]. </w:t>
+        <w:t>better collaboration</w:t>
       </w:r>
       <w:r>
         <w:rPr>
@@ -1184,7 +1202,7 @@
           <w:szCs w:val="18"/>
           <w:lang w:eastAsia="zh-CN"/>
         </w:rPr>
-        <w:t xml:space="preserve">Taking </w:t>
+        <w:t xml:space="preserve"> </w:t>
       </w:r>
       <w:r>
         <w:rPr>
@@ -1193,7 +1211,7 @@
           <w:szCs w:val="18"/>
           <w:lang w:eastAsia="zh-CN"/>
         </w:rPr>
-        <w:t>Visual boards</w:t>
+        <w:t xml:space="preserve">[6]. </w:t>
       </w:r>
       <w:r>
         <w:rPr>
@@ -1202,7 +1220,7 @@
           <w:szCs w:val="18"/>
           <w:lang w:eastAsia="zh-CN"/>
         </w:rPr>
-        <w:t xml:space="preserve"> for example</w:t>
+        <w:t xml:space="preserve">Taking </w:t>
       </w:r>
       <w:r>
         <w:rPr>
@@ -1211,7 +1229,7 @@
           <w:szCs w:val="18"/>
           <w:lang w:eastAsia="zh-CN"/>
         </w:rPr>
-        <w:t xml:space="preserve">, Scrum boards help teams plan together, make the progress visualization and concentrate on their objectives. Software applications such as JIRA, Trello and VersionOne provides features that facilitate </w:t>
+        <w:t>Visual boards</w:t>
       </w:r>
       <w:r>
         <w:rPr>
@@ -1220,7 +1238,16 @@
           <w:szCs w:val="18"/>
           <w:lang w:eastAsia="zh-CN"/>
         </w:rPr>
-        <w:t>discussion and collaboration between teams through joint planning, progress tracking, and frequent communication</w:t>
+        <w:t xml:space="preserve"> for example</w:t>
+      </w:r>
+      <w:r>
+        <w:rPr>
+          <w:rFonts w:eastAsia="Times New Roman" w:cs="Linux Libertine"/>
+          <w:color w:val="000000"/>
+          <w:szCs w:val="18"/>
+          <w:lang w:eastAsia="zh-CN"/>
+        </w:rPr>
+        <w:t>, Scrum boards help teams plan together, make the progress visualization and concentrate on their objectives. Software applications such as JIRA, Trello and VersionOne provides features that facilitate discussion and collaboration between teams through joint planning, progress tracking, and frequent communication</w:t>
       </w:r>
       <w:r>
         <w:rPr>
@@ -1924,6 +1951,13 @@
         </w:rPr>
         <w:t>[10]</w:t>
       </w:r>
+      <w:r>
+        <w:rPr>
+          <w:sz w:val="16"/>
+          <w:szCs w:val="16"/>
+        </w:rPr>
+        <w:t xml:space="preserve"> </w:t>
+      </w:r>
       <w:hyperlink r:id="rId24" w:history="1">
         <w:r>
           <w:rPr>
@@ -1954,58 +1988,16 @@
         </w:rPr>
         <w:t>[11]</w:t>
       </w:r>
-      <w:bookmarkStart w:id="0" w:name="_GoBack"/>
-      <w:bookmarkEnd w:id="0"/>
-      <w:r>
-        <w:rPr>
-          <w:sz w:val="16"/>
-          <w:szCs w:val="16"/>
-        </w:rPr>
-        <w:fldChar w:fldCharType="begin"/>
-      </w:r>
-      <w:r>
-        <w:rPr>
-          <w:sz w:val="16"/>
-          <w:szCs w:val="16"/>
-        </w:rPr>
-        <w:instrText xml:space="preserve"> HYPERLINK "</w:instrText>
-      </w:r>
-      <w:r>
-        <w:rPr>
-          <w:sz w:val="16"/>
-          <w:szCs w:val="16"/>
-        </w:rPr>
-        <w:instrText>https://www.thoughtworks.com/insights/blog/collaboration-techniques-large-distributed-agile-projects</w:instrText>
-      </w:r>
-      <w:r>
-        <w:rPr>
-          <w:sz w:val="16"/>
-          <w:szCs w:val="16"/>
-        </w:rPr>
-        <w:instrText xml:space="preserve">" </w:instrText>
-      </w:r>
-      <w:r>
-        <w:rPr>
-          <w:sz w:val="16"/>
-          <w:szCs w:val="16"/>
-        </w:rPr>
-        <w:fldChar w:fldCharType="separate"/>
-      </w:r>
-      <w:r>
-        <w:rPr>
-          <w:rStyle w:val="Hyperlink"/>
-          <w:sz w:val="16"/>
-          <w:szCs w:val="16"/>
-        </w:rPr>
-        <w:t>https://www.thoughtworks.com/insights/blog/collaboration-techniques-large-distributed-agile-projects</w:t>
-      </w:r>
-      <w:r>
-        <w:rPr>
-          <w:sz w:val="16"/>
-          <w:szCs w:val="16"/>
-        </w:rPr>
-        <w:fldChar w:fldCharType="end"/>
-      </w:r>
+      <w:hyperlink r:id="rId25" w:history="1">
+        <w:r>
+          <w:rPr>
+            <w:rStyle w:val="Hyperlink"/>
+            <w:sz w:val="16"/>
+            <w:szCs w:val="16"/>
+          </w:rPr>
+          <w:t>https://www.thoughtworks.com/insights/blog/collaboration-techniques-large-distributed-agile-projects</w:t>
+        </w:r>
+      </w:hyperlink>
     </w:p>
     <w:p>
       <w:pPr>
@@ -2389,7 +2381,21 @@
             <w:rPr>
               <w:rFonts w:ascii="Linux Biolinum" w:hAnsi="Linux Biolinum" w:cs="Linux Biolinum"/>
             </w:rPr>
-            <w:t>WOODSTOCK’18, June, 2018, El Paso, Texas USA</w:t>
+            <w:t xml:space="preserve">WOODSTOCK’18, </w:t>
+          </w:r>
+          <w:proofErr w:type="gramStart"/>
+          <w:r>
+            <w:rPr>
+              <w:rFonts w:ascii="Linux Biolinum" w:hAnsi="Linux Biolinum" w:cs="Linux Biolinum"/>
+            </w:rPr>
+            <w:t>June,</w:t>
+          </w:r>
+          <w:proofErr w:type="gramEnd"/>
+          <w:r>
+            <w:rPr>
+              <w:rFonts w:ascii="Linux Biolinum" w:hAnsi="Linux Biolinum" w:cs="Linux Biolinum"/>
+            </w:rPr>
+            <w:t xml:space="preserve"> 2018, El Paso, Texas USA</w:t>
           </w:r>
         </w:p>
       </w:tc>
@@ -2486,7 +2492,21 @@
             <w:rPr>
               <w:rFonts w:ascii="Linux Biolinum" w:hAnsi="Linux Biolinum" w:cs="Linux Biolinum"/>
             </w:rPr>
-            <w:t>WOODSTOCK’18, June, 2018, El Paso, Texas USA</w:t>
+            <w:t xml:space="preserve">WOODSTOCK’18, </w:t>
+          </w:r>
+          <w:proofErr w:type="gramStart"/>
+          <w:r>
+            <w:rPr>
+              <w:rFonts w:ascii="Linux Biolinum" w:hAnsi="Linux Biolinum" w:cs="Linux Biolinum"/>
+            </w:rPr>
+            <w:t>June,</w:t>
+          </w:r>
+          <w:proofErr w:type="gramEnd"/>
+          <w:r>
+            <w:rPr>
+              <w:rFonts w:ascii="Linux Biolinum" w:hAnsi="Linux Biolinum" w:cs="Linux Biolinum"/>
+            </w:rPr>
+            <w:t xml:space="preserve"> 2018, El Paso, Texas USA</w:t>
           </w:r>
         </w:p>
       </w:tc>
@@ -3349,6 +3369,119 @@
     </w:lvl>
   </w:abstractNum>
   <w:abstractNum w:abstractNumId="16" w15:restartNumberingAfterBreak="0">
+    <w:nsid w:val="36A63691"/>
+    <w:multiLevelType w:val="hybridMultilevel"/>
+    <w:tmpl w:val="0B344826"/>
+    <w:lvl w:ilvl="0" w:tplc="04090001">
+      <w:start w:val="1"/>
+      <w:numFmt w:val="bullet"/>
+      <w:lvlText w:val=""/>
+      <w:lvlJc w:val="left"/>
+      <w:pPr>
+        <w:ind w:left="720" w:hanging="360"/>
+      </w:pPr>
+      <w:rPr>
+        <w:rFonts w:ascii="Symbol" w:hAnsi="Symbol" w:hint="default"/>
+      </w:rPr>
+    </w:lvl>
+    <w:lvl w:ilvl="1" w:tplc="04090003" w:tentative="1">
+      <w:start w:val="1"/>
+      <w:numFmt w:val="bullet"/>
+      <w:lvlText w:val="o"/>
+      <w:lvlJc w:val="left"/>
+      <w:pPr>
+        <w:ind w:left="1440" w:hanging="360"/>
+      </w:pPr>
+      <w:rPr>
+        <w:rFonts w:ascii="Courier New" w:hAnsi="Courier New" w:cs="Courier New" w:hint="default"/>
+      </w:rPr>
+    </w:lvl>
+    <w:lvl w:ilvl="2" w:tplc="04090005" w:tentative="1">
+      <w:start w:val="1"/>
+      <w:numFmt w:val="bullet"/>
+      <w:lvlText w:val=""/>
+      <w:lvlJc w:val="left"/>
+      <w:pPr>
+        <w:ind w:left="2160" w:hanging="360"/>
+      </w:pPr>
+      <w:rPr>
+        <w:rFonts w:ascii="Wingdings" w:hAnsi="Wingdings" w:hint="default"/>
+      </w:rPr>
+    </w:lvl>
+    <w:lvl w:ilvl="3" w:tplc="04090001" w:tentative="1">
+      <w:start w:val="1"/>
+      <w:numFmt w:val="bullet"/>
+      <w:lvlText w:val=""/>
+      <w:lvlJc w:val="left"/>
+      <w:pPr>
+        <w:ind w:left="2880" w:hanging="360"/>
+      </w:pPr>
+      <w:rPr>
+        <w:rFonts w:ascii="Symbol" w:hAnsi="Symbol" w:hint="default"/>
+      </w:rPr>
+    </w:lvl>
+    <w:lvl w:ilvl="4" w:tplc="04090003" w:tentative="1">
+      <w:start w:val="1"/>
+      <w:numFmt w:val="bullet"/>
+      <w:lvlText w:val="o"/>
+      <w:lvlJc w:val="left"/>
+      <w:pPr>
+        <w:ind w:left="3600" w:hanging="360"/>
+      </w:pPr>
+      <w:rPr>
+        <w:rFonts w:ascii="Courier New" w:hAnsi="Courier New" w:cs="Courier New" w:hint="default"/>
+      </w:rPr>
+    </w:lvl>
+    <w:lvl w:ilvl="5" w:tplc="04090005" w:tentative="1">
+      <w:start w:val="1"/>
+      <w:numFmt w:val="bullet"/>
+      <w:lvlText w:val=""/>
+      <w:lvlJc w:val="left"/>
+      <w:pPr>
+        <w:ind w:left="4320" w:hanging="360"/>
+      </w:pPr>
+      <w:rPr>
+        <w:rFonts w:ascii="Wingdings" w:hAnsi="Wingdings" w:hint="default"/>
+      </w:rPr>
+    </w:lvl>
+    <w:lvl w:ilvl="6" w:tplc="04090001" w:tentative="1">
+      <w:start w:val="1"/>
+      <w:numFmt w:val="bullet"/>
+      <w:lvlText w:val=""/>
+      <w:lvlJc w:val="left"/>
+      <w:pPr>
+        <w:ind w:left="5040" w:hanging="360"/>
+      </w:pPr>
+      <w:rPr>
+        <w:rFonts w:ascii="Symbol" w:hAnsi="Symbol" w:hint="default"/>
+      </w:rPr>
+    </w:lvl>
+    <w:lvl w:ilvl="7" w:tplc="04090003" w:tentative="1">
+      <w:start w:val="1"/>
+      <w:numFmt w:val="bullet"/>
+      <w:lvlText w:val="o"/>
+      <w:lvlJc w:val="left"/>
+      <w:pPr>
+        <w:ind w:left="5760" w:hanging="360"/>
+      </w:pPr>
+      <w:rPr>
+        <w:rFonts w:ascii="Courier New" w:hAnsi="Courier New" w:cs="Courier New" w:hint="default"/>
+      </w:rPr>
+    </w:lvl>
+    <w:lvl w:ilvl="8" w:tplc="04090005" w:tentative="1">
+      <w:start w:val="1"/>
+      <w:numFmt w:val="bullet"/>
+      <w:lvlText w:val=""/>
+      <w:lvlJc w:val="left"/>
+      <w:pPr>
+        <w:ind w:left="6480" w:hanging="360"/>
+      </w:pPr>
+      <w:rPr>
+        <w:rFonts w:ascii="Wingdings" w:hAnsi="Wingdings" w:hint="default"/>
+      </w:rPr>
+    </w:lvl>
+  </w:abstractNum>
+  <w:abstractNum w:abstractNumId="17" w15:restartNumberingAfterBreak="0">
     <w:nsid w:val="3939095C"/>
     <w:multiLevelType w:val="hybridMultilevel"/>
     <w:tmpl w:val="3B0C83F2"/>
@@ -3437,7 +3570,7 @@
       </w:pPr>
     </w:lvl>
   </w:abstractNum>
-  <w:abstractNum w:abstractNumId="17" w15:restartNumberingAfterBreak="0">
+  <w:abstractNum w:abstractNumId="18" w15:restartNumberingAfterBreak="0">
     <w:nsid w:val="3E35302A"/>
     <w:multiLevelType w:val="multilevel"/>
     <w:tmpl w:val="D2D257EA"/>
@@ -3550,7 +3683,7 @@
       </w:pPr>
     </w:lvl>
   </w:abstractNum>
-  <w:abstractNum w:abstractNumId="18" w15:restartNumberingAfterBreak="0">
+  <w:abstractNum w:abstractNumId="19" w15:restartNumberingAfterBreak="0">
     <w:nsid w:val="40733874"/>
     <w:multiLevelType w:val="hybridMultilevel"/>
     <w:tmpl w:val="F8B865E2"/>
@@ -3636,7 +3769,7 @@
       </w:pPr>
     </w:lvl>
   </w:abstractNum>
-  <w:abstractNum w:abstractNumId="19" w15:restartNumberingAfterBreak="0">
+  <w:abstractNum w:abstractNumId="20" w15:restartNumberingAfterBreak="0">
     <w:nsid w:val="46876897"/>
     <w:multiLevelType w:val="hybridMultilevel"/>
     <w:tmpl w:val="9284396A"/>
@@ -3753,7 +3886,7 @@
       </w:pPr>
     </w:lvl>
   </w:abstractNum>
-  <w:abstractNum w:abstractNumId="20" w15:restartNumberingAfterBreak="0">
+  <w:abstractNum w:abstractNumId="21" w15:restartNumberingAfterBreak="0">
     <w:nsid w:val="52CA544A"/>
     <w:multiLevelType w:val="singleLevel"/>
     <w:tmpl w:val="AED6D67E"/>
@@ -3780,7 +3913,7 @@
       </w:rPr>
     </w:lvl>
   </w:abstractNum>
-  <w:abstractNum w:abstractNumId="21" w15:restartNumberingAfterBreak="0">
+  <w:abstractNum w:abstractNumId="22" w15:restartNumberingAfterBreak="0">
     <w:nsid w:val="554B53A5"/>
     <w:multiLevelType w:val="multilevel"/>
     <w:tmpl w:val="1A2C5E10"/>
@@ -3921,7 +4054,7 @@
       </w:rPr>
     </w:lvl>
   </w:abstractNum>
-  <w:abstractNum w:abstractNumId="22" w15:restartNumberingAfterBreak="0">
+  <w:abstractNum w:abstractNumId="23" w15:restartNumberingAfterBreak="0">
     <w:nsid w:val="60560767"/>
     <w:multiLevelType w:val="multilevel"/>
     <w:tmpl w:val="0409001D"/>
@@ -4007,7 +4140,7 @@
       </w:pPr>
     </w:lvl>
   </w:abstractNum>
-  <w:abstractNum w:abstractNumId="23" w15:restartNumberingAfterBreak="0">
+  <w:abstractNum w:abstractNumId="24" w15:restartNumberingAfterBreak="0">
     <w:nsid w:val="612D4DC5"/>
     <w:multiLevelType w:val="hybridMultilevel"/>
     <w:tmpl w:val="C13A82DE"/>
@@ -4121,7 +4254,7 @@
       </w:rPr>
     </w:lvl>
   </w:abstractNum>
-  <w:abstractNum w:abstractNumId="24" w15:restartNumberingAfterBreak="0">
+  <w:abstractNum w:abstractNumId="25" w15:restartNumberingAfterBreak="0">
     <w:nsid w:val="6204797A"/>
     <w:multiLevelType w:val="hybridMultilevel"/>
     <w:tmpl w:val="E97A8A70"/>
@@ -4238,7 +4371,7 @@
       </w:pPr>
     </w:lvl>
   </w:abstractNum>
-  <w:abstractNum w:abstractNumId="25" w15:restartNumberingAfterBreak="0">
+  <w:abstractNum w:abstractNumId="26" w15:restartNumberingAfterBreak="0">
     <w:nsid w:val="67445E99"/>
     <w:multiLevelType w:val="multilevel"/>
     <w:tmpl w:val="9F46EC34"/>
@@ -4379,7 +4512,7 @@
       </w:rPr>
     </w:lvl>
   </w:abstractNum>
-  <w:abstractNum w:abstractNumId="26" w15:restartNumberingAfterBreak="0">
+  <w:abstractNum w:abstractNumId="27" w15:restartNumberingAfterBreak="0">
     <w:nsid w:val="6B415F8A"/>
     <w:multiLevelType w:val="multilevel"/>
     <w:tmpl w:val="0409001D"/>
@@ -4465,7 +4598,7 @@
       </w:pPr>
     </w:lvl>
   </w:abstractNum>
-  <w:abstractNum w:abstractNumId="27" w15:restartNumberingAfterBreak="0">
+  <w:abstractNum w:abstractNumId="28" w15:restartNumberingAfterBreak="0">
     <w:nsid w:val="6B8E7CF9"/>
     <w:multiLevelType w:val="hybridMultilevel"/>
     <w:tmpl w:val="4E7C556E"/>
@@ -4582,7 +4715,7 @@
       </w:pPr>
     </w:lvl>
   </w:abstractNum>
-  <w:abstractNum w:abstractNumId="28" w15:restartNumberingAfterBreak="0">
+  <w:abstractNum w:abstractNumId="29" w15:restartNumberingAfterBreak="0">
     <w:nsid w:val="799051AC"/>
     <w:multiLevelType w:val="multilevel"/>
     <w:tmpl w:val="04090023"/>
@@ -4673,7 +4806,7 @@
       </w:pPr>
     </w:lvl>
   </w:abstractNum>
-  <w:abstractNum w:abstractNumId="29" w15:restartNumberingAfterBreak="0">
+  <w:abstractNum w:abstractNumId="30" w15:restartNumberingAfterBreak="0">
     <w:nsid w:val="7E7B01F4"/>
     <w:multiLevelType w:val="hybridMultilevel"/>
     <w:tmpl w:val="4EF20644"/>
@@ -4786,7 +4919,7 @@
     </w:lvl>
   </w:abstractNum>
   <w:num w:numId="1">
-    <w:abstractNumId w:val="28"/>
+    <w:abstractNumId w:val="29"/>
   </w:num>
   <w:num w:numId="2">
     <w:abstractNumId w:val="14"/>
@@ -4795,22 +4928,22 @@
     <w:abstractNumId w:val="10"/>
   </w:num>
   <w:num w:numId="4">
-    <w:abstractNumId w:val="27"/>
+    <w:abstractNumId w:val="28"/>
   </w:num>
   <w:num w:numId="5">
-    <w:abstractNumId w:val="19"/>
+    <w:abstractNumId w:val="20"/>
   </w:num>
   <w:num w:numId="6">
     <w:abstractNumId w:val="15"/>
   </w:num>
   <w:num w:numId="7">
-    <w:abstractNumId w:val="25"/>
+    <w:abstractNumId w:val="26"/>
   </w:num>
   <w:num w:numId="8">
-    <w:abstractNumId w:val="21"/>
+    <w:abstractNumId w:val="22"/>
   </w:num>
   <w:num w:numId="9">
-    <w:abstractNumId w:val="24"/>
+    <w:abstractNumId w:val="25"/>
   </w:num>
   <w:num w:numId="10">
     <w:abstractNumId w:val="9"/>
@@ -4843,28 +4976,28 @@
     <w:abstractNumId w:val="0"/>
   </w:num>
   <w:num w:numId="20">
-    <w:abstractNumId w:val="20"/>
+    <w:abstractNumId w:val="21"/>
   </w:num>
   <w:num w:numId="21">
-    <w:abstractNumId w:val="23"/>
+    <w:abstractNumId w:val="24"/>
   </w:num>
   <w:num w:numId="22">
-    <w:abstractNumId w:val="29"/>
+    <w:abstractNumId w:val="30"/>
   </w:num>
   <w:num w:numId="23">
     <w:abstractNumId w:val="13"/>
   </w:num>
   <w:num w:numId="24">
-    <w:abstractNumId w:val="26"/>
+    <w:abstractNumId w:val="27"/>
   </w:num>
   <w:num w:numId="25">
-    <w:abstractNumId w:val="22"/>
+    <w:abstractNumId w:val="23"/>
   </w:num>
   <w:num w:numId="26">
-    <w:abstractNumId w:val="16"/>
+    <w:abstractNumId w:val="17"/>
   </w:num>
   <w:num w:numId="27">
-    <w:abstractNumId w:val="18"/>
+    <w:abstractNumId w:val="19"/>
     <w:lvlOverride w:ilvl="0">
       <w:startOverride w:val="1"/>
     </w:lvlOverride>
@@ -4894,7 +5027,7 @@
     </w:lvlOverride>
   </w:num>
   <w:num w:numId="28">
-    <w:abstractNumId w:val="16"/>
+    <w:abstractNumId w:val="17"/>
     <w:lvlOverride w:ilvl="0">
       <w:startOverride w:val="1"/>
     </w:lvlOverride>
@@ -4922,13 +5055,16 @@
     </w:lvlOverride>
   </w:num>
   <w:num w:numId="29">
-    <w:abstractNumId w:val="17"/>
+    <w:abstractNumId w:val="18"/>
   </w:num>
   <w:num w:numId="30">
     <w:abstractNumId w:val="12"/>
   </w:num>
   <w:num w:numId="31">
     <w:abstractNumId w:val="11"/>
+  </w:num>
+  <w:num w:numId="32">
+    <w:abstractNumId w:val="16"/>
   </w:num>
   <w:numIdMacAtCleanup w:val="22"/>
 </w:numbering>
@@ -4945,7 +5081,7 @@
     </w:rPrDefault>
     <w:pPrDefault/>
   </w:docDefaults>
-  <w:latentStyles w:defLockedState="0" w:defUIPriority="0" w:defSemiHidden="0" w:defUnhideWhenUsed="0" w:defQFormat="0" w:count="377">
+  <w:latentStyles w:defLockedState="0" w:defUIPriority="0" w:defSemiHidden="0" w:defUnhideWhenUsed="0" w:defQFormat="0" w:count="375">
     <w:lsdException w:name="Normal" w:locked="1" w:qFormat="1"/>
     <w:lsdException w:name="heading 1" w:locked="1" w:uiPriority="9" w:qFormat="1"/>
     <w:lsdException w:name="heading 2" w:locked="1" w:semiHidden="1" w:uiPriority="9" w:unhideWhenUsed="1" w:qFormat="1"/>
@@ -5314,8 +5450,6 @@
     <w:lsdException w:name="Smart Hyperlink" w:semiHidden="1" w:uiPriority="99" w:unhideWhenUsed="1"/>
     <w:lsdException w:name="Hashtag" w:semiHidden="1" w:uiPriority="99" w:unhideWhenUsed="1"/>
     <w:lsdException w:name="Unresolved Mention" w:semiHidden="1" w:uiPriority="99" w:unhideWhenUsed="1"/>
-    <w:lsdException w:name="Smart Link" w:semiHidden="1" w:uiPriority="99" w:unhideWhenUsed="1"/>
-    <w:lsdException w:name="Smart Link Error" w:semiHidden="1" w:uiPriority="99" w:unhideWhenUsed="1"/>
   </w:latentStyles>
   <w:style w:type="paragraph" w:default="1" w:styleId="Normal">
     <w:name w:val="Normal"/>
@@ -11234,7 +11368,7 @@
 </file>
 
 <file path=customXml/itemProps2.xml><?xml version="1.0" encoding="utf-8"?>
-<ds:datastoreItem xmlns:ds="http://schemas.openxmlformats.org/officeDocument/2006/customXml" ds:itemID="{C3E895CD-952F-4A14-836F-2BEA6B1A35C0}">
+<ds:datastoreItem xmlns:ds="http://schemas.openxmlformats.org/officeDocument/2006/customXml" ds:itemID="{76A6597F-FD85-4DDE-A092-3C7CB8D05F3C}">
   <ds:schemaRefs>
     <ds:schemaRef ds:uri="http://schemas.openxmlformats.org/officeDocument/2006/bibliography"/>
   </ds:schemaRefs>

</xml_diff>

<commit_message>
Modify and add new content to Technologies for Collaboration, complete section for acknowledgements
</commit_message>
<xml_diff>
--- a/Assignments/Assignment 1.docx
+++ b/Assignments/Assignment 1.docx
@@ -838,7 +838,18 @@
           <w:lang w:eastAsia="zh-CN"/>
         </w:rPr>
         <w:lastRenderedPageBreak/>
-        <w:t>process, all of those are clear then the communication will be more efficient and better for the final delivered product</w:t>
+        <w:t>process, all of those are clear then the c</w:t>
+      </w:r>
+      <w:bookmarkStart w:id="0" w:name="_GoBack"/>
+      <w:bookmarkEnd w:id="0"/>
+      <w:r>
+        <w:rPr>
+          <w:rFonts w:eastAsia="Times New Roman" w:cs="Linux Libertine"/>
+          <w:color w:val="000000"/>
+          <w:szCs w:val="18"/>
+          <w:lang w:eastAsia="zh-CN"/>
+        </w:rPr>
+        <w:t>ommunication will be more efficient and better for the final delivered product</w:t>
       </w:r>
     </w:p>
     <w:p>
@@ -885,7 +896,6 @@
         </w:rPr>
         <w:t xml:space="preserve">According to the 11th principle in the Agile Manifesto, “The best architectures, requirements, and designs emerge from self-organizing teams.” Therefore, the organization should provide guidelines for better collaboration between teams, </w:t>
       </w:r>
-      <w:proofErr w:type="gramStart"/>
       <w:r>
         <w:rPr>
           <w:rFonts w:eastAsia="Times New Roman" w:cs="Linux Libertine"/>
@@ -893,9 +903,8 @@
           <w:szCs w:val="18"/>
           <w:lang w:eastAsia="zh-CN"/>
         </w:rPr>
-        <w:t>And</w:t>
-      </w:r>
-      <w:proofErr w:type="gramEnd"/>
+        <w:t>and</w:t>
+      </w:r>
       <w:r>
         <w:rPr>
           <w:rFonts w:eastAsia="Times New Roman" w:cs="Linux Libertine"/>
@@ -1057,7 +1066,7 @@
           <w:sz w:val="22"/>
           <w:lang w:eastAsia="zh-CN"/>
         </w:rPr>
-        <w:t>Technology for Collaborati</w:t>
+        <w:t>Technolog</w:t>
       </w:r>
       <w:r>
         <w:rPr>
@@ -1068,19 +1077,52 @@
           <w:sz w:val="22"/>
           <w:lang w:eastAsia="zh-CN"/>
         </w:rPr>
+        <w:t>ies</w:t>
+      </w:r>
+      <w:r>
+        <w:rPr>
+          <w:rFonts w:cs="Linux Libertine"/>
+          <w:b/>
+          <w:bCs/>
+          <w:color w:val="000000"/>
+          <w:sz w:val="22"/>
+          <w:lang w:eastAsia="zh-CN"/>
+        </w:rPr>
+        <w:t xml:space="preserve"> for Collaborati</w:t>
+      </w:r>
+      <w:r>
+        <w:rPr>
+          <w:rFonts w:cs="Linux Libertine"/>
+          <w:b/>
+          <w:bCs/>
+          <w:color w:val="000000"/>
+          <w:sz w:val="22"/>
+          <w:lang w:eastAsia="zh-CN"/>
+        </w:rPr>
         <w:t>on</w:t>
       </w:r>
     </w:p>
     <w:p>
       <w:pPr>
         <w:spacing w:before="380" w:after="80" w:line="240" w:lineRule="auto"/>
+        <w:jc w:val="left"/>
+        <w:rPr>
+          <w:rFonts w:ascii="Times New Roman" w:eastAsia="Times New Roman" w:hAnsi="Times New Roman" w:cs="Times New Roman"/>
+          <w:sz w:val="24"/>
+          <w:szCs w:val="24"/>
+          <w:lang w:eastAsia="zh-CN"/>
+        </w:rPr>
+      </w:pPr>
+      <w:r>
         <w:rPr>
           <w:rFonts w:eastAsia="Times New Roman" w:cs="Linux Libertine"/>
           <w:color w:val="000000"/>
           <w:szCs w:val="18"/>
           <w:lang w:eastAsia="zh-CN"/>
         </w:rPr>
-      </w:pPr>
+        <w:t xml:space="preserve">We can use high technology to manage the Agile teams. Sometimes the teams are big so it’s difficult to manage. It is also hard to track every team’s work without proper management. </w:t>
+      </w:r>
+      <w:proofErr w:type="gramStart"/>
       <w:r>
         <w:rPr>
           <w:rFonts w:eastAsia="Times New Roman" w:cs="Linux Libertine"/>
@@ -1088,8 +1130,9 @@
           <w:szCs w:val="18"/>
           <w:lang w:eastAsia="zh-CN"/>
         </w:rPr>
-        <w:t>We can use high technology to manage the Agile teams. The teams are big so it’s difficult to manage. It is also hard to track every team’s work.</w:t>
-      </w:r>
+        <w:t>So</w:t>
+      </w:r>
+      <w:proofErr w:type="gramEnd"/>
       <w:r>
         <w:rPr>
           <w:rFonts w:eastAsia="Times New Roman" w:cs="Linux Libertine"/>
@@ -1097,8 +1140,20 @@
           <w:szCs w:val="18"/>
           <w:lang w:eastAsia="zh-CN"/>
         </w:rPr>
-        <w:t xml:space="preserve"> S</w:t>
-      </w:r>
+        <w:t xml:space="preserve"> some technical tools have become necessary. We can use online task tracking and project management tools. In some cases, actual to-do items with sticky notes are good, but not good for dispersed teams. Use online tools for smooth, dynamic project and task management, easy prioritization, visibility and transparency, and better collaboration [6]. For example: </w:t>
+      </w:r>
+    </w:p>
+    <w:p>
+      <w:pPr>
+        <w:spacing w:before="380" w:after="80" w:line="240" w:lineRule="auto"/>
+        <w:jc w:val="left"/>
+        <w:rPr>
+          <w:rFonts w:ascii="Times New Roman" w:eastAsia="Times New Roman" w:hAnsi="Times New Roman" w:cs="Times New Roman"/>
+          <w:sz w:val="24"/>
+          <w:szCs w:val="24"/>
+          <w:lang w:eastAsia="zh-CN"/>
+        </w:rPr>
+      </w:pPr>
       <w:r>
         <w:rPr>
           <w:rFonts w:eastAsia="Times New Roman" w:cs="Linux Libertine"/>
@@ -1106,10 +1161,8 @@
           <w:szCs w:val="18"/>
           <w:lang w:eastAsia="zh-CN"/>
         </w:rPr>
-        <w:t>ome technical tools have become necessary. We can use online task tracking and project management tools. In some cases, actual to-do items with sticky notes are good, bu</w:t>
-      </w:r>
-      <w:bookmarkStart w:id="0" w:name="_GoBack"/>
-      <w:bookmarkEnd w:id="0"/>
+        <w:t xml:space="preserve">Visual boards, Scrum boards help teams plan together, make the progress visualization and concentrate on their objectives. Software applications such as JIRA, Trello and VersionOne provides features that facilitate discussion and collaboration between teams through joint planning, progress tracking, and frequent communication. In the previous semester, we have used taiga board to manage sprint and backlog, it is a very efficient way and keep everyone updated with </w:t>
+      </w:r>
       <w:r>
         <w:rPr>
           <w:rFonts w:eastAsia="Times New Roman" w:cs="Linux Libertine"/>
@@ -1117,7 +1170,7 @@
           <w:szCs w:val="18"/>
           <w:lang w:eastAsia="zh-CN"/>
         </w:rPr>
-        <w:t>t not good for dispersed teams.</w:t>
+        <w:t>another</w:t>
       </w:r>
       <w:r>
         <w:rPr>
@@ -1126,12 +1179,13 @@
           <w:szCs w:val="18"/>
           <w:lang w:eastAsia="zh-CN"/>
         </w:rPr>
-        <w:t xml:space="preserve"> </w:t>
+        <w:t xml:space="preserve"> people’s progress </w:t>
       </w:r>
     </w:p>
     <w:p>
       <w:pPr>
         <w:spacing w:before="380" w:after="80" w:line="240" w:lineRule="auto"/>
+        <w:jc w:val="left"/>
         <w:rPr>
           <w:rFonts w:ascii="Times New Roman" w:eastAsia="Times New Roman" w:hAnsi="Times New Roman" w:cs="Times New Roman"/>
           <w:sz w:val="24"/>
@@ -1139,7 +1193,6 @@
           <w:lang w:eastAsia="zh-CN"/>
         </w:rPr>
       </w:pPr>
-      <w:proofErr w:type="gramStart"/>
       <w:r>
         <w:rPr>
           <w:rFonts w:eastAsia="Times New Roman" w:cs="Linux Libertine"/>
@@ -1147,9 +1200,20 @@
           <w:szCs w:val="18"/>
           <w:lang w:eastAsia="zh-CN"/>
         </w:rPr>
-        <w:t>So</w:t>
-      </w:r>
-      <w:proofErr w:type="gramEnd"/>
+        <w:t>Video streaming software such as Skype and Zoom enables real-time interaction and communication. You can also share screen to visualize things that you have been talking about, it will be very helpful for teams that are not even located in the same office, as long as they joined the same conference room online, they are able to share their knowledge and opinions right away</w:t>
+      </w:r>
+    </w:p>
+    <w:p>
+      <w:pPr>
+        <w:spacing w:before="380" w:after="80" w:line="240" w:lineRule="auto"/>
+        <w:jc w:val="left"/>
+        <w:rPr>
+          <w:rFonts w:ascii="Times New Roman" w:eastAsia="Times New Roman" w:hAnsi="Times New Roman" w:cs="Times New Roman"/>
+          <w:sz w:val="24"/>
+          <w:szCs w:val="24"/>
+          <w:lang w:eastAsia="zh-CN"/>
+        </w:rPr>
+      </w:pPr>
       <w:r>
         <w:rPr>
           <w:rFonts w:eastAsia="Times New Roman" w:cs="Linux Libertine"/>
@@ -1157,8 +1221,20 @@
           <w:szCs w:val="18"/>
           <w:lang w:eastAsia="zh-CN"/>
         </w:rPr>
-        <w:t xml:space="preserve"> we can u</w:t>
-      </w:r>
+        <w:t>We can also use cloud drive to exchange documents, like using Google Docs for easy sharing of collaboratively, which is usually used for creating documents and charts for documentation purposes. It allows editing history, commenting, creating and including charts in documents at the same time. It gets updated in real time, so all participants can see exactly what changes are happening and review for any further enhancements. </w:t>
+      </w:r>
+    </w:p>
+    <w:p>
+      <w:pPr>
+        <w:spacing w:before="380" w:after="80" w:line="240" w:lineRule="auto"/>
+        <w:jc w:val="left"/>
+        <w:rPr>
+          <w:rFonts w:ascii="Times New Roman" w:eastAsia="Times New Roman" w:hAnsi="Times New Roman" w:cs="Times New Roman"/>
+          <w:sz w:val="24"/>
+          <w:szCs w:val="24"/>
+          <w:lang w:eastAsia="zh-CN"/>
+        </w:rPr>
+      </w:pPr>
       <w:r>
         <w:rPr>
           <w:rFonts w:eastAsia="Times New Roman" w:cs="Linux Libertine"/>
@@ -1166,7 +1242,7 @@
           <w:szCs w:val="18"/>
           <w:lang w:eastAsia="zh-CN"/>
         </w:rPr>
-        <w:t>s</w:t>
+        <w:t>Moreover, there are some source control tools and Integration Tools, which helps teams that are not co-located or even in the same office.</w:t>
       </w:r>
       <w:r>
         <w:rPr>
@@ -1175,7 +1251,7 @@
           <w:szCs w:val="18"/>
           <w:lang w:eastAsia="zh-CN"/>
         </w:rPr>
-        <w:t>e</w:t>
+        <w:t>[1]</w:t>
       </w:r>
       <w:r>
         <w:rPr>
@@ -1184,198 +1260,25 @@
           <w:szCs w:val="18"/>
           <w:lang w:eastAsia="zh-CN"/>
         </w:rPr>
-        <w:t xml:space="preserve"> online tools for smooth, dynamic project and task management, easy prioritization, visibility and transparency, and </w:t>
-      </w:r>
-      <w:r>
-        <w:rPr>
-          <w:rFonts w:eastAsia="Times New Roman" w:cs="Linux Libertine"/>
-          <w:color w:val="000000"/>
-          <w:szCs w:val="18"/>
-          <w:lang w:eastAsia="zh-CN"/>
-        </w:rPr>
-        <w:t>better collaboration</w:t>
-      </w:r>
-      <w:r>
-        <w:rPr>
-          <w:rFonts w:eastAsia="Times New Roman" w:cs="Linux Libertine"/>
-          <w:color w:val="000000"/>
-          <w:szCs w:val="18"/>
-          <w:lang w:eastAsia="zh-CN"/>
-        </w:rPr>
-        <w:t xml:space="preserve"> </w:t>
-      </w:r>
-      <w:r>
-        <w:rPr>
-          <w:rFonts w:eastAsia="Times New Roman" w:cs="Linux Libertine"/>
-          <w:color w:val="000000"/>
-          <w:szCs w:val="18"/>
-          <w:lang w:eastAsia="zh-CN"/>
-        </w:rPr>
-        <w:t xml:space="preserve">[6]. </w:t>
-      </w:r>
-      <w:r>
-        <w:rPr>
-          <w:rFonts w:eastAsia="Times New Roman" w:cs="Linux Libertine"/>
-          <w:color w:val="000000"/>
-          <w:szCs w:val="18"/>
-          <w:lang w:eastAsia="zh-CN"/>
-        </w:rPr>
-        <w:t xml:space="preserve">Taking </w:t>
-      </w:r>
-      <w:r>
-        <w:rPr>
-          <w:rFonts w:eastAsia="Times New Roman" w:cs="Linux Libertine"/>
-          <w:color w:val="000000"/>
-          <w:szCs w:val="18"/>
-          <w:lang w:eastAsia="zh-CN"/>
-        </w:rPr>
-        <w:t>Visual boards</w:t>
-      </w:r>
-      <w:r>
-        <w:rPr>
-          <w:rFonts w:eastAsia="Times New Roman" w:cs="Linux Libertine"/>
-          <w:color w:val="000000"/>
-          <w:szCs w:val="18"/>
-          <w:lang w:eastAsia="zh-CN"/>
-        </w:rPr>
-        <w:t xml:space="preserve"> for example</w:t>
-      </w:r>
-      <w:r>
-        <w:rPr>
-          <w:rFonts w:eastAsia="Times New Roman" w:cs="Linux Libertine"/>
-          <w:color w:val="000000"/>
-          <w:szCs w:val="18"/>
-          <w:lang w:eastAsia="zh-CN"/>
-        </w:rPr>
-        <w:t>, Scrum boards help teams plan together, make the progress visualization and concentrate on their objectives. Software applications such as JIRA, Trello and VersionOne provides features that facilitate discussion and collaboration between teams through joint planning, progress tracking, and frequent communication</w:t>
-      </w:r>
-      <w:r>
-        <w:rPr>
-          <w:rFonts w:eastAsia="Times New Roman" w:cs="Linux Libertine"/>
-          <w:color w:val="000000"/>
-          <w:szCs w:val="18"/>
-          <w:lang w:eastAsia="zh-CN"/>
-        </w:rPr>
-        <w:t xml:space="preserve">. </w:t>
-      </w:r>
-      <w:r>
-        <w:rPr>
-          <w:rFonts w:eastAsia="Times New Roman" w:cs="Linux Libertine"/>
-          <w:color w:val="000000"/>
-          <w:szCs w:val="18"/>
-          <w:lang w:eastAsia="zh-CN"/>
-        </w:rPr>
-        <w:t xml:space="preserve">We can </w:t>
-      </w:r>
-      <w:r>
-        <w:rPr>
-          <w:rFonts w:eastAsia="Times New Roman" w:cs="Linux Libertine"/>
-          <w:color w:val="000000"/>
-          <w:szCs w:val="18"/>
-          <w:lang w:eastAsia="zh-CN"/>
-        </w:rPr>
-        <w:t xml:space="preserve">also </w:t>
-      </w:r>
-      <w:r>
-        <w:rPr>
-          <w:rFonts w:eastAsia="Times New Roman" w:cs="Linux Libertine"/>
-          <w:color w:val="000000"/>
-          <w:szCs w:val="18"/>
-          <w:lang w:eastAsia="zh-CN"/>
-        </w:rPr>
-        <w:t>use Google Docs for easy sharing of collaboratively created documents and charts. It allows editing history, commenting, creating and including charts in documents at the same time</w:t>
-      </w:r>
-      <w:r>
-        <w:rPr>
-          <w:rFonts w:eastAsia="Times New Roman" w:cs="Linux Libertine"/>
-          <w:color w:val="000000"/>
-          <w:szCs w:val="18"/>
-          <w:lang w:eastAsia="zh-CN"/>
-        </w:rPr>
-        <w:t>. Meanwhile</w:t>
-      </w:r>
-      <w:r>
-        <w:rPr>
-          <w:rFonts w:eastAsia="Times New Roman" w:cs="Linux Libertine"/>
-          <w:color w:val="000000"/>
-          <w:szCs w:val="18"/>
-          <w:lang w:eastAsia="zh-CN"/>
-        </w:rPr>
-        <w:t>,</w:t>
-      </w:r>
-      <w:r>
-        <w:rPr>
-          <w:rFonts w:eastAsia="Times New Roman" w:cs="Linux Libertine"/>
-          <w:color w:val="000000"/>
-          <w:szCs w:val="18"/>
-          <w:lang w:eastAsia="zh-CN"/>
-        </w:rPr>
-        <w:t xml:space="preserve"> t</w:t>
-      </w:r>
-      <w:r>
-        <w:rPr>
-          <w:rFonts w:eastAsia="Times New Roman" w:cs="Linux Libertine"/>
-          <w:color w:val="000000"/>
-          <w:szCs w:val="18"/>
-          <w:lang w:eastAsia="zh-CN"/>
-        </w:rPr>
-        <w:t>here</w:t>
-      </w:r>
-      <w:r>
-        <w:rPr>
-          <w:rFonts w:eastAsia="Times New Roman" w:cs="Linux Libertine"/>
-          <w:color w:val="000000"/>
-          <w:szCs w:val="18"/>
-          <w:lang w:eastAsia="zh-CN"/>
-        </w:rPr>
-        <w:t xml:space="preserve"> </w:t>
-      </w:r>
-      <w:r>
-        <w:rPr>
-          <w:rFonts w:eastAsia="Times New Roman" w:cs="Linux Libertine"/>
-          <w:color w:val="000000"/>
-          <w:szCs w:val="18"/>
-          <w:lang w:eastAsia="zh-CN"/>
-        </w:rPr>
-        <w:t>are some Real-Time Collaboration Tools and Integration Tools, which helps teams that are not co-located.</w:t>
-      </w:r>
-      <w:r>
-        <w:rPr>
-          <w:rFonts w:eastAsia="Times New Roman" w:cs="Linux Libertine"/>
-          <w:color w:val="000000"/>
-          <w:szCs w:val="18"/>
-          <w:lang w:eastAsia="zh-CN"/>
-        </w:rPr>
-        <w:t>[1]</w:t>
+        <w:t xml:space="preserve"> With source control tool, each team can have their own branch and version of the source code, they can easily get the latest stable code and update their own branches without affecting other teams. When release is around the corner, after meeting with each other, they can create 1 specific branch that contains everybody’s changes for the new release and then after unit tests, regression tests and integration tests even automation test, and bug fixing usually, it can finally go to production. </w:t>
       </w:r>
     </w:p>
     <w:p>
       <w:pPr>
-        <w:spacing w:before="380" w:after="80" w:line="240" w:lineRule="auto"/>
-        <w:rPr>
-          <w:rFonts w:eastAsia="Times New Roman" w:cs="Linux Libertine"/>
-          <w:color w:val="000000"/>
-          <w:szCs w:val="18"/>
-          <w:lang w:eastAsia="zh-CN"/>
-        </w:rPr>
-      </w:pPr>
+        <w:pStyle w:val="AckHead"/>
+        <w:rPr>
+          <w14:ligatures w14:val="standard"/>
+        </w:rPr>
+      </w:pPr>
+      <w:r>
+        <w:rPr>
+          <w14:ligatures w14:val="standard"/>
+        </w:rPr>
+        <w:t>ACKNOWLEDGMENTS</w:t>
+      </w:r>
     </w:p>
     <w:p>
       <w:pPr>
-        <w:pStyle w:val="AckHead"/>
-        <w:rPr>
-          <w14:ligatures w14:val="standard"/>
-        </w:rPr>
-      </w:pPr>
-      <w:r>
-        <w:rPr>
-          <w14:ligatures w14:val="standard"/>
-        </w:rPr>
-        <w:t>ACKNOWLEDGMENTS</w:t>
-      </w:r>
-    </w:p>
-    <w:p>
-      <w:pPr>
         <w:pStyle w:val="AckPara"/>
         <w:rPr>
           <w14:ligatures w14:val="standard"/>
@@ -1386,143 +1289,43 @@
           <w:lang w:eastAsia="it-IT"/>
           <w14:ligatures w14:val="standard"/>
         </w:rPr>
-        <w:t xml:space="preserve">Insert paragraph text </w:t>
-      </w:r>
-      <w:r>
-        <w:rPr>
-          <w14:ligatures w14:val="standard"/>
-        </w:rPr>
-        <w:t xml:space="preserve">here. </w:t>
-      </w:r>
+        <w:t xml:space="preserve">During drafting this paper, Both </w:t>
+      </w:r>
+      <w:proofErr w:type="spellStart"/>
       <w:r>
         <w:rPr>
           <w:lang w:eastAsia="it-IT"/>
           <w14:ligatures w14:val="standard"/>
         </w:rPr>
-        <w:t xml:space="preserve">Insert paragraph text </w:t>
-      </w:r>
-      <w:r>
-        <w:rPr>
-          <w14:ligatures w14:val="standard"/>
-        </w:rPr>
-        <w:t xml:space="preserve">here. </w:t>
-      </w:r>
+        <w:t>Huijing</w:t>
+      </w:r>
+      <w:proofErr w:type="spellEnd"/>
       <w:r>
         <w:rPr>
           <w:lang w:eastAsia="it-IT"/>
           <w14:ligatures w14:val="standard"/>
         </w:rPr>
-        <w:t xml:space="preserve">Insert paragraph text </w:t>
-      </w:r>
-      <w:r>
-        <w:rPr>
-          <w14:ligatures w14:val="standard"/>
-        </w:rPr>
-        <w:t xml:space="preserve">here. </w:t>
+        <w:t xml:space="preserve"> and I have been doing a lot of research and constantly writing in order to finish the paper. We both also help each other find any grammar mistakes or sometimes rephrase each other’s sentences. </w:t>
       </w:r>
       <w:r>
         <w:rPr>
           <w:lang w:eastAsia="it-IT"/>
           <w14:ligatures w14:val="standard"/>
         </w:rPr>
-        <w:t xml:space="preserve">Insert paragraph text </w:t>
-      </w:r>
-      <w:r>
-        <w:rPr>
-          <w14:ligatures w14:val="standard"/>
-        </w:rPr>
-        <w:t xml:space="preserve">here. </w:t>
+        <w:t xml:space="preserve">We communicate frequently to keep each other updated and we use google doc to collaborate real-time work together. </w:t>
       </w:r>
       <w:r>
         <w:rPr>
           <w:lang w:eastAsia="it-IT"/>
           <w14:ligatures w14:val="standard"/>
         </w:rPr>
-        <w:t xml:space="preserve">Insert paragraph text </w:t>
+        <w:t>Overall this paper is a great teamwork outcome</w:t>
       </w:r>
       <w:r>
         <w:rPr>
           <w14:ligatures w14:val="standard"/>
         </w:rPr>
-        <w:t xml:space="preserve">here. </w:t>
-      </w:r>
-      <w:r>
-        <w:rPr>
-          <w:lang w:eastAsia="it-IT"/>
-          <w14:ligatures w14:val="standard"/>
-        </w:rPr>
-        <w:t xml:space="preserve">Insert paragraph text </w:t>
-      </w:r>
-      <w:r>
-        <w:rPr>
-          <w14:ligatures w14:val="standard"/>
-        </w:rPr>
-        <w:t xml:space="preserve">here. </w:t>
-      </w:r>
-      <w:r>
-        <w:rPr>
-          <w:lang w:eastAsia="it-IT"/>
-          <w14:ligatures w14:val="standard"/>
-        </w:rPr>
-        <w:t xml:space="preserve">Insert paragraph text </w:t>
-      </w:r>
-      <w:r>
-        <w:rPr>
-          <w14:ligatures w14:val="standard"/>
-        </w:rPr>
-        <w:t xml:space="preserve">here. </w:t>
-      </w:r>
-      <w:r>
-        <w:rPr>
-          <w:lang w:eastAsia="it-IT"/>
-          <w14:ligatures w14:val="standard"/>
-        </w:rPr>
-        <w:t xml:space="preserve">Insert paragraph text </w:t>
-      </w:r>
-      <w:r>
-        <w:rPr>
-          <w14:ligatures w14:val="standard"/>
-        </w:rPr>
-        <w:t xml:space="preserve">here. </w:t>
-      </w:r>
-      <w:r>
-        <w:rPr>
-          <w:lang w:eastAsia="it-IT"/>
-          <w14:ligatures w14:val="standard"/>
-        </w:rPr>
-        <w:t xml:space="preserve">Insert paragraph text </w:t>
-      </w:r>
-      <w:r>
-        <w:rPr>
-          <w14:ligatures w14:val="standard"/>
-        </w:rPr>
-        <w:t xml:space="preserve">here. </w:t>
-      </w:r>
-      <w:r>
-        <w:rPr>
-          <w:lang w:eastAsia="it-IT"/>
-          <w14:ligatures w14:val="standard"/>
-        </w:rPr>
-        <w:t xml:space="preserve">Insert paragraph text </w:t>
-      </w:r>
-      <w:r>
-        <w:rPr>
-          <w14:ligatures w14:val="standard"/>
-        </w:rPr>
-        <w:t xml:space="preserve">here. </w:t>
-      </w:r>
-      <w:r>
-        <w:rPr>
-          <w:lang w:eastAsia="it-IT"/>
-          <w14:ligatures w14:val="standard"/>
-        </w:rPr>
-        <w:t xml:space="preserve">Insert paragraph text </w:t>
-      </w:r>
-      <w:r>
-        <w:rPr>
-          <w14:ligatures w14:val="standard"/>
-        </w:rPr>
-        <w:t>here.</w:t>
+        <w:t>.</w:t>
       </w:r>
     </w:p>
     <w:p>
@@ -1818,6 +1621,7 @@
           <w:szCs w:val="16"/>
           <w14:ligatures w14:val="standard"/>
         </w:rPr>
+        <w:lastRenderedPageBreak/>
         <w:t xml:space="preserve">[6] </w:t>
       </w:r>
       <w:hyperlink r:id="rId20" w:history="1">
@@ -2352,17 +2156,16 @@
 <w:hdr xmlns:wpc="http://schemas.microsoft.com/office/word/2010/wordprocessingCanvas" xmlns:cx="http://schemas.microsoft.com/office/drawing/2014/chartex" xmlns:cx1="http://schemas.microsoft.com/office/drawing/2015/9/8/chartex" xmlns:cx2="http://schemas.microsoft.com/office/drawing/2015/10/21/chartex" xmlns:cx3="http://schemas.microsoft.com/office/drawing/2016/5/9/chartex" xmlns:cx4="http://schemas.microsoft.com/office/drawing/2016/5/10/chartex" xmlns:cx5="http://schemas.microsoft.com/office/drawing/2016/5/11/chartex" xmlns:cx6="http://schemas.microsoft.com/office/drawing/2016/5/12/chartex" xmlns:cx7="http://schemas.microsoft.com/office/drawing/2016/5/13/chartex" xmlns:cx8="http://schemas.microsoft.com/office/drawing/2016/5/14/chartex" xmlns:mc="http://schemas.openxmlformats.org/markup-compatibility/2006" xmlns:aink="http://schemas.microsoft.com/office/drawing/2016/ink" xmlns:am3d="http://schemas.microsoft.com/office/drawing/2017/model3d" xmlns:o="urn:schemas-microsoft-com:office:office" xmlns:r="http://schemas.openxmlformats.org/officeDocument/2006/relationships" xmlns:m="http://schemas.openxmlformats.org/officeDocument/2006/math" xmlns:v="urn:schemas-microsoft-com:vml" xmlns:wp14="http://schemas.microsoft.com/office/word/2010/wordprocessingDrawing" xmlns:wp="http://schemas.openxmlformats.org/drawingml/2006/wordprocessingDrawing" xmlns:w10="urn:schemas-microsoft-com:office:word" xmlns:w="http://schemas.openxmlformats.org/wordprocessingml/2006/main" xmlns:w14="http://schemas.microsoft.com/office/word/2010/wordml" xmlns:w15="http://schemas.microsoft.com/office/word/2012/wordml" xmlns:w16cid="http://schemas.microsoft.com/office/word/2016/wordml/cid" xmlns:w16se="http://schemas.microsoft.com/office/word/2015/wordml/symex" xmlns:wpg="http://schemas.microsoft.com/office/word/2010/wordprocessingGroup" xmlns:wpi="http://schemas.microsoft.com/office/word/2010/wordprocessingInk" xmlns:wne="http://schemas.microsoft.com/office/word/2006/wordml" xmlns:wps="http://schemas.microsoft.com/office/word/2010/wordprocessingShape" mc:Ignorable="w14 w15 w16se w16cid wp14">
   <w:tbl>
     <w:tblPr>
-      <w:tblW w:w="5000" w:type="pct"/>
+      <w:tblW w:w="2500" w:type="pct"/>
       <w:tblLook w:val="0000" w:firstRow="0" w:lastRow="0" w:firstColumn="0" w:lastColumn="0" w:noHBand="0" w:noVBand="0"/>
     </w:tblPr>
     <w:tblGrid>
-      <w:gridCol w:w="5148"/>
       <w:gridCol w:w="5148"/>
     </w:tblGrid>
     <w:tr>
       <w:tc>
         <w:tcPr>
-          <w:tcW w:w="2500" w:type="pct"/>
+          <w:tcW w:w="5000" w:type="pct"/>
           <w:vAlign w:val="center"/>
         </w:tcPr>
         <w:p>
@@ -2377,51 +2180,6 @@
               <w:rFonts w:ascii="Linux Biolinum" w:hAnsi="Linux Biolinum" w:cs="Linux Biolinum"/>
             </w:rPr>
           </w:pPr>
-          <w:r>
-            <w:rPr>
-              <w:rFonts w:ascii="Linux Biolinum" w:hAnsi="Linux Biolinum" w:cs="Linux Biolinum"/>
-            </w:rPr>
-            <w:t xml:space="preserve">WOODSTOCK’18, </w:t>
-          </w:r>
-          <w:proofErr w:type="gramStart"/>
-          <w:r>
-            <w:rPr>
-              <w:rFonts w:ascii="Linux Biolinum" w:hAnsi="Linux Biolinum" w:cs="Linux Biolinum"/>
-            </w:rPr>
-            <w:t>June,</w:t>
-          </w:r>
-          <w:proofErr w:type="gramEnd"/>
-          <w:r>
-            <w:rPr>
-              <w:rFonts w:ascii="Linux Biolinum" w:hAnsi="Linux Biolinum" w:cs="Linux Biolinum"/>
-            </w:rPr>
-            <w:t xml:space="preserve"> 2018, El Paso, Texas USA</w:t>
-          </w:r>
-        </w:p>
-      </w:tc>
-      <w:tc>
-        <w:tcPr>
-          <w:tcW w:w="2500" w:type="pct"/>
-          <w:vAlign w:val="center"/>
-        </w:tcPr>
-        <w:p>
-          <w:pPr>
-            <w:pStyle w:val="Header"/>
-            <w:tabs>
-              <w:tab w:val="clear" w:pos="4320"/>
-              <w:tab w:val="clear" w:pos="8640"/>
-            </w:tabs>
-            <w:jc w:val="right"/>
-            <w:rPr>
-              <w:rFonts w:ascii="Linux Biolinum" w:hAnsi="Linux Biolinum" w:cs="Linux Biolinum"/>
-            </w:rPr>
-          </w:pPr>
-          <w:r>
-            <w:rPr>
-              <w:rFonts w:ascii="Linux Biolinum" w:hAnsi="Linux Biolinum" w:cs="Linux Biolinum"/>
-            </w:rPr>
-            <w:t>F. Surname et al.</w:t>
-          </w:r>
         </w:p>
       </w:tc>
     </w:tr>
@@ -2438,17 +2196,16 @@
 <w:hdr xmlns:wpc="http://schemas.microsoft.com/office/word/2010/wordprocessingCanvas" xmlns:cx="http://schemas.microsoft.com/office/drawing/2014/chartex" xmlns:cx1="http://schemas.microsoft.com/office/drawing/2015/9/8/chartex" xmlns:cx2="http://schemas.microsoft.com/office/drawing/2015/10/21/chartex" xmlns:cx3="http://schemas.microsoft.com/office/drawing/2016/5/9/chartex" xmlns:cx4="http://schemas.microsoft.com/office/drawing/2016/5/10/chartex" xmlns:cx5="http://schemas.microsoft.com/office/drawing/2016/5/11/chartex" xmlns:cx6="http://schemas.microsoft.com/office/drawing/2016/5/12/chartex" xmlns:cx7="http://schemas.microsoft.com/office/drawing/2016/5/13/chartex" xmlns:cx8="http://schemas.microsoft.com/office/drawing/2016/5/14/chartex" xmlns:mc="http://schemas.openxmlformats.org/markup-compatibility/2006" xmlns:aink="http://schemas.microsoft.com/office/drawing/2016/ink" xmlns:am3d="http://schemas.microsoft.com/office/drawing/2017/model3d" xmlns:o="urn:schemas-microsoft-com:office:office" xmlns:r="http://schemas.openxmlformats.org/officeDocument/2006/relationships" xmlns:m="http://schemas.openxmlformats.org/officeDocument/2006/math" xmlns:v="urn:schemas-microsoft-com:vml" xmlns:wp14="http://schemas.microsoft.com/office/word/2010/wordprocessingDrawing" xmlns:wp="http://schemas.openxmlformats.org/drawingml/2006/wordprocessingDrawing" xmlns:w10="urn:schemas-microsoft-com:office:word" xmlns:w="http://schemas.openxmlformats.org/wordprocessingml/2006/main" xmlns:w14="http://schemas.microsoft.com/office/word/2010/wordml" xmlns:w15="http://schemas.microsoft.com/office/word/2012/wordml" xmlns:w16cid="http://schemas.microsoft.com/office/word/2016/wordml/cid" xmlns:w16se="http://schemas.microsoft.com/office/word/2015/wordml/symex" xmlns:wpg="http://schemas.microsoft.com/office/word/2010/wordprocessingGroup" xmlns:wpi="http://schemas.microsoft.com/office/word/2010/wordprocessingInk" xmlns:wne="http://schemas.microsoft.com/office/word/2006/wordml" xmlns:wps="http://schemas.microsoft.com/office/word/2010/wordprocessingShape" mc:Ignorable="w14 w15 w16se w16cid wp14">
   <w:tbl>
     <w:tblPr>
-      <w:tblW w:w="5000" w:type="pct"/>
+      <w:tblW w:w="2500" w:type="pct"/>
       <w:tblLook w:val="0000" w:firstRow="0" w:lastRow="0" w:firstColumn="0" w:lastColumn="0" w:noHBand="0" w:noVBand="0"/>
     </w:tblPr>
     <w:tblGrid>
-      <w:gridCol w:w="5148"/>
       <w:gridCol w:w="5148"/>
     </w:tblGrid>
     <w:tr>
       <w:tc>
         <w:tcPr>
-          <w:tcW w:w="2500" w:type="pct"/>
+          <w:tcW w:w="5000" w:type="pct"/>
           <w:vAlign w:val="center"/>
         </w:tcPr>
         <w:p>
@@ -2463,51 +2220,6 @@
               <w:rFonts w:ascii="Linux Biolinum" w:hAnsi="Linux Biolinum" w:cs="Linux Biolinum"/>
             </w:rPr>
           </w:pPr>
-          <w:r>
-            <w:rPr>
-              <w:rFonts w:ascii="Linux Biolinum" w:hAnsi="Linux Biolinum" w:cs="Linux Biolinum"/>
-            </w:rPr>
-            <w:t>Insert Your Title Here</w:t>
-          </w:r>
-        </w:p>
-      </w:tc>
-      <w:tc>
-        <w:tcPr>
-          <w:tcW w:w="2500" w:type="pct"/>
-          <w:vAlign w:val="center"/>
-        </w:tcPr>
-        <w:p>
-          <w:pPr>
-            <w:pStyle w:val="Header"/>
-            <w:tabs>
-              <w:tab w:val="clear" w:pos="4320"/>
-              <w:tab w:val="clear" w:pos="8640"/>
-            </w:tabs>
-            <w:jc w:val="right"/>
-            <w:rPr>
-              <w:rFonts w:ascii="Linux Biolinum" w:hAnsi="Linux Biolinum" w:cs="Linux Biolinum"/>
-            </w:rPr>
-          </w:pPr>
-          <w:r>
-            <w:rPr>
-              <w:rFonts w:ascii="Linux Biolinum" w:hAnsi="Linux Biolinum" w:cs="Linux Biolinum"/>
-            </w:rPr>
-            <w:t xml:space="preserve">WOODSTOCK’18, </w:t>
-          </w:r>
-          <w:proofErr w:type="gramStart"/>
-          <w:r>
-            <w:rPr>
-              <w:rFonts w:ascii="Linux Biolinum" w:hAnsi="Linux Biolinum" w:cs="Linux Biolinum"/>
-            </w:rPr>
-            <w:t>June,</w:t>
-          </w:r>
-          <w:proofErr w:type="gramEnd"/>
-          <w:r>
-            <w:rPr>
-              <w:rFonts w:ascii="Linux Biolinum" w:hAnsi="Linux Biolinum" w:cs="Linux Biolinum"/>
-            </w:rPr>
-            <w:t xml:space="preserve"> 2018, El Paso, Texas USA</w:t>
-          </w:r>
         </w:p>
       </w:tc>
     </w:tr>
@@ -11368,7 +11080,7 @@
 </file>
 
 <file path=customXml/itemProps2.xml><?xml version="1.0" encoding="utf-8"?>
-<ds:datastoreItem xmlns:ds="http://schemas.openxmlformats.org/officeDocument/2006/customXml" ds:itemID="{76A6597F-FD85-4DDE-A092-3C7CB8D05F3C}">
+<ds:datastoreItem xmlns:ds="http://schemas.openxmlformats.org/officeDocument/2006/customXml" ds:itemID="{BA582261-D480-4BA5-9DD4-A5FCC72B753D}">
   <ds:schemaRefs>
     <ds:schemaRef ds:uri="http://schemas.openxmlformats.org/officeDocument/2006/bibliography"/>
   </ds:schemaRefs>

</xml_diff>

<commit_message>
add something about agile architectuxre
</commit_message>
<xml_diff>
--- a/Assignments/Assignment 1.docx
+++ b/Assignments/Assignment 1.docx
@@ -62,7 +62,7 @@
       <w:r>
         <w:rPr>
           <w:rStyle w:val="FirstName"/>
-          <w:rFonts w:eastAsia="宋体"/>
+          <w:rFonts w:eastAsia="SimSun"/>
           <w:lang w:eastAsia="zh-CN"/>
           <w14:ligatures w14:val="standard"/>
         </w:rPr>
@@ -72,7 +72,7 @@
       <w:r>
         <w:rPr>
           <w:rStyle w:val="FirstName"/>
-          <w:rFonts w:eastAsia="宋体"/>
+          <w:rFonts w:eastAsia="SimSun"/>
           <w:lang w:eastAsia="zh-CN"/>
           <w14:ligatures w14:val="standard"/>
         </w:rPr>
@@ -164,21 +164,12 @@
           <w14:ligatures w14:val="standard"/>
         </w:rPr>
       </w:pPr>
-      <w:proofErr w:type="spellStart"/>
       <w:r>
         <w:rPr>
           <w:rStyle w:val="FirstName"/>
           <w14:ligatures w14:val="standard"/>
         </w:rPr>
-        <w:t>Huijing</w:t>
-      </w:r>
-      <w:proofErr w:type="spellEnd"/>
-      <w:r>
-        <w:rPr>
-          <w:rStyle w:val="FirstName"/>
-          <w14:ligatures w14:val="standard"/>
-        </w:rPr>
-        <w:t xml:space="preserve"> Liang</w:t>
+        <w:t>Huijing Liang</w:t>
       </w:r>
       <w:r>
         <w:rPr>
@@ -564,8 +555,8 @@
         <w:spacing w:before="380" w:after="80" w:line="240" w:lineRule="auto"/>
         <w:rPr>
           <w:rFonts w:eastAsia="Times New Roman" w:cs="Linux Libertine"/>
-          <w:sz w:val="24"/>
-          <w:szCs w:val="24"/>
+          <w:color w:val="000000"/>
+          <w:szCs w:val="18"/>
           <w:lang w:eastAsia="zh-CN"/>
         </w:rPr>
       </w:pPr>
@@ -594,7 +585,36 @@
           <w:szCs w:val="18"/>
           <w:lang w:eastAsia="zh-CN"/>
         </w:rPr>
-        <w:t>]. Each team member should know the goals of the team and separation of work clearly. The clear separation of work among multiple teams also creates independence for every team to reduce the reduplicative work and enables the team to identify and plan dependencies across teams. The best method is developing and maintaining a team product backlog for every team to make sure every team is working on solutions towards the final goal. </w:t>
+        <w:t xml:space="preserve">]. </w:t>
+      </w:r>
+    </w:p>
+    <w:p>
+      <w:pPr>
+        <w:spacing w:before="380" w:after="80" w:line="240" w:lineRule="auto"/>
+        <w:rPr>
+          <w:rFonts w:eastAsia="Times New Roman" w:cs="Linux Libertine"/>
+          <w:sz w:val="24"/>
+          <w:szCs w:val="24"/>
+          <w:lang w:eastAsia="zh-CN"/>
+        </w:rPr>
+      </w:pPr>
+      <w:r>
+        <w:rPr>
+          <w:rFonts w:eastAsia="Times New Roman" w:cs="Linux Libertine"/>
+          <w:color w:val="000000"/>
+          <w:szCs w:val="18"/>
+          <w:lang w:eastAsia="zh-CN"/>
+        </w:rPr>
+        <w:t xml:space="preserve">Each team member should know the goals of the team and separation of work clearly. The clear separation of work among multiple teams also creates independence for every team to reduce the reduplicative work and enables the team to identify and plan dependencies across teams. The best method is developing and </w:t>
+      </w:r>
+      <w:r>
+        <w:rPr>
+          <w:rFonts w:eastAsia="Times New Roman" w:cs="Linux Libertine"/>
+          <w:color w:val="000000"/>
+          <w:szCs w:val="18"/>
+          <w:lang w:eastAsia="zh-CN"/>
+        </w:rPr>
+        <w:t>maintaining a team product backlog for every team to make sure every team is working on solutions towards the final goal. </w:t>
       </w:r>
     </w:p>
     <w:p>
@@ -659,9 +679,9 @@
           <w:noProof/>
         </w:rPr>
         <w:drawing>
-          <wp:inline distT="0" distB="0" distL="0" distR="0" wp14:anchorId="5FDC9BE0" wp14:editId="2487ABBC">
-            <wp:extent cx="3048000" cy="1714500"/>
-            <wp:effectExtent l="0" t="0" r="0" b="0"/>
+          <wp:inline distT="0" distB="0" distL="0" distR="0" wp14:anchorId="5FDC9BE0" wp14:editId="7C05B034">
+            <wp:extent cx="3048000" cy="1821180"/>
+            <wp:effectExtent l="0" t="0" r="0" b="7620"/>
             <wp:docPr id="1" name="Picture 1"/>
             <wp:cNvGraphicFramePr>
               <a:graphicFrameLocks xmlns:a="http://schemas.openxmlformats.org/drawingml/2006/main" noChangeAspect="1"/>
@@ -691,7 +711,7 @@
                   <pic:spPr bwMode="auto">
                     <a:xfrm>
                       <a:off x="0" y="0"/>
-                      <a:ext cx="3048000" cy="1714500"/>
+                      <a:ext cx="3048000" cy="1821180"/>
                     </a:xfrm>
                     <a:prstGeom prst="rect">
                       <a:avLst/>
@@ -828,7 +848,7 @@
           <w:szCs w:val="18"/>
           <w:lang w:eastAsia="zh-CN"/>
         </w:rPr>
-        <w:t xml:space="preserve">done purposely. Another reason that could result departmental silos might be design flaws of the project. During designing process, it should enhance the interaction and necessary information shared between departments, and all of those should be also be documented on file, knowing who oversees what, and who to seek for information is very important. If in the beginning of the design </w:t>
+        <w:t xml:space="preserve">done purposely. Another reason that could result departmental silos might be design flaws of the project. During designing process, it </w:t>
       </w:r>
       <w:r>
         <w:rPr>
@@ -838,18 +858,7 @@
           <w:lang w:eastAsia="zh-CN"/>
         </w:rPr>
         <w:lastRenderedPageBreak/>
-        <w:t>process, all of those are clear then the c</w:t>
-      </w:r>
-      <w:bookmarkStart w:id="0" w:name="_GoBack"/>
-      <w:bookmarkEnd w:id="0"/>
-      <w:r>
-        <w:rPr>
-          <w:rFonts w:eastAsia="Times New Roman" w:cs="Linux Libertine"/>
-          <w:color w:val="000000"/>
-          <w:szCs w:val="18"/>
-          <w:lang w:eastAsia="zh-CN"/>
-        </w:rPr>
-        <w:t>ommunication will be more efficient and better for the final delivered product</w:t>
+        <w:t>should enhance the interaction and necessary information shared between departments, and all of those should be also be documented on file, knowing who oversees what, and who to seek for information is very important. If in the beginning of the design process, all of those are clear then the communication will be more efficient and better for the final delivered product</w:t>
       </w:r>
     </w:p>
     <w:p>
@@ -947,6 +956,197 @@
       </w:pPr>
       <w:r>
         <w:rPr>
+          <w:rFonts w:eastAsia="Times New Roman" w:cs="Linux Libertine"/>
+          <w:color w:val="000000"/>
+          <w:szCs w:val="18"/>
+          <w:lang w:eastAsia="zh-CN"/>
+        </w:rPr>
+        <w:t>Agile architecture is also very important in the development process. It is active and evolvable. It evolves with the software development process. In fact, the agile architecture meets the goal of continuous value delivery within the "shortest sustainable delivery time"</w:t>
+      </w:r>
+      <w:r>
+        <w:rPr>
+          <w:rFonts w:eastAsia="Times New Roman" w:cs="Linux Libertine"/>
+          <w:color w:val="000000"/>
+          <w:szCs w:val="18"/>
+          <w:lang w:eastAsia="zh-CN"/>
+        </w:rPr>
+        <w:t>[12].</w:t>
+      </w:r>
+    </w:p>
+    <w:p>
+      <w:pPr>
+        <w:spacing w:before="380" w:after="80" w:line="240" w:lineRule="auto"/>
+        <w:rPr>
+          <w:rFonts w:eastAsia="Times New Roman" w:cs="Linux Libertine"/>
+          <w:color w:val="000000"/>
+          <w:szCs w:val="18"/>
+          <w:lang w:eastAsia="zh-CN"/>
+        </w:rPr>
+      </w:pPr>
+      <w:r>
+        <w:rPr>
+          <w:rFonts w:eastAsia="Times New Roman" w:cs="Linux Libertine"/>
+          <w:color w:val="000000"/>
+          <w:szCs w:val="18"/>
+          <w:lang w:eastAsia="zh-CN"/>
+        </w:rPr>
+        <w:t xml:space="preserve">Agile development has a certain impact on software architecture design, giving people the impression of "light architecture design" in agile development. </w:t>
+      </w:r>
+      <w:proofErr w:type="gramStart"/>
+      <w:r>
+        <w:rPr>
+          <w:rFonts w:eastAsia="Times New Roman" w:cs="Linux Libertine"/>
+          <w:color w:val="000000"/>
+          <w:szCs w:val="18"/>
+          <w:lang w:eastAsia="zh-CN"/>
+        </w:rPr>
+        <w:t>First of all</w:t>
+      </w:r>
+      <w:proofErr w:type="gramEnd"/>
+      <w:r>
+        <w:rPr>
+          <w:rFonts w:eastAsia="Times New Roman" w:cs="Linux Libertine"/>
+          <w:color w:val="000000"/>
+          <w:szCs w:val="18"/>
+          <w:lang w:eastAsia="zh-CN"/>
+        </w:rPr>
+        <w:t>, I think agile development is a software process method and tool. Agile development itself does not represent architectural design. This is like the difference between architectural architecture design and construction project management, which are two aspects of architecture. The same software industry is similar. Software architecture design describes the thing itself, while agile development describes the process of creating this thing. First</w:t>
+      </w:r>
+      <w:r>
+        <w:rPr>
+          <w:rFonts w:eastAsia="Times New Roman" w:cs="Linux Libertine"/>
+          <w:color w:val="000000"/>
+          <w:szCs w:val="18"/>
+          <w:lang w:eastAsia="zh-CN"/>
+        </w:rPr>
+        <w:t>ly</w:t>
+      </w:r>
+      <w:r>
+        <w:rPr>
+          <w:rFonts w:eastAsia="Times New Roman" w:cs="Linux Libertine"/>
+          <w:color w:val="000000"/>
+          <w:szCs w:val="18"/>
+          <w:lang w:eastAsia="zh-CN"/>
+        </w:rPr>
+        <w:t xml:space="preserve">, traditional architecture design includes architecture and design. The design can include detailed designs, such as detailed UML diagrams (detailed class diagrams, sequence diagrams, etc.), detailed API designs and interface descriptions, and storage layer database table fields Design and much more. In today's fast-changing society, business requirements and technologies are also changing rapidly. It takes 30% (or more) of the time to design the architecture in the early stages of the software process. Either the software developed does not meet market requirements, or Demand changes, resulting in </w:t>
+      </w:r>
+      <w:r>
+        <w:rPr>
+          <w:rFonts w:eastAsia="Times New Roman" w:cs="Linux Libertine"/>
+          <w:color w:val="000000"/>
+          <w:szCs w:val="18"/>
+          <w:lang w:eastAsia="zh-CN"/>
+        </w:rPr>
+        <w:t xml:space="preserve">large change costs. For example, </w:t>
+      </w:r>
+      <w:r>
+        <w:rPr>
+          <w:rFonts w:eastAsia="Times New Roman" w:cs="Linux Libertine"/>
+          <w:color w:val="000000"/>
+          <w:szCs w:val="18"/>
+          <w:lang w:eastAsia="zh-CN"/>
+        </w:rPr>
+        <w:t xml:space="preserve">we </w:t>
+      </w:r>
+      <w:r>
+        <w:rPr>
+          <w:rFonts w:eastAsia="Times New Roman" w:cs="Linux Libertine"/>
+          <w:color w:val="000000"/>
+          <w:szCs w:val="18"/>
+          <w:lang w:eastAsia="zh-CN"/>
+        </w:rPr>
+        <w:t>understand an e-commerce product. The current functions were planned and designed two years ago, and if new requirements occur, they will be adopted in the next version, resulting in the entire product being out of the market and customer needs. The second point is that architecture design includes two aspects, one is architecture, and the other is design. The detailed design in the design requires a lot of time, including detailed process, API, data structure design. However, the Code coding phase of the software development phase also contains a lot of detailed design content, so there is a Repeat Yourself situation between the two. In other words, agile development now advocates Code is design, and previously it was Design is code. But the problem is that software developers maintain a set of Design and a set of Code, which is overwhelming and inefficient. So, now Code is Design is prevailing and agile is prevailing. For these two reasons, agile development is not suitable for this kind of architectural design content</w:t>
+      </w:r>
+      <w:r>
+        <w:rPr>
+          <w:rFonts w:eastAsia="Times New Roman" w:cs="Linux Libertine"/>
+          <w:color w:val="000000"/>
+          <w:szCs w:val="18"/>
+          <w:lang w:eastAsia="zh-CN"/>
+        </w:rPr>
+        <w:t>.</w:t>
+      </w:r>
+      <w:r>
+        <w:t xml:space="preserve"> </w:t>
+      </w:r>
+      <w:r>
+        <w:rPr>
+          <w:rFonts w:eastAsia="Times New Roman" w:cs="Linux Libertine"/>
+          <w:color w:val="000000"/>
+          <w:szCs w:val="18"/>
+          <w:lang w:eastAsia="zh-CN"/>
+        </w:rPr>
+        <w:t xml:space="preserve">Agile </w:t>
+      </w:r>
+      <w:r>
+        <w:rPr>
+          <w:rFonts w:eastAsia="Times New Roman" w:cs="Linux Libertine"/>
+          <w:color w:val="000000"/>
+          <w:szCs w:val="18"/>
+          <w:lang w:eastAsia="zh-CN"/>
+        </w:rPr>
+        <w:t xml:space="preserve">architecture </w:t>
+      </w:r>
+      <w:r>
+        <w:rPr>
+          <w:rFonts w:eastAsia="Times New Roman" w:cs="Linux Libertine"/>
+          <w:color w:val="000000"/>
+          <w:szCs w:val="18"/>
+          <w:lang w:eastAsia="zh-CN"/>
+        </w:rPr>
+        <w:t>divides traditional architecture design into: Architecture + Design:(1) Retaining the architecture part of the agile architecture</w:t>
+      </w:r>
+      <w:r>
+        <w:rPr>
+          <w:rFonts w:eastAsia="Times New Roman" w:cs="Linux Libertine"/>
+          <w:color w:val="000000"/>
+          <w:szCs w:val="18"/>
+          <w:lang w:eastAsia="zh-CN"/>
+        </w:rPr>
+        <w:t xml:space="preserve">. </w:t>
+      </w:r>
+      <w:r>
+        <w:rPr>
+          <w:rFonts w:eastAsia="Times New Roman" w:cs="Linux Libertine"/>
+          <w:color w:val="000000"/>
+          <w:szCs w:val="18"/>
+          <w:lang w:eastAsia="zh-CN"/>
+        </w:rPr>
+        <w:t>(2) Transfer design to Code coding stage, refactoring stage, Unit Test</w:t>
+      </w:r>
+      <w:r>
+        <w:rPr>
+          <w:rFonts w:eastAsia="Times New Roman" w:cs="Linux Libertine"/>
+          <w:color w:val="000000"/>
+          <w:szCs w:val="18"/>
+          <w:lang w:eastAsia="zh-CN"/>
+        </w:rPr>
+        <w:t>.</w:t>
+      </w:r>
+    </w:p>
+    <w:p>
+      <w:pPr>
+        <w:spacing w:before="380" w:after="80" w:line="240" w:lineRule="auto"/>
+        <w:rPr>
+          <w:rFonts w:eastAsia="Times New Roman" w:cs="Linux Libertine"/>
+          <w:color w:val="000000"/>
+          <w:szCs w:val="18"/>
+          <w:lang w:eastAsia="zh-CN"/>
+        </w:rPr>
+      </w:pPr>
+    </w:p>
+    <w:p>
+      <w:pPr>
+        <w:spacing w:before="380" w:after="80" w:line="240" w:lineRule="auto"/>
+        <w:rPr>
+          <w:rFonts w:eastAsia="Times New Roman" w:cs="Linux Libertine"/>
+          <w:color w:val="000000"/>
+          <w:szCs w:val="18"/>
+          <w:lang w:eastAsia="zh-CN"/>
+        </w:rPr>
+      </w:pPr>
+      <w:r>
+        <w:rPr>
           <w:rFonts w:ascii="Arial" w:hAnsi="Arial" w:cs="Arial"/>
           <w:noProof/>
           <w:color w:val="000000"/>
@@ -955,9 +1155,9 @@
           <w:shd w:val="clear" w:color="auto" w:fill="FFFFFF"/>
         </w:rPr>
         <w:drawing>
-          <wp:inline distT="0" distB="0" distL="0" distR="0" wp14:anchorId="72750811" wp14:editId="32A6DAF2">
-            <wp:extent cx="3048000" cy="1630680"/>
-            <wp:effectExtent l="0" t="0" r="0" b="7620"/>
+          <wp:inline distT="0" distB="0" distL="0" distR="0" wp14:anchorId="72750811" wp14:editId="7360EDA0">
+            <wp:extent cx="3048000" cy="1813560"/>
+            <wp:effectExtent l="0" t="0" r="0" b="0"/>
             <wp:docPr id="2" name="Picture 2"/>
             <wp:cNvGraphicFramePr>
               <a:graphicFrameLocks xmlns:a="http://schemas.openxmlformats.org/drawingml/2006/main" noChangeAspect="1"/>
@@ -987,7 +1187,7 @@
                   <pic:spPr bwMode="auto">
                     <a:xfrm>
                       <a:off x="0" y="0"/>
-                      <a:ext cx="3048000" cy="1630680"/>
+                      <a:ext cx="3048000" cy="1813560"/>
                     </a:xfrm>
                     <a:prstGeom prst="rect">
                       <a:avLst/>
@@ -1008,7 +1208,7 @@
       <w:pPr>
         <w:spacing w:before="380" w:after="80" w:line="240" w:lineRule="auto"/>
         <w:rPr>
-          <w:rFonts w:ascii="宋体" w:eastAsia="宋体" w:hAnsi="宋体" w:cs="宋体"/>
+          <w:rFonts w:ascii="SimSun" w:eastAsia="SimSun" w:hAnsi="SimSun" w:cs="SimSun"/>
           <w:color w:val="000000"/>
           <w:szCs w:val="18"/>
           <w:lang w:eastAsia="zh-CN"/>
@@ -1016,7 +1216,7 @@
       </w:pPr>
       <w:r>
         <w:rPr>
-          <w:rFonts w:ascii="宋体" w:eastAsia="宋体" w:hAnsi="宋体" w:cs="宋体"/>
+          <w:rFonts w:ascii="SimSun" w:eastAsia="SimSun" w:hAnsi="SimSun" w:cs="SimSun"/>
           <w:color w:val="000000"/>
           <w:szCs w:val="18"/>
           <w:lang w:eastAsia="zh-CN"/>
@@ -1161,7 +1361,7 @@
           <w:szCs w:val="18"/>
           <w:lang w:eastAsia="zh-CN"/>
         </w:rPr>
-        <w:t xml:space="preserve">Visual boards, Scrum boards help teams plan together, make the progress visualization and concentrate on their objectives. Software applications such as JIRA, Trello and VersionOne provides features that facilitate discussion and collaboration between teams through joint planning, progress tracking, and frequent communication. In the previous semester, we have used taiga board to manage sprint and backlog, it is a very efficient way and keep everyone updated with </w:t>
+        <w:t xml:space="preserve">Visual boards, Scrum boards help teams plan together, make the progress visualization and concentrate on their objectives. Software applications such as JIRA, Trello and VersionOne </w:t>
       </w:r>
       <w:r>
         <w:rPr>
@@ -1170,7 +1370,8 @@
           <w:szCs w:val="18"/>
           <w:lang w:eastAsia="zh-CN"/>
         </w:rPr>
-        <w:t>another</w:t>
+        <w:lastRenderedPageBreak/>
+        <w:t xml:space="preserve">provides features that facilitate discussion and collaboration between teams through joint planning, progress tracking, and frequent communication. In the previous semester, we have used taiga board to manage sprint and backlog, it is a very efficient way and keep everyone updated with </w:t>
       </w:r>
       <w:r>
         <w:rPr>
@@ -1179,6 +1380,15 @@
           <w:szCs w:val="18"/>
           <w:lang w:eastAsia="zh-CN"/>
         </w:rPr>
+        <w:t>another</w:t>
+      </w:r>
+      <w:r>
+        <w:rPr>
+          <w:rFonts w:eastAsia="Times New Roman" w:cs="Linux Libertine"/>
+          <w:color w:val="000000"/>
+          <w:szCs w:val="18"/>
+          <w:lang w:eastAsia="zh-CN"/>
+        </w:rPr>
         <w:t xml:space="preserve"> people’s progress </w:t>
       </w:r>
     </w:p>
@@ -1221,7 +1431,18 @@
           <w:szCs w:val="18"/>
           <w:lang w:eastAsia="zh-CN"/>
         </w:rPr>
-        <w:t>We can also use cloud drive to exchange documents, like using Google Docs for easy sharing of collaboratively, which is usually used for creating documents and charts for documentation purposes. It allows editing history, commenting, creating and including charts in documents at the same time. It gets updated in real time, so all participants can see exactly what changes are happening and review for any further enhancements. </w:t>
+        <w:t>We can also use cloud drive to exchange documents, like using Google Docs for easy sharing of collaboratively, which is usually used for creating documents and charts for documentation purposes. It allows editing history, commenting, creating and including charts in documents at the same time</w:t>
+      </w:r>
+      <w:bookmarkStart w:id="0" w:name="_GoBack"/>
+      <w:bookmarkEnd w:id="0"/>
+      <w:r>
+        <w:rPr>
+          <w:rFonts w:eastAsia="Times New Roman" w:cs="Linux Libertine"/>
+          <w:color w:val="000000"/>
+          <w:szCs w:val="18"/>
+          <w:lang w:eastAsia="zh-CN"/>
+        </w:rPr>
+        <w:t>. It gets updated in real time, so all participants can see exactly what changes are happening and review for any further enhancements. </w:t>
       </w:r>
     </w:p>
     <w:p>
@@ -1289,23 +1510,7 @@
           <w:lang w:eastAsia="it-IT"/>
           <w14:ligatures w14:val="standard"/>
         </w:rPr>
-        <w:t xml:space="preserve">During drafting this paper, Both </w:t>
-      </w:r>
-      <w:proofErr w:type="spellStart"/>
-      <w:r>
-        <w:rPr>
-          <w:lang w:eastAsia="it-IT"/>
-          <w14:ligatures w14:val="standard"/>
-        </w:rPr>
-        <w:t>Huijing</w:t>
-      </w:r>
-      <w:proofErr w:type="spellEnd"/>
-      <w:r>
-        <w:rPr>
-          <w:lang w:eastAsia="it-IT"/>
-          <w14:ligatures w14:val="standard"/>
-        </w:rPr>
-        <w:t xml:space="preserve"> and I have been doing a lot of research and constantly writing in order to finish the paper. We both also help each other find any grammar mistakes or sometimes rephrase each other’s sentences. </w:t>
+        <w:t xml:space="preserve">During drafting this paper, Both Huijing and I have been doing a lot of research and constantly writing in order to finish the paper. We both also help each other find any grammar mistakes or sometimes rephrase each other’s sentences. </w:t>
       </w:r>
       <w:r>
         <w:rPr>
@@ -1621,7 +1826,6 @@
           <w:szCs w:val="16"/>
           <w14:ligatures w14:val="standard"/>
         </w:rPr>
-        <w:lastRenderedPageBreak/>
         <w:t xml:space="preserve">[6] </w:t>
       </w:r>
       <w:hyperlink r:id="rId20" w:history="1">
@@ -1750,17 +1954,13 @@
       </w:pPr>
       <w:r>
         <w:rPr>
+          <w:rFonts w:cs="Linux Libertine"/>
+          <w:color w:val="auto"/>
           <w:sz w:val="16"/>
           <w:szCs w:val="16"/>
-        </w:rPr>
-        <w:t>[10]</w:t>
-      </w:r>
-      <w:r>
-        <w:rPr>
-          <w:sz w:val="16"/>
-          <w:szCs w:val="16"/>
-        </w:rPr>
-        <w:t xml:space="preserve"> </w:t>
+          <w14:ligatures w14:val="standard"/>
+        </w:rPr>
+        <w:t xml:space="preserve">[10] </w:t>
       </w:r>
       <w:hyperlink r:id="rId24" w:history="1">
         <w:r>
@@ -1777,18 +1977,18 @@
       <w:pPr>
         <w:pStyle w:val="MetadataHead"/>
         <w:rPr>
+          <w:rStyle w:val="Hyperlink"/>
+          <w:sz w:val="16"/>
+          <w:szCs w:val="16"/>
+        </w:rPr>
+      </w:pPr>
+      <w:r>
+        <w:rPr>
           <w:rFonts w:cs="Linux Libertine"/>
           <w:color w:val="auto"/>
           <w:sz w:val="16"/>
           <w:szCs w:val="16"/>
           <w14:ligatures w14:val="standard"/>
-        </w:rPr>
-      </w:pPr>
-      <w:r>
-        <w:rPr>
-          <w:rStyle w:val="Hyperlink"/>
-          <w:sz w:val="16"/>
-          <w:szCs w:val="16"/>
         </w:rPr>
         <w:t>[11]</w:t>
       </w:r>
@@ -1802,6 +2002,305 @@
           <w:t>https://www.thoughtworks.com/insights/blog/collaboration-techniques-large-distributed-agile-projects</w:t>
         </w:r>
       </w:hyperlink>
+    </w:p>
+    <w:p>
+      <w:pPr>
+        <w:pStyle w:val="MetadataHead"/>
+        <w:rPr>
+          <w:rStyle w:val="Hyperlink"/>
+        </w:rPr>
+      </w:pPr>
+      <w:r>
+        <w:rPr>
+          <w:rFonts w:hint="eastAsia"/>
+          <w:color w:val="auto"/>
+          <w:sz w:val="16"/>
+          <w:szCs w:val="16"/>
+        </w:rPr>
+        <w:t>[</w:t>
+      </w:r>
+      <w:r>
+        <w:rPr>
+          <w:color w:val="auto"/>
+          <w:sz w:val="16"/>
+          <w:szCs w:val="16"/>
+        </w:rPr>
+        <w:t>12]</w:t>
+      </w:r>
+      <w:r>
+        <w:rPr>
+          <w:rStyle w:val="Hyperlink"/>
+          <w:rFonts w:cs="Linux Libertine"/>
+          <w:sz w:val="16"/>
+          <w:szCs w:val="16"/>
+          <w14:ligatures w14:val="standard"/>
+        </w:rPr>
+        <w:t xml:space="preserve"> </w:t>
+      </w:r>
+      <w:hyperlink r:id="rId26" w:history="1">
+        <w:r>
+          <w:rPr>
+            <w:rStyle w:val="Hyperlink"/>
+            <w:rFonts w:cs="Linux Libertine"/>
+            <w:sz w:val="16"/>
+            <w:szCs w:val="16"/>
+            <w14:ligatures w14:val="standard"/>
+          </w:rPr>
+          <w:t>http://www.scaledagileframework.com/agile-architecture/</w:t>
+        </w:r>
+      </w:hyperlink>
+    </w:p>
+    <w:p>
+      <w:pPr>
+        <w:pStyle w:val="MetadataHead"/>
+        <w:rPr>
+          <w:rFonts w:cs="Linux Libertine"/>
+          <w:vanish/>
+          <w:color w:val="auto"/>
+          <w:sz w:val="16"/>
+          <w:szCs w:val="16"/>
+          <w14:ligatures w14:val="standard"/>
+        </w:rPr>
+      </w:pPr>
+    </w:p>
+    <w:p>
+      <w:pPr>
+        <w:pStyle w:val="MetadataHead"/>
+        <w:rPr>
+          <w:rFonts w:cs="Linux Libertine"/>
+          <w:vanish/>
+          <w:color w:val="auto"/>
+          <w:sz w:val="16"/>
+          <w:szCs w:val="16"/>
+          <w14:ligatures w14:val="standard"/>
+        </w:rPr>
+      </w:pPr>
+      <w:r>
+        <w:rPr>
+          <w:rFonts w:cs="Linux Libertine"/>
+          <w:vanish/>
+          <w:color w:val="auto"/>
+          <w:sz w:val="16"/>
+          <w:szCs w:val="16"/>
+          <w14:ligatures w14:val="standard"/>
+        </w:rPr>
+        <w:t>Conference Short Name:WOODSTOCK’18</w:t>
+      </w:r>
+    </w:p>
+    <w:p>
+      <w:pPr>
+        <w:pStyle w:val="MetadataHead"/>
+        <w:rPr>
+          <w:rFonts w:cs="Linux Libertine"/>
+          <w:vanish/>
+          <w:color w:val="auto"/>
+          <w:sz w:val="16"/>
+          <w:szCs w:val="16"/>
+          <w14:ligatures w14:val="standard"/>
+        </w:rPr>
+      </w:pPr>
+      <w:r>
+        <w:rPr>
+          <w:rFonts w:cs="Linux Libertine"/>
+          <w:vanish/>
+          <w:color w:val="auto"/>
+          <w:sz w:val="16"/>
+          <w:szCs w:val="16"/>
+          <w14:ligatures w14:val="standard"/>
+        </w:rPr>
+        <w:t>Conference Location:El Paso, Texas USA</w:t>
+      </w:r>
+    </w:p>
+    <w:p>
+      <w:pPr>
+        <w:pStyle w:val="MetadataHead"/>
+        <w:rPr>
+          <w:rFonts w:cs="Linux Libertine"/>
+          <w:vanish/>
+          <w:color w:val="auto"/>
+          <w:sz w:val="16"/>
+          <w:szCs w:val="16"/>
+          <w14:ligatures w14:val="standard"/>
+        </w:rPr>
+      </w:pPr>
+      <w:r>
+        <w:rPr>
+          <w:rFonts w:cs="Linux Libertine"/>
+          <w:vanish/>
+          <w:color w:val="auto"/>
+          <w:sz w:val="16"/>
+          <w:szCs w:val="16"/>
+          <w14:ligatures w14:val="standard"/>
+        </w:rPr>
+        <w:t>ISBN:978-1-4503-0000-0/18/06</w:t>
+      </w:r>
+    </w:p>
+    <w:p>
+      <w:pPr>
+        <w:pStyle w:val="MetadataHead"/>
+        <w:rPr>
+          <w:rFonts w:cs="Linux Libertine"/>
+          <w:vanish/>
+          <w:color w:val="auto"/>
+          <w:sz w:val="16"/>
+          <w:szCs w:val="16"/>
+          <w14:ligatures w14:val="standard"/>
+        </w:rPr>
+      </w:pPr>
+      <w:r>
+        <w:rPr>
+          <w:rFonts w:cs="Linux Libertine"/>
+          <w:vanish/>
+          <w:color w:val="auto"/>
+          <w:sz w:val="16"/>
+          <w:szCs w:val="16"/>
+          <w14:ligatures w14:val="standard"/>
+        </w:rPr>
+        <w:t>Year:2018</w:t>
+      </w:r>
+    </w:p>
+    <w:p>
+      <w:pPr>
+        <w:pStyle w:val="MetadataHead"/>
+        <w:rPr>
+          <w:rFonts w:cs="Linux Libertine"/>
+          <w:vanish/>
+          <w:color w:val="auto"/>
+          <w:sz w:val="16"/>
+          <w:szCs w:val="16"/>
+          <w14:ligatures w14:val="standard"/>
+        </w:rPr>
+      </w:pPr>
+      <w:r>
+        <w:rPr>
+          <w:rFonts w:cs="Linux Libertine"/>
+          <w:vanish/>
+          <w:color w:val="auto"/>
+          <w:sz w:val="16"/>
+          <w:szCs w:val="16"/>
+          <w14:ligatures w14:val="standard"/>
+        </w:rPr>
+        <w:t>Date:June</w:t>
+      </w:r>
+    </w:p>
+    <w:p>
+      <w:pPr>
+        <w:pStyle w:val="MetadataHead"/>
+        <w:rPr>
+          <w:rFonts w:cs="Linux Libertine"/>
+          <w:vanish/>
+          <w:color w:val="auto"/>
+          <w:sz w:val="16"/>
+          <w:szCs w:val="16"/>
+          <w14:ligatures w14:val="standard"/>
+        </w:rPr>
+      </w:pPr>
+      <w:r>
+        <w:rPr>
+          <w:rFonts w:cs="Linux Libertine"/>
+          <w:vanish/>
+          <w:color w:val="auto"/>
+          <w:sz w:val="16"/>
+          <w:szCs w:val="16"/>
+          <w14:ligatures w14:val="standard"/>
+        </w:rPr>
+        <w:t>Copyright Year:2018</w:t>
+      </w:r>
+    </w:p>
+    <w:p>
+      <w:pPr>
+        <w:pStyle w:val="MetadataHead"/>
+        <w:rPr>
+          <w:rFonts w:cs="Linux Libertine"/>
+          <w:vanish/>
+          <w:color w:val="auto"/>
+          <w:sz w:val="16"/>
+          <w:szCs w:val="16"/>
+          <w14:ligatures w14:val="standard"/>
+        </w:rPr>
+      </w:pPr>
+      <w:r>
+        <w:rPr>
+          <w:rFonts w:cs="Linux Libertine"/>
+          <w:vanish/>
+          <w:color w:val="auto"/>
+          <w:sz w:val="16"/>
+          <w:szCs w:val="16"/>
+          <w14:ligatures w14:val="standard"/>
+        </w:rPr>
+        <w:t>Copyright Statement:rightsretained</w:t>
+      </w:r>
+    </w:p>
+    <w:p>
+      <w:pPr>
+        <w:pStyle w:val="MetadataHead"/>
+        <w:rPr>
+          <w:rFonts w:cs="Linux Libertine"/>
+          <w:vanish/>
+          <w:color w:val="auto"/>
+          <w:sz w:val="16"/>
+          <w:szCs w:val="16"/>
+          <w14:ligatures w14:val="standard"/>
+        </w:rPr>
+      </w:pPr>
+      <w:r>
+        <w:rPr>
+          <w:rFonts w:cs="Linux Libertine"/>
+          <w:vanish/>
+          <w:color w:val="auto"/>
+          <w:sz w:val="16"/>
+          <w:szCs w:val="16"/>
+          <w14:ligatures w14:val="standard"/>
+        </w:rPr>
+        <w:t>DOI:10.1145/1234567890</w:t>
+      </w:r>
+    </w:p>
+    <w:p>
+      <w:pPr>
+        <w:pStyle w:val="MetadataHead"/>
+        <w:rPr>
+          <w:rFonts w:cs="Linux Libertine"/>
+          <w:vanish/>
+          <w:color w:val="auto"/>
+          <w:sz w:val="16"/>
+          <w:szCs w:val="16"/>
+          <w14:ligatures w14:val="standard"/>
+        </w:rPr>
+      </w:pPr>
+      <w:r>
+        <w:rPr>
+          <w:rFonts w:cs="Linux Libertine"/>
+          <w:vanish/>
+          <w:color w:val="auto"/>
+          <w:sz w:val="16"/>
+          <w:szCs w:val="16"/>
+          <w14:ligatures w14:val="standard"/>
+        </w:rPr>
+        <w:t>RRH: F. Surname et al.</w:t>
+      </w:r>
+    </w:p>
+    <w:p>
+      <w:pPr>
+        <w:pStyle w:val="MetadataHead"/>
+        <w:rPr>
+          <w:rFonts w:cs="Linux Libertine"/>
+          <w:color w:val="auto"/>
+          <w:sz w:val="16"/>
+          <w:szCs w:val="16"/>
+          <w14:ligatures w14:val="standard"/>
+        </w:rPr>
+      </w:pPr>
+      <w:r>
+        <w:rPr>
+          <w:rFonts w:cs="Linux Libertine"/>
+          <w:vanish/>
+          <w:color w:val="auto"/>
+          <w:sz w:val="16"/>
+          <w:szCs w:val="16"/>
+          <w14:ligatures w14:val="standard"/>
+        </w:rPr>
+        <w:t>Price:$15.00</w:t>
+      </w:r>
     </w:p>
     <w:p>
       <w:pPr>
@@ -4793,7 +5292,7 @@
     </w:rPrDefault>
     <w:pPrDefault/>
   </w:docDefaults>
-  <w:latentStyles w:defLockedState="0" w:defUIPriority="0" w:defSemiHidden="0" w:defUnhideWhenUsed="0" w:defQFormat="0" w:count="375">
+  <w:latentStyles w:defLockedState="0" w:defUIPriority="0" w:defSemiHidden="0" w:defUnhideWhenUsed="0" w:defQFormat="0" w:count="377">
     <w:lsdException w:name="Normal" w:locked="1" w:qFormat="1"/>
     <w:lsdException w:name="heading 1" w:locked="1" w:uiPriority="9" w:qFormat="1"/>
     <w:lsdException w:name="heading 2" w:locked="1" w:semiHidden="1" w:uiPriority="9" w:unhideWhenUsed="1" w:qFormat="1"/>
@@ -4892,7 +5391,6 @@
     <w:lsdException w:name="HTML Sample" w:semiHidden="1" w:unhideWhenUsed="1"/>
     <w:lsdException w:name="HTML Typewriter" w:semiHidden="1" w:unhideWhenUsed="1"/>
     <w:lsdException w:name="HTML Variable" w:semiHidden="1" w:unhideWhenUsed="1"/>
-    <w:lsdException w:name="Normal Table" w:semiHidden="1" w:unhideWhenUsed="1"/>
     <w:lsdException w:name="annotation subject" w:semiHidden="1" w:unhideWhenUsed="1"/>
     <w:lsdException w:name="No List" w:semiHidden="1" w:uiPriority="99" w:unhideWhenUsed="1"/>
     <w:lsdException w:name="Outline List 1" w:semiHidden="1" w:unhideWhenUsed="1"/>
@@ -4938,11 +5436,9 @@
     <w:lsdException w:name="Table Subtle 1" w:semiHidden="1" w:unhideWhenUsed="1"/>
     <w:lsdException w:name="Table Subtle 2" w:semiHidden="1" w:unhideWhenUsed="1"/>
     <w:lsdException w:name="Table Web 1" w:semiHidden="1" w:unhideWhenUsed="1"/>
-    <w:lsdException w:name="Table Web 2" w:semiHidden="1" w:unhideWhenUsed="1"/>
     <w:lsdException w:name="Table Web 3" w:semiHidden="1" w:unhideWhenUsed="1"/>
     <w:lsdException w:name="Balloon Text" w:semiHidden="1" w:unhideWhenUsed="1"/>
     <w:lsdException w:name="Table Grid" w:locked="1"/>
-    <w:lsdException w:name="Table Theme" w:semiHidden="1" w:unhideWhenUsed="1"/>
     <w:lsdException w:name="Placeholder Text" w:semiHidden="1" w:uiPriority="99"/>
     <w:lsdException w:name="No Spacing" w:uiPriority="1" w:qFormat="1"/>
     <w:lsdException w:name="Light Shading" w:uiPriority="60"/>
@@ -5162,6 +5658,8 @@
     <w:lsdException w:name="Smart Hyperlink" w:semiHidden="1" w:uiPriority="99" w:unhideWhenUsed="1"/>
     <w:lsdException w:name="Hashtag" w:semiHidden="1" w:uiPriority="99" w:unhideWhenUsed="1"/>
     <w:lsdException w:name="Unresolved Mention" w:semiHidden="1" w:uiPriority="99" w:unhideWhenUsed="1"/>
+    <w:lsdException w:name="Smart Link" w:semiHidden="1" w:uiPriority="99" w:unhideWhenUsed="1"/>
+    <w:lsdException w:name="Smart Link Error" w:semiHidden="1" w:uiPriority="99" w:unhideWhenUsed="1"/>
   </w:latentStyles>
   <w:style w:type="paragraph" w:default="1" w:styleId="Normal">
     <w:name w:val="Normal"/>
@@ -11080,7 +11578,7 @@
 </file>
 
 <file path=customXml/itemProps2.xml><?xml version="1.0" encoding="utf-8"?>
-<ds:datastoreItem xmlns:ds="http://schemas.openxmlformats.org/officeDocument/2006/customXml" ds:itemID="{BA582261-D480-4BA5-9DD4-A5FCC72B753D}">
+<ds:datastoreItem xmlns:ds="http://schemas.openxmlformats.org/officeDocument/2006/customXml" ds:itemID="{C43EE605-B7A0-4961-B562-FC98EE6C8B10}">
   <ds:schemaRefs>
     <ds:schemaRef ds:uri="http://schemas.openxmlformats.org/officeDocument/2006/bibliography"/>
   </ds:schemaRefs>

</xml_diff>

<commit_message>
Updated version of assignment 1
fixing some grammar errors, complete all reference up to standards, removed all unused references
</commit_message>
<xml_diff>
--- a/Assignments/Assignment 1.docx
+++ b/Assignments/Assignment 1.docx
@@ -20,6 +20,7 @@
     <w:p>
       <w:pPr>
         <w:pStyle w:val="Subtitle"/>
+        <w:spacing w:line="240" w:lineRule="auto"/>
         <w:rPr>
           <w14:ligatures w14:val="standard"/>
         </w:rPr>
@@ -37,6 +38,8 @@
           <w:headerReference w:type="default" r:id="rId10"/>
           <w:footerReference w:type="even" r:id="rId11"/>
           <w:footerReference w:type="default" r:id="rId12"/>
+          <w:headerReference w:type="first" r:id="rId13"/>
+          <w:footerReference w:type="first" r:id="rId14"/>
           <w:endnotePr>
             <w:numFmt w:val="decimal"/>
           </w:endnotePr>
@@ -62,7 +65,7 @@
       <w:r>
         <w:rPr>
           <w:rStyle w:val="FirstName"/>
-          <w:rFonts w:eastAsia="SimSun"/>
+          <w:rFonts w:eastAsia="宋体"/>
           <w:lang w:eastAsia="zh-CN"/>
           <w14:ligatures w14:val="standard"/>
         </w:rPr>
@@ -72,7 +75,7 @@
       <w:r>
         <w:rPr>
           <w:rStyle w:val="FirstName"/>
-          <w:rFonts w:eastAsia="SimSun"/>
+          <w:rFonts w:eastAsia="宋体"/>
           <w:lang w:eastAsia="zh-CN"/>
           <w14:ligatures w14:val="standard"/>
         </w:rPr>
@@ -277,6 +280,7 @@
     <w:p>
       <w:pPr>
         <w:pStyle w:val="TitleNote"/>
+        <w:spacing w:line="240" w:lineRule="auto"/>
         <w:rPr>
           <w:rFonts w:ascii="Cambria Math" w:hAnsi="Cambria Math" w:cs="Cambria Math"/>
           <w:bCs/>
@@ -301,6 +305,7 @@
     <w:p>
       <w:pPr>
         <w:pStyle w:val="AuthNotes"/>
+        <w:spacing w:line="240" w:lineRule="auto"/>
         <w:rPr>
           <w:color w:val="auto"/>
           <w14:ligatures w14:val="standard"/>
@@ -344,6 +349,7 @@
     <w:p>
       <w:pPr>
         <w:pStyle w:val="CCSHead"/>
+        <w:jc w:val="both"/>
         <w:rPr>
           <w:b w:val="0"/>
           <w:color w:val="000000"/>
@@ -358,7 +364,25 @@
           <w:sz w:val="18"/>
           <w:szCs w:val="18"/>
         </w:rPr>
-        <w:t>Nowadays more and more companies start adapting using agile methodology to manage their software development process. Agile methodology provides tons of benefits such as fast delivery and flexibility compared to other methodologies. For the small size of companies, it only requires a small size of team to work on one single project, however for larger companies, cross-team collaborations become more and more common. Lack of effective collaboration across the team slowly becomes a growing pain. So how can we make different agile team work together efficiently? Based on our research we think solutions should at least include: clear objectives and separation, no departmental silos, collaborative architecture and design guidelines [1]</w:t>
+        <w:t xml:space="preserve">Nowadays more and more companies start adapting using agile methodology to manage their software development process. Agile methodology provides tons of benefits such as fast, early delivery and flexibility. For the small size of a company, it usually only requires a small size of the team to work on one single project. However, in larger companies, cross-team collaborations </w:t>
+      </w:r>
+      <w:r>
+        <w:rPr>
+          <w:b w:val="0"/>
+          <w:color w:val="000000"/>
+          <w:sz w:val="18"/>
+          <w:szCs w:val="18"/>
+        </w:rPr>
+        <w:t>are</w:t>
+      </w:r>
+      <w:r>
+        <w:rPr>
+          <w:b w:val="0"/>
+          <w:color w:val="000000"/>
+          <w:sz w:val="18"/>
+          <w:szCs w:val="18"/>
+        </w:rPr>
+        <w:t xml:space="preserve"> more common. Lack of efficient collaboration across the team slowly becomes a growing pain. So how can we make different agile teams work together efficiently? Based on our research we think solutions should at least include: clear objectives and separation, no departmental silos, collaborative architecture and design guidelines [1]</w:t>
       </w:r>
     </w:p>
     <w:p>
@@ -384,6 +408,7 @@
           <w:ilvl w:val="0"/>
           <w:numId w:val="32"/>
         </w:numPr>
+        <w:spacing w:line="240" w:lineRule="auto"/>
         <w:rPr>
           <w14:ligatures w14:val="standard"/>
         </w:rPr>
@@ -393,6 +418,12 @@
           <w14:ligatures w14:val="standard"/>
         </w:rPr>
         <w:t>Software and its engineering</w:t>
+      </w:r>
+      <w:r>
+        <w:rPr>
+          <w14:ligatures w14:val="standard"/>
+        </w:rPr>
+        <w:t xml:space="preserve"> [8]</w:t>
       </w:r>
     </w:p>
     <w:p>
@@ -402,6 +433,7 @@
           <w:ilvl w:val="0"/>
           <w:numId w:val="32"/>
         </w:numPr>
+        <w:spacing w:line="240" w:lineRule="auto"/>
         <w:rPr>
           <w14:ligatures w14:val="standard"/>
         </w:rPr>
@@ -411,6 +443,18 @@
           <w14:ligatures w14:val="standard"/>
         </w:rPr>
         <w:t>Software creation and management</w:t>
+      </w:r>
+      <w:r>
+        <w:rPr>
+          <w14:ligatures w14:val="standard"/>
+        </w:rPr>
+        <w:t xml:space="preserve"> </w:t>
+      </w:r>
+      <w:r>
+        <w:rPr>
+          <w14:ligatures w14:val="standard"/>
+        </w:rPr>
+        <w:t>[8]</w:t>
       </w:r>
     </w:p>
     <w:p>
@@ -420,6 +464,7 @@
           <w:ilvl w:val="0"/>
           <w:numId w:val="32"/>
         </w:numPr>
+        <w:spacing w:line="240" w:lineRule="auto"/>
         <w:rPr>
           <w14:ligatures w14:val="standard"/>
         </w:rPr>
@@ -429,6 +474,18 @@
           <w14:ligatures w14:val="standard"/>
         </w:rPr>
         <w:t>Software development process management</w:t>
+      </w:r>
+      <w:r>
+        <w:rPr>
+          <w14:ligatures w14:val="standard"/>
+        </w:rPr>
+        <w:t xml:space="preserve"> </w:t>
+      </w:r>
+      <w:r>
+        <w:rPr>
+          <w14:ligatures w14:val="standard"/>
+        </w:rPr>
+        <w:t>[8]</w:t>
       </w:r>
     </w:p>
     <w:p>
@@ -438,6 +495,7 @@
           <w:ilvl w:val="0"/>
           <w:numId w:val="32"/>
         </w:numPr>
+        <w:spacing w:line="240" w:lineRule="auto"/>
         <w:rPr>
           <w14:ligatures w14:val="standard"/>
         </w:rPr>
@@ -447,6 +505,18 @@
           <w14:ligatures w14:val="standard"/>
         </w:rPr>
         <w:t>Software development methods</w:t>
+      </w:r>
+      <w:r>
+        <w:rPr>
+          <w14:ligatures w14:val="standard"/>
+        </w:rPr>
+        <w:t xml:space="preserve"> </w:t>
+      </w:r>
+      <w:r>
+        <w:rPr>
+          <w14:ligatures w14:val="standard"/>
+        </w:rPr>
+        <w:t>[8]</w:t>
       </w:r>
     </w:p>
     <w:p>
@@ -456,6 +526,7 @@
           <w:ilvl w:val="0"/>
           <w:numId w:val="32"/>
         </w:numPr>
+        <w:spacing w:line="240" w:lineRule="auto"/>
         <w:rPr>
           <w14:ligatures w14:val="standard"/>
         </w:rPr>
@@ -465,6 +536,18 @@
           <w14:ligatures w14:val="standard"/>
         </w:rPr>
         <w:t>Agile software development</w:t>
+      </w:r>
+      <w:r>
+        <w:rPr>
+          <w14:ligatures w14:val="standard"/>
+        </w:rPr>
+        <w:t xml:space="preserve"> </w:t>
+      </w:r>
+      <w:r>
+        <w:rPr>
+          <w14:ligatures w14:val="standard"/>
+        </w:rPr>
+        <w:t>[8]</w:t>
       </w:r>
     </w:p>
     <w:p>
@@ -486,6 +569,7 @@
     <w:p>
       <w:pPr>
         <w:pStyle w:val="RefFormatPara"/>
+        <w:spacing w:line="240" w:lineRule="auto"/>
         <w:rPr>
           <w:rFonts w:eastAsia="Times New Roman" w:cs="Linux Libertine"/>
           <w:color w:val="000000"/>
@@ -508,6 +592,7 @@
     <w:p>
       <w:pPr>
         <w:pStyle w:val="RefFormatPara"/>
+        <w:spacing w:line="240" w:lineRule="auto"/>
         <w:rPr>
           <w:rFonts w:cs="Linux Libertine"/>
           <w:color w:val="000000"/>
@@ -519,6 +604,7 @@
     <w:p>
       <w:pPr>
         <w:pStyle w:val="RefFormatPara"/>
+        <w:spacing w:line="240" w:lineRule="auto"/>
         <w:rPr>
           <w:rFonts w:cs="Linux Libertine"/>
           <w:b/>
@@ -567,17 +653,19 @@
           <w:szCs w:val="18"/>
           <w:lang w:eastAsia="zh-CN"/>
         </w:rPr>
-        <w:t>Typically, agile teams are interdisciplinary and consists of programmers as well as test engineers and</w:t>
-      </w:r>
-      <w:r>
+        <w:t>Typically, agile teams are interdisciplinary and consist of developers as well as QA test engineers and some people who write documents [1]. Every team works separately with their own sprint. But all the work should be done in a uniform way (coding standard). The functions of every agile team need to be considered functionally relevant in an agile development environment [2]. Clear team goals are key to the success of the project. Therefore, at the beginning of a project, we must make a clear assignment of work. And we need to ensure the timeliness and effectiveness of communication between the leaders of each team so that when one team's work is adjusted, we can change the work tasks of the other teams timely.</w:t>
+      </w:r>
+    </w:p>
+    <w:p>
+      <w:pPr>
+        <w:spacing w:before="380" w:after="80" w:line="240" w:lineRule="auto"/>
         <w:rPr>
           <w:rFonts w:eastAsia="Times New Roman" w:cs="Linux Libertine"/>
           <w:color w:val="000000"/>
           <w:szCs w:val="18"/>
           <w:lang w:eastAsia="zh-CN"/>
         </w:rPr>
-        <w:t xml:space="preserve"> some people who write documents</w:t>
-      </w:r>
+      </w:pPr>
       <w:r>
         <w:rPr>
           <w:rFonts w:eastAsia="Times New Roman" w:cs="Linux Libertine"/>
@@ -585,17 +673,19 @@
           <w:szCs w:val="18"/>
           <w:lang w:eastAsia="zh-CN"/>
         </w:rPr>
-        <w:t xml:space="preserve"> </w:t>
-      </w:r>
-      <w:r>
+        <w:t>Each team member should know the goals of the team and separation of work clearly. The clear separation of work among multiple teams also creates independence for every team to reduce the reduplicative work and enables the team to identify and plan dependencies across teams. The best method is developing and maintaining a team product backlog for every team to make sure every team is working on solutions towards the final goal [1].</w:t>
+      </w:r>
+    </w:p>
+    <w:p>
+      <w:pPr>
+        <w:spacing w:before="380" w:after="80" w:line="240" w:lineRule="auto"/>
         <w:rPr>
           <w:rFonts w:eastAsia="Times New Roman" w:cs="Linux Libertine"/>
           <w:color w:val="000000"/>
           <w:szCs w:val="18"/>
           <w:lang w:eastAsia="zh-CN"/>
         </w:rPr>
-        <w:t>[1]</w:t>
-      </w:r>
+      </w:pPr>
       <w:r>
         <w:rPr>
           <w:rFonts w:eastAsia="Times New Roman" w:cs="Linux Libertine"/>
@@ -603,7 +693,7 @@
           <w:szCs w:val="18"/>
           <w:lang w:eastAsia="zh-CN"/>
         </w:rPr>
-        <w:t>.</w:t>
+        <w:t>Meanwhile, cross-team daily stand-ups are necessary. each team should choose one representative to attend daily meeting, it is convenient to share team updates and remind every team to adjust their work plan [1]. So that the responsibility of every team will be much clearer, which is crucial to the delivery of the whole picture.</w:t>
       </w:r>
       <w:r>
         <w:rPr>
@@ -612,252 +702,8 @@
           <w:szCs w:val="18"/>
           <w:lang w:eastAsia="zh-CN"/>
         </w:rPr>
-        <w:t xml:space="preserve"> Every team works separately with their own sprint. </w:t>
-      </w:r>
-      <w:r>
-        <w:rPr>
-          <w:rFonts w:eastAsia="Times New Roman" w:cs="Linux Libertine"/>
-          <w:color w:val="000000"/>
-          <w:szCs w:val="18"/>
-          <w:lang w:eastAsia="zh-CN"/>
-        </w:rPr>
-        <w:t>But</w:t>
-      </w:r>
-      <w:r>
-        <w:rPr>
-          <w:rFonts w:eastAsia="Times New Roman" w:cs="Linux Libertine"/>
-          <w:color w:val="000000"/>
-          <w:szCs w:val="18"/>
-          <w:lang w:eastAsia="zh-CN"/>
-        </w:rPr>
-        <w:t xml:space="preserve"> all the work needs to be done in a uniform way. The functions of every agile team need to be considered functionally relevant in an agile development environment</w:t>
-      </w:r>
-      <w:r>
-        <w:rPr>
-          <w:rFonts w:eastAsia="Times New Roman" w:cs="Linux Libertine"/>
-          <w:color w:val="000000"/>
-          <w:szCs w:val="18"/>
-          <w:lang w:eastAsia="zh-CN"/>
-        </w:rPr>
-        <w:t xml:space="preserve"> </w:t>
-      </w:r>
-      <w:r>
-        <w:rPr>
-          <w:rFonts w:eastAsia="Times New Roman" w:cs="Linux Libertine"/>
-          <w:color w:val="000000"/>
-          <w:szCs w:val="18"/>
-          <w:lang w:eastAsia="zh-CN"/>
-        </w:rPr>
-        <w:t>[</w:t>
-      </w:r>
-      <w:r>
-        <w:rPr>
-          <w:rFonts w:eastAsia="Times New Roman" w:cs="Linux Libertine"/>
-          <w:color w:val="000000"/>
-          <w:szCs w:val="18"/>
-          <w:lang w:eastAsia="zh-CN"/>
-        </w:rPr>
-        <w:t>2</w:t>
-      </w:r>
-      <w:r>
-        <w:rPr>
-          <w:rFonts w:eastAsia="Times New Roman" w:cs="Linux Libertine"/>
-          <w:color w:val="000000"/>
-          <w:szCs w:val="18"/>
-          <w:lang w:eastAsia="zh-CN"/>
-        </w:rPr>
-        <w:t>]</w:t>
-      </w:r>
-      <w:r>
-        <w:rPr>
-          <w:rFonts w:eastAsia="Times New Roman" w:cs="Linux Libertine"/>
-          <w:color w:val="000000"/>
-          <w:szCs w:val="18"/>
-          <w:lang w:eastAsia="zh-CN"/>
-        </w:rPr>
-        <w:t>.</w:t>
-      </w:r>
-      <w:r>
-        <w:rPr>
-          <w:rFonts w:eastAsia="Times New Roman" w:cs="Linux Libertine"/>
-          <w:color w:val="000000"/>
-          <w:szCs w:val="18"/>
-          <w:lang w:eastAsia="zh-CN"/>
-        </w:rPr>
-        <w:t xml:space="preserve"> </w:t>
-      </w:r>
-      <w:r>
-        <w:rPr>
-          <w:rFonts w:eastAsia="Times New Roman" w:cs="Linux Libertine"/>
-          <w:color w:val="000000"/>
-          <w:szCs w:val="18"/>
-          <w:lang w:eastAsia="zh-CN"/>
-        </w:rPr>
-        <w:t>Clear team goals are key to the success of the project. Therefore, at the beginning of a project, we must make a clear assignment of work. And we need to ensure the timeliness and effectiveness of communication between the leaders of each team so that when one team's work is adjusted, we can change the work tasks of the other team</w:t>
-      </w:r>
-      <w:r>
-        <w:rPr>
-          <w:rFonts w:eastAsia="Times New Roman" w:cs="Linux Libertine"/>
-          <w:color w:val="000000"/>
-          <w:szCs w:val="18"/>
-          <w:lang w:eastAsia="zh-CN"/>
-        </w:rPr>
-        <w:t>s timely</w:t>
-      </w:r>
-      <w:r>
-        <w:rPr>
-          <w:rFonts w:eastAsia="Times New Roman" w:cs="Linux Libertine"/>
-          <w:color w:val="000000"/>
-          <w:szCs w:val="18"/>
-          <w:lang w:eastAsia="zh-CN"/>
-        </w:rPr>
-        <w:t>.</w:t>
-      </w:r>
-    </w:p>
-    <w:p>
-      <w:pPr>
-        <w:spacing w:before="380" w:after="80" w:line="240" w:lineRule="auto"/>
-        <w:rPr>
-          <w:rFonts w:eastAsia="Times New Roman" w:cs="Linux Libertine"/>
-          <w:sz w:val="24"/>
-          <w:szCs w:val="24"/>
-          <w:lang w:eastAsia="zh-CN"/>
-        </w:rPr>
-      </w:pPr>
-      <w:r>
-        <w:rPr>
-          <w:rFonts w:eastAsia="Times New Roman" w:cs="Linux Libertine"/>
-          <w:color w:val="000000"/>
-          <w:szCs w:val="18"/>
-          <w:lang w:eastAsia="zh-CN"/>
-        </w:rPr>
-        <w:t>Each team member should know the goals of the team and separation of work clearly. The clear separation of work among multiple teams also creates independence for every team to reduce the reduplicative work and enables the team to identify and plan dependencies across teams. The best method is developing and maintaining a team product backlog for every team to make sure every team is working on solutions towards the final goal</w:t>
-      </w:r>
-      <w:r>
-        <w:rPr>
-          <w:rFonts w:eastAsia="Times New Roman" w:cs="Linux Libertine"/>
-          <w:color w:val="000000"/>
-          <w:szCs w:val="18"/>
-          <w:lang w:eastAsia="zh-CN"/>
-        </w:rPr>
-        <w:t xml:space="preserve"> </w:t>
-      </w:r>
-      <w:r>
-        <w:rPr>
-          <w:rFonts w:eastAsia="Times New Roman" w:cs="Linux Libertine"/>
-          <w:color w:val="000000"/>
-          <w:szCs w:val="18"/>
-          <w:lang w:eastAsia="zh-CN"/>
-        </w:rPr>
-        <w:t>[1]</w:t>
-      </w:r>
-      <w:r>
-        <w:rPr>
-          <w:rFonts w:eastAsia="Times New Roman" w:cs="Linux Libertine"/>
-          <w:color w:val="000000"/>
-          <w:szCs w:val="18"/>
-          <w:lang w:eastAsia="zh-CN"/>
-        </w:rPr>
-        <w:t>.</w:t>
-      </w:r>
-    </w:p>
-    <w:p>
-      <w:pPr>
-        <w:spacing w:before="380" w:after="80" w:line="240" w:lineRule="auto"/>
-        <w:jc w:val="left"/>
-        <w:rPr>
-          <w:rFonts w:eastAsia="Times New Roman" w:cs="Linux Libertine"/>
-          <w:b/>
-          <w:bCs/>
-          <w:color w:val="000000"/>
-          <w:sz w:val="22"/>
-          <w:lang w:eastAsia="zh-CN"/>
-        </w:rPr>
-      </w:pPr>
-      <w:r>
-        <w:rPr>
-          <w:rFonts w:eastAsia="Times New Roman" w:cs="Linux Libertine"/>
-          <w:color w:val="000000"/>
-          <w:szCs w:val="18"/>
-          <w:lang w:eastAsia="zh-CN"/>
-        </w:rPr>
-        <w:t xml:space="preserve">Meanwhile, cross-team daily stand-ups are necessary. each team should choose one </w:t>
-      </w:r>
-      <w:r>
-        <w:rPr>
-          <w:rFonts w:eastAsia="Times New Roman" w:cs="Linux Libertine"/>
-          <w:color w:val="000000"/>
-          <w:szCs w:val="18"/>
-          <w:shd w:val="clear" w:color="auto" w:fill="FFFFFF"/>
-          <w:lang w:eastAsia="zh-CN"/>
-        </w:rPr>
-        <w:t>representative to attend daily meeting, it is convenient to share team updates and remind every team to adjust their work plan</w:t>
-      </w:r>
-      <w:r>
-        <w:rPr>
-          <w:rFonts w:eastAsia="Times New Roman" w:cs="Linux Libertine"/>
-          <w:color w:val="000000"/>
-          <w:szCs w:val="18"/>
-          <w:shd w:val="clear" w:color="auto" w:fill="FFFFFF"/>
-          <w:lang w:eastAsia="zh-CN"/>
-        </w:rPr>
-        <w:t xml:space="preserve"> </w:t>
-      </w:r>
-      <w:r>
-        <w:rPr>
-          <w:rFonts w:eastAsia="Times New Roman" w:cs="Linux Libertine"/>
-          <w:color w:val="000000"/>
-          <w:szCs w:val="18"/>
-          <w:shd w:val="clear" w:color="auto" w:fill="FFFFFF"/>
-          <w:lang w:eastAsia="zh-CN"/>
-        </w:rPr>
-        <w:t>[1]</w:t>
-      </w:r>
-      <w:r>
-        <w:rPr>
-          <w:rFonts w:eastAsia="Times New Roman" w:cs="Linux Libertine"/>
-          <w:color w:val="000000"/>
-          <w:szCs w:val="18"/>
-          <w:shd w:val="clear" w:color="auto" w:fill="FFFFFF"/>
-          <w:lang w:eastAsia="zh-CN"/>
-        </w:rPr>
-        <w:t>.</w:t>
-      </w:r>
-      <w:r>
-        <w:rPr>
-          <w:rFonts w:eastAsia="Times New Roman" w:cs="Linux Libertine"/>
-          <w:color w:val="000000"/>
-          <w:szCs w:val="18"/>
-          <w:shd w:val="clear" w:color="auto" w:fill="FFFFFF"/>
-          <w:lang w:eastAsia="zh-CN"/>
-        </w:rPr>
-        <w:t xml:space="preserve"> So that the responsibility of every team will be much clearer, which is crucial to the delivery of the whole picture.  </w:t>
-      </w:r>
-      <w:r>
-        <w:rPr>
-          <w:rFonts w:eastAsia="Times New Roman" w:cs="Linux Libertine"/>
-          <w:b/>
-          <w:bCs/>
-          <w:color w:val="000000"/>
-          <w:sz w:val="22"/>
-          <w:lang w:eastAsia="zh-CN"/>
-        </w:rPr>
-        <w:t xml:space="preserve">  </w:t>
-      </w:r>
-    </w:p>
-    <w:p>
-      <w:pPr>
-        <w:spacing w:before="380" w:after="80" w:line="240" w:lineRule="auto"/>
-        <w:jc w:val="left"/>
-        <w:rPr>
-          <w:rFonts w:eastAsia="Times New Roman" w:cs="Linux Libertine"/>
-          <w:b/>
-          <w:bCs/>
-          <w:color w:val="000000"/>
-          <w:sz w:val="22"/>
-          <w:lang w:eastAsia="zh-CN"/>
-        </w:rPr>
-      </w:pPr>
+        <w:t xml:space="preserve">  </w:t>
+      </w:r>
       <w:r>
         <w:rPr>
           <w:noProof/>
@@ -880,7 +726,7 @@
                     </pic:cNvPicPr>
                   </pic:nvPicPr>
                   <pic:blipFill>
-                    <a:blip r:embed="rId13">
+                    <a:blip r:embed="rId15">
                       <a:extLst>
                         <a:ext uri="{28A0092B-C50C-407E-A947-70E740481C1C}">
                           <a14:useLocalDpi xmlns:a14="http://schemas.microsoft.com/office/drawing/2010/main" val="0"/>
@@ -915,7 +761,7 @@
     <w:p>
       <w:pPr>
         <w:spacing w:before="380" w:after="80" w:line="240" w:lineRule="auto"/>
-        <w:jc w:val="left"/>
+        <w:jc w:val="center"/>
         <w:rPr>
           <w:rFonts w:eastAsia="Times New Roman" w:cs="Linux Libertine"/>
           <w:b/>
@@ -928,15 +774,17 @@
       <w:r>
         <w:rPr>
           <w:rFonts w:eastAsia="Times New Roman" w:cs="Linux Libertine"/>
-          <w:b/>
-          <w:bCs/>
           <w:color w:val="000000"/>
-          <w:sz w:val="22"/>
+          <w:szCs w:val="18"/>
           <w:lang w:eastAsia="zh-CN"/>
         </w:rPr>
-        <w:t xml:space="preserve"> </w:t>
-      </w:r>
-      <w:r>
+        <w:t>Figure 1 referenced from [9]</w:t>
+      </w:r>
+    </w:p>
+    <w:p>
+      <w:pPr>
+        <w:spacing w:before="380" w:after="80" w:line="240" w:lineRule="auto"/>
+        <w:jc w:val="left"/>
         <w:rPr>
           <w:rFonts w:eastAsia="Times New Roman" w:cs="Linux Libertine"/>
           <w:b/>
@@ -945,8 +793,7 @@
           <w:sz w:val="22"/>
           <w:lang w:eastAsia="zh-CN"/>
         </w:rPr>
-        <w:t xml:space="preserve">2    </w:t>
-      </w:r>
+      </w:pPr>
       <w:r>
         <w:rPr>
           <w:rFonts w:eastAsia="Times New Roman" w:cs="Linux Libertine"/>
@@ -956,90 +803,9 @@
           <w:sz w:val="22"/>
           <w:lang w:eastAsia="zh-CN"/>
         </w:rPr>
-        <w:t>No departmental silos</w:t>
-      </w:r>
-    </w:p>
-    <w:p>
-      <w:pPr>
-        <w:spacing w:before="380" w:after="80" w:line="240" w:lineRule="auto"/>
-        <w:rPr>
-          <w:rFonts w:ascii="Times New Roman" w:eastAsia="Times New Roman" w:hAnsi="Times New Roman" w:cs="Times New Roman"/>
-          <w:sz w:val="24"/>
-          <w:szCs w:val="24"/>
-          <w:lang w:eastAsia="zh-CN"/>
-        </w:rPr>
-      </w:pPr>
-      <w:r>
-        <w:rPr>
-          <w:rFonts w:eastAsia="Times New Roman" w:cs="Linux Libertine"/>
-          <w:color w:val="000000"/>
-          <w:szCs w:val="18"/>
-          <w:lang w:eastAsia="zh-CN"/>
-        </w:rPr>
-        <w:t>In software development industries of al size, it is very common for multiple departments being involved in the same project and working together. However, under these situations, departmental silos sometimes become obstacles of achieving collaboration. It is the duty of the executive leaders and management to prepare and equip their teams with the proper mind-set and vision to break down these destructive organizational barriers [</w:t>
-      </w:r>
-      <w:r>
-        <w:rPr>
-          <w:rFonts w:eastAsia="Times New Roman" w:cs="Linux Libertine"/>
-          <w:color w:val="000000"/>
-          <w:szCs w:val="18"/>
-          <w:lang w:eastAsia="zh-CN"/>
-        </w:rPr>
-        <w:t>3</w:t>
-      </w:r>
-      <w:r>
-        <w:rPr>
-          <w:rFonts w:eastAsia="Times New Roman" w:cs="Linux Libertine"/>
-          <w:color w:val="000000"/>
-          <w:szCs w:val="18"/>
-          <w:lang w:eastAsia="zh-CN"/>
-        </w:rPr>
-        <w:t>].</w:t>
-      </w:r>
-    </w:p>
-    <w:p>
-      <w:pPr>
-        <w:spacing w:before="380" w:after="80" w:line="240" w:lineRule="auto"/>
-        <w:rPr>
-          <w:rFonts w:ascii="Times New Roman" w:eastAsia="Times New Roman" w:hAnsi="Times New Roman" w:cs="Times New Roman"/>
-          <w:sz w:val="24"/>
-          <w:szCs w:val="24"/>
-          <w:lang w:eastAsia="zh-CN"/>
-        </w:rPr>
-      </w:pPr>
-      <w:r>
-        <w:rPr>
-          <w:rFonts w:eastAsia="Times New Roman" w:cs="Linux Libertine"/>
-          <w:color w:val="000000"/>
-          <w:szCs w:val="18"/>
-          <w:lang w:eastAsia="zh-CN"/>
-        </w:rPr>
-        <w:lastRenderedPageBreak/>
-        <w:t xml:space="preserve">Proper Communication and willing to share necessary information are the key to solve departmental silos. Each department usually have their own perspective regarding special terms. In a big project, lack of communication or information sharing can be very harmful for the project, many times may even not </w:t>
-      </w:r>
-      <w:r>
-        <w:rPr>
-          <w:rFonts w:eastAsia="Times New Roman" w:cs="Linux Libertine"/>
-          <w:color w:val="000000"/>
-          <w:szCs w:val="18"/>
-          <w:lang w:eastAsia="zh-CN"/>
-        </w:rPr>
-        <w:t xml:space="preserve">be </w:t>
-      </w:r>
-      <w:r>
-        <w:rPr>
-          <w:rFonts w:eastAsia="Times New Roman" w:cs="Linux Libertine"/>
-          <w:color w:val="000000"/>
-          <w:szCs w:val="18"/>
-          <w:lang w:eastAsia="zh-CN"/>
-        </w:rPr>
-        <w:t>done purposely. Another reason that could result departmental silos might be design flaws of the project. During designing process, it should enhance the interaction and necessary information shared between departments, and all of those should be also be documented on file, knowing who oversees what, and who to seek for information is very important. If in the beginning of the design process, all of those are clear then the communication will be more efficient and better for the final delivered product</w:t>
-      </w:r>
-    </w:p>
-    <w:p>
-      <w:pPr>
-        <w:spacing w:before="380" w:after="80" w:line="240" w:lineRule="auto"/>
-        <w:jc w:val="left"/>
+        <w:t xml:space="preserve"> </w:t>
+      </w:r>
+      <w:r>
         <w:rPr>
           <w:rFonts w:eastAsia="Times New Roman" w:cs="Linux Libertine"/>
           <w:b/>
@@ -1048,7 +814,8 @@
           <w:sz w:val="22"/>
           <w:lang w:eastAsia="zh-CN"/>
         </w:rPr>
-      </w:pPr>
+        <w:t xml:space="preserve">2    </w:t>
+      </w:r>
       <w:r>
         <w:rPr>
           <w:rFonts w:eastAsia="Times New Roman" w:cs="Linux Libertine"/>
@@ -1058,7 +825,7 @@
           <w:sz w:val="22"/>
           <w:lang w:eastAsia="zh-CN"/>
         </w:rPr>
-        <w:t>3    Collaborative architecture and design guidelines</w:t>
+        <w:t>No departmental silos</w:t>
       </w:r>
     </w:p>
     <w:p>
@@ -1078,8 +845,19 @@
           <w:szCs w:val="18"/>
           <w:lang w:eastAsia="zh-CN"/>
         </w:rPr>
-        <w:t xml:space="preserve">According to the 11th principle in the Agile Manifesto, “The best architectures, requirements, and designs emerge from self-organizing teams.” Therefore, the organization should provide guidelines for better collaboration between teams, </w:t>
-      </w:r>
+        <w:t>In software development industries of al size, it is very common for multiple departments being involved in the same project and working together. However, under these situations, departmental silos sometimes become obstacles of achieving collaboration. It is the duty of the executive leaders and management to prepare and equip their teams with the proper mindset and vision to break down these destructive organizational barriers [3].</w:t>
+      </w:r>
+    </w:p>
+    <w:p>
+      <w:pPr>
+        <w:spacing w:before="380" w:after="80" w:line="240" w:lineRule="auto"/>
+        <w:rPr>
+          <w:rFonts w:ascii="Times New Roman" w:eastAsia="Times New Roman" w:hAnsi="Times New Roman" w:cs="Times New Roman"/>
+          <w:sz w:val="24"/>
+          <w:szCs w:val="24"/>
+          <w:lang w:eastAsia="zh-CN"/>
+        </w:rPr>
+      </w:pPr>
       <w:r>
         <w:rPr>
           <w:rFonts w:eastAsia="Times New Roman" w:cs="Linux Libertine"/>
@@ -1087,28 +865,54 @@
           <w:szCs w:val="18"/>
           <w:lang w:eastAsia="zh-CN"/>
         </w:rPr>
-        <w:t>and</w:t>
-      </w:r>
-      <w:r>
+        <w:lastRenderedPageBreak/>
+        <w:t>Proper Communication and willingness to share necessary information are the key to solve departmental silos. Each department usually have their own perspective regarding special terms. In a big project, lack of communication or information sharing can be very harmful to the project, many times may even not be done purposely. Another reason that could result in departmental silos might be the design flaws of the project. During the designing process, it should enhance the interaction and necessary information shared between departments, and all of those should be also be documented on file, knowing who oversees what, and who to seek for information is very important. If at the beginning of the design process, all of those are clear then the communication will be more efficient and better for the final delivered product</w:t>
+      </w:r>
+    </w:p>
+    <w:p>
+      <w:pPr>
+        <w:spacing w:before="380" w:after="80" w:line="240" w:lineRule="auto"/>
+        <w:jc w:val="left"/>
+        <w:rPr>
+          <w:rFonts w:eastAsia="Times New Roman" w:cs="Linux Libertine"/>
+          <w:b/>
+          <w:bCs/>
+          <w:color w:val="000000"/>
+          <w:sz w:val="22"/>
+          <w:lang w:eastAsia="zh-CN"/>
+        </w:rPr>
+      </w:pPr>
+      <w:r>
+        <w:rPr>
+          <w:rFonts w:eastAsia="Times New Roman" w:cs="Linux Libertine"/>
+          <w:b/>
+          <w:bCs/>
+          <w:color w:val="000000"/>
+          <w:sz w:val="22"/>
+          <w:lang w:eastAsia="zh-CN"/>
+        </w:rPr>
+        <w:t>3    Collaborative architecture and design guidelines</w:t>
+      </w:r>
+    </w:p>
+    <w:p>
+      <w:pPr>
+        <w:spacing w:before="380" w:after="80" w:line="240" w:lineRule="auto"/>
         <w:rPr>
           <w:rFonts w:eastAsia="Times New Roman" w:cs="Linux Libertine"/>
           <w:color w:val="000000"/>
           <w:szCs w:val="18"/>
           <w:lang w:eastAsia="zh-CN"/>
         </w:rPr>
-        <w:t xml:space="preserve"> some rules should be formulated, such as daily stand-up meetings between teams, Multiple Product Owners Check-in, Cross-Team Retrospectives and so on. The goals of every team will be more clear and repetitive work will be reduced by these methods. </w:t>
-      </w:r>
-    </w:p>
-    <w:p>
-      <w:pPr>
-        <w:spacing w:before="380" w:after="80" w:line="240" w:lineRule="auto"/>
+      </w:pPr>
+      <w:r>
         <w:rPr>
           <w:rFonts w:eastAsia="Times New Roman" w:cs="Linux Libertine"/>
           <w:color w:val="000000"/>
           <w:szCs w:val="18"/>
           <w:lang w:eastAsia="zh-CN"/>
         </w:rPr>
-      </w:pPr>
+        <w:t>According to the 11th principle in the Agile Manifesto, “The best architectures, requirements, and designs emerge from self-organizing teams</w:t>
+      </w:r>
       <w:r>
         <w:rPr>
           <w:rFonts w:eastAsia="Times New Roman" w:cs="Linux Libertine"/>
@@ -1116,28 +920,28 @@
           <w:szCs w:val="18"/>
           <w:lang w:eastAsia="zh-CN"/>
         </w:rPr>
-        <w:t>At the same time, these methods also help ensure the timeliness of communication. The agile teams are also based on discipline all the time. Although the agile team advocates self-organization and self-management of the team, it must also follow guidelines. The team guidelines in the agile team are stricter than the disciplines of other R &amp; D teams. For example: Whether in the initial stage of product demand or the final gray test, this requires the team to make frequent reviews and necessary adjustments; frequently deliver workable products; timely planning of iteration time; attention to the rhythm of research and development; Information visualization; continuous integration and automated testing.</w:t>
-      </w:r>
-    </w:p>
-    <w:p>
-      <w:pPr>
-        <w:spacing w:before="380" w:after="80" w:line="240" w:lineRule="auto"/>
+        <w:t>.” [</w:t>
+      </w:r>
+      <w:r>
         <w:rPr>
           <w:rFonts w:eastAsia="Times New Roman" w:cs="Linux Libertine"/>
           <w:color w:val="000000"/>
           <w:szCs w:val="18"/>
           <w:lang w:eastAsia="zh-CN"/>
         </w:rPr>
-      </w:pPr>
-      <w:r>
+        <w:t>7] Therefore, the organization should provide guidelines for better collaboration between teams, and some rules should be formulated, such as daily stand-up meetings between teams, Multiple Product Owners Check-in, Cross-Team Retrospectives and so on. The goals of every team will be more clear and repetitive work will be reduced by these methods.</w:t>
+      </w:r>
+    </w:p>
+    <w:p>
+      <w:pPr>
+        <w:spacing w:before="380" w:after="80" w:line="240" w:lineRule="auto"/>
         <w:rPr>
           <w:rFonts w:eastAsia="Times New Roman" w:cs="Linux Libertine"/>
           <w:color w:val="000000"/>
           <w:szCs w:val="18"/>
           <w:lang w:eastAsia="zh-CN"/>
         </w:rPr>
-        <w:t>Agile architecture is also very important in the development process. It is active and evolvable. It evolves with the software development process. In fact, the agile architecture meets the goal of continuous value delivery within the "shortest sustainable delivery time"</w:t>
-      </w:r>
+      </w:pPr>
       <w:r>
         <w:rPr>
           <w:rFonts w:eastAsia="Times New Roman" w:cs="Linux Libertine"/>
@@ -1145,7 +949,7 @@
           <w:szCs w:val="18"/>
           <w:lang w:eastAsia="zh-CN"/>
         </w:rPr>
-        <w:t>[12].</w:t>
+        <w:t>At the same time, these methods also help ensure the timeliness of communication. The agile teams are also based on discipline all the time. Although the agile team advocates self-organization and self-management of the team, it must also follow guidelines. The team guidelines in the agile team are stricter than the disciplines of other R &amp; D teams. For example: Whether in the initial stage of product demand or the final gray test, this requires the team to make frequent reviews and necessary adjustments; frequently deliver workable products; timely planning of iteration time; attention to the rhythm of research and development; Information visualization; continuous integration and automated testing.</w:t>
       </w:r>
     </w:p>
     <w:p>
@@ -1165,19 +969,19 @@
           <w:szCs w:val="18"/>
           <w:lang w:eastAsia="zh-CN"/>
         </w:rPr>
-        <w:t xml:space="preserve">Agile development has a certain impact on software architecture design, giving people the impression of "light architecture design" in agile development. </w:t>
-      </w:r>
-      <w:proofErr w:type="gramStart"/>
-      <w:r>
+        <w:t>Agile architecture is also very important in the development process. It is active and evolvable. It evolves with the software development process. In fact, agile architecture meets the goal of continuous value delivery within the "shortest sustainable delivery time" [6].</w:t>
+      </w:r>
+    </w:p>
+    <w:p>
+      <w:pPr>
+        <w:spacing w:before="380" w:after="80" w:line="240" w:lineRule="auto"/>
         <w:rPr>
           <w:rFonts w:eastAsia="Times New Roman" w:cs="Linux Libertine"/>
           <w:color w:val="000000"/>
           <w:szCs w:val="18"/>
           <w:lang w:eastAsia="zh-CN"/>
         </w:rPr>
-        <w:t>First of all</w:t>
-      </w:r>
-      <w:proofErr w:type="gramEnd"/>
+      </w:pPr>
       <w:r>
         <w:rPr>
           <w:rFonts w:eastAsia="Times New Roman" w:cs="Linux Libertine"/>
@@ -1185,7 +989,7 @@
           <w:szCs w:val="18"/>
           <w:lang w:eastAsia="zh-CN"/>
         </w:rPr>
-        <w:t>, I think agile development is a software process method and tool. Agile development itself does not represent architectural design. This is like the difference between architectural architecture design and construction project management, which are two aspects of architecture. The same software industry is similar. Software architecture design describes the thing itself, while agile development describes the process of creating this thing. First</w:t>
+        <w:t xml:space="preserve">Agile development has a certain impact on software architecture design, giving people the impression of "light architecture design" in agile development. </w:t>
       </w:r>
       <w:r>
         <w:rPr>
@@ -1194,7 +998,7 @@
           <w:szCs w:val="18"/>
           <w:lang w:eastAsia="zh-CN"/>
         </w:rPr>
-        <w:t>ly</w:t>
+        <w:t>First</w:t>
       </w:r>
       <w:r>
         <w:rPr>
@@ -1203,7 +1007,7 @@
           <w:szCs w:val="18"/>
           <w:lang w:eastAsia="zh-CN"/>
         </w:rPr>
-        <w:t xml:space="preserve">, traditional architecture design includes architecture and design. The design can include detailed designs, such as detailed UML diagrams (detailed class </w:t>
+        <w:t>ly</w:t>
       </w:r>
       <w:r>
         <w:rPr>
@@ -1212,7 +1016,7 @@
           <w:szCs w:val="18"/>
           <w:lang w:eastAsia="zh-CN"/>
         </w:rPr>
-        <w:t xml:space="preserve">diagrams, sequence diagrams, etc.), detailed API designs and interface descriptions, and storage layer database table fields Design and much more. In today's fast-changing society, business requirements and technologies are also changing rapidly. It takes 30% (or more) of the time to design the architecture in the early stages of the software process. Either the software developed does not meet market requirements, or Demand changes, resulting in large change costs. For example, </w:t>
+        <w:t xml:space="preserve">, I think agile development is a software process method and tool. Agile development itself does not represent the architectural design. This is like the difference between architectural architecture design and construction project management, which are two aspects of architecture. The same software industry is similar. Software architecture design describes the thing itself, while agile development describes the process of creating this thing. Firstly, traditional architecture design includes architecture and design. The design can include </w:t>
       </w:r>
       <w:r>
         <w:rPr>
@@ -1221,94 +1025,8 @@
           <w:szCs w:val="18"/>
           <w:lang w:eastAsia="zh-CN"/>
         </w:rPr>
-        <w:t xml:space="preserve">we </w:t>
-      </w:r>
-      <w:r>
-        <w:rPr>
-          <w:rFonts w:eastAsia="Times New Roman" w:cs="Linux Libertine"/>
-          <w:color w:val="000000"/>
-          <w:szCs w:val="18"/>
-          <w:lang w:eastAsia="zh-CN"/>
-        </w:rPr>
-        <w:t>understand an e-commerce product. The current functions were planned and designed two years ago, and if new requirements occur, they will be adopted in the next version, resulting in the entire product being out of the market and customer needs. The second point is that architecture design includes two aspects, one is architecture, and the other is design. The detailed design in the design requires a lot of time, including detailed process, API, data structure design. However, the Code coding phase of the software development phase also contains a lot of detailed design content, so there is a Repeat Yourself situation between the two. In other words, agile development now advocates Code is design, and previously it was Design is code. But the problem is that software developers maintain a set of Design and a set of Code, which is overwhelming and inefficient. So, now Code is Design is prevailing and agile is prevailing. For these two reasons, agile development is not suitable for this kind of architectural design content</w:t>
-      </w:r>
-      <w:r>
-        <w:rPr>
-          <w:rFonts w:eastAsia="Times New Roman" w:cs="Linux Libertine"/>
-          <w:color w:val="000000"/>
-          <w:szCs w:val="18"/>
-          <w:lang w:eastAsia="zh-CN"/>
-        </w:rPr>
-        <w:t>.</w:t>
-      </w:r>
-      <w:r>
-        <w:t xml:space="preserve"> </w:t>
-      </w:r>
-      <w:r>
-        <w:rPr>
-          <w:rFonts w:eastAsia="Times New Roman" w:cs="Linux Libertine"/>
-          <w:color w:val="000000"/>
-          <w:szCs w:val="18"/>
-          <w:lang w:eastAsia="zh-CN"/>
-        </w:rPr>
-        <w:t xml:space="preserve">Agile </w:t>
-      </w:r>
-      <w:r>
-        <w:rPr>
-          <w:rFonts w:eastAsia="Times New Roman" w:cs="Linux Libertine"/>
-          <w:color w:val="000000"/>
-          <w:szCs w:val="18"/>
-          <w:lang w:eastAsia="zh-CN"/>
-        </w:rPr>
-        <w:t xml:space="preserve">architecture </w:t>
-      </w:r>
-      <w:r>
-        <w:rPr>
-          <w:rFonts w:eastAsia="Times New Roman" w:cs="Linux Libertine"/>
-          <w:color w:val="000000"/>
-          <w:szCs w:val="18"/>
-          <w:lang w:eastAsia="zh-CN"/>
-        </w:rPr>
-        <w:t>divides traditional architecture design into: Architecture + Design:(1) Retaining the architecture part of the agile architecture</w:t>
-      </w:r>
-      <w:r>
-        <w:rPr>
-          <w:rFonts w:eastAsia="Times New Roman" w:cs="Linux Libertine"/>
-          <w:color w:val="000000"/>
-          <w:szCs w:val="18"/>
-          <w:lang w:eastAsia="zh-CN"/>
-        </w:rPr>
-        <w:t xml:space="preserve">. </w:t>
-      </w:r>
-      <w:r>
-        <w:rPr>
-          <w:rFonts w:eastAsia="Times New Roman" w:cs="Linux Libertine"/>
-          <w:color w:val="000000"/>
-          <w:szCs w:val="18"/>
-          <w:lang w:eastAsia="zh-CN"/>
-        </w:rPr>
-        <w:t>(2) Transfer design to Code coding stage, refactoring stage, Unit Test</w:t>
-      </w:r>
-      <w:r>
-        <w:rPr>
-          <w:rFonts w:eastAsia="Times New Roman" w:cs="Linux Libertine"/>
-          <w:color w:val="000000"/>
-          <w:szCs w:val="18"/>
-          <w:lang w:eastAsia="zh-CN"/>
-        </w:rPr>
-        <w:t>.</w:t>
-      </w:r>
-    </w:p>
-    <w:p>
-      <w:pPr>
-        <w:spacing w:before="380" w:after="80" w:line="240" w:lineRule="auto"/>
-        <w:rPr>
-          <w:rFonts w:eastAsia="Times New Roman" w:cs="Linux Libertine"/>
-          <w:color w:val="000000"/>
-          <w:szCs w:val="18"/>
-          <w:lang w:eastAsia="zh-CN"/>
-        </w:rPr>
-      </w:pPr>
+        <w:t>detailed designs, such as detailed UML diagrams (detailed class diagrams, sequence diagrams, etc.), detailed API designs and interface descriptions, and storage layer database table fields Design and much more. In today's fast-changing society, business requirements and technologies are also changing rapidly. It takes 30% (or more) of the time to design the architecture in the early stages of the software process. Either the software developed does not meet market requirements, or Demand changes, resulting in large change costs. For example, we understand an e-commerce product. The current functions were planned and designed two years ago, and if new requirements occur, they will be adopted in the next version, resulting in the entire product being out of the market and customer needs. The second point is that architecture design includes two aspects, one is architecture, and the other is design. The detailed design in the design requires a lot of time, including detailed process, API, data structure design. However, the Code coding phase of the software development phase also contains a lot of detailed design content, so there is a Repeat Yourself situation between the two. In other words, agile development now advocates Code is design, and previously it was Design is code. But the problem is that software developers maintain a set of designs and a set of codes, which is overwhelming and inefficient. So, now Code is Design is prevailing and agile is prevailing. For these two reasons, agile development is not suitable for this kind of architectural design content. Agile architecture divides traditional architecture design into Architecture + Design:(1) Retaining the architecture part of the agile architecture. (2) Transfer design to Code coding stage, refactoring stage, Unit Test.</w:t>
+      </w:r>
     </w:p>
     <w:p>
       <w:pPr>
@@ -1347,7 +1065,7 @@
                     </pic:cNvPicPr>
                   </pic:nvPicPr>
                   <pic:blipFill>
-                    <a:blip r:embed="rId14">
+                    <a:blip r:embed="rId16">
                       <a:extLst>
                         <a:ext uri="{28A0092B-C50C-407E-A947-70E740481C1C}">
                           <a14:useLocalDpi xmlns:a14="http://schemas.microsoft.com/office/drawing/2010/main" val="0"/>
@@ -1382,8 +1100,9 @@
     <w:p>
       <w:pPr>
         <w:spacing w:before="380" w:after="80" w:line="240" w:lineRule="auto"/>
-        <w:rPr>
-          <w:rFonts w:ascii="SimSun" w:eastAsia="SimSun" w:hAnsi="SimSun" w:cs="SimSun"/>
+        <w:jc w:val="center"/>
+        <w:rPr>
+          <w:rFonts w:eastAsia="Times New Roman" w:cs="Linux Libertine"/>
           <w:color w:val="000000"/>
           <w:szCs w:val="18"/>
           <w:lang w:eastAsia="zh-CN"/>
@@ -1391,18 +1110,45 @@
       </w:pPr>
       <w:r>
         <w:rPr>
-          <w:rFonts w:ascii="SimSun" w:eastAsia="SimSun" w:hAnsi="SimSun" w:cs="SimSun"/>
+          <w:rFonts w:eastAsia="Times New Roman" w:cs="Linux Libertine"/>
           <w:color w:val="000000"/>
           <w:szCs w:val="18"/>
           <w:lang w:eastAsia="zh-CN"/>
         </w:rPr>
-        <w:t>[11]</w:t>
+        <w:t xml:space="preserve">Figure </w:t>
+      </w:r>
+      <w:r>
+        <w:rPr>
+          <w:rFonts w:eastAsia="Times New Roman" w:cs="Linux Libertine"/>
+          <w:color w:val="000000"/>
+          <w:szCs w:val="18"/>
+          <w:lang w:eastAsia="zh-CN"/>
+        </w:rPr>
+        <w:t>2</w:t>
+      </w:r>
+      <w:r>
+        <w:rPr>
+          <w:rFonts w:eastAsia="Times New Roman" w:cs="Linux Libertine"/>
+          <w:color w:val="000000"/>
+          <w:szCs w:val="18"/>
+          <w:lang w:eastAsia="zh-CN"/>
+        </w:rPr>
+        <w:t xml:space="preserve"> referenced from </w:t>
+      </w:r>
+      <w:r>
+        <w:rPr>
+          <w:rFonts w:eastAsia="Times New Roman" w:cs="Linux Libertine"/>
+          <w:color w:val="000000"/>
+          <w:szCs w:val="18"/>
+          <w:lang w:eastAsia="zh-CN"/>
+        </w:rPr>
+        <w:t>[5]</w:t>
       </w:r>
     </w:p>
     <w:p>
       <w:pPr>
         <w:pStyle w:val="NormalWeb"/>
-        <w:spacing w:before="380" w:beforeAutospacing="0" w:after="80" w:afterAutospacing="0"/>
+        <w:spacing w:before="380" w:beforeAutospacing="0" w:after="80" w:afterAutospacing="0" w:line="240" w:lineRule="auto"/>
         <w:rPr>
           <w:rFonts w:ascii="Times New Roman" w:hAnsi="Times New Roman" w:cs="Times New Roman"/>
           <w:sz w:val="24"/>
@@ -1479,234 +1225,261 @@
     </w:p>
     <w:p>
       <w:pPr>
-        <w:spacing w:before="380" w:after="80" w:line="240" w:lineRule="auto"/>
-        <w:jc w:val="left"/>
-        <w:rPr>
-          <w:rFonts w:ascii="Times New Roman" w:eastAsia="Times New Roman" w:hAnsi="Times New Roman" w:cs="Times New Roman"/>
-          <w:sz w:val="24"/>
-          <w:szCs w:val="24"/>
-          <w:lang w:eastAsia="zh-CN"/>
-        </w:rPr>
-      </w:pPr>
-      <w:r>
-        <w:rPr>
-          <w:rFonts w:eastAsia="Times New Roman" w:cs="Linux Libertine"/>
+        <w:pStyle w:val="AckHead"/>
+        <w:jc w:val="both"/>
+        <w:rPr>
+          <w:rFonts w:eastAsia="Times New Roman"/>
+          <w:b w:val="0"/>
           <w:color w:val="000000"/>
+          <w:sz w:val="18"/>
           <w:szCs w:val="18"/>
           <w:lang w:eastAsia="zh-CN"/>
         </w:rPr>
-        <w:t xml:space="preserve">We can use high technology to manage the Agile teams. Sometimes the teams are big so it’s difficult to manage. It is also hard to track every team’s work without proper management. </w:t>
-      </w:r>
-      <w:proofErr w:type="gramStart"/>
-      <w:r>
-        <w:rPr>
-          <w:rFonts w:eastAsia="Times New Roman" w:cs="Linux Libertine"/>
+      </w:pPr>
+      <w:r>
+        <w:rPr>
+          <w:rFonts w:eastAsia="Times New Roman"/>
+          <w:b w:val="0"/>
           <w:color w:val="000000"/>
+          <w:sz w:val="18"/>
           <w:szCs w:val="18"/>
           <w:lang w:eastAsia="zh-CN"/>
         </w:rPr>
-        <w:t>So</w:t>
-      </w:r>
-      <w:proofErr w:type="gramEnd"/>
-      <w:r>
-        <w:rPr>
-          <w:rFonts w:eastAsia="Times New Roman" w:cs="Linux Libertine"/>
+        <w:t xml:space="preserve">We can use high technology to manage the Agile teams. Sometimes the teams are big so it’s difficult to manage. It is also hard to track every team’s work without proper management. </w:t>
+      </w:r>
+      <w:proofErr w:type="gramStart"/>
+      <w:r>
+        <w:rPr>
+          <w:rFonts w:eastAsia="Times New Roman"/>
+          <w:b w:val="0"/>
           <w:color w:val="000000"/>
+          <w:sz w:val="18"/>
           <w:szCs w:val="18"/>
           <w:lang w:eastAsia="zh-CN"/>
         </w:rPr>
-        <w:t xml:space="preserve"> some technical tools have become necessary. We can use online task tracking and project management tools. In some cases, actual to-do items with sticky notes are good, but not good for dispersed </w:t>
-      </w:r>
-      <w:r>
-        <w:rPr>
-          <w:rFonts w:eastAsia="Times New Roman" w:cs="Linux Libertine"/>
+        <w:t>So</w:t>
+      </w:r>
+      <w:proofErr w:type="gramEnd"/>
+      <w:r>
+        <w:rPr>
+          <w:rFonts w:eastAsia="Times New Roman"/>
+          <w:b w:val="0"/>
           <w:color w:val="000000"/>
+          <w:sz w:val="18"/>
           <w:szCs w:val="18"/>
           <w:lang w:eastAsia="zh-CN"/>
         </w:rPr>
-        <w:lastRenderedPageBreak/>
-        <w:t>teams. Use online tools for smooth, dynamic project and task management, easy prioritization, visibility and transparency, and better collaboration [6]. For example: </w:t>
+        <w:t xml:space="preserve"> some technical tools have become necessary. We can use online task tracking and project management tools. In some cases, actual to-do items with sticky notes are good, but not good for dispersed teams. Use online tools for smooth, dynamic project and task management, easy prioritization, visibility and transparency, and better collaboration [4]. For example: </w:t>
       </w:r>
     </w:p>
     <w:p>
       <w:pPr>
-        <w:spacing w:before="380" w:after="80" w:line="240" w:lineRule="auto"/>
-        <w:jc w:val="left"/>
-        <w:rPr>
-          <w:rFonts w:ascii="Times New Roman" w:eastAsia="Times New Roman" w:hAnsi="Times New Roman" w:cs="Times New Roman"/>
-          <w:sz w:val="24"/>
-          <w:szCs w:val="24"/>
-          <w:lang w:eastAsia="zh-CN"/>
-        </w:rPr>
-      </w:pPr>
-      <w:r>
-        <w:rPr>
-          <w:rFonts w:eastAsia="Times New Roman" w:cs="Linux Libertine"/>
+        <w:pStyle w:val="AckHead"/>
+        <w:jc w:val="both"/>
+        <w:rPr>
+          <w:rFonts w:eastAsia="Times New Roman"/>
+          <w:b w:val="0"/>
           <w:color w:val="000000"/>
+          <w:sz w:val="18"/>
           <w:szCs w:val="18"/>
           <w:lang w:eastAsia="zh-CN"/>
         </w:rPr>
-        <w:t>Visual boards, Scrum boards help teams plan together, make the progress visualization and concentrate on their objectives</w:t>
-      </w:r>
-      <w:r>
-        <w:rPr>
-          <w:rFonts w:eastAsia="Times New Roman" w:cs="Linux Libertine"/>
+      </w:pPr>
+      <w:r>
+        <w:rPr>
+          <w:rFonts w:eastAsia="Times New Roman"/>
+          <w:b w:val="0"/>
           <w:color w:val="000000"/>
+          <w:sz w:val="18"/>
           <w:szCs w:val="18"/>
           <w:lang w:eastAsia="zh-CN"/>
         </w:rPr>
-        <w:t xml:space="preserve"> [1].</w:t>
-      </w:r>
-      <w:r>
-        <w:rPr>
-          <w:rFonts w:eastAsia="Times New Roman" w:cs="Linux Libertine"/>
+        <w:lastRenderedPageBreak/>
+        <w:t xml:space="preserve">Visual boards, Scrum boards help teams plan together, make progress visualization and concentrate on their objectives [1]. Software applications such as JIRA, Trello and VersionOne provides features that facilitate discussion and collaboration between teams through joint planning, progress tracking, and frequent communication [1]. In the previous semester, we have used taiga board to manage sprint and backlog, it is a very efficient way and keeps everyone updated with </w:t>
+      </w:r>
+      <w:proofErr w:type="gramStart"/>
+      <w:r>
+        <w:rPr>
+          <w:rFonts w:eastAsia="Times New Roman"/>
+          <w:b w:val="0"/>
           <w:color w:val="000000"/>
+          <w:sz w:val="18"/>
           <w:szCs w:val="18"/>
           <w:lang w:eastAsia="zh-CN"/>
         </w:rPr>
-        <w:t xml:space="preserve"> Software applications such as JIRA, Trello and VersionOne provides features that facilitate discussion and collaboration between teams through joint planning, progress tracking, and frequent communication</w:t>
-      </w:r>
-      <w:r>
-        <w:rPr>
-          <w:rFonts w:eastAsia="Times New Roman" w:cs="Linux Libertine"/>
+        <w:t>other</w:t>
+      </w:r>
+      <w:proofErr w:type="gramEnd"/>
+      <w:r>
+        <w:rPr>
+          <w:rFonts w:eastAsia="Times New Roman"/>
+          <w:b w:val="0"/>
           <w:color w:val="000000"/>
+          <w:sz w:val="18"/>
           <w:szCs w:val="18"/>
           <w:lang w:eastAsia="zh-CN"/>
         </w:rPr>
-        <w:t xml:space="preserve"> [1</w:t>
-      </w:r>
-      <w:bookmarkStart w:id="0" w:name="_GoBack"/>
-      <w:bookmarkEnd w:id="0"/>
-      <w:r>
-        <w:rPr>
-          <w:rFonts w:eastAsia="Times New Roman" w:cs="Linux Libertine"/>
+        <w:t xml:space="preserve"> people’s progress </w:t>
+      </w:r>
+    </w:p>
+    <w:p>
+      <w:pPr>
+        <w:pStyle w:val="AckHead"/>
+        <w:jc w:val="both"/>
+        <w:rPr>
+          <w:rFonts w:eastAsia="Times New Roman"/>
+          <w:b w:val="0"/>
           <w:color w:val="000000"/>
+          <w:sz w:val="18"/>
           <w:szCs w:val="18"/>
           <w:lang w:eastAsia="zh-CN"/>
         </w:rPr>
-        <w:t>]</w:t>
-      </w:r>
-      <w:r>
-        <w:rPr>
-          <w:rFonts w:eastAsia="Times New Roman" w:cs="Linux Libertine"/>
+      </w:pPr>
+      <w:r>
+        <w:rPr>
+          <w:rFonts w:eastAsia="Times New Roman"/>
+          <w:b w:val="0"/>
           <w:color w:val="000000"/>
+          <w:sz w:val="18"/>
           <w:szCs w:val="18"/>
           <w:lang w:eastAsia="zh-CN"/>
         </w:rPr>
-        <w:t xml:space="preserve">. In the previous semester, we have used taiga board to manage sprint and backlog, it is a very efficient way and keep everyone updated with </w:t>
-      </w:r>
-      <w:r>
-        <w:rPr>
-          <w:rFonts w:eastAsia="Times New Roman" w:cs="Linux Libertine"/>
+        <w:t>Video streaming software such as Skype and Zoom enables real-time interaction and communication. You can also share screen to visualize things that you have been talking about, it will be very helpful for teams that are not even located in the same office, as long as they joined the same conference room online, they are able to share their knowledge and opinions right away</w:t>
+      </w:r>
+    </w:p>
+    <w:p>
+      <w:pPr>
+        <w:pStyle w:val="AckHead"/>
+        <w:jc w:val="both"/>
+        <w:rPr>
+          <w:rFonts w:eastAsia="Times New Roman"/>
+          <w:b w:val="0"/>
           <w:color w:val="000000"/>
+          <w:sz w:val="18"/>
           <w:szCs w:val="18"/>
           <w:lang w:eastAsia="zh-CN"/>
         </w:rPr>
-        <w:t>another</w:t>
-      </w:r>
-      <w:r>
-        <w:rPr>
-          <w:rFonts w:eastAsia="Times New Roman" w:cs="Linux Libertine"/>
+      </w:pPr>
+      <w:r>
+        <w:rPr>
+          <w:rFonts w:eastAsia="Times New Roman"/>
+          <w:b w:val="0"/>
           <w:color w:val="000000"/>
+          <w:sz w:val="18"/>
           <w:szCs w:val="18"/>
           <w:lang w:eastAsia="zh-CN"/>
         </w:rPr>
-        <w:t xml:space="preserve"> people’s progress </w:t>
+        <w:t>We can also use cloud drive to exchange documents, like using Google Docs for easy sharing of collaboratively, which is usually used for creating documents and charts for documentation purposes. It allows editing history, commenting, creating and including charts in documents at the same time. It gets updated in real-time, so all participants can see exactly what changes are happening and review for any further enhancements. [5]</w:t>
       </w:r>
     </w:p>
     <w:p>
       <w:pPr>
-        <w:spacing w:before="380" w:after="80" w:line="240" w:lineRule="auto"/>
-        <w:jc w:val="left"/>
-        <w:rPr>
-          <w:rFonts w:ascii="Times New Roman" w:eastAsia="Times New Roman" w:hAnsi="Times New Roman" w:cs="Times New Roman"/>
-          <w:sz w:val="24"/>
-          <w:szCs w:val="24"/>
-          <w:lang w:eastAsia="zh-CN"/>
-        </w:rPr>
-      </w:pPr>
-      <w:r>
-        <w:rPr>
-          <w:rFonts w:eastAsia="Times New Roman" w:cs="Linux Libertine"/>
+        <w:pStyle w:val="AckHead"/>
+        <w:jc w:val="both"/>
+        <w:rPr>
+          <w:rFonts w:eastAsia="Times New Roman"/>
+          <w:b w:val="0"/>
           <w:color w:val="000000"/>
+          <w:sz w:val="18"/>
           <w:szCs w:val="18"/>
           <w:lang w:eastAsia="zh-CN"/>
         </w:rPr>
-        <w:t>Video streaming software such as Skype and Zoom enables real-time interaction and communication. You can also share screen to visualize things that you have been talking about, it will be very helpful for teams that are not even located in the same office, as long as they joined the same conference room online, they are able to share their knowledge and opinions right away</w:t>
+      </w:pPr>
+      <w:r>
+        <w:rPr>
+          <w:rFonts w:eastAsia="Times New Roman"/>
+          <w:b w:val="0"/>
+          <w:color w:val="000000"/>
+          <w:sz w:val="18"/>
+          <w:szCs w:val="18"/>
+          <w:lang w:eastAsia="zh-CN"/>
+        </w:rPr>
+        <w:t xml:space="preserve">Moreover, there are some source control tools and Integration Tools, which helps teams that are not co-located or even in the same office.[1] With source control tool, each team can have its own branch and version of the source code, they can easily get the latest stable code and update their own branches without affecting other teams. When a release is around the corner, after meeting with each other, they can create 1 specific branch that contains everybody’s changes for the new release and then after unit tests, regression tests and integration tests even automation tests, and bug fixing usually, it can finally go to production. </w:t>
       </w:r>
     </w:p>
     <w:p>
       <w:pPr>
-        <w:spacing w:before="380" w:after="80" w:line="240" w:lineRule="auto"/>
-        <w:jc w:val="left"/>
-        <w:rPr>
-          <w:rFonts w:ascii="Times New Roman" w:eastAsia="Times New Roman" w:hAnsi="Times New Roman" w:cs="Times New Roman"/>
-          <w:sz w:val="24"/>
-          <w:szCs w:val="24"/>
-          <w:lang w:eastAsia="zh-CN"/>
-        </w:rPr>
-      </w:pPr>
-      <w:r>
-        <w:rPr>
-          <w:rFonts w:eastAsia="Times New Roman" w:cs="Linux Libertine"/>
-          <w:color w:val="000000"/>
-          <w:szCs w:val="18"/>
-          <w:lang w:eastAsia="zh-CN"/>
-        </w:rPr>
-        <w:t>We can also use cloud drive to exchange documents, like using Google Docs for easy sharing of collaboratively, which is usually used for creating documents and charts for documentation purposes. It allows editing history, commenting, creating and including charts in documents at the same time. It gets updated in real time, so all participants can see exactly what changes are happening and review for any further enhancements. </w:t>
-      </w:r>
-      <w:r>
-        <w:rPr>
-          <w:rFonts w:eastAsia="Times New Roman" w:cs="Linux Libertine"/>
-          <w:color w:val="000000"/>
-          <w:szCs w:val="18"/>
-          <w:lang w:eastAsia="zh-CN"/>
-        </w:rPr>
-        <w:t>[11]</w:t>
+        <w:pStyle w:val="AckHead"/>
+        <w:rPr>
+          <w14:ligatures w14:val="standard"/>
+        </w:rPr>
+      </w:pPr>
+      <w:r>
+        <w:rPr>
+          <w14:ligatures w14:val="standard"/>
+        </w:rPr>
+        <w:t>ACKNOWLEDGMENTS</w:t>
       </w:r>
     </w:p>
     <w:p>
       <w:pPr>
-        <w:spacing w:before="380" w:after="80" w:line="240" w:lineRule="auto"/>
-        <w:jc w:val="left"/>
-        <w:rPr>
-          <w:rFonts w:ascii="Times New Roman" w:eastAsia="Times New Roman" w:hAnsi="Times New Roman" w:cs="Times New Roman"/>
-          <w:sz w:val="24"/>
-          <w:szCs w:val="24"/>
-          <w:lang w:eastAsia="zh-CN"/>
-        </w:rPr>
-      </w:pPr>
-      <w:r>
-        <w:rPr>
-          <w:rFonts w:eastAsia="Times New Roman" w:cs="Linux Libertine"/>
-          <w:color w:val="000000"/>
-          <w:szCs w:val="18"/>
-          <w:lang w:eastAsia="zh-CN"/>
-        </w:rPr>
-        <w:t>Moreover, there are some source control tools and Integration Tools, which helps teams that are not co-located or even in the same office.</w:t>
-      </w:r>
-      <w:r>
-        <w:rPr>
-          <w:rFonts w:eastAsia="Times New Roman" w:cs="Linux Libertine"/>
-          <w:color w:val="000000"/>
-          <w:szCs w:val="18"/>
-          <w:lang w:eastAsia="zh-CN"/>
-        </w:rPr>
-        <w:t>[1]</w:t>
-      </w:r>
-      <w:r>
-        <w:rPr>
-          <w:rFonts w:eastAsia="Times New Roman" w:cs="Linux Libertine"/>
-          <w:color w:val="000000"/>
-          <w:szCs w:val="18"/>
-          <w:lang w:eastAsia="zh-CN"/>
-        </w:rPr>
-        <w:t xml:space="preserve"> With source control tool, each team can have their own branch and version of the source code, they can easily get the latest stable code and update their own branches without affecting other teams. When release is around the corner, after meeting with each other, they can create 1 specific branch that contains everybody’s changes for the new release and then after unit tests, regression tests and integration tests even automation test, and bug fixing usually, it can finally go to production. </w:t>
+        <w:pStyle w:val="ReferenceHead"/>
+        <w:rPr>
+          <w:rFonts w:cstheme="minorBidi"/>
+          <w:b w:val="0"/>
+          <w:sz w:val="18"/>
+          <w:lang w:eastAsia="it-IT"/>
+          <w14:ligatures w14:val="standard"/>
+        </w:rPr>
+      </w:pPr>
+      <w:r>
+        <w:rPr>
+          <w:rFonts w:cstheme="minorBidi"/>
+          <w:b w:val="0"/>
+          <w:sz w:val="18"/>
+          <w:lang w:eastAsia="it-IT"/>
+          <w14:ligatures w14:val="standard"/>
+        </w:rPr>
+        <w:t xml:space="preserve">During drafting this paper, Both </w:t>
+      </w:r>
+      <w:proofErr w:type="spellStart"/>
+      <w:r>
+        <w:rPr>
+          <w:rFonts w:cstheme="minorBidi"/>
+          <w:b w:val="0"/>
+          <w:sz w:val="18"/>
+          <w:lang w:eastAsia="it-IT"/>
+          <w14:ligatures w14:val="standard"/>
+        </w:rPr>
+        <w:t>Huijing</w:t>
+      </w:r>
+      <w:proofErr w:type="spellEnd"/>
+      <w:r>
+        <w:rPr>
+          <w:rFonts w:cstheme="minorBidi"/>
+          <w:b w:val="0"/>
+          <w:sz w:val="18"/>
+          <w:lang w:eastAsia="it-IT"/>
+          <w14:ligatures w14:val="standard"/>
+        </w:rPr>
+        <w:t xml:space="preserve"> and </w:t>
+      </w:r>
+      <w:proofErr w:type="spellStart"/>
+      <w:r>
+        <w:rPr>
+          <w:rFonts w:cstheme="minorBidi"/>
+          <w:b w:val="0"/>
+          <w:sz w:val="18"/>
+          <w:lang w:eastAsia="it-IT"/>
+          <w14:ligatures w14:val="standard"/>
+        </w:rPr>
+        <w:t>Bingrui</w:t>
+      </w:r>
+      <w:proofErr w:type="spellEnd"/>
+      <w:r>
+        <w:rPr>
+          <w:rFonts w:cstheme="minorBidi"/>
+          <w:b w:val="0"/>
+          <w:sz w:val="18"/>
+          <w:lang w:eastAsia="it-IT"/>
+          <w14:ligatures w14:val="standard"/>
+        </w:rPr>
+        <w:t xml:space="preserve"> have been doing a lot of research and constantly writing in order to finish the paper. We both also help each other find any grammar mistakes or sometimes rephrase each other’s sentences. We communicate frequently to keep each other updated and we use a google doc to collaborate real-time work together. Overall this paper is a great teamwork outcome.</w:t>
       </w:r>
     </w:p>
     <w:p>
       <w:pPr>
-        <w:pStyle w:val="AckHead"/>
+        <w:pStyle w:val="ReferenceHead"/>
         <w:rPr>
           <w14:ligatures w14:val="standard"/>
         </w:rPr>
@@ -1715,181 +1488,82 @@
         <w:rPr>
           <w14:ligatures w14:val="standard"/>
         </w:rPr>
-        <w:t>ACKNOWLEDGMENTS</w:t>
+        <w:t>REFERENCES</w:t>
       </w:r>
     </w:p>
     <w:p>
       <w:pPr>
-        <w:pStyle w:val="AckPara"/>
-        <w:rPr>
-          <w14:ligatures w14:val="standard"/>
-        </w:rPr>
-      </w:pPr>
-      <w:r>
-        <w:rPr>
-          <w:lang w:eastAsia="it-IT"/>
-          <w14:ligatures w14:val="standard"/>
-        </w:rPr>
-        <w:t xml:space="preserve">During drafting this paper, Both Huijing and I have been doing a lot of research and constantly writing in order to finish the paper. We both also help each other find any grammar mistakes or sometimes rephrase each other’s sentences. </w:t>
-      </w:r>
-      <w:r>
-        <w:rPr>
-          <w:lang w:eastAsia="it-IT"/>
-          <w14:ligatures w14:val="standard"/>
-        </w:rPr>
-        <w:t xml:space="preserve">We communicate frequently to keep each other updated and we use google doc to collaborate real-time work together. </w:t>
-      </w:r>
-      <w:r>
-        <w:rPr>
-          <w:lang w:eastAsia="it-IT"/>
-          <w14:ligatures w14:val="standard"/>
-        </w:rPr>
-        <w:t>Overall this paper is a great teamwork outcome</w:t>
-      </w:r>
-      <w:r>
-        <w:rPr>
-          <w14:ligatures w14:val="standard"/>
-        </w:rPr>
-        <w:t>.</w:t>
-      </w:r>
-    </w:p>
-    <w:p>
-      <w:pPr>
         <w:pStyle w:val="ReferenceHead"/>
         <w:rPr>
-          <w14:ligatures w14:val="standard"/>
-        </w:rPr>
-      </w:pPr>
-      <w:r>
-        <w:rPr>
-          <w14:ligatures w14:val="standard"/>
-        </w:rPr>
-        <w:t>REFERENCES</w:t>
-      </w:r>
-    </w:p>
-    <w:p>
-      <w:pPr>
-        <w:pStyle w:val="NormalWeb"/>
-        <w:spacing w:before="0" w:beforeAutospacing="0" w:after="0" w:afterAutospacing="0"/>
-        <w:rPr>
-          <w:rFonts w:cs="Linux Libertine"/>
-          <w:sz w:val="16"/>
-          <w:szCs w:val="16"/>
-          <w:lang w:eastAsia="zh-CN"/>
-        </w:rPr>
-      </w:pPr>
-      <w:r>
-        <w:rPr>
-          <w:rFonts w:cs="Linux Libertine"/>
+          <w:rFonts w:eastAsia="Times New Roman"/>
+          <w:b w:val="0"/>
           <w:color w:val="000000"/>
           <w:sz w:val="16"/>
           <w:szCs w:val="16"/>
         </w:rPr>
-        <w:t xml:space="preserve">[1] </w:t>
-      </w:r>
-      <w:r>
-        <w:rPr>
-          <w:rFonts w:cs="Linux Libertine"/>
-          <w:color w:val="333333"/>
+      </w:pPr>
+      <w:r>
+        <w:rPr>
+          <w:rFonts w:eastAsia="Times New Roman"/>
+          <w:b w:val="0"/>
+          <w:color w:val="000000"/>
           <w:sz w:val="16"/>
           <w:szCs w:val="16"/>
         </w:rPr>
-        <w:t>Anon</w:t>
-      </w:r>
-      <w:r>
-        <w:rPr>
-          <w:rFonts w:cs="Linux Libertine"/>
-          <w:color w:val="333333"/>
-          <w:sz w:val="16"/>
-          <w:szCs w:val="16"/>
-          <w:shd w:val="clear" w:color="auto" w:fill="FFFFFF"/>
-        </w:rPr>
-        <w:t xml:space="preserve">. GSA Tech Guides. Retrieved January 20, 2020 from </w:t>
-      </w:r>
-      <w:hyperlink r:id="rId15" w:history="1">
+        <w:t xml:space="preserve">[1] Anon. GSA Tech Guides. Retrieved January 20, 2020 from </w:t>
+      </w:r>
+      <w:hyperlink r:id="rId17" w:history="1">
         <w:r>
           <w:rPr>
             <w:rStyle w:val="Hyperlink"/>
-            <w:rFonts w:cs="Linux Libertine"/>
-            <w:color w:val="1155CC"/>
+            <w:rFonts w:eastAsia="Times New Roman"/>
+            <w:b w:val="0"/>
             <w:sz w:val="16"/>
             <w:szCs w:val="16"/>
-            <w:shd w:val="clear" w:color="auto" w:fill="FFFFFF"/>
           </w:rPr>
           <w:t>https://tech.gsa.gov/guides/Collaboration_Across_Agile_Teams/</w:t>
         </w:r>
       </w:hyperlink>
-      <w:r>
-        <w:rPr>
-          <w:rFonts w:cs="Linux Libertine"/>
+    </w:p>
+    <w:p>
+      <w:pPr>
+        <w:pStyle w:val="ReferenceHead"/>
+        <w:rPr>
+          <w:rFonts w:eastAsia="Times New Roman"/>
+          <w:b w:val="0"/>
+          <w:color w:val="000000"/>
           <w:sz w:val="16"/>
           <w:szCs w:val="16"/>
         </w:rPr>
-        <w:t xml:space="preserve"> </w:t>
-      </w:r>
-    </w:p>
-    <w:p>
-      <w:pPr>
-        <w:pStyle w:val="NormalWeb"/>
-        <w:spacing w:before="0" w:beforeAutospacing="0" w:after="0" w:afterAutospacing="0"/>
-        <w:rPr>
-          <w:rFonts w:cs="Linux Libertine"/>
-          <w:color w:val="3C4043"/>
+      </w:pPr>
+      <w:r>
+        <w:rPr>
+          <w:rFonts w:eastAsia="Times New Roman"/>
+          <w:b w:val="0"/>
+          <w:color w:val="000000"/>
           <w:sz w:val="16"/>
           <w:szCs w:val="16"/>
-          <w:shd w:val="clear" w:color="auto" w:fill="FFFFFF"/>
-        </w:rPr>
-      </w:pPr>
-      <w:r>
-        <w:rPr>
-          <w:rFonts w:cs="Linux Libertine"/>
-          <w:color w:val="3C4043"/>
+        </w:rPr>
+        <w:t>[2] C.M. Tartaglia and P. Ramnath, 2006. Using open spaces to resolve cross team issue [software development] DOI:</w:t>
+      </w:r>
+      <w:r>
+        <w:rPr>
+          <w:rFonts w:eastAsia="Times New Roman"/>
+          <w:b w:val="0"/>
+          <w:color w:val="000000"/>
           <w:sz w:val="16"/>
           <w:szCs w:val="16"/>
-          <w:shd w:val="clear" w:color="auto" w:fill="FFFFFF"/>
-        </w:rPr>
-        <w:t>[2] C.M. Tartaglia and P. Ramnath, 2006. Using open spaces to resolve cross team issue</w:t>
-      </w:r>
-      <w:r>
-        <w:rPr>
-          <w:rFonts w:cs="Linux Libertine"/>
-          <w:color w:val="3C4043"/>
-          <w:sz w:val="16"/>
-          <w:szCs w:val="16"/>
-          <w:shd w:val="clear" w:color="auto" w:fill="FFFFFF"/>
         </w:rPr>
         <w:t xml:space="preserve"> </w:t>
       </w:r>
-      <w:r>
-        <w:rPr>
-          <w:rFonts w:cs="Linux Libertine"/>
-          <w:color w:val="3C4043"/>
-          <w:sz w:val="16"/>
-          <w:szCs w:val="16"/>
-          <w:shd w:val="clear" w:color="auto" w:fill="FFFFFF"/>
-        </w:rPr>
-        <w:t>[software development] DOI:</w:t>
-      </w:r>
-    </w:p>
-    <w:p>
-      <w:pPr>
-        <w:pStyle w:val="NormalWeb"/>
-        <w:spacing w:before="0" w:beforeAutospacing="0" w:after="0" w:afterAutospacing="0"/>
-        <w:rPr>
-          <w:rFonts w:cs="Linux Libertine"/>
-          <w:sz w:val="16"/>
-          <w:szCs w:val="16"/>
-        </w:rPr>
-      </w:pPr>
-      <w:hyperlink r:id="rId16" w:anchor="authors" w:history="1">
+      <w:hyperlink r:id="rId18" w:history="1">
         <w:r>
           <w:rPr>
             <w:rStyle w:val="Hyperlink"/>
-            <w:rFonts w:cs="Linux Libertine"/>
-            <w:color w:val="1155CC"/>
+            <w:rFonts w:eastAsia="Times New Roman"/>
+            <w:b w:val="0"/>
             <w:sz w:val="16"/>
             <w:szCs w:val="16"/>
-            <w:shd w:val="clear" w:color="auto" w:fill="FFFFFF"/>
           </w:rPr>
           <w:t>https://ieeexplore.ieee.org/document/1609818/authors#authors</w:t>
         </w:r>
@@ -1897,131 +1571,237 @@
     </w:p>
     <w:p>
       <w:pPr>
-        <w:pStyle w:val="MetadataHead"/>
-        <w:rPr>
-          <w:rFonts w:cs="Linux Libertine"/>
+        <w:pStyle w:val="ReferenceHead"/>
+        <w:rPr>
+          <w:rFonts w:eastAsia="Times New Roman"/>
+          <w:b w:val="0"/>
+          <w:color w:val="000000"/>
           <w:sz w:val="16"/>
           <w:szCs w:val="16"/>
         </w:rPr>
       </w:pPr>
       <w:r>
         <w:rPr>
-          <w:rFonts w:cs="Linux Libertine"/>
-          <w:color w:val="3C4043"/>
+          <w:rFonts w:eastAsia="Times New Roman"/>
+          <w:b w:val="0"/>
+          <w:color w:val="000000"/>
           <w:sz w:val="16"/>
           <w:szCs w:val="16"/>
-          <w:shd w:val="clear" w:color="auto" w:fill="FFFFFF"/>
-        </w:rPr>
-        <w:t xml:space="preserve">[3] </w:t>
-      </w:r>
-      <w:r>
-        <w:rPr>
-          <w:rFonts w:cs="Linux Libertine"/>
-          <w:color w:val="333333"/>
-          <w:sz w:val="16"/>
-          <w:szCs w:val="16"/>
-          <w:shd w:val="clear" w:color="auto" w:fill="FFFFFF"/>
-        </w:rPr>
-        <w:t xml:space="preserve">Brent Gleeson. 2017. 5 Ways to Destroy the Pesky Silos in Your Organization. (June 2017). Retrieved January 20, 2020 from </w:t>
-      </w:r>
-      <w:hyperlink r:id="rId17" w:history="1">
+        </w:rPr>
+        <w:t xml:space="preserve">[3] Brent Gleeson. 2017. 5 Ways to Destroy the Pesky Silos in Your Organization. (June 2017). Retrieved January 20, 2020 from </w:t>
+      </w:r>
+      <w:hyperlink r:id="rId19" w:history="1">
         <w:r>
           <w:rPr>
             <w:rStyle w:val="Hyperlink"/>
-            <w:rFonts w:cs="Linux Libertine"/>
+            <w:rFonts w:eastAsia="Times New Roman"/>
+            <w:b w:val="0"/>
             <w:sz w:val="16"/>
             <w:szCs w:val="16"/>
-            <w:shd w:val="clear" w:color="auto" w:fill="FFFFFF"/>
           </w:rPr>
-          <w:t>https://www.inc.com/brent-gleeson/5-ways-to-destroy-the-pesky-silos-in-your-organization.html</w:t>
+          <w:t>https://www.inc.com/brent-gleeson/5-ways-to-destroy-the-pesky-silos-in-your-organization.htmlConference</w:t>
         </w:r>
+      </w:hyperlink>
+      <w:r>
+        <w:rPr>
+          <w:rFonts w:eastAsia="Times New Roman"/>
+          <w:b w:val="0"/>
+          <w:color w:val="000000"/>
+          <w:sz w:val="16"/>
+          <w:szCs w:val="16"/>
+        </w:rPr>
+        <w:t xml:space="preserve"> </w:t>
+      </w:r>
+    </w:p>
+    <w:p>
+      <w:pPr>
+        <w:pStyle w:val="ReferenceHead"/>
+        <w:rPr>
+          <w:rFonts w:eastAsia="Times New Roman"/>
+          <w:b w:val="0"/>
+          <w:color w:val="000000"/>
+          <w:sz w:val="16"/>
+          <w:szCs w:val="16"/>
+        </w:rPr>
+      </w:pPr>
+      <w:r>
+        <w:rPr>
+          <w:rFonts w:eastAsia="Times New Roman"/>
+          <w:b w:val="0"/>
+          <w:color w:val="000000"/>
+          <w:sz w:val="16"/>
+          <w:szCs w:val="16"/>
+        </w:rPr>
+        <w:t xml:space="preserve">[4] </w:t>
+      </w:r>
+      <w:r>
+        <w:rPr>
+          <w:rFonts w:eastAsia="Times New Roman"/>
+          <w:b w:val="0"/>
+          <w:color w:val="000000"/>
+          <w:sz w:val="16"/>
+          <w:szCs w:val="16"/>
+        </w:rPr>
+        <w:t>Tomas Gutierrez. 2015. How to Manage Distributed Teams Using Agile Techniques. (October 2015). Retrieved January 2</w:t>
+      </w:r>
+      <w:r>
+        <w:rPr>
+          <w:rFonts w:eastAsia="Times New Roman"/>
+          <w:b w:val="0"/>
+          <w:color w:val="000000"/>
+          <w:sz w:val="16"/>
+          <w:szCs w:val="16"/>
+        </w:rPr>
+        <w:t>3</w:t>
+      </w:r>
+      <w:r>
+        <w:rPr>
+          <w:rFonts w:eastAsia="Times New Roman"/>
+          <w:b w:val="0"/>
+          <w:color w:val="000000"/>
+          <w:sz w:val="16"/>
+          <w:szCs w:val="16"/>
+        </w:rPr>
+        <w:t xml:space="preserve">, 2020 from </w:t>
+      </w:r>
+      <w:hyperlink r:id="rId20" w:history="1">
         <w:r>
           <w:rPr>
             <w:rStyle w:val="Hyperlink"/>
-            <w:rFonts w:cs="Linux Libertine"/>
-            <w:vanish/>
+            <w:rFonts w:eastAsia="Times New Roman"/>
+            <w:b w:val="0"/>
             <w:sz w:val="16"/>
             <w:szCs w:val="16"/>
-            <w14:ligatures w14:val="standard"/>
           </w:rPr>
-          <w:t>Conference</w:t>
+          <w:t>https://www.scalablepath.com/blog/manage-distributed-teams/</w:t>
         </w:r>
       </w:hyperlink>
-      <w:r>
-        <w:rPr>
-          <w:rFonts w:cs="Linux Libertine"/>
-          <w:vanish/>
-          <w:color w:val="auto"/>
+    </w:p>
+    <w:p>
+      <w:pPr>
+        <w:pStyle w:val="ReferenceHead"/>
+        <w:rPr>
+          <w:rFonts w:eastAsia="Times New Roman"/>
+          <w:color w:val="000000"/>
           <w:sz w:val="16"/>
           <w:szCs w:val="16"/>
-          <w14:ligatures w14:val="standard"/>
-        </w:rPr>
-        <w:t xml:space="preserve"> Name:ACM Woodstock conference</w:t>
-      </w:r>
-    </w:p>
-    <w:p>
-      <w:pPr>
-        <w:pStyle w:val="MetadataHead"/>
-        <w:rPr>
-          <w:rFonts w:cs="Linux Libertine"/>
-          <w:color w:val="auto"/>
+        </w:rPr>
+      </w:pPr>
+      <w:r>
+        <w:rPr>
+          <w:rFonts w:eastAsia="Times New Roman"/>
+          <w:b w:val="0"/>
+          <w:color w:val="000000"/>
           <w:sz w:val="16"/>
           <w:szCs w:val="16"/>
-          <w14:ligatures w14:val="standard"/>
-        </w:rPr>
-      </w:pPr>
-      <w:r>
-        <w:rPr>
-          <w:rFonts w:cs="Linux Libertine"/>
-          <w:color w:val="auto"/>
+        </w:rPr>
+        <w:t xml:space="preserve">[5] </w:t>
+      </w:r>
+      <w:proofErr w:type="spellStart"/>
+      <w:r>
+        <w:rPr>
+          <w:rFonts w:eastAsia="Times New Roman"/>
+          <w:b w:val="0"/>
+          <w:color w:val="000000"/>
           <w:sz w:val="16"/>
           <w:szCs w:val="16"/>
-          <w14:ligatures w14:val="standard"/>
-        </w:rPr>
-        <w:t xml:space="preserve">[4] </w:t>
-      </w:r>
-      <w:hyperlink r:id="rId18" w:history="1">
+        </w:rPr>
+        <w:t>Sunit</w:t>
+      </w:r>
+      <w:proofErr w:type="spellEnd"/>
+      <w:r>
+        <w:rPr>
+          <w:rFonts w:eastAsia="Times New Roman"/>
+          <w:b w:val="0"/>
+          <w:color w:val="000000"/>
+          <w:sz w:val="16"/>
+          <w:szCs w:val="16"/>
+        </w:rPr>
+        <w:t xml:space="preserve"> Parekh. 2015. ​Collaboration Techniques for Large Distributed Agile Projects. (February 2015). Retrieved January 23, 2020 from </w:t>
+      </w:r>
+      <w:hyperlink r:id="rId21" w:history="1">
         <w:r>
           <w:rPr>
             <w:rStyle w:val="Hyperlink"/>
-            <w:rFonts w:cs="Linux Libertine"/>
+            <w:rFonts w:eastAsia="Times New Roman"/>
+            <w:b w:val="0"/>
             <w:sz w:val="16"/>
             <w:szCs w:val="16"/>
-            <w14:ligatures w14:val="standard"/>
           </w:rPr>
           <w:t>https://www.thoughtworks.com/insights/blog/collaboration-techniques-large-distributed-agile-projects</w:t>
         </w:r>
       </w:hyperlink>
+      <w:r>
+        <w:rPr>
+          <w:rFonts w:eastAsia="Times New Roman"/>
+          <w:color w:val="000000"/>
+          <w:sz w:val="16"/>
+          <w:szCs w:val="16"/>
+        </w:rPr>
+        <w:t xml:space="preserve"> </w:t>
+      </w:r>
     </w:p>
     <w:p>
       <w:pPr>
-        <w:pStyle w:val="MetadataHead"/>
-        <w:rPr>
-          <w:rFonts w:cs="Linux Libertine"/>
-          <w:color w:val="auto"/>
+        <w:pStyle w:val="ReferenceHead"/>
+        <w:rPr>
+          <w:rFonts w:eastAsia="Times New Roman"/>
+          <w:b w:val="0"/>
+          <w:color w:val="000000"/>
           <w:sz w:val="16"/>
           <w:szCs w:val="16"/>
-          <w14:ligatures w14:val="standard"/>
-        </w:rPr>
-      </w:pPr>
-      <w:r>
-        <w:rPr>
-          <w:rFonts w:cs="Linux Libertine"/>
-          <w:color w:val="auto"/>
+        </w:rPr>
+      </w:pPr>
+      <w:r>
+        <w:rPr>
+          <w:rFonts w:eastAsia="Times New Roman"/>
+          <w:b w:val="0"/>
+          <w:color w:val="000000"/>
           <w:sz w:val="16"/>
           <w:szCs w:val="16"/>
-          <w14:ligatures w14:val="standard"/>
-        </w:rPr>
-        <w:t xml:space="preserve">[5] </w:t>
-      </w:r>
-      <w:hyperlink r:id="rId19" w:history="1">
+        </w:rPr>
+        <w:t xml:space="preserve">[6] </w:t>
+      </w:r>
+      <w:r>
+        <w:rPr>
+          <w:rFonts w:eastAsia="Times New Roman"/>
+          <w:b w:val="0"/>
+          <w:color w:val="000000"/>
+          <w:sz w:val="16"/>
+          <w:szCs w:val="16"/>
+        </w:rPr>
+        <w:t xml:space="preserve">Anon. 2019. Agile Architecture in </w:t>
+      </w:r>
+      <w:proofErr w:type="spellStart"/>
+      <w:r>
+        <w:rPr>
+          <w:rFonts w:eastAsia="Times New Roman"/>
+          <w:b w:val="0"/>
+          <w:color w:val="000000"/>
+          <w:sz w:val="16"/>
+          <w:szCs w:val="16"/>
+        </w:rPr>
+        <w:t>SAFe</w:t>
+      </w:r>
+      <w:proofErr w:type="spellEnd"/>
+      <w:r>
+        <w:rPr>
+          <w:rFonts w:eastAsia="Times New Roman"/>
+          <w:b w:val="0"/>
+          <w:color w:val="000000"/>
+          <w:sz w:val="16"/>
+          <w:szCs w:val="16"/>
+        </w:rPr>
+        <w:t xml:space="preserve">. (September 2019). Retrieved January 23, 2020 from </w:t>
+      </w:r>
+      <w:hyperlink r:id="rId22" w:history="1">
         <w:r>
           <w:rPr>
             <w:rStyle w:val="Hyperlink"/>
-            <w:rFonts w:cs="Linux Libertine"/>
+            <w:rFonts w:eastAsia="Times New Roman"/>
+            <w:b w:val="0"/>
             <w:sz w:val="16"/>
             <w:szCs w:val="16"/>
-            <w14:ligatures w14:val="standard"/>
           </w:rPr>
           <w:t>http://www.scaledagileframework.com/agile-architecture/</w:t>
         </w:r>
@@ -2029,163 +1809,161 @@
     </w:p>
     <w:p>
       <w:pPr>
-        <w:pStyle w:val="MetadataHead"/>
-        <w:rPr>
-          <w:rFonts w:cs="Linux Libertine"/>
-          <w:color w:val="auto"/>
+        <w:pStyle w:val="ReferenceHead"/>
+        <w:rPr>
+          <w:rFonts w:eastAsia="Times New Roman"/>
+          <w:b w:val="0"/>
+          <w:color w:val="000000"/>
           <w:sz w:val="16"/>
           <w:szCs w:val="16"/>
-          <w14:ligatures w14:val="standard"/>
-        </w:rPr>
-      </w:pPr>
-      <w:r>
-        <w:rPr>
-          <w:rFonts w:cs="Linux Libertine"/>
-          <w:color w:val="auto"/>
+        </w:rPr>
+      </w:pPr>
+      <w:r>
+        <w:rPr>
+          <w:rFonts w:eastAsia="Times New Roman"/>
+          <w:b w:val="0"/>
+          <w:color w:val="000000"/>
           <w:sz w:val="16"/>
           <w:szCs w:val="16"/>
-          <w14:ligatures w14:val="standard"/>
-        </w:rPr>
-        <w:t xml:space="preserve">[6] </w:t>
-      </w:r>
-      <w:hyperlink r:id="rId20" w:history="1">
+        </w:rPr>
+        <w:t xml:space="preserve">[7] </w:t>
+      </w:r>
+      <w:r>
+        <w:rPr>
+          <w:rFonts w:eastAsia="Times New Roman"/>
+          <w:b w:val="0"/>
+          <w:color w:val="000000"/>
+          <w:sz w:val="16"/>
+          <w:szCs w:val="16"/>
+        </w:rPr>
+        <w:t>Kent Beck et al. </w:t>
+      </w:r>
+      <w:r>
+        <w:rPr>
+          <w:rFonts w:eastAsia="Times New Roman"/>
+          <w:b w:val="0"/>
+          <w:color w:val="000000"/>
+          <w:sz w:val="16"/>
+          <w:szCs w:val="16"/>
+        </w:rPr>
+        <w:t>2001 (</w:t>
+      </w:r>
+      <w:r>
+        <w:rPr>
+          <w:rFonts w:eastAsia="Times New Roman"/>
+          <w:b w:val="0"/>
+          <w:color w:val="000000"/>
+          <w:sz w:val="16"/>
+          <w:szCs w:val="16"/>
+        </w:rPr>
+        <w:t xml:space="preserve">2001). Retrieved January 23, 2020 from </w:t>
+      </w:r>
+      <w:hyperlink r:id="rId23" w:history="1">
         <w:r>
           <w:rPr>
             <w:rStyle w:val="Hyperlink"/>
-            <w:rFonts w:cs="Linux Libertine"/>
+            <w:rFonts w:eastAsia="Times New Roman"/>
+            <w:b w:val="0"/>
             <w:sz w:val="16"/>
             <w:szCs w:val="16"/>
-            <w14:ligatures w14:val="standard"/>
           </w:rPr>
-          <w:t>https://www.scalablepath.com/blog/manage-distributed-teams/</w:t>
+          <w:t>https://agilemanifesto.org/principles.html</w:t>
         </w:r>
       </w:hyperlink>
     </w:p>
     <w:p>
       <w:pPr>
-        <w:pStyle w:val="MetadataHead"/>
-        <w:rPr>
-          <w:rFonts w:cs="Linux Libertine"/>
-          <w:color w:val="auto"/>
+        <w:pStyle w:val="ReferenceHead"/>
+        <w:rPr>
+          <w:rFonts w:eastAsia="Times New Roman"/>
+          <w:b w:val="0"/>
+          <w:color w:val="000000"/>
           <w:sz w:val="16"/>
           <w:szCs w:val="16"/>
-          <w14:ligatures w14:val="standard"/>
-        </w:rPr>
-      </w:pPr>
-      <w:r>
-        <w:rPr>
-          <w:rFonts w:cs="Linux Libertine"/>
-          <w:color w:val="auto"/>
+        </w:rPr>
+      </w:pPr>
+      <w:r>
+        <w:rPr>
+          <w:rFonts w:eastAsia="Times New Roman"/>
+          <w:b w:val="0"/>
+          <w:color w:val="000000"/>
           <w:sz w:val="16"/>
           <w:szCs w:val="16"/>
-          <w14:ligatures w14:val="standard"/>
-        </w:rPr>
-        <w:t>[7]</w:t>
-      </w:r>
-      <w:hyperlink r:id="rId21" w:history="1">
+        </w:rPr>
+        <w:t xml:space="preserve">[8] </w:t>
+      </w:r>
+      <w:r>
+        <w:rPr>
+          <w:rFonts w:eastAsia="Times New Roman"/>
+          <w:b w:val="0"/>
+          <w:color w:val="000000"/>
+          <w:sz w:val="16"/>
+          <w:szCs w:val="16"/>
+        </w:rPr>
+        <w:t xml:space="preserve">Anon. 2012. ACM Computing Classification System. (2012). Retrieved January 23, 2020 from </w:t>
+      </w:r>
+      <w:hyperlink r:id="rId24" w:history="1">
         <w:r>
           <w:rPr>
             <w:rStyle w:val="Hyperlink"/>
-            <w:rFonts w:cs="Linux Libertine"/>
+            <w:rFonts w:eastAsia="Times New Roman"/>
+            <w:b w:val="0"/>
             <w:sz w:val="16"/>
             <w:szCs w:val="16"/>
-            <w14:ligatures w14:val="standard"/>
           </w:rPr>
-          <w:t>https://agilevelocity.com/team/blogimprove-cross-functional-collaboration/</w:t>
+          <w:t>https://dl.acm.org/ccs</w:t>
         </w:r>
       </w:hyperlink>
     </w:p>
     <w:p>
       <w:pPr>
-        <w:pStyle w:val="MetadataHead"/>
-        <w:rPr>
-          <w:rFonts w:cs="Linux Libertine"/>
-          <w:color w:val="auto"/>
+        <w:pStyle w:val="ReferenceHead"/>
+        <w:rPr>
+          <w:rFonts w:eastAsia="Times New Roman"/>
+          <w:b w:val="0"/>
+          <w:color w:val="000000"/>
           <w:sz w:val="16"/>
           <w:szCs w:val="16"/>
-          <w14:ligatures w14:val="standard"/>
-        </w:rPr>
-      </w:pPr>
-      <w:r>
-        <w:rPr>
-          <w:rFonts w:cs="Linux Libertine"/>
-          <w:color w:val="auto"/>
+        </w:rPr>
+      </w:pPr>
+      <w:r>
+        <w:rPr>
+          <w:rFonts w:eastAsia="Times New Roman"/>
+          <w:b w:val="0"/>
+          <w:color w:val="000000"/>
           <w:sz w:val="16"/>
           <w:szCs w:val="16"/>
-          <w14:ligatures w14:val="standard"/>
-        </w:rPr>
-        <w:t xml:space="preserve">[8] </w:t>
-      </w:r>
-      <w:hyperlink r:id="rId22" w:history="1">
+        </w:rPr>
+        <w:t xml:space="preserve">[9] Jim </w:t>
+      </w:r>
+      <w:proofErr w:type="spellStart"/>
+      <w:r>
+        <w:rPr>
+          <w:rFonts w:eastAsia="Times New Roman"/>
+          <w:b w:val="0"/>
+          <w:color w:val="000000"/>
+          <w:sz w:val="16"/>
+          <w:szCs w:val="16"/>
+        </w:rPr>
+        <w:t>Ewel</w:t>
+      </w:r>
+      <w:proofErr w:type="spellEnd"/>
+      <w:r>
+        <w:rPr>
+          <w:rFonts w:eastAsia="Times New Roman"/>
+          <w:b w:val="0"/>
+          <w:color w:val="000000"/>
+          <w:sz w:val="16"/>
+          <w:szCs w:val="16"/>
+        </w:rPr>
+        <w:t xml:space="preserve">. 2018. Cross-Functional Teams - Part Two. (March 2018). Retrieved January 23, 2020 from </w:t>
+      </w:r>
+      <w:hyperlink r:id="rId25" w:history="1">
         <w:r>
           <w:rPr>
             <w:rStyle w:val="Hyperlink"/>
-            <w:rFonts w:cs="Linux Libertine"/>
-            <w:sz w:val="16"/>
-            <w:szCs w:val="16"/>
-            <w14:ligatures w14:val="standard"/>
-          </w:rPr>
-          <w:t>https://www.scaledagileframework.com/agile-teams/</w:t>
-        </w:r>
-      </w:hyperlink>
-    </w:p>
-    <w:p>
-      <w:pPr>
-        <w:pStyle w:val="MetadataHead"/>
-        <w:rPr>
-          <w:rStyle w:val="Hyperlink"/>
-          <w:rFonts w:cs="Linux Libertine"/>
-          <w:sz w:val="16"/>
-          <w:szCs w:val="16"/>
-          <w14:ligatures w14:val="standard"/>
-        </w:rPr>
-      </w:pPr>
-      <w:r>
-        <w:rPr>
-          <w:rFonts w:cs="Linux Libertine"/>
-          <w:color w:val="auto"/>
-          <w:sz w:val="16"/>
-          <w:szCs w:val="16"/>
-          <w14:ligatures w14:val="standard"/>
-        </w:rPr>
-        <w:t xml:space="preserve">[9] </w:t>
-      </w:r>
-      <w:hyperlink r:id="rId23" w:history="1">
-        <w:r>
-          <w:rPr>
-            <w:rStyle w:val="Hyperlink"/>
-            <w:rFonts w:cs="Linux Libertine"/>
-            <w:sz w:val="16"/>
-            <w:szCs w:val="16"/>
-            <w14:ligatures w14:val="standard"/>
-          </w:rPr>
-          <w:t>https://www.disciplinedagiledelivery.com/agility-at-scale/large-agile-teams/</w:t>
-        </w:r>
-      </w:hyperlink>
-    </w:p>
-    <w:p>
-      <w:pPr>
-        <w:pStyle w:val="MetadataHead"/>
-        <w:rPr>
-          <w:rStyle w:val="Hyperlink"/>
-          <w:sz w:val="16"/>
-          <w:szCs w:val="16"/>
-        </w:rPr>
-      </w:pPr>
-      <w:r>
-        <w:rPr>
-          <w:rFonts w:cs="Linux Libertine"/>
-          <w:color w:val="auto"/>
-          <w:sz w:val="16"/>
-          <w:szCs w:val="16"/>
-          <w14:ligatures w14:val="standard"/>
-        </w:rPr>
-        <w:t xml:space="preserve">[10] </w:t>
-      </w:r>
-      <w:hyperlink r:id="rId24" w:history="1">
-        <w:r>
-          <w:rPr>
-            <w:rStyle w:val="Hyperlink"/>
+            <w:rFonts w:eastAsia="Times New Roman"/>
+            <w:b w:val="0"/>
             <w:sz w:val="16"/>
             <w:szCs w:val="16"/>
           </w:rPr>
@@ -2195,84 +1973,20 @@
     </w:p>
     <w:p>
       <w:pPr>
-        <w:pStyle w:val="MetadataHead"/>
-        <w:rPr>
-          <w:rStyle w:val="Hyperlink"/>
+        <w:pStyle w:val="ReferenceHead"/>
+        <w:rPr>
+          <w:rFonts w:eastAsia="Times New Roman"/>
+          <w:b w:val="0"/>
+          <w:color w:val="000000"/>
           <w:sz w:val="16"/>
           <w:szCs w:val="16"/>
         </w:rPr>
       </w:pPr>
-      <w:r>
-        <w:rPr>
-          <w:rFonts w:cs="Linux Libertine"/>
-          <w:color w:val="auto"/>
-          <w:sz w:val="16"/>
-          <w:szCs w:val="16"/>
-          <w14:ligatures w14:val="standard"/>
-        </w:rPr>
-        <w:t>[11]</w:t>
-      </w:r>
-      <w:hyperlink r:id="rId25" w:history="1">
-        <w:r>
-          <w:rPr>
-            <w:rStyle w:val="Hyperlink"/>
-            <w:sz w:val="16"/>
-            <w:szCs w:val="16"/>
-          </w:rPr>
-          <w:t>https://www.thoughtworks.com/insights/blog/collaboration-techniques-large-distributed-agile-projects</w:t>
-        </w:r>
-      </w:hyperlink>
     </w:p>
     <w:p>
       <w:pPr>
         <w:pStyle w:val="MetadataHead"/>
-        <w:rPr>
-          <w:rStyle w:val="Hyperlink"/>
-        </w:rPr>
-      </w:pPr>
-      <w:r>
-        <w:rPr>
-          <w:rFonts w:hint="eastAsia"/>
-          <w:color w:val="auto"/>
-          <w:sz w:val="16"/>
-          <w:szCs w:val="16"/>
-        </w:rPr>
-        <w:t>[</w:t>
-      </w:r>
-      <w:r>
-        <w:rPr>
-          <w:color w:val="auto"/>
-          <w:sz w:val="16"/>
-          <w:szCs w:val="16"/>
-        </w:rPr>
-        <w:t>12]</w:t>
-      </w:r>
-      <w:r>
-        <w:rPr>
-          <w:rStyle w:val="Hyperlink"/>
-          <w:rFonts w:cs="Linux Libertine"/>
-          <w:sz w:val="16"/>
-          <w:szCs w:val="16"/>
-          <w14:ligatures w14:val="standard"/>
-        </w:rPr>
-        <w:t xml:space="preserve"> </w:t>
-      </w:r>
-      <w:hyperlink r:id="rId26" w:history="1">
-        <w:r>
-          <w:rPr>
-            <w:rStyle w:val="Hyperlink"/>
-            <w:rFonts w:cs="Linux Libertine"/>
-            <w:sz w:val="16"/>
-            <w:szCs w:val="16"/>
-            <w14:ligatures w14:val="standard"/>
-          </w:rPr>
-          <w:t>http://www.scaledagileframework.com/agile-architecture/</w:t>
-        </w:r>
-      </w:hyperlink>
-    </w:p>
-    <w:p>
-      <w:pPr>
-        <w:pStyle w:val="MetadataHead"/>
+        <w:spacing w:line="240" w:lineRule="auto"/>
         <w:rPr>
           <w:rFonts w:cs="Linux Libertine"/>
           <w:vanish/>
@@ -2282,10 +1996,7 @@
           <w14:ligatures w14:val="standard"/>
         </w:rPr>
       </w:pPr>
-    </w:p>
-    <w:p>
-      <w:pPr>
-        <w:pStyle w:val="MetadataHead"/>
+      <w:r>
         <w:rPr>
           <w:rFonts w:cs="Linux Libertine"/>
           <w:vanish/>
@@ -2294,8 +2005,13 @@
           <w:szCs w:val="16"/>
           <w14:ligatures w14:val="standard"/>
         </w:rPr>
-      </w:pPr>
-      <w:r>
+        <w:t>Conference Short Name:WOODSTOCK’18</w:t>
+      </w:r>
+    </w:p>
+    <w:p>
+      <w:pPr>
+        <w:pStyle w:val="MetadataHead"/>
+        <w:spacing w:line="240" w:lineRule="auto"/>
         <w:rPr>
           <w:rFonts w:cs="Linux Libertine"/>
           <w:vanish/>
@@ -2304,12 +2020,8 @@
           <w:szCs w:val="16"/>
           <w14:ligatures w14:val="standard"/>
         </w:rPr>
-        <w:t>Conference Short Name:WOODSTOCK’18</w:t>
-      </w:r>
-    </w:p>
-    <w:p>
-      <w:pPr>
-        <w:pStyle w:val="MetadataHead"/>
+      </w:pPr>
+      <w:r>
         <w:rPr>
           <w:rFonts w:cs="Linux Libertine"/>
           <w:vanish/>
@@ -2318,8 +2030,13 @@
           <w:szCs w:val="16"/>
           <w14:ligatures w14:val="standard"/>
         </w:rPr>
-      </w:pPr>
-      <w:r>
+        <w:t>Conference Location:El Paso, Texas USA</w:t>
+      </w:r>
+    </w:p>
+    <w:p>
+      <w:pPr>
+        <w:pStyle w:val="MetadataHead"/>
+        <w:spacing w:line="240" w:lineRule="auto"/>
         <w:rPr>
           <w:rFonts w:cs="Linux Libertine"/>
           <w:vanish/>
@@ -2328,12 +2045,8 @@
           <w:szCs w:val="16"/>
           <w14:ligatures w14:val="standard"/>
         </w:rPr>
-        <w:t>Conference Location:El Paso, Texas USA</w:t>
-      </w:r>
-    </w:p>
-    <w:p>
-      <w:pPr>
-        <w:pStyle w:val="MetadataHead"/>
+      </w:pPr>
+      <w:r>
         <w:rPr>
           <w:rFonts w:cs="Linux Libertine"/>
           <w:vanish/>
@@ -2342,8 +2055,13 @@
           <w:szCs w:val="16"/>
           <w14:ligatures w14:val="standard"/>
         </w:rPr>
-      </w:pPr>
-      <w:r>
+        <w:t>ISBN:978-1-4503-0000-0/18/06</w:t>
+      </w:r>
+    </w:p>
+    <w:p>
+      <w:pPr>
+        <w:pStyle w:val="MetadataHead"/>
+        <w:spacing w:line="240" w:lineRule="auto"/>
         <w:rPr>
           <w:rFonts w:cs="Linux Libertine"/>
           <w:vanish/>
@@ -2352,12 +2070,8 @@
           <w:szCs w:val="16"/>
           <w14:ligatures w14:val="standard"/>
         </w:rPr>
-        <w:t>ISBN:978-1-4503-0000-0/18/06</w:t>
-      </w:r>
-    </w:p>
-    <w:p>
-      <w:pPr>
-        <w:pStyle w:val="MetadataHead"/>
+      </w:pPr>
+      <w:r>
         <w:rPr>
           <w:rFonts w:cs="Linux Libertine"/>
           <w:vanish/>
@@ -2366,8 +2080,13 @@
           <w:szCs w:val="16"/>
           <w14:ligatures w14:val="standard"/>
         </w:rPr>
-      </w:pPr>
-      <w:r>
+        <w:t>Year:2018</w:t>
+      </w:r>
+    </w:p>
+    <w:p>
+      <w:pPr>
+        <w:pStyle w:val="MetadataHead"/>
+        <w:spacing w:line="240" w:lineRule="auto"/>
         <w:rPr>
           <w:rFonts w:cs="Linux Libertine"/>
           <w:vanish/>
@@ -2376,12 +2095,8 @@
           <w:szCs w:val="16"/>
           <w14:ligatures w14:val="standard"/>
         </w:rPr>
-        <w:t>Year:2018</w:t>
-      </w:r>
-    </w:p>
-    <w:p>
-      <w:pPr>
-        <w:pStyle w:val="MetadataHead"/>
+      </w:pPr>
+      <w:r>
         <w:rPr>
           <w:rFonts w:cs="Linux Libertine"/>
           <w:vanish/>
@@ -2390,8 +2105,13 @@
           <w:szCs w:val="16"/>
           <w14:ligatures w14:val="standard"/>
         </w:rPr>
-      </w:pPr>
-      <w:r>
+        <w:t>Date:June</w:t>
+      </w:r>
+    </w:p>
+    <w:p>
+      <w:pPr>
+        <w:pStyle w:val="MetadataHead"/>
+        <w:spacing w:line="240" w:lineRule="auto"/>
         <w:rPr>
           <w:rFonts w:cs="Linux Libertine"/>
           <w:vanish/>
@@ -2400,12 +2120,8 @@
           <w:szCs w:val="16"/>
           <w14:ligatures w14:val="standard"/>
         </w:rPr>
-        <w:t>Date:June</w:t>
-      </w:r>
-    </w:p>
-    <w:p>
-      <w:pPr>
-        <w:pStyle w:val="MetadataHead"/>
+      </w:pPr>
+      <w:r>
         <w:rPr>
           <w:rFonts w:cs="Linux Libertine"/>
           <w:vanish/>
@@ -2414,8 +2130,13 @@
           <w:szCs w:val="16"/>
           <w14:ligatures w14:val="standard"/>
         </w:rPr>
-      </w:pPr>
-      <w:r>
+        <w:t>Copyright Year:2018</w:t>
+      </w:r>
+    </w:p>
+    <w:p>
+      <w:pPr>
+        <w:pStyle w:val="MetadataHead"/>
+        <w:spacing w:line="240" w:lineRule="auto"/>
         <w:rPr>
           <w:rFonts w:cs="Linux Libertine"/>
           <w:vanish/>
@@ -2424,12 +2145,8 @@
           <w:szCs w:val="16"/>
           <w14:ligatures w14:val="standard"/>
         </w:rPr>
-        <w:t>Copyright Year:2018</w:t>
-      </w:r>
-    </w:p>
-    <w:p>
-      <w:pPr>
-        <w:pStyle w:val="MetadataHead"/>
+      </w:pPr>
+      <w:r>
         <w:rPr>
           <w:rFonts w:cs="Linux Libertine"/>
           <w:vanish/>
@@ -2438,8 +2155,13 @@
           <w:szCs w:val="16"/>
           <w14:ligatures w14:val="standard"/>
         </w:rPr>
-      </w:pPr>
-      <w:r>
+        <w:t>Copyright Statement:rightsretained</w:t>
+      </w:r>
+    </w:p>
+    <w:p>
+      <w:pPr>
+        <w:pStyle w:val="MetadataHead"/>
+        <w:spacing w:line="240" w:lineRule="auto"/>
         <w:rPr>
           <w:rFonts w:cs="Linux Libertine"/>
           <w:vanish/>
@@ -2448,12 +2170,8 @@
           <w:szCs w:val="16"/>
           <w14:ligatures w14:val="standard"/>
         </w:rPr>
-        <w:t>Copyright Statement:rightsretained</w:t>
-      </w:r>
-    </w:p>
-    <w:p>
-      <w:pPr>
-        <w:pStyle w:val="MetadataHead"/>
+      </w:pPr>
+      <w:r>
         <w:rPr>
           <w:rFonts w:cs="Linux Libertine"/>
           <w:vanish/>
@@ -2462,8 +2180,13 @@
           <w:szCs w:val="16"/>
           <w14:ligatures w14:val="standard"/>
         </w:rPr>
-      </w:pPr>
-      <w:r>
+        <w:t>DOI:10.1145/1234567890</w:t>
+      </w:r>
+    </w:p>
+    <w:p>
+      <w:pPr>
+        <w:pStyle w:val="MetadataHead"/>
+        <w:spacing w:line="240" w:lineRule="auto"/>
         <w:rPr>
           <w:rFonts w:cs="Linux Libertine"/>
           <w:vanish/>
@@ -2472,12 +2195,8 @@
           <w:szCs w:val="16"/>
           <w14:ligatures w14:val="standard"/>
         </w:rPr>
-        <w:t>DOI:10.1145/1234567890</w:t>
-      </w:r>
-    </w:p>
-    <w:p>
-      <w:pPr>
-        <w:pStyle w:val="MetadataHead"/>
+      </w:pPr>
+      <w:r>
         <w:rPr>
           <w:rFonts w:cs="Linux Libertine"/>
           <w:vanish/>
@@ -2486,274 +2205,13 @@
           <w:szCs w:val="16"/>
           <w14:ligatures w14:val="standard"/>
         </w:rPr>
-      </w:pPr>
-      <w:r>
-        <w:rPr>
-          <w:rFonts w:cs="Linux Libertine"/>
-          <w:vanish/>
-          <w:color w:val="auto"/>
-          <w:sz w:val="16"/>
-          <w:szCs w:val="16"/>
-          <w14:ligatures w14:val="standard"/>
-        </w:rPr>
         <w:t>RRH: F. Surname et al.</w:t>
       </w:r>
     </w:p>
     <w:p>
       <w:pPr>
         <w:pStyle w:val="MetadataHead"/>
-        <w:rPr>
-          <w:rFonts w:cs="Linux Libertine"/>
-          <w:color w:val="auto"/>
-          <w:sz w:val="16"/>
-          <w:szCs w:val="16"/>
-          <w14:ligatures w14:val="standard"/>
-        </w:rPr>
-      </w:pPr>
-      <w:r>
-        <w:rPr>
-          <w:rFonts w:cs="Linux Libertine"/>
-          <w:vanish/>
-          <w:color w:val="auto"/>
-          <w:sz w:val="16"/>
-          <w:szCs w:val="16"/>
-          <w14:ligatures w14:val="standard"/>
-        </w:rPr>
-        <w:t>Price:$15.00</w:t>
-      </w:r>
-    </w:p>
-    <w:p>
-      <w:pPr>
-        <w:pStyle w:val="MetadataHead"/>
-        <w:rPr>
-          <w:rFonts w:cs="Linux Libertine"/>
-          <w:vanish/>
-          <w:color w:val="auto"/>
-          <w:sz w:val="16"/>
-          <w:szCs w:val="16"/>
-          <w14:ligatures w14:val="standard"/>
-        </w:rPr>
-      </w:pPr>
-    </w:p>
-    <w:p>
-      <w:pPr>
-        <w:pStyle w:val="MetadataHead"/>
-        <w:rPr>
-          <w:rFonts w:cs="Linux Libertine"/>
-          <w:vanish/>
-          <w:color w:val="auto"/>
-          <w:sz w:val="16"/>
-          <w:szCs w:val="16"/>
-          <w14:ligatures w14:val="standard"/>
-        </w:rPr>
-      </w:pPr>
-      <w:r>
-        <w:rPr>
-          <w:rFonts w:cs="Linux Libertine"/>
-          <w:vanish/>
-          <w:color w:val="auto"/>
-          <w:sz w:val="16"/>
-          <w:szCs w:val="16"/>
-          <w14:ligatures w14:val="standard"/>
-        </w:rPr>
-        <w:t>Conference Short Name:WOODSTOCK’18</w:t>
-      </w:r>
-    </w:p>
-    <w:p>
-      <w:pPr>
-        <w:pStyle w:val="MetadataHead"/>
-        <w:rPr>
-          <w:rFonts w:cs="Linux Libertine"/>
-          <w:vanish/>
-          <w:color w:val="auto"/>
-          <w:sz w:val="16"/>
-          <w:szCs w:val="16"/>
-          <w14:ligatures w14:val="standard"/>
-        </w:rPr>
-      </w:pPr>
-      <w:r>
-        <w:rPr>
-          <w:rFonts w:cs="Linux Libertine"/>
-          <w:vanish/>
-          <w:color w:val="auto"/>
-          <w:sz w:val="16"/>
-          <w:szCs w:val="16"/>
-          <w14:ligatures w14:val="standard"/>
-        </w:rPr>
-        <w:t>Conference Location:El Paso, Texas USA</w:t>
-      </w:r>
-    </w:p>
-    <w:p>
-      <w:pPr>
-        <w:pStyle w:val="MetadataHead"/>
-        <w:rPr>
-          <w:rFonts w:cs="Linux Libertine"/>
-          <w:vanish/>
-          <w:color w:val="auto"/>
-          <w:sz w:val="16"/>
-          <w:szCs w:val="16"/>
-          <w14:ligatures w14:val="standard"/>
-        </w:rPr>
-      </w:pPr>
-      <w:r>
-        <w:rPr>
-          <w:rFonts w:cs="Linux Libertine"/>
-          <w:vanish/>
-          <w:color w:val="auto"/>
-          <w:sz w:val="16"/>
-          <w:szCs w:val="16"/>
-          <w14:ligatures w14:val="standard"/>
-        </w:rPr>
-        <w:t>ISBN:978-1-4503-0000-0/18/06</w:t>
-      </w:r>
-    </w:p>
-    <w:p>
-      <w:pPr>
-        <w:pStyle w:val="MetadataHead"/>
-        <w:rPr>
-          <w:rFonts w:cs="Linux Libertine"/>
-          <w:vanish/>
-          <w:color w:val="auto"/>
-          <w:sz w:val="16"/>
-          <w:szCs w:val="16"/>
-          <w14:ligatures w14:val="standard"/>
-        </w:rPr>
-      </w:pPr>
-      <w:r>
-        <w:rPr>
-          <w:rFonts w:cs="Linux Libertine"/>
-          <w:vanish/>
-          <w:color w:val="auto"/>
-          <w:sz w:val="16"/>
-          <w:szCs w:val="16"/>
-          <w14:ligatures w14:val="standard"/>
-        </w:rPr>
-        <w:t>Year:2018</w:t>
-      </w:r>
-    </w:p>
-    <w:p>
-      <w:pPr>
-        <w:pStyle w:val="MetadataHead"/>
-        <w:rPr>
-          <w:rFonts w:cs="Linux Libertine"/>
-          <w:vanish/>
-          <w:color w:val="auto"/>
-          <w:sz w:val="16"/>
-          <w:szCs w:val="16"/>
-          <w14:ligatures w14:val="standard"/>
-        </w:rPr>
-      </w:pPr>
-      <w:r>
-        <w:rPr>
-          <w:rFonts w:cs="Linux Libertine"/>
-          <w:vanish/>
-          <w:color w:val="auto"/>
-          <w:sz w:val="16"/>
-          <w:szCs w:val="16"/>
-          <w14:ligatures w14:val="standard"/>
-        </w:rPr>
-        <w:t>Date:June</w:t>
-      </w:r>
-    </w:p>
-    <w:p>
-      <w:pPr>
-        <w:pStyle w:val="MetadataHead"/>
-        <w:rPr>
-          <w:rFonts w:cs="Linux Libertine"/>
-          <w:vanish/>
-          <w:color w:val="auto"/>
-          <w:sz w:val="16"/>
-          <w:szCs w:val="16"/>
-          <w14:ligatures w14:val="standard"/>
-        </w:rPr>
-      </w:pPr>
-      <w:r>
-        <w:rPr>
-          <w:rFonts w:cs="Linux Libertine"/>
-          <w:vanish/>
-          <w:color w:val="auto"/>
-          <w:sz w:val="16"/>
-          <w:szCs w:val="16"/>
-          <w14:ligatures w14:val="standard"/>
-        </w:rPr>
-        <w:t>Copyright Year:2018</w:t>
-      </w:r>
-    </w:p>
-    <w:p>
-      <w:pPr>
-        <w:pStyle w:val="MetadataHead"/>
-        <w:rPr>
-          <w:rFonts w:cs="Linux Libertine"/>
-          <w:vanish/>
-          <w:color w:val="auto"/>
-          <w:sz w:val="16"/>
-          <w:szCs w:val="16"/>
-          <w14:ligatures w14:val="standard"/>
-        </w:rPr>
-      </w:pPr>
-      <w:r>
-        <w:rPr>
-          <w:rFonts w:cs="Linux Libertine"/>
-          <w:vanish/>
-          <w:color w:val="auto"/>
-          <w:sz w:val="16"/>
-          <w:szCs w:val="16"/>
-          <w14:ligatures w14:val="standard"/>
-        </w:rPr>
-        <w:t>Copyright Statement:rightsretained</w:t>
-      </w:r>
-    </w:p>
-    <w:p>
-      <w:pPr>
-        <w:pStyle w:val="MetadataHead"/>
-        <w:rPr>
-          <w:rFonts w:cs="Linux Libertine"/>
-          <w:vanish/>
-          <w:color w:val="auto"/>
-          <w:sz w:val="16"/>
-          <w:szCs w:val="16"/>
-          <w14:ligatures w14:val="standard"/>
-        </w:rPr>
-      </w:pPr>
-      <w:r>
-        <w:rPr>
-          <w:rFonts w:cs="Linux Libertine"/>
-          <w:vanish/>
-          <w:color w:val="auto"/>
-          <w:sz w:val="16"/>
-          <w:szCs w:val="16"/>
-          <w14:ligatures w14:val="standard"/>
-        </w:rPr>
-        <w:t>DOI:10.1145/1234567890</w:t>
-      </w:r>
-    </w:p>
-    <w:p>
-      <w:pPr>
-        <w:pStyle w:val="MetadataHead"/>
-        <w:rPr>
-          <w:rFonts w:cs="Linux Libertine"/>
-          <w:vanish/>
-          <w:color w:val="auto"/>
-          <w:sz w:val="16"/>
-          <w:szCs w:val="16"/>
-          <w14:ligatures w14:val="standard"/>
-        </w:rPr>
-      </w:pPr>
-      <w:r>
-        <w:rPr>
-          <w:rFonts w:cs="Linux Libertine"/>
-          <w:vanish/>
-          <w:color w:val="auto"/>
-          <w:sz w:val="16"/>
-          <w:szCs w:val="16"/>
-          <w14:ligatures w14:val="standard"/>
-        </w:rPr>
-        <w:t>RRH: F. Surname et al.</w:t>
-      </w:r>
-    </w:p>
-    <w:p>
-      <w:pPr>
-        <w:pStyle w:val="MetadataHead"/>
+        <w:spacing w:line="240" w:lineRule="auto"/>
         <w:rPr>
           <w:rFonts w:cs="Linux Libertine"/>
           <w:color w:val="auto"/>
@@ -2849,6 +2307,16 @@
 </w:ftr>
 </file>
 
+<file path=word/footer3.xml><?xml version="1.0" encoding="utf-8"?>
+<w:ftr xmlns:wpc="http://schemas.microsoft.com/office/word/2010/wordprocessingCanvas" xmlns:cx="http://schemas.microsoft.com/office/drawing/2014/chartex" xmlns:cx1="http://schemas.microsoft.com/office/drawing/2015/9/8/chartex" xmlns:cx2="http://schemas.microsoft.com/office/drawing/2015/10/21/chartex" xmlns:cx3="http://schemas.microsoft.com/office/drawing/2016/5/9/chartex" xmlns:cx4="http://schemas.microsoft.com/office/drawing/2016/5/10/chartex" xmlns:cx5="http://schemas.microsoft.com/office/drawing/2016/5/11/chartex" xmlns:cx6="http://schemas.microsoft.com/office/drawing/2016/5/12/chartex" xmlns:cx7="http://schemas.microsoft.com/office/drawing/2016/5/13/chartex" xmlns:cx8="http://schemas.microsoft.com/office/drawing/2016/5/14/chartex" xmlns:mc="http://schemas.openxmlformats.org/markup-compatibility/2006" xmlns:aink="http://schemas.microsoft.com/office/drawing/2016/ink" xmlns:am3d="http://schemas.microsoft.com/office/drawing/2017/model3d" xmlns:o="urn:schemas-microsoft-com:office:office" xmlns:r="http://schemas.openxmlformats.org/officeDocument/2006/relationships" xmlns:m="http://schemas.openxmlformats.org/officeDocument/2006/math" xmlns:v="urn:schemas-microsoft-com:vml" xmlns:wp14="http://schemas.microsoft.com/office/word/2010/wordprocessingDrawing" xmlns:wp="http://schemas.openxmlformats.org/drawingml/2006/wordprocessingDrawing" xmlns:w10="urn:schemas-microsoft-com:office:word" xmlns:w="http://schemas.openxmlformats.org/wordprocessingml/2006/main" xmlns:w14="http://schemas.microsoft.com/office/word/2010/wordml" xmlns:w15="http://schemas.microsoft.com/office/word/2012/wordml" xmlns:w16cid="http://schemas.microsoft.com/office/word/2016/wordml/cid" xmlns:w16se="http://schemas.microsoft.com/office/word/2015/wordml/symex" xmlns:wpg="http://schemas.microsoft.com/office/word/2010/wordprocessingGroup" xmlns:wpi="http://schemas.microsoft.com/office/word/2010/wordprocessingInk" xmlns:wne="http://schemas.microsoft.com/office/word/2006/wordml" xmlns:wps="http://schemas.microsoft.com/office/word/2010/wordprocessingShape" mc:Ignorable="w14 w15 w16se w16cid wp14">
+  <w:p>
+    <w:pPr>
+      <w:pStyle w:val="Footer"/>
+    </w:pPr>
+  </w:p>
+</w:ftr>
+</file>
+
 <file path=word/footnotes.xml><?xml version="1.0" encoding="utf-8"?>
 <w:footnotes xmlns:wpc="http://schemas.microsoft.com/office/word/2010/wordprocessingCanvas" xmlns:cx="http://schemas.microsoft.com/office/drawing/2014/chartex" xmlns:cx1="http://schemas.microsoft.com/office/drawing/2015/9/8/chartex" xmlns:cx2="http://schemas.microsoft.com/office/drawing/2015/10/21/chartex" xmlns:cx3="http://schemas.microsoft.com/office/drawing/2016/5/9/chartex" xmlns:cx4="http://schemas.microsoft.com/office/drawing/2016/5/10/chartex" xmlns:cx5="http://schemas.microsoft.com/office/drawing/2016/5/11/chartex" xmlns:cx6="http://schemas.microsoft.com/office/drawing/2016/5/12/chartex" xmlns:cx7="http://schemas.microsoft.com/office/drawing/2016/5/13/chartex" xmlns:cx8="http://schemas.microsoft.com/office/drawing/2016/5/14/chartex" xmlns:mc="http://schemas.openxmlformats.org/markup-compatibility/2006" xmlns:aink="http://schemas.microsoft.com/office/drawing/2016/ink" xmlns:am3d="http://schemas.microsoft.com/office/drawing/2017/model3d" xmlns:o="urn:schemas-microsoft-com:office:office" xmlns:r="http://schemas.openxmlformats.org/officeDocument/2006/relationships" xmlns:m="http://schemas.openxmlformats.org/officeDocument/2006/math" xmlns:v="urn:schemas-microsoft-com:vml" xmlns:wp14="http://schemas.microsoft.com/office/word/2010/wordprocessingDrawing" xmlns:wp="http://schemas.openxmlformats.org/drawingml/2006/wordprocessingDrawing" xmlns:w10="urn:schemas-microsoft-com:office:word" xmlns:w="http://schemas.openxmlformats.org/wordprocessingml/2006/main" xmlns:w14="http://schemas.microsoft.com/office/word/2010/wordml" xmlns:w15="http://schemas.microsoft.com/office/word/2012/wordml" xmlns:w16cid="http://schemas.microsoft.com/office/word/2016/wordml/cid" xmlns:w16se="http://schemas.microsoft.com/office/word/2015/wordml/symex" xmlns:wpg="http://schemas.microsoft.com/office/word/2010/wordprocessingGroup" xmlns:wpi="http://schemas.microsoft.com/office/word/2010/wordprocessingInk" xmlns:wne="http://schemas.microsoft.com/office/word/2006/wordml" xmlns:wps="http://schemas.microsoft.com/office/word/2010/wordprocessingShape" mc:Ignorable="w14 w15 w16se w16cid wp14">
   <w:footnote w:type="separator" w:id="-1">
@@ -2873,36 +2341,6 @@
 
 <file path=word/header1.xml><?xml version="1.0" encoding="utf-8"?>
 <w:hdr xmlns:wpc="http://schemas.microsoft.com/office/word/2010/wordprocessingCanvas" xmlns:cx="http://schemas.microsoft.com/office/drawing/2014/chartex" xmlns:cx1="http://schemas.microsoft.com/office/drawing/2015/9/8/chartex" xmlns:cx2="http://schemas.microsoft.com/office/drawing/2015/10/21/chartex" xmlns:cx3="http://schemas.microsoft.com/office/drawing/2016/5/9/chartex" xmlns:cx4="http://schemas.microsoft.com/office/drawing/2016/5/10/chartex" xmlns:cx5="http://schemas.microsoft.com/office/drawing/2016/5/11/chartex" xmlns:cx6="http://schemas.microsoft.com/office/drawing/2016/5/12/chartex" xmlns:cx7="http://schemas.microsoft.com/office/drawing/2016/5/13/chartex" xmlns:cx8="http://schemas.microsoft.com/office/drawing/2016/5/14/chartex" xmlns:mc="http://schemas.openxmlformats.org/markup-compatibility/2006" xmlns:aink="http://schemas.microsoft.com/office/drawing/2016/ink" xmlns:am3d="http://schemas.microsoft.com/office/drawing/2017/model3d" xmlns:o="urn:schemas-microsoft-com:office:office" xmlns:r="http://schemas.openxmlformats.org/officeDocument/2006/relationships" xmlns:m="http://schemas.openxmlformats.org/officeDocument/2006/math" xmlns:v="urn:schemas-microsoft-com:vml" xmlns:wp14="http://schemas.microsoft.com/office/word/2010/wordprocessingDrawing" xmlns:wp="http://schemas.openxmlformats.org/drawingml/2006/wordprocessingDrawing" xmlns:w10="urn:schemas-microsoft-com:office:word" xmlns:w="http://schemas.openxmlformats.org/wordprocessingml/2006/main" xmlns:w14="http://schemas.microsoft.com/office/word/2010/wordml" xmlns:w15="http://schemas.microsoft.com/office/word/2012/wordml" xmlns:w16cid="http://schemas.microsoft.com/office/word/2016/wordml/cid" xmlns:w16se="http://schemas.microsoft.com/office/word/2015/wordml/symex" xmlns:wpg="http://schemas.microsoft.com/office/word/2010/wordprocessingGroup" xmlns:wpi="http://schemas.microsoft.com/office/word/2010/wordprocessingInk" xmlns:wne="http://schemas.microsoft.com/office/word/2006/wordml" xmlns:wps="http://schemas.microsoft.com/office/word/2010/wordprocessingShape" mc:Ignorable="w14 w15 w16se w16cid wp14">
-  <w:tbl>
-    <w:tblPr>
-      <w:tblW w:w="2500" w:type="pct"/>
-      <w:tblLook w:val="0000" w:firstRow="0" w:lastRow="0" w:firstColumn="0" w:lastColumn="0" w:noHBand="0" w:noVBand="0"/>
-    </w:tblPr>
-    <w:tblGrid>
-      <w:gridCol w:w="5148"/>
-    </w:tblGrid>
-    <w:tr>
-      <w:tc>
-        <w:tcPr>
-          <w:tcW w:w="5000" w:type="pct"/>
-          <w:vAlign w:val="center"/>
-        </w:tcPr>
-        <w:p>
-          <w:pPr>
-            <w:pStyle w:val="Header"/>
-            <w:tabs>
-              <w:tab w:val="clear" w:pos="4320"/>
-              <w:tab w:val="clear" w:pos="8640"/>
-            </w:tabs>
-            <w:jc w:val="left"/>
-            <w:rPr>
-              <w:rFonts w:ascii="Linux Biolinum" w:hAnsi="Linux Biolinum" w:cs="Linux Biolinum"/>
-            </w:rPr>
-          </w:pPr>
-        </w:p>
-      </w:tc>
-    </w:tr>
-  </w:tbl>
   <w:p>
     <w:pPr>
       <w:pStyle w:val="Header"/>
@@ -2913,36 +2351,18 @@
 
 <file path=word/header2.xml><?xml version="1.0" encoding="utf-8"?>
 <w:hdr xmlns:wpc="http://schemas.microsoft.com/office/word/2010/wordprocessingCanvas" xmlns:cx="http://schemas.microsoft.com/office/drawing/2014/chartex" xmlns:cx1="http://schemas.microsoft.com/office/drawing/2015/9/8/chartex" xmlns:cx2="http://schemas.microsoft.com/office/drawing/2015/10/21/chartex" xmlns:cx3="http://schemas.microsoft.com/office/drawing/2016/5/9/chartex" xmlns:cx4="http://schemas.microsoft.com/office/drawing/2016/5/10/chartex" xmlns:cx5="http://schemas.microsoft.com/office/drawing/2016/5/11/chartex" xmlns:cx6="http://schemas.microsoft.com/office/drawing/2016/5/12/chartex" xmlns:cx7="http://schemas.microsoft.com/office/drawing/2016/5/13/chartex" xmlns:cx8="http://schemas.microsoft.com/office/drawing/2016/5/14/chartex" xmlns:mc="http://schemas.openxmlformats.org/markup-compatibility/2006" xmlns:aink="http://schemas.microsoft.com/office/drawing/2016/ink" xmlns:am3d="http://schemas.microsoft.com/office/drawing/2017/model3d" xmlns:o="urn:schemas-microsoft-com:office:office" xmlns:r="http://schemas.openxmlformats.org/officeDocument/2006/relationships" xmlns:m="http://schemas.openxmlformats.org/officeDocument/2006/math" xmlns:v="urn:schemas-microsoft-com:vml" xmlns:wp14="http://schemas.microsoft.com/office/word/2010/wordprocessingDrawing" xmlns:wp="http://schemas.openxmlformats.org/drawingml/2006/wordprocessingDrawing" xmlns:w10="urn:schemas-microsoft-com:office:word" xmlns:w="http://schemas.openxmlformats.org/wordprocessingml/2006/main" xmlns:w14="http://schemas.microsoft.com/office/word/2010/wordml" xmlns:w15="http://schemas.microsoft.com/office/word/2012/wordml" xmlns:w16cid="http://schemas.microsoft.com/office/word/2016/wordml/cid" xmlns:w16se="http://schemas.microsoft.com/office/word/2015/wordml/symex" xmlns:wpg="http://schemas.microsoft.com/office/word/2010/wordprocessingGroup" xmlns:wpi="http://schemas.microsoft.com/office/word/2010/wordprocessingInk" xmlns:wne="http://schemas.microsoft.com/office/word/2006/wordml" xmlns:wps="http://schemas.microsoft.com/office/word/2010/wordprocessingShape" mc:Ignorable="w14 w15 w16se w16cid wp14">
-  <w:tbl>
-    <w:tblPr>
-      <w:tblW w:w="2500" w:type="pct"/>
-      <w:tblLook w:val="0000" w:firstRow="0" w:lastRow="0" w:firstColumn="0" w:lastColumn="0" w:noHBand="0" w:noVBand="0"/>
-    </w:tblPr>
-    <w:tblGrid>
-      <w:gridCol w:w="5148"/>
-    </w:tblGrid>
-    <w:tr>
-      <w:tc>
-        <w:tcPr>
-          <w:tcW w:w="5000" w:type="pct"/>
-          <w:vAlign w:val="center"/>
-        </w:tcPr>
-        <w:p>
-          <w:pPr>
-            <w:pStyle w:val="Header"/>
-            <w:tabs>
-              <w:tab w:val="clear" w:pos="4320"/>
-              <w:tab w:val="clear" w:pos="8640"/>
-            </w:tabs>
-            <w:jc w:val="left"/>
-            <w:rPr>
-              <w:rFonts w:ascii="Linux Biolinum" w:hAnsi="Linux Biolinum" w:cs="Linux Biolinum"/>
-            </w:rPr>
-          </w:pPr>
-        </w:p>
-      </w:tc>
-    </w:tr>
-  </w:tbl>
+  <w:p>
+    <w:pPr>
+      <w:pStyle w:val="Header"/>
+    </w:pPr>
+    <w:bookmarkStart w:id="0" w:name="_GoBack"/>
+    <w:bookmarkEnd w:id="0"/>
+  </w:p>
+</w:hdr>
+</file>
+
+<file path=word/header3.xml><?xml version="1.0" encoding="utf-8"?>
+<w:hdr xmlns:wpc="http://schemas.microsoft.com/office/word/2010/wordprocessingCanvas" xmlns:cx="http://schemas.microsoft.com/office/drawing/2014/chartex" xmlns:cx1="http://schemas.microsoft.com/office/drawing/2015/9/8/chartex" xmlns:cx2="http://schemas.microsoft.com/office/drawing/2015/10/21/chartex" xmlns:cx3="http://schemas.microsoft.com/office/drawing/2016/5/9/chartex" xmlns:cx4="http://schemas.microsoft.com/office/drawing/2016/5/10/chartex" xmlns:cx5="http://schemas.microsoft.com/office/drawing/2016/5/11/chartex" xmlns:cx6="http://schemas.microsoft.com/office/drawing/2016/5/12/chartex" xmlns:cx7="http://schemas.microsoft.com/office/drawing/2016/5/13/chartex" xmlns:cx8="http://schemas.microsoft.com/office/drawing/2016/5/14/chartex" xmlns:mc="http://schemas.openxmlformats.org/markup-compatibility/2006" xmlns:aink="http://schemas.microsoft.com/office/drawing/2016/ink" xmlns:am3d="http://schemas.microsoft.com/office/drawing/2017/model3d" xmlns:o="urn:schemas-microsoft-com:office:office" xmlns:r="http://schemas.openxmlformats.org/officeDocument/2006/relationships" xmlns:m="http://schemas.openxmlformats.org/officeDocument/2006/math" xmlns:v="urn:schemas-microsoft-com:vml" xmlns:wp14="http://schemas.microsoft.com/office/word/2010/wordprocessingDrawing" xmlns:wp="http://schemas.openxmlformats.org/drawingml/2006/wordprocessingDrawing" xmlns:w10="urn:schemas-microsoft-com:office:word" xmlns:w="http://schemas.openxmlformats.org/wordprocessingml/2006/main" xmlns:w14="http://schemas.microsoft.com/office/word/2010/wordml" xmlns:w15="http://schemas.microsoft.com/office/word/2012/wordml" xmlns:w16cid="http://schemas.microsoft.com/office/word/2016/wordml/cid" xmlns:w16se="http://schemas.microsoft.com/office/word/2015/wordml/symex" xmlns:wpg="http://schemas.microsoft.com/office/word/2010/wordprocessingGroup" xmlns:wpi="http://schemas.microsoft.com/office/word/2010/wordprocessingInk" xmlns:wne="http://schemas.microsoft.com/office/word/2006/wordml" xmlns:wps="http://schemas.microsoft.com/office/word/2010/wordprocessingShape" mc:Ignorable="w14 w15 w16se w16cid wp14">
   <w:p>
     <w:pPr>
       <w:pStyle w:val="Header"/>
@@ -5512,7 +4932,7 @@
     </w:rPrDefault>
     <w:pPrDefault/>
   </w:docDefaults>
-  <w:latentStyles w:defLockedState="0" w:defUIPriority="0" w:defSemiHidden="0" w:defUnhideWhenUsed="0" w:defQFormat="0" w:count="377">
+  <w:latentStyles w:defLockedState="0" w:defUIPriority="0" w:defSemiHidden="0" w:defUnhideWhenUsed="0" w:defQFormat="0" w:count="375">
     <w:lsdException w:name="Normal" w:locked="1" w:qFormat="1"/>
     <w:lsdException w:name="heading 1" w:locked="1" w:uiPriority="9" w:qFormat="1"/>
     <w:lsdException w:name="heading 2" w:locked="1" w:semiHidden="1" w:uiPriority="9" w:unhideWhenUsed="1" w:qFormat="1"/>
@@ -5544,7 +4964,7 @@
     <w:lsdException w:name="Normal Indent" w:semiHidden="1" w:unhideWhenUsed="1"/>
     <w:lsdException w:name="footnote text" w:semiHidden="1" w:unhideWhenUsed="1"/>
     <w:lsdException w:name="annotation text" w:semiHidden="1" w:unhideWhenUsed="1"/>
-    <w:lsdException w:name="header" w:semiHidden="1" w:unhideWhenUsed="1"/>
+    <w:lsdException w:name="header" w:semiHidden="1" w:uiPriority="99" w:unhideWhenUsed="1"/>
     <w:lsdException w:name="footer" w:semiHidden="1" w:unhideWhenUsed="1"/>
     <w:lsdException w:name="index heading" w:semiHidden="1" w:unhideWhenUsed="1"/>
     <w:lsdException w:name="caption" w:locked="1" w:semiHidden="1" w:uiPriority="35" w:unhideWhenUsed="1" w:qFormat="1"/>
@@ -5611,6 +5031,7 @@
     <w:lsdException w:name="HTML Sample" w:semiHidden="1" w:unhideWhenUsed="1"/>
     <w:lsdException w:name="HTML Typewriter" w:semiHidden="1" w:unhideWhenUsed="1"/>
     <w:lsdException w:name="HTML Variable" w:semiHidden="1" w:unhideWhenUsed="1"/>
+    <w:lsdException w:name="Normal Table" w:semiHidden="1" w:unhideWhenUsed="1"/>
     <w:lsdException w:name="annotation subject" w:semiHidden="1" w:unhideWhenUsed="1"/>
     <w:lsdException w:name="No List" w:semiHidden="1" w:uiPriority="99" w:unhideWhenUsed="1"/>
     <w:lsdException w:name="Outline List 1" w:semiHidden="1" w:unhideWhenUsed="1"/>
@@ -5656,9 +5077,11 @@
     <w:lsdException w:name="Table Subtle 1" w:semiHidden="1" w:unhideWhenUsed="1"/>
     <w:lsdException w:name="Table Subtle 2" w:semiHidden="1" w:unhideWhenUsed="1"/>
     <w:lsdException w:name="Table Web 1" w:semiHidden="1" w:unhideWhenUsed="1"/>
+    <w:lsdException w:name="Table Web 2" w:semiHidden="1" w:unhideWhenUsed="1"/>
     <w:lsdException w:name="Table Web 3" w:semiHidden="1" w:unhideWhenUsed="1"/>
     <w:lsdException w:name="Balloon Text" w:semiHidden="1" w:unhideWhenUsed="1"/>
     <w:lsdException w:name="Table Grid" w:locked="1"/>
+    <w:lsdException w:name="Table Theme" w:semiHidden="1" w:unhideWhenUsed="1"/>
     <w:lsdException w:name="Placeholder Text" w:semiHidden="1" w:uiPriority="99"/>
     <w:lsdException w:name="No Spacing" w:uiPriority="1" w:qFormat="1"/>
     <w:lsdException w:name="Light Shading" w:uiPriority="60"/>
@@ -5878,8 +5301,6 @@
     <w:lsdException w:name="Smart Hyperlink" w:semiHidden="1" w:uiPriority="99" w:unhideWhenUsed="1"/>
     <w:lsdException w:name="Hashtag" w:semiHidden="1" w:uiPriority="99" w:unhideWhenUsed="1"/>
     <w:lsdException w:name="Unresolved Mention" w:semiHidden="1" w:uiPriority="99" w:unhideWhenUsed="1"/>
-    <w:lsdException w:name="Smart Link" w:semiHidden="1" w:uiPriority="99" w:unhideWhenUsed="1"/>
-    <w:lsdException w:name="Smart Link Error" w:semiHidden="1" w:uiPriority="99" w:unhideWhenUsed="1"/>
   </w:latentStyles>
   <w:style w:type="paragraph" w:default="1" w:styleId="Normal">
     <w:name w:val="Normal"/>
@@ -6123,7 +5544,6 @@
   <w:style w:type="character" w:default="1" w:styleId="DefaultParagraphFont">
     <w:name w:val="Default Paragraph Font"/>
     <w:uiPriority w:val="1"/>
-    <w:semiHidden/>
     <w:unhideWhenUsed/>
   </w:style>
   <w:style w:type="table" w:default="1" w:styleId="TableNormal">
@@ -6177,7 +5597,7 @@
     <w:name w:val="header"/>
     <w:basedOn w:val="Normal"/>
     <w:link w:val="HeaderChar"/>
-    <w:semiHidden/>
+    <w:uiPriority w:val="99"/>
     <w:rsid w:val="00586A35"/>
     <w:pPr>
       <w:tabs>
@@ -6190,7 +5610,7 @@
     <w:name w:val="Header Char"/>
     <w:basedOn w:val="DefaultParagraphFont"/>
     <w:link w:val="Header"/>
-    <w:semiHidden/>
+    <w:uiPriority w:val="99"/>
     <w:locked/>
     <w:rsid w:val="00586A35"/>
     <w:rPr>
@@ -11798,7 +11218,7 @@
 </file>
 
 <file path=customXml/itemProps2.xml><?xml version="1.0" encoding="utf-8"?>
-<ds:datastoreItem xmlns:ds="http://schemas.openxmlformats.org/officeDocument/2006/customXml" ds:itemID="{D4FFF341-8F1B-4FED-A120-1244A5E4F564}">
+<ds:datastoreItem xmlns:ds="http://schemas.openxmlformats.org/officeDocument/2006/customXml" ds:itemID="{6F803EEA-C9CE-46CE-8973-C2BB1A2534A2}">
   <ds:schemaRefs>
     <ds:schemaRef ds:uri="http://schemas.openxmlformats.org/officeDocument/2006/bibliography"/>
   </ds:schemaRefs>

</xml_diff>

<commit_message>
fixing more grammar errors
</commit_message>
<xml_diff>
--- a/Assignments/Assignment 1.docx
+++ b/Assignments/Assignment 1.docx
@@ -34,12 +34,8 @@
           <w14:ligatures w14:val="standard"/>
         </w:rPr>
         <w:sectPr>
-          <w:headerReference w:type="even" r:id="rId9"/>
-          <w:headerReference w:type="default" r:id="rId10"/>
-          <w:footerReference w:type="even" r:id="rId11"/>
-          <w:footerReference w:type="default" r:id="rId12"/>
-          <w:headerReference w:type="first" r:id="rId13"/>
-          <w:footerReference w:type="first" r:id="rId14"/>
+          <w:footerReference w:type="even" r:id="rId9"/>
+          <w:footerReference w:type="default" r:id="rId10"/>
           <w:endnotePr>
             <w:numFmt w:val="decimal"/>
           </w:endnotePr>
@@ -364,7 +360,7 @@
           <w:sz w:val="18"/>
           <w:szCs w:val="18"/>
         </w:rPr>
-        <w:t xml:space="preserve">Nowadays more and more companies start adapting using agile methodology to manage their software development process. Agile methodology provides tons of benefits such as fast, early delivery and flexibility. For the small size of a company, it usually only requires a small size of the team to work on one single project. However, in larger companies, cross-team collaborations </w:t>
+        <w:t xml:space="preserve">Nowadays more and more companies start adapting using agile methodology to manage their software development process. Agile methodology provides tons of benefits such as fast, early delivery and flexibility. For the small size of a company, it usually only requires a small size of the team to work on one single project. However, in larger companies, cross-team collaboration </w:t>
       </w:r>
       <w:r>
         <w:rPr>
@@ -373,7 +369,7 @@
           <w:sz w:val="18"/>
           <w:szCs w:val="18"/>
         </w:rPr>
-        <w:t>are</w:t>
+        <w:t>is</w:t>
       </w:r>
       <w:r>
         <w:rPr>
@@ -586,7 +582,7 @@
           <w:szCs w:val="18"/>
           <w:lang w:eastAsia="zh-CN"/>
         </w:rPr>
-        <w:t>Agile, Design, collaborations, Cross-team, Architecture, source control, real-time interactions, cloud</w:t>
+        <w:t>Agile, Design, collaboration, Cross-team, Architecture, source control, real-time interactions, cloud</w:t>
       </w:r>
     </w:p>
     <w:p>
@@ -693,7 +689,25 @@
           <w:szCs w:val="18"/>
           <w:lang w:eastAsia="zh-CN"/>
         </w:rPr>
-        <w:t>Meanwhile, cross-team daily stand-ups are necessary. each team should choose one representative to attend daily meeting, it is convenient to share team updates and remind every team to adjust their work plan [1]. So that the responsibility of every team will be much clearer, which is crucial to the delivery of the whole picture.</w:t>
+        <w:t>Meanwhile, cross-team daily stand-ups are necessary. each team should choose one representative to attend daily meeting</w:t>
+      </w:r>
+      <w:r>
+        <w:rPr>
+          <w:rFonts w:eastAsia="Times New Roman" w:cs="Linux Libertine"/>
+          <w:color w:val="000000"/>
+          <w:szCs w:val="18"/>
+          <w:lang w:eastAsia="zh-CN"/>
+        </w:rPr>
+        <w:t>s</w:t>
+      </w:r>
+      <w:r>
+        <w:rPr>
+          <w:rFonts w:eastAsia="Times New Roman" w:cs="Linux Libertine"/>
+          <w:color w:val="000000"/>
+          <w:szCs w:val="18"/>
+          <w:lang w:eastAsia="zh-CN"/>
+        </w:rPr>
+        <w:t>, it is convenient to share team updates and remind every team to adjust their work plan [1]. So that the responsibility of every team will be much clearer, which is crucial to the delivery of the whole picture.</w:t>
       </w:r>
       <w:r>
         <w:rPr>
@@ -726,7 +740,7 @@
                     </pic:cNvPicPr>
                   </pic:nvPicPr>
                   <pic:blipFill>
-                    <a:blip r:embed="rId15">
+                    <a:blip r:embed="rId11">
                       <a:extLst>
                         <a:ext uri="{28A0092B-C50C-407E-A947-70E740481C1C}">
                           <a14:useLocalDpi xmlns:a14="http://schemas.microsoft.com/office/drawing/2010/main" val="0"/>
@@ -866,7 +880,25 @@
           <w:lang w:eastAsia="zh-CN"/>
         </w:rPr>
         <w:lastRenderedPageBreak/>
-        <w:t>Proper Communication and willingness to share necessary information are the key to solve departmental silos. Each department usually have their own perspective regarding special terms. In a big project, lack of communication or information sharing can be very harmful to the project, many times may even not be done purposely. Another reason that could result in departmental silos might be the design flaws of the project. During the designing process, it should enhance the interaction and necessary information shared between departments, and all of those should be also be documented on file, knowing who oversees what, and who to seek for information is very important. If at the beginning of the design process, all of those are clear then the communication will be more efficient and better for the final delivered product</w:t>
+        <w:t>Proper Communication and willingness to share</w:t>
+      </w:r>
+      <w:r>
+        <w:rPr>
+          <w:rFonts w:eastAsia="Times New Roman" w:cs="Linux Libertine"/>
+          <w:color w:val="000000"/>
+          <w:szCs w:val="18"/>
+          <w:lang w:eastAsia="zh-CN"/>
+        </w:rPr>
+        <w:t xml:space="preserve"> any</w:t>
+      </w:r>
+      <w:r>
+        <w:rPr>
+          <w:rFonts w:eastAsia="Times New Roman" w:cs="Linux Libertine"/>
+          <w:color w:val="000000"/>
+          <w:szCs w:val="18"/>
+          <w:lang w:eastAsia="zh-CN"/>
+        </w:rPr>
+        <w:t xml:space="preserve"> necessary information are the key to solve departmental silos. Each department usually have their own perspective regarding special terms. In a big project, lack of communication or information sharing can be very harmful to the project, many times may even not be done purposely. Another reason that could result in departmental silos might be the design flaws of the project. During the designing process, it should enhance the interaction and necessary information shared between departments, and all of those should be also be documented on file, knowing who oversees what, and who to seek for information is very important. If at the beginning of the design process, all of those are clear then the communication will be more efficient and better for the final delivered product</w:t>
       </w:r>
     </w:p>
     <w:p>
@@ -949,7 +981,25 @@
           <w:szCs w:val="18"/>
           <w:lang w:eastAsia="zh-CN"/>
         </w:rPr>
-        <w:t>At the same time, these methods also help ensure the timeliness of communication. The agile teams are also based on discipline all the time. Although the agile team advocates self-organization and self-management of the team, it must also follow guidelines. The team guidelines in the agile team are stricter than the disciplines of other R &amp; D teams. For example: Whether in the initial stage of product demand or the final gray test, this requires the team to make frequent reviews and necessary adjustments; frequently deliver workable products; timely planning of iteration time; attention to the rhythm of research and development; Information visualization; continuous integration and automated testing.</w:t>
+        <w:t>At the same time, these methods also help ensure the timeliness of communication. The agile teams are also based on discipline all the time. Although the agile team advocates self-organiz</w:t>
+      </w:r>
+      <w:r>
+        <w:rPr>
+          <w:rFonts w:eastAsia="Times New Roman" w:cs="Linux Libertine"/>
+          <w:color w:val="000000"/>
+          <w:szCs w:val="18"/>
+          <w:lang w:eastAsia="zh-CN"/>
+        </w:rPr>
+        <w:t>ing</w:t>
+      </w:r>
+      <w:r>
+        <w:rPr>
+          <w:rFonts w:eastAsia="Times New Roman" w:cs="Linux Libertine"/>
+          <w:color w:val="000000"/>
+          <w:szCs w:val="18"/>
+          <w:lang w:eastAsia="zh-CN"/>
+        </w:rPr>
+        <w:t xml:space="preserve"> and self-management of the team, it must also follow guidelines. The team guidelines in the agile team are stricter than the disciplines of other R &amp; D teams. For example: Whether in the initial stage of product demand or the final gray test, this requires the team to make frequent reviews and necessary adjustments; frequently deliver workable products; timely planning of iteration time; attention to the rhythm of research and development; Information visualization; continuous integration and automated testing.</w:t>
       </w:r>
     </w:p>
     <w:p>
@@ -1025,7 +1075,241 @@
           <w:szCs w:val="18"/>
           <w:lang w:eastAsia="zh-CN"/>
         </w:rPr>
-        <w:t>detailed designs, such as detailed UML diagrams (detailed class diagrams, sequence diagrams, etc.), detailed API designs and interface descriptions, and storage layer database table fields Design and much more. In today's fast-changing society, business requirements and technologies are also changing rapidly. It takes 30% (or more) of the time to design the architecture in the early stages of the software process. Either the software developed does not meet market requirements, or Demand changes, resulting in large change costs. For example, we understand an e-commerce product. The current functions were planned and designed two years ago, and if new requirements occur, they will be adopted in the next version, resulting in the entire product being out of the market and customer needs. The second point is that architecture design includes two aspects, one is architecture, and the other is design. The detailed design in the design requires a lot of time, including detailed process, API, data structure design. However, the Code coding phase of the software development phase also contains a lot of detailed design content, so there is a Repeat Yourself situation between the two. In other words, agile development now advocates Code is design, and previously it was Design is code. But the problem is that software developers maintain a set of designs and a set of codes, which is overwhelming and inefficient. So, now Code is Design is prevailing and agile is prevailing. For these two reasons, agile development is not suitable for this kind of architectural design content. Agile architecture divides traditional architecture design into Architecture + Design:(1) Retaining the architecture part of the agile architecture. (2) Transfer design to Code coding stage, refactoring stage, Unit Test.</w:t>
+        <w:t xml:space="preserve">detailed designs, such as detailed UML diagrams (detailed class diagrams, sequence diagrams, etc.), detailed API designs and interface descriptions, and storage layer database table fields </w:t>
+      </w:r>
+      <w:r>
+        <w:rPr>
+          <w:rFonts w:eastAsia="Times New Roman" w:cs="Linux Libertine"/>
+          <w:color w:val="000000"/>
+          <w:szCs w:val="18"/>
+          <w:lang w:eastAsia="zh-CN"/>
+        </w:rPr>
+        <w:t>d</w:t>
+      </w:r>
+      <w:r>
+        <w:rPr>
+          <w:rFonts w:eastAsia="Times New Roman" w:cs="Linux Libertine"/>
+          <w:color w:val="000000"/>
+          <w:szCs w:val="18"/>
+          <w:lang w:eastAsia="zh-CN"/>
+        </w:rPr>
+        <w:t xml:space="preserve">esign and much more. In today's fast-changing society, business requirements and technologies are also changing rapidly. It takes 30% (or more) of the time to design the architecture in the early stages of the software process. Either the software developed does not meet market requirements, or </w:t>
+      </w:r>
+      <w:r>
+        <w:rPr>
+          <w:rFonts w:eastAsia="Times New Roman" w:cs="Linux Libertine"/>
+          <w:color w:val="000000"/>
+          <w:szCs w:val="18"/>
+          <w:lang w:eastAsia="zh-CN"/>
+        </w:rPr>
+        <w:t>d</w:t>
+      </w:r>
+      <w:r>
+        <w:rPr>
+          <w:rFonts w:eastAsia="Times New Roman" w:cs="Linux Libertine"/>
+          <w:color w:val="000000"/>
+          <w:szCs w:val="18"/>
+          <w:lang w:eastAsia="zh-CN"/>
+        </w:rPr>
+        <w:t xml:space="preserve">emand changes, resulting in large change costs. For example, we understand an e-commerce product. The current functions were planned and designed two years ago, and if new requirements occur, they will be adopted in the next version, resulting in the entire product being out of the market and customer needs. The second point is that architecture design includes two aspects, one is architecture, and the other is design. The detailed design in the design requires a lot of time, including detailed process, API, data structure design. However, the coding phase of the software development phase also contains a lot of detailed design content, so there is a Repeat Yourself situation between the two. In other words, agile development now advocates </w:t>
+      </w:r>
+      <w:r>
+        <w:rPr>
+          <w:rFonts w:eastAsia="Times New Roman" w:cs="Linux Libertine"/>
+          <w:color w:val="000000"/>
+          <w:szCs w:val="18"/>
+          <w:lang w:eastAsia="zh-CN"/>
+        </w:rPr>
+        <w:t>c</w:t>
+      </w:r>
+      <w:r>
+        <w:rPr>
+          <w:rFonts w:eastAsia="Times New Roman" w:cs="Linux Libertine"/>
+          <w:color w:val="000000"/>
+          <w:szCs w:val="18"/>
+          <w:lang w:eastAsia="zh-CN"/>
+        </w:rPr>
+        <w:t xml:space="preserve">ode is design, and previously it was </w:t>
+      </w:r>
+      <w:r>
+        <w:rPr>
+          <w:rFonts w:eastAsia="Times New Roman" w:cs="Linux Libertine"/>
+          <w:color w:val="000000"/>
+          <w:szCs w:val="18"/>
+          <w:lang w:eastAsia="zh-CN"/>
+        </w:rPr>
+        <w:t>d</w:t>
+      </w:r>
+      <w:r>
+        <w:rPr>
+          <w:rFonts w:eastAsia="Times New Roman" w:cs="Linux Libertine"/>
+          <w:color w:val="000000"/>
+          <w:szCs w:val="18"/>
+          <w:lang w:eastAsia="zh-CN"/>
+        </w:rPr>
+        <w:t xml:space="preserve">esign is code. But the problem is that software developers maintain a set of designs and a set of codes, which is overwhelming and inefficient. So, now </w:t>
+      </w:r>
+      <w:r>
+        <w:rPr>
+          <w:rFonts w:eastAsia="Times New Roman" w:cs="Linux Libertine"/>
+          <w:color w:val="000000"/>
+          <w:szCs w:val="18"/>
+          <w:lang w:eastAsia="zh-CN"/>
+        </w:rPr>
+        <w:t>c</w:t>
+      </w:r>
+      <w:r>
+        <w:rPr>
+          <w:rFonts w:eastAsia="Times New Roman" w:cs="Linux Libertine"/>
+          <w:color w:val="000000"/>
+          <w:szCs w:val="18"/>
+          <w:lang w:eastAsia="zh-CN"/>
+        </w:rPr>
+        <w:t xml:space="preserve">ode is </w:t>
+      </w:r>
+      <w:r>
+        <w:rPr>
+          <w:rFonts w:eastAsia="Times New Roman" w:cs="Linux Libertine"/>
+          <w:color w:val="000000"/>
+          <w:szCs w:val="18"/>
+          <w:lang w:eastAsia="zh-CN"/>
+        </w:rPr>
+        <w:t>d</w:t>
+      </w:r>
+      <w:r>
+        <w:rPr>
+          <w:rFonts w:eastAsia="Times New Roman" w:cs="Linux Libertine"/>
+          <w:color w:val="000000"/>
+          <w:szCs w:val="18"/>
+          <w:lang w:eastAsia="zh-CN"/>
+        </w:rPr>
+        <w:t xml:space="preserve">esign is prevailing and agile is prevailing. For these two reasons, agile development is not suitable for this kind of architectural design content. Agile architecture divides traditional architecture design into </w:t>
+      </w:r>
+      <w:r>
+        <w:rPr>
+          <w:rFonts w:eastAsia="Times New Roman" w:cs="Linux Libertine"/>
+          <w:color w:val="000000"/>
+          <w:szCs w:val="18"/>
+          <w:lang w:eastAsia="zh-CN"/>
+        </w:rPr>
+        <w:t>a</w:t>
+      </w:r>
+      <w:r>
+        <w:rPr>
+          <w:rFonts w:eastAsia="Times New Roman" w:cs="Linux Libertine"/>
+          <w:color w:val="000000"/>
+          <w:szCs w:val="18"/>
+          <w:lang w:eastAsia="zh-CN"/>
+        </w:rPr>
+        <w:t xml:space="preserve">rchitecture + </w:t>
+      </w:r>
+      <w:r>
+        <w:rPr>
+          <w:rFonts w:eastAsia="Times New Roman" w:cs="Linux Libertine"/>
+          <w:color w:val="000000"/>
+          <w:szCs w:val="18"/>
+          <w:lang w:eastAsia="zh-CN"/>
+        </w:rPr>
+        <w:t>d</w:t>
+      </w:r>
+      <w:r>
+        <w:rPr>
+          <w:rFonts w:eastAsia="Times New Roman" w:cs="Linux Libertine"/>
+          <w:color w:val="000000"/>
+          <w:szCs w:val="18"/>
+          <w:lang w:eastAsia="zh-CN"/>
+        </w:rPr>
+        <w:t xml:space="preserve">esign:(1) Retaining the architecture part of </w:t>
+      </w:r>
+      <w:r>
+        <w:rPr>
+          <w:rFonts w:eastAsia="Times New Roman" w:cs="Linux Libertine"/>
+          <w:color w:val="000000"/>
+          <w:szCs w:val="18"/>
+          <w:lang w:eastAsia="zh-CN"/>
+        </w:rPr>
+        <w:t>A</w:t>
+      </w:r>
+      <w:r>
+        <w:rPr>
+          <w:rFonts w:eastAsia="Times New Roman" w:cs="Linux Libertine"/>
+          <w:color w:val="000000"/>
+          <w:szCs w:val="18"/>
+          <w:lang w:eastAsia="zh-CN"/>
+        </w:rPr>
+        <w:t>gile architecture. (2) Transfer design to coding stage, refactor stage,</w:t>
+      </w:r>
+      <w:r>
+        <w:rPr>
+          <w:rFonts w:eastAsia="Times New Roman" w:cs="Linux Libertine"/>
+          <w:color w:val="000000"/>
+          <w:szCs w:val="18"/>
+          <w:lang w:eastAsia="zh-CN"/>
+        </w:rPr>
+        <w:t xml:space="preserve"> and</w:t>
+      </w:r>
+      <w:r>
+        <w:rPr>
+          <w:rFonts w:eastAsia="Times New Roman" w:cs="Linux Libertine"/>
+          <w:color w:val="000000"/>
+          <w:szCs w:val="18"/>
+          <w:lang w:eastAsia="zh-CN"/>
+        </w:rPr>
+        <w:t xml:space="preserve"> </w:t>
+      </w:r>
+      <w:r>
+        <w:rPr>
+          <w:rFonts w:eastAsia="Times New Roman" w:cs="Linux Libertine"/>
+          <w:color w:val="000000"/>
+          <w:szCs w:val="18"/>
+          <w:lang w:eastAsia="zh-CN"/>
+        </w:rPr>
+        <w:t>u</w:t>
+      </w:r>
+      <w:r>
+        <w:rPr>
+          <w:rFonts w:eastAsia="Times New Roman" w:cs="Linux Libertine"/>
+          <w:color w:val="000000"/>
+          <w:szCs w:val="18"/>
+          <w:lang w:eastAsia="zh-CN"/>
+        </w:rPr>
+        <w:t xml:space="preserve">nit </w:t>
+      </w:r>
+      <w:r>
+        <w:rPr>
+          <w:rFonts w:eastAsia="Times New Roman" w:cs="Linux Libertine"/>
+          <w:color w:val="000000"/>
+          <w:szCs w:val="18"/>
+          <w:lang w:eastAsia="zh-CN"/>
+        </w:rPr>
+        <w:t>t</w:t>
+      </w:r>
+      <w:r>
+        <w:rPr>
+          <w:rFonts w:eastAsia="Times New Roman" w:cs="Linux Libertine"/>
+          <w:color w:val="000000"/>
+          <w:szCs w:val="18"/>
+          <w:lang w:eastAsia="zh-CN"/>
+        </w:rPr>
+        <w:t>est</w:t>
+      </w:r>
+      <w:r>
+        <w:rPr>
+          <w:rFonts w:eastAsia="Times New Roman" w:cs="Linux Libertine"/>
+          <w:color w:val="000000"/>
+          <w:szCs w:val="18"/>
+          <w:lang w:eastAsia="zh-CN"/>
+        </w:rPr>
+        <w:t>s</w:t>
+      </w:r>
+      <w:r>
+        <w:rPr>
+          <w:rFonts w:eastAsia="Times New Roman" w:cs="Linux Libertine"/>
+          <w:color w:val="000000"/>
+          <w:szCs w:val="18"/>
+          <w:lang w:eastAsia="zh-CN"/>
+        </w:rPr>
+        <w:t>.</w:t>
       </w:r>
     </w:p>
     <w:p>
@@ -1065,7 +1349,7 @@
                     </pic:cNvPicPr>
                   </pic:nvPicPr>
                   <pic:blipFill>
-                    <a:blip r:embed="rId16">
+                    <a:blip r:embed="rId12">
                       <a:extLst>
                         <a:ext uri="{28A0092B-C50C-407E-A947-70E740481C1C}">
                           <a14:useLocalDpi xmlns:a14="http://schemas.microsoft.com/office/drawing/2010/main" val="0"/>
@@ -1115,25 +1399,7 @@
           <w:szCs w:val="18"/>
           <w:lang w:eastAsia="zh-CN"/>
         </w:rPr>
-        <w:t xml:space="preserve">Figure </w:t>
-      </w:r>
-      <w:r>
-        <w:rPr>
-          <w:rFonts w:eastAsia="Times New Roman" w:cs="Linux Libertine"/>
-          <w:color w:val="000000"/>
-          <w:szCs w:val="18"/>
-          <w:lang w:eastAsia="zh-CN"/>
-        </w:rPr>
-        <w:t>2</w:t>
-      </w:r>
-      <w:r>
-        <w:rPr>
-          <w:rFonts w:eastAsia="Times New Roman" w:cs="Linux Libertine"/>
-          <w:color w:val="000000"/>
-          <w:szCs w:val="18"/>
-          <w:lang w:eastAsia="zh-CN"/>
-        </w:rPr>
-        <w:t xml:space="preserve"> referenced from </w:t>
+        <w:t xml:space="preserve">Figure 2 referenced from </w:t>
       </w:r>
       <w:r>
         <w:rPr>
@@ -1247,7 +1513,6 @@
         </w:rPr>
         <w:t xml:space="preserve">We can use high technology to manage the Agile teams. Sometimes the teams are big so it’s difficult to manage. It is also hard to track every team’s work without proper management. </w:t>
       </w:r>
-      <w:proofErr w:type="gramStart"/>
       <w:r>
         <w:rPr>
           <w:rFonts w:eastAsia="Times New Roman"/>
@@ -1257,9 +1522,8 @@
           <w:szCs w:val="18"/>
           <w:lang w:eastAsia="zh-CN"/>
         </w:rPr>
-        <w:t>So</w:t>
-      </w:r>
-      <w:proofErr w:type="gramEnd"/>
+        <w:t>So,</w:t>
+      </w:r>
       <w:r>
         <w:rPr>
           <w:rFonts w:eastAsia="Times New Roman"/>
@@ -1269,7 +1533,95 @@
           <w:szCs w:val="18"/>
           <w:lang w:eastAsia="zh-CN"/>
         </w:rPr>
-        <w:t xml:space="preserve"> some technical tools have become necessary. We can use online task tracking and project management tools. In some cases, actual to-do items with sticky notes are good, but not good for dispersed teams. Use online tools for smooth, dynamic project and task management, easy prioritization, visibility and transparency, and better collaboration [4]. For example: </w:t>
+        <w:t xml:space="preserve"> some technical tools have become necessary. We can use online </w:t>
+      </w:r>
+      <w:r>
+        <w:rPr>
+          <w:rFonts w:eastAsia="Times New Roman"/>
+          <w:b w:val="0"/>
+          <w:color w:val="000000"/>
+          <w:sz w:val="18"/>
+          <w:szCs w:val="18"/>
+          <w:lang w:eastAsia="zh-CN"/>
+        </w:rPr>
+        <w:t xml:space="preserve">story </w:t>
+      </w:r>
+      <w:r>
+        <w:rPr>
+          <w:rFonts w:eastAsia="Times New Roman"/>
+          <w:b w:val="0"/>
+          <w:color w:val="000000"/>
+          <w:sz w:val="18"/>
+          <w:szCs w:val="18"/>
+          <w:lang w:eastAsia="zh-CN"/>
+        </w:rPr>
+        <w:t xml:space="preserve">tracking </w:t>
+      </w:r>
+      <w:r>
+        <w:rPr>
+          <w:rFonts w:eastAsia="Times New Roman"/>
+          <w:b w:val="0"/>
+          <w:color w:val="000000"/>
+          <w:sz w:val="18"/>
+          <w:szCs w:val="18"/>
+          <w:lang w:eastAsia="zh-CN"/>
+        </w:rPr>
+        <w:t xml:space="preserve">as well as </w:t>
+      </w:r>
+      <w:r>
+        <w:rPr>
+          <w:rFonts w:eastAsia="Times New Roman"/>
+          <w:b w:val="0"/>
+          <w:color w:val="000000"/>
+          <w:sz w:val="18"/>
+          <w:szCs w:val="18"/>
+          <w:lang w:eastAsia="zh-CN"/>
+        </w:rPr>
+        <w:t xml:space="preserve">project management tools. In some cases, actual to-do items with sticky notes are good, but not good for dispersed teams. Use online tools </w:t>
+      </w:r>
+      <w:r>
+        <w:rPr>
+          <w:rFonts w:eastAsia="Times New Roman"/>
+          <w:b w:val="0"/>
+          <w:color w:val="000000"/>
+          <w:sz w:val="18"/>
+          <w:szCs w:val="18"/>
+          <w:lang w:eastAsia="zh-CN"/>
+        </w:rPr>
+        <w:t>for its benefits like</w:t>
+      </w:r>
+      <w:r>
+        <w:rPr>
+          <w:rFonts w:eastAsia="Times New Roman"/>
+          <w:b w:val="0"/>
+          <w:color w:val="000000"/>
+          <w:sz w:val="18"/>
+          <w:szCs w:val="18"/>
+          <w:lang w:eastAsia="zh-CN"/>
+        </w:rPr>
+        <w:t xml:space="preserve"> smooth, dynamic project</w:t>
+      </w:r>
+      <w:r>
+        <w:rPr>
+          <w:rFonts w:eastAsia="Times New Roman"/>
+          <w:b w:val="0"/>
+          <w:color w:val="000000"/>
+          <w:sz w:val="18"/>
+          <w:szCs w:val="18"/>
+          <w:lang w:eastAsia="zh-CN"/>
+        </w:rPr>
+        <w:t>s</w:t>
+      </w:r>
+      <w:r>
+        <w:rPr>
+          <w:rFonts w:eastAsia="Times New Roman"/>
+          <w:b w:val="0"/>
+          <w:color w:val="000000"/>
+          <w:sz w:val="18"/>
+          <w:szCs w:val="18"/>
+          <w:lang w:eastAsia="zh-CN"/>
+        </w:rPr>
+        <w:t xml:space="preserve"> and task management, easy prioritization, visibility and transparency, and better collaboration [4]. For example: </w:t>
       </w:r>
     </w:p>
     <w:p>
@@ -1295,9 +1647,8 @@
           <w:lang w:eastAsia="zh-CN"/>
         </w:rPr>
         <w:lastRenderedPageBreak/>
-        <w:t xml:space="preserve">Visual boards, Scrum boards help teams plan together, make progress visualization and concentrate on their objectives [1]. Software applications such as JIRA, Trello and VersionOne provides features that facilitate discussion and collaboration between teams through joint planning, progress tracking, and frequent communication [1]. In the previous semester, we have used taiga board to manage sprint and backlog, it is a very efficient way and keeps everyone updated with </w:t>
-      </w:r>
-      <w:proofErr w:type="gramStart"/>
+        <w:t>Visual boards, Scrum boards help teams plan together, make progress visualization and concentrate on their objectives [1]. Software applications such as JIRA, Trello and VersionOne provides features that facilitate discussion and collaboration between teams through joint planning, progress tracking, and frequent communication [1]. In the previous semester, we have used taiga board to manage sprint and backlog</w:t>
+      </w:r>
       <w:r>
         <w:rPr>
           <w:rFonts w:eastAsia="Times New Roman"/>
@@ -1307,9 +1658,8 @@
           <w:szCs w:val="18"/>
           <w:lang w:eastAsia="zh-CN"/>
         </w:rPr>
-        <w:t>other</w:t>
-      </w:r>
-      <w:proofErr w:type="gramEnd"/>
+        <w:t>. Using tool like taiga board</w:t>
+      </w:r>
       <w:r>
         <w:rPr>
           <w:rFonts w:eastAsia="Times New Roman"/>
@@ -1319,6 +1669,52 @@
           <w:szCs w:val="18"/>
           <w:lang w:eastAsia="zh-CN"/>
         </w:rPr>
+        <w:t xml:space="preserve"> is a very efficient and </w:t>
+      </w:r>
+      <w:r>
+        <w:rPr>
+          <w:rFonts w:eastAsia="Times New Roman"/>
+          <w:b w:val="0"/>
+          <w:color w:val="000000"/>
+          <w:sz w:val="18"/>
+          <w:szCs w:val="18"/>
+          <w:lang w:eastAsia="zh-CN"/>
+        </w:rPr>
+        <w:t xml:space="preserve">it </w:t>
+      </w:r>
+      <w:r>
+        <w:rPr>
+          <w:rFonts w:eastAsia="Times New Roman"/>
+          <w:b w:val="0"/>
+          <w:color w:val="000000"/>
+          <w:sz w:val="18"/>
+          <w:szCs w:val="18"/>
+          <w:lang w:eastAsia="zh-CN"/>
+        </w:rPr>
+        <w:t xml:space="preserve">keeps everyone updated with </w:t>
+      </w:r>
+      <w:proofErr w:type="gramStart"/>
+      <w:r>
+        <w:rPr>
+          <w:rFonts w:eastAsia="Times New Roman"/>
+          <w:b w:val="0"/>
+          <w:color w:val="000000"/>
+          <w:sz w:val="18"/>
+          <w:szCs w:val="18"/>
+          <w:lang w:eastAsia="zh-CN"/>
+        </w:rPr>
+        <w:t>other</w:t>
+      </w:r>
+      <w:proofErr w:type="gramEnd"/>
+      <w:r>
+        <w:rPr>
+          <w:rFonts w:eastAsia="Times New Roman"/>
+          <w:b w:val="0"/>
+          <w:color w:val="000000"/>
+          <w:sz w:val="18"/>
+          <w:szCs w:val="18"/>
+          <w:lang w:eastAsia="zh-CN"/>
+        </w:rPr>
         <w:t xml:space="preserve"> people’s progress </w:t>
       </w:r>
     </w:p>
@@ -1344,7 +1740,119 @@
           <w:szCs w:val="18"/>
           <w:lang w:eastAsia="zh-CN"/>
         </w:rPr>
-        <w:t>Video streaming software such as Skype and Zoom enables real-time interaction and communication. You can also share screen to visualize things that you have been talking about, it will be very helpful for teams that are not even located in the same office, as long as they joined the same conference room online, they are able to share their knowledge and opinions right away</w:t>
+        <w:t>Video streaming software such as Skype and Zoom</w:t>
+      </w:r>
+      <w:r>
+        <w:rPr>
+          <w:rFonts w:eastAsia="Times New Roman"/>
+          <w:b w:val="0"/>
+          <w:color w:val="000000"/>
+          <w:sz w:val="18"/>
+          <w:szCs w:val="18"/>
+          <w:lang w:eastAsia="zh-CN"/>
+        </w:rPr>
+        <w:t xml:space="preserve"> can be beneficial for </w:t>
+      </w:r>
+      <w:r>
+        <w:rPr>
+          <w:rFonts w:eastAsia="Times New Roman"/>
+          <w:b w:val="0"/>
+          <w:color w:val="000000"/>
+          <w:sz w:val="18"/>
+          <w:szCs w:val="18"/>
+          <w:lang w:eastAsia="zh-CN"/>
+        </w:rPr>
+        <w:t xml:space="preserve">real-time interaction and communication. You can also share </w:t>
+      </w:r>
+      <w:r>
+        <w:rPr>
+          <w:rFonts w:eastAsia="Times New Roman"/>
+          <w:b w:val="0"/>
+          <w:color w:val="000000"/>
+          <w:sz w:val="18"/>
+          <w:szCs w:val="18"/>
+          <w:lang w:eastAsia="zh-CN"/>
+        </w:rPr>
+        <w:t xml:space="preserve">your </w:t>
+      </w:r>
+      <w:r>
+        <w:rPr>
+          <w:rFonts w:eastAsia="Times New Roman"/>
+          <w:b w:val="0"/>
+          <w:color w:val="000000"/>
+          <w:sz w:val="18"/>
+          <w:szCs w:val="18"/>
+          <w:lang w:eastAsia="zh-CN"/>
+        </w:rPr>
+        <w:t>screen to visualize things that you have been talking about</w:t>
+      </w:r>
+      <w:r>
+        <w:rPr>
+          <w:rFonts w:eastAsia="Times New Roman"/>
+          <w:b w:val="0"/>
+          <w:color w:val="000000"/>
+          <w:sz w:val="18"/>
+          <w:szCs w:val="18"/>
+          <w:lang w:eastAsia="zh-CN"/>
+        </w:rPr>
+        <w:t xml:space="preserve"> especially </w:t>
+      </w:r>
+      <w:r>
+        <w:rPr>
+          <w:rFonts w:eastAsia="Times New Roman"/>
+          <w:b w:val="0"/>
+          <w:color w:val="000000"/>
+          <w:sz w:val="18"/>
+          <w:szCs w:val="18"/>
+          <w:lang w:eastAsia="zh-CN"/>
+        </w:rPr>
+        <w:t>for teams that are not even located in the same office</w:t>
+      </w:r>
+      <w:r>
+        <w:rPr>
+          <w:rFonts w:eastAsia="Times New Roman"/>
+          <w:b w:val="0"/>
+          <w:color w:val="000000"/>
+          <w:sz w:val="18"/>
+          <w:szCs w:val="18"/>
+          <w:lang w:eastAsia="zh-CN"/>
+        </w:rPr>
+        <w:t xml:space="preserve">. </w:t>
+      </w:r>
+      <w:proofErr w:type="gramStart"/>
+      <w:r>
+        <w:rPr>
+          <w:rFonts w:eastAsia="Times New Roman"/>
+          <w:b w:val="0"/>
+          <w:color w:val="000000"/>
+          <w:sz w:val="18"/>
+          <w:szCs w:val="18"/>
+          <w:lang w:eastAsia="zh-CN"/>
+        </w:rPr>
+        <w:t>A</w:t>
+      </w:r>
+      <w:r>
+        <w:rPr>
+          <w:rFonts w:eastAsia="Times New Roman"/>
+          <w:b w:val="0"/>
+          <w:color w:val="000000"/>
+          <w:sz w:val="18"/>
+          <w:szCs w:val="18"/>
+          <w:lang w:eastAsia="zh-CN"/>
+        </w:rPr>
+        <w:t>s long as</w:t>
+      </w:r>
+      <w:proofErr w:type="gramEnd"/>
+      <w:r>
+        <w:rPr>
+          <w:rFonts w:eastAsia="Times New Roman"/>
+          <w:b w:val="0"/>
+          <w:color w:val="000000"/>
+          <w:sz w:val="18"/>
+          <w:szCs w:val="18"/>
+          <w:lang w:eastAsia="zh-CN"/>
+        </w:rPr>
+        <w:t xml:space="preserve"> they joined the same conference room online, they are able to share their knowledge and opinions right away</w:t>
       </w:r>
     </w:p>
     <w:p>
@@ -1394,7 +1902,31 @@
           <w:szCs w:val="18"/>
           <w:lang w:eastAsia="zh-CN"/>
         </w:rPr>
-        <w:t xml:space="preserve">Moreover, there are some source control tools and Integration Tools, which helps teams that are not co-located or even in the same office.[1] With source control tool, each team can have its own branch and version of the source code, they can easily get the latest stable code and update their own branches without affecting other teams. When a release is around the corner, after meeting with each other, they can create 1 specific branch that contains everybody’s changes for the new release and then after unit tests, regression tests and integration tests even automation tests, and bug fixing usually, it can finally go to production. </w:t>
+        <w:t>Moreover, there are some source control tools and Integration Tools, which helps teams that are not co-located or even in the same office.[1] With source control tool</w:t>
+      </w:r>
+      <w:r>
+        <w:rPr>
+          <w:rFonts w:eastAsia="Times New Roman"/>
+          <w:b w:val="0"/>
+          <w:color w:val="000000"/>
+          <w:sz w:val="18"/>
+          <w:szCs w:val="18"/>
+          <w:lang w:eastAsia="zh-CN"/>
+        </w:rPr>
+        <w:t>s</w:t>
+      </w:r>
+      <w:bookmarkStart w:id="0" w:name="_GoBack"/>
+      <w:bookmarkEnd w:id="0"/>
+      <w:r>
+        <w:rPr>
+          <w:rFonts w:eastAsia="Times New Roman"/>
+          <w:b w:val="0"/>
+          <w:color w:val="000000"/>
+          <w:sz w:val="18"/>
+          <w:szCs w:val="18"/>
+          <w:lang w:eastAsia="zh-CN"/>
+        </w:rPr>
+        <w:t xml:space="preserve">, each team can have its own branch and version of the source code, they can easily get the latest stable code and update their own branches without affecting other teams. When a release is around the corner, after meeting with each other, they can create 1 specific branch that contains everybody’s changes for the new release and then after unit tests, regression tests and integration tests even automation tests, and bug fixing usually, it can finally go to production. </w:t>
       </w:r>
     </w:p>
     <w:p>
@@ -1512,7 +2044,7 @@
         </w:rPr>
         <w:t xml:space="preserve">[1] Anon. GSA Tech Guides. Retrieved January 20, 2020 from </w:t>
       </w:r>
-      <w:hyperlink r:id="rId17" w:history="1">
+      <w:hyperlink r:id="rId13" w:history="1">
         <w:r>
           <w:rPr>
             <w:rStyle w:val="Hyperlink"/>
@@ -1556,7 +2088,7 @@
         </w:rPr>
         <w:t xml:space="preserve"> </w:t>
       </w:r>
-      <w:hyperlink r:id="rId18" w:history="1">
+      <w:hyperlink r:id="rId14" w:anchor="authors" w:history="1">
         <w:r>
           <w:rPr>
             <w:rStyle w:val="Hyperlink"/>
@@ -1590,7 +2122,7 @@
         </w:rPr>
         <w:t xml:space="preserve">[3] Brent Gleeson. 2017. 5 Ways to Destroy the Pesky Silos in Your Organization. (June 2017). Retrieved January 20, 2020 from </w:t>
       </w:r>
-      <w:hyperlink r:id="rId19" w:history="1">
+      <w:hyperlink r:id="rId15" w:history="1">
         <w:r>
           <w:rPr>
             <w:rStyle w:val="Hyperlink"/>
@@ -1664,7 +2196,7 @@
         </w:rPr>
         <w:t xml:space="preserve">, 2020 from </w:t>
       </w:r>
-      <w:hyperlink r:id="rId20" w:history="1">
+      <w:hyperlink r:id="rId16" w:history="1">
         <w:r>
           <w:rPr>
             <w:rStyle w:val="Hyperlink"/>
@@ -1719,7 +2251,7 @@
         </w:rPr>
         <w:t xml:space="preserve"> Parekh. 2015. ​Collaboration Techniques for Large Distributed Agile Projects. (February 2015). Retrieved January 23, 2020 from </w:t>
       </w:r>
-      <w:hyperlink r:id="rId21" w:history="1">
+      <w:hyperlink r:id="rId17" w:history="1">
         <w:r>
           <w:rPr>
             <w:rStyle w:val="Hyperlink"/>
@@ -1794,7 +2326,7 @@
         </w:rPr>
         <w:t xml:space="preserve">. (September 2019). Retrieved January 23, 2020 from </w:t>
       </w:r>
-      <w:hyperlink r:id="rId22" w:history="1">
+      <w:hyperlink r:id="rId18" w:history="1">
         <w:r>
           <w:rPr>
             <w:rStyle w:val="Hyperlink"/>
@@ -1836,29 +2368,9 @@
           <w:sz w:val="16"/>
           <w:szCs w:val="16"/>
         </w:rPr>
-        <w:t>Kent Beck et al. </w:t>
-      </w:r>
-      <w:r>
-        <w:rPr>
-          <w:rFonts w:eastAsia="Times New Roman"/>
-          <w:b w:val="0"/>
-          <w:color w:val="000000"/>
-          <w:sz w:val="16"/>
-          <w:szCs w:val="16"/>
-        </w:rPr>
-        <w:t>2001 (</w:t>
-      </w:r>
-      <w:r>
-        <w:rPr>
-          <w:rFonts w:eastAsia="Times New Roman"/>
-          <w:b w:val="0"/>
-          <w:color w:val="000000"/>
-          <w:sz w:val="16"/>
-          <w:szCs w:val="16"/>
-        </w:rPr>
-        <w:t xml:space="preserve">2001). Retrieved January 23, 2020 from </w:t>
-      </w:r>
-      <w:hyperlink r:id="rId23" w:history="1">
+        <w:t xml:space="preserve">Kent Beck et al. 2001 (2001). Retrieved January 23, 2020 from </w:t>
+      </w:r>
+      <w:hyperlink r:id="rId19" w:history="1">
         <w:r>
           <w:rPr>
             <w:rStyle w:val="Hyperlink"/>
@@ -1902,7 +2414,7 @@
         </w:rPr>
         <w:t xml:space="preserve">Anon. 2012. ACM Computing Classification System. (2012). Retrieved January 23, 2020 from </w:t>
       </w:r>
-      <w:hyperlink r:id="rId24" w:history="1">
+      <w:hyperlink r:id="rId20" w:history="1">
         <w:r>
           <w:rPr>
             <w:rStyle w:val="Hyperlink"/>
@@ -1958,7 +2470,7 @@
         </w:rPr>
         <w:t xml:space="preserve">. 2018. Cross-Functional Teams - Part Two. (March 2018). Retrieved January 23, 2020 from </w:t>
       </w:r>
-      <w:hyperlink r:id="rId25" w:history="1">
+      <w:hyperlink r:id="rId21" w:history="1">
         <w:r>
           <w:rPr>
             <w:rStyle w:val="Hyperlink"/>
@@ -2307,16 +2819,6 @@
 </w:ftr>
 </file>
 
-<file path=word/footer3.xml><?xml version="1.0" encoding="utf-8"?>
-<w:ftr xmlns:wpc="http://schemas.microsoft.com/office/word/2010/wordprocessingCanvas" xmlns:cx="http://schemas.microsoft.com/office/drawing/2014/chartex" xmlns:cx1="http://schemas.microsoft.com/office/drawing/2015/9/8/chartex" xmlns:cx2="http://schemas.microsoft.com/office/drawing/2015/10/21/chartex" xmlns:cx3="http://schemas.microsoft.com/office/drawing/2016/5/9/chartex" xmlns:cx4="http://schemas.microsoft.com/office/drawing/2016/5/10/chartex" xmlns:cx5="http://schemas.microsoft.com/office/drawing/2016/5/11/chartex" xmlns:cx6="http://schemas.microsoft.com/office/drawing/2016/5/12/chartex" xmlns:cx7="http://schemas.microsoft.com/office/drawing/2016/5/13/chartex" xmlns:cx8="http://schemas.microsoft.com/office/drawing/2016/5/14/chartex" xmlns:mc="http://schemas.openxmlformats.org/markup-compatibility/2006" xmlns:aink="http://schemas.microsoft.com/office/drawing/2016/ink" xmlns:am3d="http://schemas.microsoft.com/office/drawing/2017/model3d" xmlns:o="urn:schemas-microsoft-com:office:office" xmlns:r="http://schemas.openxmlformats.org/officeDocument/2006/relationships" xmlns:m="http://schemas.openxmlformats.org/officeDocument/2006/math" xmlns:v="urn:schemas-microsoft-com:vml" xmlns:wp14="http://schemas.microsoft.com/office/word/2010/wordprocessingDrawing" xmlns:wp="http://schemas.openxmlformats.org/drawingml/2006/wordprocessingDrawing" xmlns:w10="urn:schemas-microsoft-com:office:word" xmlns:w="http://schemas.openxmlformats.org/wordprocessingml/2006/main" xmlns:w14="http://schemas.microsoft.com/office/word/2010/wordml" xmlns:w15="http://schemas.microsoft.com/office/word/2012/wordml" xmlns:w16cid="http://schemas.microsoft.com/office/word/2016/wordml/cid" xmlns:w16se="http://schemas.microsoft.com/office/word/2015/wordml/symex" xmlns:wpg="http://schemas.microsoft.com/office/word/2010/wordprocessingGroup" xmlns:wpi="http://schemas.microsoft.com/office/word/2010/wordprocessingInk" xmlns:wne="http://schemas.microsoft.com/office/word/2006/wordml" xmlns:wps="http://schemas.microsoft.com/office/word/2010/wordprocessingShape" mc:Ignorable="w14 w15 w16se w16cid wp14">
-  <w:p>
-    <w:pPr>
-      <w:pStyle w:val="Footer"/>
-    </w:pPr>
-  </w:p>
-</w:ftr>
-</file>
-
 <file path=word/footnotes.xml><?xml version="1.0" encoding="utf-8"?>
 <w:footnotes xmlns:wpc="http://schemas.microsoft.com/office/word/2010/wordprocessingCanvas" xmlns:cx="http://schemas.microsoft.com/office/drawing/2014/chartex" xmlns:cx1="http://schemas.microsoft.com/office/drawing/2015/9/8/chartex" xmlns:cx2="http://schemas.microsoft.com/office/drawing/2015/10/21/chartex" xmlns:cx3="http://schemas.microsoft.com/office/drawing/2016/5/9/chartex" xmlns:cx4="http://schemas.microsoft.com/office/drawing/2016/5/10/chartex" xmlns:cx5="http://schemas.microsoft.com/office/drawing/2016/5/11/chartex" xmlns:cx6="http://schemas.microsoft.com/office/drawing/2016/5/12/chartex" xmlns:cx7="http://schemas.microsoft.com/office/drawing/2016/5/13/chartex" xmlns:cx8="http://schemas.microsoft.com/office/drawing/2016/5/14/chartex" xmlns:mc="http://schemas.openxmlformats.org/markup-compatibility/2006" xmlns:aink="http://schemas.microsoft.com/office/drawing/2016/ink" xmlns:am3d="http://schemas.microsoft.com/office/drawing/2017/model3d" xmlns:o="urn:schemas-microsoft-com:office:office" xmlns:r="http://schemas.openxmlformats.org/officeDocument/2006/relationships" xmlns:m="http://schemas.openxmlformats.org/officeDocument/2006/math" xmlns:v="urn:schemas-microsoft-com:vml" xmlns:wp14="http://schemas.microsoft.com/office/word/2010/wordprocessingDrawing" xmlns:wp="http://schemas.openxmlformats.org/drawingml/2006/wordprocessingDrawing" xmlns:w10="urn:schemas-microsoft-com:office:word" xmlns:w="http://schemas.openxmlformats.org/wordprocessingml/2006/main" xmlns:w14="http://schemas.microsoft.com/office/word/2010/wordml" xmlns:w15="http://schemas.microsoft.com/office/word/2012/wordml" xmlns:w16cid="http://schemas.microsoft.com/office/word/2016/wordml/cid" xmlns:w16se="http://schemas.microsoft.com/office/word/2015/wordml/symex" xmlns:wpg="http://schemas.microsoft.com/office/word/2010/wordprocessingGroup" xmlns:wpi="http://schemas.microsoft.com/office/word/2010/wordprocessingInk" xmlns:wne="http://schemas.microsoft.com/office/word/2006/wordml" xmlns:wps="http://schemas.microsoft.com/office/word/2010/wordprocessingShape" mc:Ignorable="w14 w15 w16se w16cid wp14">
   <w:footnote w:type="separator" w:id="-1">
@@ -2337,38 +2839,6 @@
     <w:p/>
   </w:footnote>
 </w:footnotes>
-</file>
-
-<file path=word/header1.xml><?xml version="1.0" encoding="utf-8"?>
-<w:hdr xmlns:wpc="http://schemas.microsoft.com/office/word/2010/wordprocessingCanvas" xmlns:cx="http://schemas.microsoft.com/office/drawing/2014/chartex" xmlns:cx1="http://schemas.microsoft.com/office/drawing/2015/9/8/chartex" xmlns:cx2="http://schemas.microsoft.com/office/drawing/2015/10/21/chartex" xmlns:cx3="http://schemas.microsoft.com/office/drawing/2016/5/9/chartex" xmlns:cx4="http://schemas.microsoft.com/office/drawing/2016/5/10/chartex" xmlns:cx5="http://schemas.microsoft.com/office/drawing/2016/5/11/chartex" xmlns:cx6="http://schemas.microsoft.com/office/drawing/2016/5/12/chartex" xmlns:cx7="http://schemas.microsoft.com/office/drawing/2016/5/13/chartex" xmlns:cx8="http://schemas.microsoft.com/office/drawing/2016/5/14/chartex" xmlns:mc="http://schemas.openxmlformats.org/markup-compatibility/2006" xmlns:aink="http://schemas.microsoft.com/office/drawing/2016/ink" xmlns:am3d="http://schemas.microsoft.com/office/drawing/2017/model3d" xmlns:o="urn:schemas-microsoft-com:office:office" xmlns:r="http://schemas.openxmlformats.org/officeDocument/2006/relationships" xmlns:m="http://schemas.openxmlformats.org/officeDocument/2006/math" xmlns:v="urn:schemas-microsoft-com:vml" xmlns:wp14="http://schemas.microsoft.com/office/word/2010/wordprocessingDrawing" xmlns:wp="http://schemas.openxmlformats.org/drawingml/2006/wordprocessingDrawing" xmlns:w10="urn:schemas-microsoft-com:office:word" xmlns:w="http://schemas.openxmlformats.org/wordprocessingml/2006/main" xmlns:w14="http://schemas.microsoft.com/office/word/2010/wordml" xmlns:w15="http://schemas.microsoft.com/office/word/2012/wordml" xmlns:w16cid="http://schemas.microsoft.com/office/word/2016/wordml/cid" xmlns:w16se="http://schemas.microsoft.com/office/word/2015/wordml/symex" xmlns:wpg="http://schemas.microsoft.com/office/word/2010/wordprocessingGroup" xmlns:wpi="http://schemas.microsoft.com/office/word/2010/wordprocessingInk" xmlns:wne="http://schemas.microsoft.com/office/word/2006/wordml" xmlns:wps="http://schemas.microsoft.com/office/word/2010/wordprocessingShape" mc:Ignorable="w14 w15 w16se w16cid wp14">
-  <w:p>
-    <w:pPr>
-      <w:pStyle w:val="Header"/>
-    </w:pPr>
-  </w:p>
-</w:hdr>
-</file>
-
-<file path=word/header2.xml><?xml version="1.0" encoding="utf-8"?>
-<w:hdr xmlns:wpc="http://schemas.microsoft.com/office/word/2010/wordprocessingCanvas" xmlns:cx="http://schemas.microsoft.com/office/drawing/2014/chartex" xmlns:cx1="http://schemas.microsoft.com/office/drawing/2015/9/8/chartex" xmlns:cx2="http://schemas.microsoft.com/office/drawing/2015/10/21/chartex" xmlns:cx3="http://schemas.microsoft.com/office/drawing/2016/5/9/chartex" xmlns:cx4="http://schemas.microsoft.com/office/drawing/2016/5/10/chartex" xmlns:cx5="http://schemas.microsoft.com/office/drawing/2016/5/11/chartex" xmlns:cx6="http://schemas.microsoft.com/office/drawing/2016/5/12/chartex" xmlns:cx7="http://schemas.microsoft.com/office/drawing/2016/5/13/chartex" xmlns:cx8="http://schemas.microsoft.com/office/drawing/2016/5/14/chartex" xmlns:mc="http://schemas.openxmlformats.org/markup-compatibility/2006" xmlns:aink="http://schemas.microsoft.com/office/drawing/2016/ink" xmlns:am3d="http://schemas.microsoft.com/office/drawing/2017/model3d" xmlns:o="urn:schemas-microsoft-com:office:office" xmlns:r="http://schemas.openxmlformats.org/officeDocument/2006/relationships" xmlns:m="http://schemas.openxmlformats.org/officeDocument/2006/math" xmlns:v="urn:schemas-microsoft-com:vml" xmlns:wp14="http://schemas.microsoft.com/office/word/2010/wordprocessingDrawing" xmlns:wp="http://schemas.openxmlformats.org/drawingml/2006/wordprocessingDrawing" xmlns:w10="urn:schemas-microsoft-com:office:word" xmlns:w="http://schemas.openxmlformats.org/wordprocessingml/2006/main" xmlns:w14="http://schemas.microsoft.com/office/word/2010/wordml" xmlns:w15="http://schemas.microsoft.com/office/word/2012/wordml" xmlns:w16cid="http://schemas.microsoft.com/office/word/2016/wordml/cid" xmlns:w16se="http://schemas.microsoft.com/office/word/2015/wordml/symex" xmlns:wpg="http://schemas.microsoft.com/office/word/2010/wordprocessingGroup" xmlns:wpi="http://schemas.microsoft.com/office/word/2010/wordprocessingInk" xmlns:wne="http://schemas.microsoft.com/office/word/2006/wordml" xmlns:wps="http://schemas.microsoft.com/office/word/2010/wordprocessingShape" mc:Ignorable="w14 w15 w16se w16cid wp14">
-  <w:p>
-    <w:pPr>
-      <w:pStyle w:val="Header"/>
-    </w:pPr>
-    <w:bookmarkStart w:id="0" w:name="_GoBack"/>
-    <w:bookmarkEnd w:id="0"/>
-  </w:p>
-</w:hdr>
-</file>
-
-<file path=word/header3.xml><?xml version="1.0" encoding="utf-8"?>
-<w:hdr xmlns:wpc="http://schemas.microsoft.com/office/word/2010/wordprocessingCanvas" xmlns:cx="http://schemas.microsoft.com/office/drawing/2014/chartex" xmlns:cx1="http://schemas.microsoft.com/office/drawing/2015/9/8/chartex" xmlns:cx2="http://schemas.microsoft.com/office/drawing/2015/10/21/chartex" xmlns:cx3="http://schemas.microsoft.com/office/drawing/2016/5/9/chartex" xmlns:cx4="http://schemas.microsoft.com/office/drawing/2016/5/10/chartex" xmlns:cx5="http://schemas.microsoft.com/office/drawing/2016/5/11/chartex" xmlns:cx6="http://schemas.microsoft.com/office/drawing/2016/5/12/chartex" xmlns:cx7="http://schemas.microsoft.com/office/drawing/2016/5/13/chartex" xmlns:cx8="http://schemas.microsoft.com/office/drawing/2016/5/14/chartex" xmlns:mc="http://schemas.openxmlformats.org/markup-compatibility/2006" xmlns:aink="http://schemas.microsoft.com/office/drawing/2016/ink" xmlns:am3d="http://schemas.microsoft.com/office/drawing/2017/model3d" xmlns:o="urn:schemas-microsoft-com:office:office" xmlns:r="http://schemas.openxmlformats.org/officeDocument/2006/relationships" xmlns:m="http://schemas.openxmlformats.org/officeDocument/2006/math" xmlns:v="urn:schemas-microsoft-com:vml" xmlns:wp14="http://schemas.microsoft.com/office/word/2010/wordprocessingDrawing" xmlns:wp="http://schemas.openxmlformats.org/drawingml/2006/wordprocessingDrawing" xmlns:w10="urn:schemas-microsoft-com:office:word" xmlns:w="http://schemas.openxmlformats.org/wordprocessingml/2006/main" xmlns:w14="http://schemas.microsoft.com/office/word/2010/wordml" xmlns:w15="http://schemas.microsoft.com/office/word/2012/wordml" xmlns:w16cid="http://schemas.microsoft.com/office/word/2016/wordml/cid" xmlns:w16se="http://schemas.microsoft.com/office/word/2015/wordml/symex" xmlns:wpg="http://schemas.microsoft.com/office/word/2010/wordprocessingGroup" xmlns:wpi="http://schemas.microsoft.com/office/word/2010/wordprocessingInk" xmlns:wne="http://schemas.microsoft.com/office/word/2006/wordml" xmlns:wps="http://schemas.microsoft.com/office/word/2010/wordprocessingShape" mc:Ignorable="w14 w15 w16se w16cid wp14">
-  <w:p>
-    <w:pPr>
-      <w:pStyle w:val="Header"/>
-    </w:pPr>
-  </w:p>
-</w:hdr>
 </file>
 
 <file path=word/numbering.xml><?xml version="1.0" encoding="utf-8"?>
@@ -5544,6 +6014,7 @@
   <w:style w:type="character" w:default="1" w:styleId="DefaultParagraphFont">
     <w:name w:val="Default Paragraph Font"/>
     <w:uiPriority w:val="1"/>
+    <w:semiHidden/>
     <w:unhideWhenUsed/>
   </w:style>
   <w:style w:type="table" w:default="1" w:styleId="TableNormal">
@@ -11218,7 +11689,7 @@
 </file>
 
 <file path=customXml/itemProps2.xml><?xml version="1.0" encoding="utf-8"?>
-<ds:datastoreItem xmlns:ds="http://schemas.openxmlformats.org/officeDocument/2006/customXml" ds:itemID="{6F803EEA-C9CE-46CE-8973-C2BB1A2534A2}">
+<ds:datastoreItem xmlns:ds="http://schemas.openxmlformats.org/officeDocument/2006/customXml" ds:itemID="{5B40C8E2-B9F7-4C9C-80E3-848A02B27604}">
   <ds:schemaRefs>
     <ds:schemaRef ds:uri="http://schemas.openxmlformats.org/officeDocument/2006/bibliography"/>
   </ds:schemaRefs>

</xml_diff>